<commit_message>
Google Maps product and technical requirements
Added Objectives and Considerations.
Updated Revisions table
</commit_message>
<xml_diff>
--- a/Documentation/Technical Design Requirements Group 1.docx
+++ b/Documentation/Technical Design Requirements Group 1.docx
@@ -164,17 +164,8 @@
           <w:sz w:val="28"/>
           <w:szCs w:val="28"/>
         </w:rPr>
-        <w:t xml:space="preserve">Octavian </w:t>
+        <w:t>Octavian Carteleanu</w:t>
       </w:r>
-      <w:proofErr w:type="spellStart"/>
-      <w:r>
-        <w:rPr>
-          <w:sz w:val="28"/>
-          <w:szCs w:val="28"/>
-        </w:rPr>
-        <w:t>Carteleanu</w:t>
-      </w:r>
-      <w:proofErr w:type="spellEnd"/>
     </w:p>
     <w:p>
       <w:pPr>
@@ -1028,10 +1019,10 @@
         <w:tblLook w:val="04A0" w:firstRow="1" w:lastRow="0" w:firstColumn="1" w:lastColumn="0" w:noHBand="0" w:noVBand="1"/>
       </w:tblPr>
       <w:tblGrid>
-        <w:gridCol w:w="1255"/>
-        <w:gridCol w:w="1080"/>
-        <w:gridCol w:w="1710"/>
-        <w:gridCol w:w="5305"/>
+        <w:gridCol w:w="1246"/>
+        <w:gridCol w:w="1253"/>
+        <w:gridCol w:w="1693"/>
+        <w:gridCol w:w="5158"/>
       </w:tblGrid>
       <w:tr>
         <w:tc>
@@ -1127,6 +1118,15 @@
                 <w:szCs w:val="24"/>
               </w:rPr>
             </w:pPr>
+            <w:ins w:id="0" w:author="Joanna Smith" w:date="2022-05-21T10:50:00Z">
+              <w:r>
+                <w:rPr>
+                  <w:sz w:val="24"/>
+                  <w:szCs w:val="24"/>
+                </w:rPr>
+                <w:t>1.0</w:t>
+              </w:r>
+            </w:ins>
           </w:p>
         </w:tc>
         <w:tc>
@@ -1140,6 +1140,15 @@
                 <w:szCs w:val="24"/>
               </w:rPr>
             </w:pPr>
+            <w:ins w:id="1" w:author="Joanna Smith" w:date="2022-05-21T10:50:00Z">
+              <w:r>
+                <w:rPr>
+                  <w:sz w:val="24"/>
+                  <w:szCs w:val="24"/>
+                </w:rPr>
+                <w:t>5/19/2022</w:t>
+              </w:r>
+            </w:ins>
           </w:p>
         </w:tc>
         <w:tc>
@@ -1153,6 +1162,15 @@
                 <w:szCs w:val="24"/>
               </w:rPr>
             </w:pPr>
+            <w:ins w:id="2" w:author="Joanna Smith" w:date="2022-05-21T10:50:00Z">
+              <w:r>
+                <w:rPr>
+                  <w:sz w:val="24"/>
+                  <w:szCs w:val="24"/>
+                </w:rPr>
+                <w:t>Joanna Smith</w:t>
+              </w:r>
+            </w:ins>
           </w:p>
         </w:tc>
         <w:tc>
@@ -1166,6 +1184,24 @@
                 <w:szCs w:val="24"/>
               </w:rPr>
             </w:pPr>
+            <w:ins w:id="3" w:author="Joanna Smith" w:date="2022-05-21T10:50:00Z">
+              <w:r>
+                <w:rPr>
+                  <w:sz w:val="24"/>
+                  <w:szCs w:val="24"/>
+                </w:rPr>
+                <w:t>Original Document Creati</w:t>
+              </w:r>
+            </w:ins>
+            <w:ins w:id="4" w:author="Joanna Smith" w:date="2022-05-21T10:51:00Z">
+              <w:r>
+                <w:rPr>
+                  <w:sz w:val="24"/>
+                  <w:szCs w:val="24"/>
+                </w:rPr>
+                <w:t>on</w:t>
+              </w:r>
+            </w:ins>
           </w:p>
         </w:tc>
       </w:tr>
@@ -1181,6 +1217,15 @@
                 <w:szCs w:val="24"/>
               </w:rPr>
             </w:pPr>
+            <w:ins w:id="5" w:author="Joanna Smith" w:date="2022-05-21T10:51:00Z">
+              <w:r>
+                <w:rPr>
+                  <w:sz w:val="24"/>
+                  <w:szCs w:val="24"/>
+                </w:rPr>
+                <w:t>2.0</w:t>
+              </w:r>
+            </w:ins>
           </w:p>
         </w:tc>
         <w:tc>
@@ -1194,6 +1239,15 @@
                 <w:szCs w:val="24"/>
               </w:rPr>
             </w:pPr>
+            <w:ins w:id="6" w:author="Joanna Smith" w:date="2022-05-21T10:51:00Z">
+              <w:r>
+                <w:rPr>
+                  <w:sz w:val="24"/>
+                  <w:szCs w:val="24"/>
+                </w:rPr>
+                <w:t>5/22/2022</w:t>
+              </w:r>
+            </w:ins>
           </w:p>
         </w:tc>
         <w:tc>
@@ -1203,23 +1257,113 @@
           <w:p>
             <w:pPr>
               <w:rPr>
+                <w:ins w:id="7" w:author="Joanna Smith" w:date="2022-05-21T10:52:00Z"/>
                 <w:sz w:val="24"/>
                 <w:szCs w:val="24"/>
               </w:rPr>
             </w:pPr>
-          </w:p>
-        </w:tc>
-        <w:tc>
-          <w:tcPr>
-            <w:tcW w:w="5305" w:type="dxa"/>
-          </w:tcPr>
-          <w:p>
-            <w:pPr>
-              <w:rPr>
+            <w:ins w:id="8" w:author="Joanna Smith" w:date="2022-05-21T10:52:00Z">
+              <w:r>
+                <w:rPr>
+                  <w:sz w:val="24"/>
+                  <w:szCs w:val="24"/>
+                </w:rPr>
+                <w:t>Joanna Smith</w:t>
+              </w:r>
+            </w:ins>
+          </w:p>
+          <w:p>
+            <w:pPr>
+              <w:rPr>
+                <w:ins w:id="9" w:author="Joanna Smith" w:date="2022-05-21T10:52:00Z"/>
                 <w:sz w:val="24"/>
                 <w:szCs w:val="24"/>
               </w:rPr>
             </w:pPr>
+            <w:ins w:id="10" w:author="Joanna Smith" w:date="2022-05-21T10:52:00Z">
+              <w:r>
+                <w:rPr>
+                  <w:sz w:val="24"/>
+                  <w:szCs w:val="24"/>
+                </w:rPr>
+                <w:t>Gary Johnston</w:t>
+              </w:r>
+            </w:ins>
+          </w:p>
+          <w:p>
+            <w:pPr>
+              <w:rPr>
+                <w:ins w:id="11" w:author="Joanna Smith" w:date="2022-05-21T10:52:00Z"/>
+                <w:sz w:val="24"/>
+                <w:szCs w:val="24"/>
+              </w:rPr>
+            </w:pPr>
+            <w:ins w:id="12" w:author="Joanna Smith" w:date="2022-05-21T10:52:00Z">
+              <w:r>
+                <w:rPr>
+                  <w:sz w:val="24"/>
+                  <w:szCs w:val="24"/>
+                </w:rPr>
+                <w:t>Natalie Amaya</w:t>
+              </w:r>
+            </w:ins>
+          </w:p>
+          <w:p>
+            <w:pPr>
+              <w:rPr>
+                <w:ins w:id="13" w:author="Joanna Smith" w:date="2022-05-21T10:52:00Z"/>
+                <w:sz w:val="24"/>
+                <w:szCs w:val="24"/>
+              </w:rPr>
+            </w:pPr>
+            <w:ins w:id="14" w:author="Joanna Smith" w:date="2022-05-21T10:52:00Z">
+              <w:r>
+                <w:rPr>
+                  <w:sz w:val="24"/>
+                  <w:szCs w:val="24"/>
+                </w:rPr>
+                <w:t>Devante McFarlane</w:t>
+              </w:r>
+            </w:ins>
+          </w:p>
+          <w:p>
+            <w:pPr>
+              <w:rPr>
+                <w:sz w:val="24"/>
+                <w:szCs w:val="24"/>
+              </w:rPr>
+            </w:pPr>
+            <w:ins w:id="15" w:author="Joanna Smith" w:date="2022-05-21T10:52:00Z">
+              <w:r>
+                <w:rPr>
+                  <w:sz w:val="24"/>
+                  <w:szCs w:val="24"/>
+                </w:rPr>
+                <w:t>Octavian Carteleanu</w:t>
+              </w:r>
+            </w:ins>
+          </w:p>
+        </w:tc>
+        <w:tc>
+          <w:tcPr>
+            <w:tcW w:w="5305" w:type="dxa"/>
+          </w:tcPr>
+          <w:p>
+            <w:pPr>
+              <w:rPr>
+                <w:sz w:val="24"/>
+                <w:szCs w:val="24"/>
+              </w:rPr>
+            </w:pPr>
+            <w:ins w:id="16" w:author="Joanna Smith" w:date="2022-05-21T10:51:00Z">
+              <w:r>
+                <w:rPr>
+                  <w:sz w:val="24"/>
+                  <w:szCs w:val="24"/>
+                </w:rPr>
+                <w:t>Product Requirements and Technical Requirements</w:t>
+              </w:r>
+            </w:ins>
           </w:p>
         </w:tc>
       </w:tr>
@@ -1458,14 +1602,103 @@
       <w:pPr>
         <w:pStyle w:val="Heading2"/>
       </w:pPr>
-      <w:bookmarkStart w:id="0" w:name="_Toc103777107"/>
+      <w:bookmarkStart w:id="17" w:name="_Toc103777107"/>
       <w:r>
         <w:t>Objective</w:t>
       </w:r>
-      <w:bookmarkEnd w:id="0"/>
+      <w:bookmarkEnd w:id="17"/>
     </w:p>
-    <w:p/>
     <w:p>
+      <w:ins w:id="18" w:author="Joanna Smith" w:date="2022-05-21T10:53:00Z">
+        <w:r>
+          <w:t>To provide a website application available to the residents of Orange County, FL to search for affordable housing</w:t>
+        </w:r>
+      </w:ins>
+      <w:ins w:id="19" w:author="Joanna Smith" w:date="2022-05-21T10:54:00Z">
+        <w:r>
+          <w:t xml:space="preserve"> in their area.  Outside of rent costs, affordable housing should include additional costs, such as electricity, gas, water, cable, </w:t>
+        </w:r>
+      </w:ins>
+      <w:ins w:id="20" w:author="Joanna Smith" w:date="2022-05-21T10:55:00Z">
+        <w:r>
+          <w:t>fees, transportation, and food.  Search results should also provide information about nearby schools, restaurants, shopping, an</w:t>
+        </w:r>
+      </w:ins>
+      <w:ins w:id="21" w:author="Joanna Smith" w:date="2022-05-21T10:56:00Z">
+        <w:r>
+          <w:t>d transit options.  The application should be easy to access, user-friendly</w:t>
+        </w:r>
+      </w:ins>
+      <w:ins w:id="22" w:author="Joanna Smith" w:date="2022-05-21T10:57:00Z">
+        <w:r>
+          <w:t xml:space="preserve"> and</w:t>
+        </w:r>
+      </w:ins>
+      <w:ins w:id="23" w:author="Joanna Smith" w:date="2022-05-21T10:56:00Z">
+        <w:r>
+          <w:t xml:space="preserve"> </w:t>
+        </w:r>
+      </w:ins>
+      <w:ins w:id="24" w:author="Joanna Smith" w:date="2022-05-21T10:57:00Z">
+        <w:r>
+          <w:t>provide quick results</w:t>
+        </w:r>
+        <w:r>
+          <w:t>.</w:t>
+        </w:r>
+      </w:ins>
+    </w:p>
+    <w:p>
+      <w:pPr>
+        <w:rPr>
+          <w:ins w:id="25" w:author="Joanna Smith" w:date="2022-05-21T10:52:00Z"/>
+        </w:rPr>
+      </w:pPr>
+    </w:p>
+    <w:p>
+      <w:pPr>
+        <w:rPr>
+          <w:ins w:id="26" w:author="Joanna Smith" w:date="2022-05-21T10:52:00Z"/>
+        </w:rPr>
+      </w:pPr>
+    </w:p>
+    <w:p>
+      <w:pPr>
+        <w:pStyle w:val="HeadingTitle"/>
+        <w:rPr>
+          <w:ins w:id="27" w:author="Joanna Smith" w:date="2022-05-21T10:52:00Z"/>
+        </w:rPr>
+      </w:pPr>
+    </w:p>
+    <w:p>
+      <w:pPr>
+        <w:pStyle w:val="Heading2"/>
+        <w:rPr>
+          <w:ins w:id="28" w:author="Joanna Smith" w:date="2022-05-21T10:52:00Z"/>
+        </w:rPr>
+      </w:pPr>
+      <w:ins w:id="29" w:author="Joanna Smith" w:date="2022-05-21T10:53:00Z">
+        <w:r>
+          <w:t>Considerations</w:t>
+        </w:r>
+      </w:ins>
+    </w:p>
+    <w:p>
+      <w:ins w:id="30" w:author="Joanna Smith" w:date="2022-05-21T10:57:00Z">
+        <w:r>
+          <w:t>Client should consider costs such as web hosting, database hosting, an</w:t>
+        </w:r>
+      </w:ins>
+      <w:ins w:id="31" w:author="Joanna Smith" w:date="2022-05-21T10:58:00Z">
+        <w:r>
+          <w:t>d any developer fees, such as Google API costs.  Data to be provided by the client.  Editing the data through the website is n</w:t>
+        </w:r>
+      </w:ins>
+      <w:ins w:id="32" w:author="Joanna Smith" w:date="2022-05-21T10:59:00Z">
+        <w:r>
+          <w:t>ot in scope of this project.  Developers should consider the design being able to be used on mobile devices.</w:t>
+        </w:r>
+      </w:ins>
       <w:r>
         <w:br w:type="page"/>
       </w:r>
@@ -1483,11 +1716,11 @@
       <w:pPr>
         <w:pStyle w:val="Heading2"/>
       </w:pPr>
-      <w:bookmarkStart w:id="1" w:name="_Toc103777108"/>
+      <w:bookmarkStart w:id="33" w:name="_Toc103777108"/>
       <w:r>
         <w:t>Legend</w:t>
       </w:r>
-      <w:bookmarkEnd w:id="1"/>
+      <w:bookmarkEnd w:id="33"/>
     </w:p>
     <w:tbl>
       <w:tblPr>
@@ -1614,6 +1847,45 @@
         </w:tc>
       </w:tr>
       <w:tr>
+        <w:trPr>
+          <w:ins w:id="34" w:author="Joanna Smith" w:date="2022-05-21T10:46:00Z"/>
+        </w:trPr>
+        <w:tc>
+          <w:tcPr>
+            <w:tcW w:w="1975" w:type="dxa"/>
+          </w:tcPr>
+          <w:p>
+            <w:pPr>
+              <w:rPr>
+                <w:ins w:id="35" w:author="Joanna Smith" w:date="2022-05-21T10:46:00Z"/>
+              </w:rPr>
+            </w:pPr>
+            <w:ins w:id="36" w:author="Joanna Smith" w:date="2022-05-21T10:46:00Z">
+              <w:r>
+                <w:t>Client</w:t>
+              </w:r>
+            </w:ins>
+          </w:p>
+        </w:tc>
+        <w:tc>
+          <w:tcPr>
+            <w:tcW w:w="7375" w:type="dxa"/>
+          </w:tcPr>
+          <w:p>
+            <w:pPr>
+              <w:rPr>
+                <w:ins w:id="37" w:author="Joanna Smith" w:date="2022-05-21T10:46:00Z"/>
+              </w:rPr>
+            </w:pPr>
+            <w:ins w:id="38" w:author="Joanna Smith" w:date="2022-05-21T10:46:00Z">
+              <w:r>
+                <w:t>Actions taken by the client or stakeholders of the application</w:t>
+              </w:r>
+            </w:ins>
+          </w:p>
+        </w:tc>
+      </w:tr>
+      <w:tr>
         <w:tc>
           <w:tcPr>
             <w:tcW w:w="1975" w:type="dxa"/>
@@ -1673,11 +1945,11 @@
       <w:pPr>
         <w:pStyle w:val="Heading2"/>
       </w:pPr>
-      <w:bookmarkStart w:id="2" w:name="_Toc103777109"/>
+      <w:bookmarkStart w:id="39" w:name="_Toc103777109"/>
       <w:r>
         <w:t>Product Requirements</w:t>
       </w:r>
-      <w:bookmarkEnd w:id="2"/>
+      <w:bookmarkEnd w:id="39"/>
     </w:p>
     <w:tbl>
       <w:tblPr>
@@ -1704,7 +1976,7 @@
                 <w:color w:val="FFFFFF" w:themeColor="background1"/>
               </w:rPr>
             </w:pPr>
-            <w:bookmarkStart w:id="3" w:name="_Hlk103845605"/>
+            <w:bookmarkStart w:id="40" w:name="_Hlk103845605"/>
             <w:r>
               <w:rPr>
                 <w:b/>
@@ -1924,8 +2196,8 @@
       </w:tr>
     </w:tbl>
     <w:p>
-      <w:bookmarkStart w:id="4" w:name="_Hlk103845812"/>
-      <w:bookmarkEnd w:id="3"/>
+      <w:bookmarkStart w:id="41" w:name="_Hlk103845812"/>
+      <w:bookmarkEnd w:id="40"/>
     </w:p>
     <w:tbl>
       <w:tblPr>
@@ -2530,7 +2802,23 @@
             <w:tcW w:w="6930" w:type="dxa"/>
           </w:tcPr>
           <w:p>
-            <w:r>
+            <w:pPr>
+              <w:rPr>
+                <w:b/>
+                <w:bCs/>
+                <w:rPrChange w:id="42" w:author="Joanna Smith" w:date="2022-05-21T10:06:00Z">
+                  <w:rPr/>
+                </w:rPrChange>
+              </w:rPr>
+            </w:pPr>
+            <w:r>
+              <w:rPr>
+                <w:b/>
+                <w:bCs/>
+                <w:rPrChange w:id="43" w:author="Joanna Smith" w:date="2022-05-21T10:06:00Z">
+                  <w:rPr/>
+                </w:rPrChange>
+              </w:rPr>
               <w:t>Google Maps</w:t>
             </w:r>
           </w:p>
@@ -2561,128 +2849,1139 @@
           <w:tcPr>
             <w:tcW w:w="6930" w:type="dxa"/>
           </w:tcPr>
-          <w:p/>
+          <w:p>
+            <w:ins w:id="44" w:author="Joanna Smith" w:date="2022-05-21T10:08:00Z">
+              <w:r>
+                <w:t>Nearby Routes</w:t>
+              </w:r>
+            </w:ins>
+          </w:p>
         </w:tc>
         <w:tc>
           <w:tcPr>
             <w:tcW w:w="985" w:type="dxa"/>
           </w:tcPr>
-          <w:p/>
-        </w:tc>
-      </w:tr>
-      <w:tr>
+          <w:p>
+            <w:ins w:id="45" w:author="Joanna Smith" w:date="2022-05-21T10:09:00Z">
+              <w:r>
+                <w:t>User</w:t>
+              </w:r>
+            </w:ins>
+          </w:p>
+        </w:tc>
+      </w:tr>
+      <w:tr>
+        <w:trPr>
+          <w:ins w:id="46" w:author="Joanna Smith" w:date="2022-05-21T10:17:00Z"/>
+        </w:trPr>
         <w:tc>
           <w:tcPr>
             <w:tcW w:w="1435" w:type="dxa"/>
           </w:tcPr>
           <w:p>
-            <w:r>
-              <w:t>U4.2</w:t>
-            </w:r>
+            <w:pPr>
+              <w:rPr>
+                <w:ins w:id="47" w:author="Joanna Smith" w:date="2022-05-21T10:17:00Z"/>
+              </w:rPr>
+            </w:pPr>
+            <w:ins w:id="48" w:author="Joanna Smith" w:date="2022-05-21T10:23:00Z">
+              <w:r>
+                <w:t>U4.11</w:t>
+              </w:r>
+            </w:ins>
           </w:p>
         </w:tc>
         <w:tc>
           <w:tcPr>
             <w:tcW w:w="6930" w:type="dxa"/>
           </w:tcPr>
-          <w:p/>
+          <w:p>
+            <w:pPr>
+              <w:ind w:left="720"/>
+              <w:rPr>
+                <w:ins w:id="49" w:author="Joanna Smith" w:date="2022-05-21T10:17:00Z"/>
+              </w:rPr>
+              <w:pPrChange w:id="50" w:author="Joanna Smith" w:date="2022-05-21T10:31:00Z">
+                <w:pPr/>
+              </w:pPrChange>
+            </w:pPr>
+            <w:ins w:id="51" w:author="Joanna Smith" w:date="2022-05-21T10:18:00Z">
+              <w:r>
+                <w:t>Location of the house/apartment is set by default</w:t>
+              </w:r>
+            </w:ins>
+          </w:p>
         </w:tc>
         <w:tc>
           <w:tcPr>
             <w:tcW w:w="985" w:type="dxa"/>
           </w:tcPr>
-          <w:p/>
-        </w:tc>
-      </w:tr>
-      <w:tr>
+          <w:p>
+            <w:pPr>
+              <w:rPr>
+                <w:ins w:id="52" w:author="Joanna Smith" w:date="2022-05-21T10:17:00Z"/>
+              </w:rPr>
+            </w:pPr>
+          </w:p>
+        </w:tc>
+      </w:tr>
+      <w:tr>
+        <w:trPr>
+          <w:ins w:id="53" w:author="Joanna Smith" w:date="2022-05-21T10:18:00Z"/>
+        </w:trPr>
         <w:tc>
           <w:tcPr>
             <w:tcW w:w="1435" w:type="dxa"/>
           </w:tcPr>
-          <w:p/>
+          <w:p>
+            <w:pPr>
+              <w:rPr>
+                <w:ins w:id="54" w:author="Joanna Smith" w:date="2022-05-21T10:18:00Z"/>
+              </w:rPr>
+            </w:pPr>
+            <w:ins w:id="55" w:author="Joanna Smith" w:date="2022-05-21T10:23:00Z">
+              <w:r>
+                <w:t>U4.111</w:t>
+              </w:r>
+            </w:ins>
+          </w:p>
         </w:tc>
         <w:tc>
           <w:tcPr>
             <w:tcW w:w="6930" w:type="dxa"/>
           </w:tcPr>
-          <w:p/>
+          <w:p>
+            <w:pPr>
+              <w:ind w:left="1440"/>
+              <w:rPr>
+                <w:ins w:id="56" w:author="Joanna Smith" w:date="2022-05-21T10:18:00Z"/>
+              </w:rPr>
+              <w:pPrChange w:id="57" w:author="Joanna Smith" w:date="2022-05-21T10:31:00Z">
+                <w:pPr/>
+              </w:pPrChange>
+            </w:pPr>
+            <w:ins w:id="58" w:author="Joanna Smith" w:date="2022-05-21T10:18:00Z">
+              <w:r>
+                <w:t xml:space="preserve">User can enter a work </w:t>
+              </w:r>
+            </w:ins>
+            <w:ins w:id="59" w:author="Joanna Smith" w:date="2022-05-21T10:19:00Z">
+              <w:r>
+                <w:t>or destination</w:t>
+              </w:r>
+            </w:ins>
+            <w:ins w:id="60" w:author="Joanna Smith" w:date="2022-05-21T10:20:00Z">
+              <w:r>
+                <w:t xml:space="preserve"> of choice</w:t>
+              </w:r>
+            </w:ins>
+          </w:p>
         </w:tc>
         <w:tc>
           <w:tcPr>
             <w:tcW w:w="985" w:type="dxa"/>
           </w:tcPr>
-          <w:p/>
-        </w:tc>
-      </w:tr>
-      <w:tr>
+          <w:p>
+            <w:pPr>
+              <w:rPr>
+                <w:ins w:id="61" w:author="Joanna Smith" w:date="2022-05-21T10:18:00Z"/>
+              </w:rPr>
+            </w:pPr>
+            <w:ins w:id="62" w:author="Joanna Smith" w:date="2022-05-21T10:26:00Z">
+              <w:r>
+                <w:t>User</w:t>
+              </w:r>
+            </w:ins>
+          </w:p>
+        </w:tc>
+      </w:tr>
+      <w:tr>
+        <w:trPr>
+          <w:ins w:id="63" w:author="Joanna Smith" w:date="2022-05-21T10:21:00Z"/>
+        </w:trPr>
         <w:tc>
           <w:tcPr>
             <w:tcW w:w="1435" w:type="dxa"/>
           </w:tcPr>
-          <w:p/>
+          <w:p>
+            <w:pPr>
+              <w:rPr>
+                <w:ins w:id="64" w:author="Joanna Smith" w:date="2022-05-21T10:21:00Z"/>
+              </w:rPr>
+            </w:pPr>
+            <w:ins w:id="65" w:author="Joanna Smith" w:date="2022-05-21T10:23:00Z">
+              <w:r>
+                <w:t>U4.112</w:t>
+              </w:r>
+            </w:ins>
+          </w:p>
         </w:tc>
         <w:tc>
           <w:tcPr>
             <w:tcW w:w="6930" w:type="dxa"/>
           </w:tcPr>
-          <w:p/>
+          <w:p>
+            <w:pPr>
+              <w:ind w:left="1440"/>
+              <w:rPr>
+                <w:ins w:id="66" w:author="Joanna Smith" w:date="2022-05-21T10:21:00Z"/>
+              </w:rPr>
+              <w:pPrChange w:id="67" w:author="Joanna Smith" w:date="2022-05-21T10:31:00Z">
+                <w:pPr/>
+              </w:pPrChange>
+            </w:pPr>
+            <w:ins w:id="68" w:author="Joanna Smith" w:date="2022-05-21T10:21:00Z">
+              <w:r>
+                <w:t>Map provides route options</w:t>
+              </w:r>
+            </w:ins>
+            <w:ins w:id="69" w:author="Joanna Smith" w:date="2022-05-21T10:26:00Z">
+              <w:r>
+                <w:t xml:space="preserve"> with time and miles</w:t>
+              </w:r>
+            </w:ins>
+          </w:p>
         </w:tc>
         <w:tc>
           <w:tcPr>
             <w:tcW w:w="985" w:type="dxa"/>
           </w:tcPr>
-          <w:p/>
-        </w:tc>
-      </w:tr>
-      <w:tr>
+          <w:p>
+            <w:pPr>
+              <w:rPr>
+                <w:ins w:id="70" w:author="Joanna Smith" w:date="2022-05-21T10:21:00Z"/>
+              </w:rPr>
+            </w:pPr>
+            <w:ins w:id="71" w:author="Joanna Smith" w:date="2022-05-21T10:26:00Z">
+              <w:r>
+                <w:t>User</w:t>
+              </w:r>
+            </w:ins>
+          </w:p>
+        </w:tc>
+      </w:tr>
+      <w:tr>
+        <w:trPr>
+          <w:ins w:id="72" w:author="Joanna Smith" w:date="2022-05-21T10:21:00Z"/>
+        </w:trPr>
         <w:tc>
           <w:tcPr>
             <w:tcW w:w="1435" w:type="dxa"/>
           </w:tcPr>
-          <w:p/>
+          <w:p>
+            <w:pPr>
+              <w:rPr>
+                <w:ins w:id="73" w:author="Joanna Smith" w:date="2022-05-21T10:21:00Z"/>
+              </w:rPr>
+            </w:pPr>
+            <w:ins w:id="74" w:author="Joanna Smith" w:date="2022-05-21T10:23:00Z">
+              <w:r>
+                <w:t>U4.1</w:t>
+              </w:r>
+            </w:ins>
+            <w:ins w:id="75" w:author="Joanna Smith" w:date="2022-05-21T10:24:00Z">
+              <w:r>
+                <w:t>121</w:t>
+              </w:r>
+            </w:ins>
+          </w:p>
         </w:tc>
         <w:tc>
           <w:tcPr>
             <w:tcW w:w="6930" w:type="dxa"/>
           </w:tcPr>
-          <w:p/>
+          <w:p>
+            <w:pPr>
+              <w:ind w:left="2160"/>
+              <w:rPr>
+                <w:ins w:id="76" w:author="Joanna Smith" w:date="2022-05-21T10:21:00Z"/>
+              </w:rPr>
+              <w:pPrChange w:id="77" w:author="Joanna Smith" w:date="2022-05-21T10:31:00Z">
+                <w:pPr/>
+              </w:pPrChange>
+            </w:pPr>
+            <w:ins w:id="78" w:author="Joanna Smith" w:date="2022-05-21T10:21:00Z">
+              <w:r>
+                <w:t>Car</w:t>
+              </w:r>
+            </w:ins>
+          </w:p>
         </w:tc>
         <w:tc>
           <w:tcPr>
             <w:tcW w:w="985" w:type="dxa"/>
           </w:tcPr>
-          <w:p/>
-        </w:tc>
-      </w:tr>
-      <w:tr>
+          <w:p>
+            <w:pPr>
+              <w:rPr>
+                <w:ins w:id="79" w:author="Joanna Smith" w:date="2022-05-21T10:21:00Z"/>
+              </w:rPr>
+            </w:pPr>
+            <w:ins w:id="80" w:author="Joanna Smith" w:date="2022-05-21T10:26:00Z">
+              <w:r>
+                <w:t>User</w:t>
+              </w:r>
+            </w:ins>
+          </w:p>
+        </w:tc>
+      </w:tr>
+      <w:tr>
+        <w:trPr>
+          <w:ins w:id="81" w:author="Joanna Smith" w:date="2022-05-21T10:21:00Z"/>
+        </w:trPr>
         <w:tc>
           <w:tcPr>
             <w:tcW w:w="1435" w:type="dxa"/>
           </w:tcPr>
-          <w:p/>
+          <w:p>
+            <w:pPr>
+              <w:rPr>
+                <w:ins w:id="82" w:author="Joanna Smith" w:date="2022-05-21T10:21:00Z"/>
+              </w:rPr>
+            </w:pPr>
+            <w:ins w:id="83" w:author="Joanna Smith" w:date="2022-05-21T10:24:00Z">
+              <w:r>
+                <w:t>U4.1122</w:t>
+              </w:r>
+            </w:ins>
+          </w:p>
         </w:tc>
         <w:tc>
           <w:tcPr>
             <w:tcW w:w="6930" w:type="dxa"/>
           </w:tcPr>
-          <w:p/>
+          <w:p>
+            <w:pPr>
+              <w:ind w:left="2160"/>
+              <w:rPr>
+                <w:ins w:id="84" w:author="Joanna Smith" w:date="2022-05-21T10:21:00Z"/>
+              </w:rPr>
+              <w:pPrChange w:id="85" w:author="Joanna Smith" w:date="2022-05-21T10:32:00Z">
+                <w:pPr/>
+              </w:pPrChange>
+            </w:pPr>
+            <w:ins w:id="86" w:author="Joanna Smith" w:date="2022-05-21T10:22:00Z">
+              <w:r>
+                <w:t>Bus</w:t>
+              </w:r>
+            </w:ins>
+          </w:p>
         </w:tc>
         <w:tc>
           <w:tcPr>
             <w:tcW w:w="985" w:type="dxa"/>
           </w:tcPr>
-          <w:p/>
+          <w:p>
+            <w:pPr>
+              <w:rPr>
+                <w:ins w:id="87" w:author="Joanna Smith" w:date="2022-05-21T10:21:00Z"/>
+              </w:rPr>
+            </w:pPr>
+            <w:ins w:id="88" w:author="Joanna Smith" w:date="2022-05-21T10:26:00Z">
+              <w:r>
+                <w:t>User</w:t>
+              </w:r>
+            </w:ins>
+          </w:p>
+        </w:tc>
+      </w:tr>
+      <w:tr>
+        <w:trPr>
+          <w:ins w:id="89" w:author="Joanna Smith" w:date="2022-05-21T10:22:00Z"/>
+        </w:trPr>
+        <w:tc>
+          <w:tcPr>
+            <w:tcW w:w="1435" w:type="dxa"/>
+          </w:tcPr>
+          <w:p>
+            <w:pPr>
+              <w:rPr>
+                <w:ins w:id="90" w:author="Joanna Smith" w:date="2022-05-21T10:22:00Z"/>
+              </w:rPr>
+            </w:pPr>
+            <w:ins w:id="91" w:author="Joanna Smith" w:date="2022-05-21T10:24:00Z">
+              <w:r>
+                <w:t>U4.1123</w:t>
+              </w:r>
+            </w:ins>
+          </w:p>
+        </w:tc>
+        <w:tc>
+          <w:tcPr>
+            <w:tcW w:w="6930" w:type="dxa"/>
+          </w:tcPr>
+          <w:p>
+            <w:pPr>
+              <w:ind w:left="2160"/>
+              <w:rPr>
+                <w:ins w:id="92" w:author="Joanna Smith" w:date="2022-05-21T10:22:00Z"/>
+              </w:rPr>
+              <w:pPrChange w:id="93" w:author="Joanna Smith" w:date="2022-05-21T10:32:00Z">
+                <w:pPr/>
+              </w:pPrChange>
+            </w:pPr>
+            <w:ins w:id="94" w:author="Joanna Smith" w:date="2022-05-21T10:22:00Z">
+              <w:r>
+                <w:t>Bike</w:t>
+              </w:r>
+            </w:ins>
+          </w:p>
+        </w:tc>
+        <w:tc>
+          <w:tcPr>
+            <w:tcW w:w="985" w:type="dxa"/>
+          </w:tcPr>
+          <w:p>
+            <w:pPr>
+              <w:rPr>
+                <w:ins w:id="95" w:author="Joanna Smith" w:date="2022-05-21T10:22:00Z"/>
+              </w:rPr>
+            </w:pPr>
+            <w:ins w:id="96" w:author="Joanna Smith" w:date="2022-05-21T10:26:00Z">
+              <w:r>
+                <w:t>User</w:t>
+              </w:r>
+            </w:ins>
+          </w:p>
+        </w:tc>
+      </w:tr>
+      <w:tr>
+        <w:trPr>
+          <w:ins w:id="97" w:author="Joanna Smith" w:date="2022-05-21T10:22:00Z"/>
+        </w:trPr>
+        <w:tc>
+          <w:tcPr>
+            <w:tcW w:w="1435" w:type="dxa"/>
+          </w:tcPr>
+          <w:p>
+            <w:pPr>
+              <w:rPr>
+                <w:ins w:id="98" w:author="Joanna Smith" w:date="2022-05-21T10:22:00Z"/>
+              </w:rPr>
+            </w:pPr>
+            <w:ins w:id="99" w:author="Joanna Smith" w:date="2022-05-21T10:24:00Z">
+              <w:r>
+                <w:t>U4.1124</w:t>
+              </w:r>
+            </w:ins>
+          </w:p>
+        </w:tc>
+        <w:tc>
+          <w:tcPr>
+            <w:tcW w:w="6930" w:type="dxa"/>
+          </w:tcPr>
+          <w:p>
+            <w:pPr>
+              <w:ind w:left="2160"/>
+              <w:rPr>
+                <w:ins w:id="100" w:author="Joanna Smith" w:date="2022-05-21T10:22:00Z"/>
+              </w:rPr>
+              <w:pPrChange w:id="101" w:author="Joanna Smith" w:date="2022-05-21T10:32:00Z">
+                <w:pPr/>
+              </w:pPrChange>
+            </w:pPr>
+            <w:ins w:id="102" w:author="Joanna Smith" w:date="2022-05-21T10:22:00Z">
+              <w:r>
+                <w:t>Walk</w:t>
+              </w:r>
+            </w:ins>
+          </w:p>
+        </w:tc>
+        <w:tc>
+          <w:tcPr>
+            <w:tcW w:w="985" w:type="dxa"/>
+          </w:tcPr>
+          <w:p>
+            <w:pPr>
+              <w:rPr>
+                <w:ins w:id="103" w:author="Joanna Smith" w:date="2022-05-21T10:22:00Z"/>
+              </w:rPr>
+            </w:pPr>
+            <w:ins w:id="104" w:author="Joanna Smith" w:date="2022-05-21T10:26:00Z">
+              <w:r>
+                <w:t>User</w:t>
+              </w:r>
+            </w:ins>
+          </w:p>
+        </w:tc>
+      </w:tr>
+      <w:tr>
+        <w:trPr>
+          <w:ins w:id="105" w:author="Joanna Smith" w:date="2022-05-21T10:22:00Z"/>
+        </w:trPr>
+        <w:tc>
+          <w:tcPr>
+            <w:tcW w:w="1435" w:type="dxa"/>
+          </w:tcPr>
+          <w:p>
+            <w:pPr>
+              <w:rPr>
+                <w:ins w:id="106" w:author="Joanna Smith" w:date="2022-05-21T10:22:00Z"/>
+              </w:rPr>
+            </w:pPr>
+            <w:ins w:id="107" w:author="Joanna Smith" w:date="2022-05-21T10:24:00Z">
+              <w:r>
+                <w:t>U4.1125</w:t>
+              </w:r>
+            </w:ins>
+          </w:p>
+        </w:tc>
+        <w:tc>
+          <w:tcPr>
+            <w:tcW w:w="6930" w:type="dxa"/>
+          </w:tcPr>
+          <w:p>
+            <w:pPr>
+              <w:ind w:left="2160"/>
+              <w:rPr>
+                <w:ins w:id="108" w:author="Joanna Smith" w:date="2022-05-21T10:22:00Z"/>
+              </w:rPr>
+              <w:pPrChange w:id="109" w:author="Joanna Smith" w:date="2022-05-21T10:32:00Z">
+                <w:pPr/>
+              </w:pPrChange>
+            </w:pPr>
+            <w:ins w:id="110" w:author="Joanna Smith" w:date="2022-05-21T10:22:00Z">
+              <w:r>
+                <w:t>Ride share</w:t>
+              </w:r>
+            </w:ins>
+          </w:p>
+        </w:tc>
+        <w:tc>
+          <w:tcPr>
+            <w:tcW w:w="985" w:type="dxa"/>
+          </w:tcPr>
+          <w:p>
+            <w:pPr>
+              <w:rPr>
+                <w:ins w:id="111" w:author="Joanna Smith" w:date="2022-05-21T10:22:00Z"/>
+              </w:rPr>
+            </w:pPr>
+            <w:ins w:id="112" w:author="Joanna Smith" w:date="2022-05-21T10:26:00Z">
+              <w:r>
+                <w:t>User</w:t>
+              </w:r>
+            </w:ins>
+          </w:p>
+        </w:tc>
+      </w:tr>
+      <w:tr>
+        <w:trPr>
+          <w:ins w:id="113" w:author="Joanna Smith" w:date="2022-05-21T10:24:00Z"/>
+        </w:trPr>
+        <w:tc>
+          <w:tcPr>
+            <w:tcW w:w="1435" w:type="dxa"/>
+          </w:tcPr>
+          <w:p>
+            <w:pPr>
+              <w:rPr>
+                <w:ins w:id="114" w:author="Joanna Smith" w:date="2022-05-21T10:24:00Z"/>
+              </w:rPr>
+            </w:pPr>
+            <w:ins w:id="115" w:author="Joanna Smith" w:date="2022-05-21T10:25:00Z">
+              <w:r>
+                <w:t>U4.113</w:t>
+              </w:r>
+            </w:ins>
+          </w:p>
+        </w:tc>
+        <w:tc>
+          <w:tcPr>
+            <w:tcW w:w="6930" w:type="dxa"/>
+          </w:tcPr>
+          <w:p>
+            <w:pPr>
+              <w:ind w:left="720"/>
+              <w:rPr>
+                <w:ins w:id="116" w:author="Joanna Smith" w:date="2022-05-21T10:24:00Z"/>
+              </w:rPr>
+            </w:pPr>
+            <w:ins w:id="117" w:author="Joanna Smith" w:date="2022-05-21T10:24:00Z">
+              <w:r>
+                <w:t>Calculate Route Costs</w:t>
+              </w:r>
+            </w:ins>
+          </w:p>
+        </w:tc>
+        <w:tc>
+          <w:tcPr>
+            <w:tcW w:w="985" w:type="dxa"/>
+          </w:tcPr>
+          <w:p>
+            <w:pPr>
+              <w:rPr>
+                <w:ins w:id="118" w:author="Joanna Smith" w:date="2022-05-21T10:24:00Z"/>
+              </w:rPr>
+            </w:pPr>
+            <w:ins w:id="119" w:author="Joanna Smith" w:date="2022-05-21T10:27:00Z">
+              <w:r>
+                <w:t>User</w:t>
+              </w:r>
+            </w:ins>
+          </w:p>
+        </w:tc>
+      </w:tr>
+      <w:tr>
+        <w:trPr>
+          <w:ins w:id="120" w:author="Joanna Smith" w:date="2022-05-21T10:28:00Z"/>
+        </w:trPr>
+        <w:tc>
+          <w:tcPr>
+            <w:tcW w:w="1435" w:type="dxa"/>
+          </w:tcPr>
+          <w:p>
+            <w:pPr>
+              <w:rPr>
+                <w:ins w:id="121" w:author="Joanna Smith" w:date="2022-05-21T10:28:00Z"/>
+              </w:rPr>
+            </w:pPr>
+            <w:ins w:id="122" w:author="Joanna Smith" w:date="2022-05-21T10:29:00Z">
+              <w:r>
+                <w:t>U4.1131</w:t>
+              </w:r>
+            </w:ins>
+          </w:p>
+        </w:tc>
+        <w:tc>
+          <w:tcPr>
+            <w:tcW w:w="6930" w:type="dxa"/>
+          </w:tcPr>
+          <w:p>
+            <w:pPr>
+              <w:ind w:left="1440"/>
+              <w:rPr>
+                <w:ins w:id="123" w:author="Joanna Smith" w:date="2022-05-21T10:28:00Z"/>
+              </w:rPr>
+              <w:pPrChange w:id="124" w:author="Joanna Smith" w:date="2022-05-21T10:32:00Z">
+                <w:pPr/>
+              </w:pPrChange>
+            </w:pPr>
+            <w:ins w:id="125" w:author="Joanna Smith" w:date="2022-05-21T10:28:00Z">
+              <w:r>
+                <w:t>Once the route option is selected</w:t>
+              </w:r>
+            </w:ins>
+            <w:ins w:id="126" w:author="Joanna Smith" w:date="2022-05-21T10:29:00Z">
+              <w:r>
+                <w:t xml:space="preserve"> the route cost can be calculated</w:t>
+              </w:r>
+            </w:ins>
+          </w:p>
+        </w:tc>
+        <w:tc>
+          <w:tcPr>
+            <w:tcW w:w="985" w:type="dxa"/>
+          </w:tcPr>
+          <w:p>
+            <w:pPr>
+              <w:rPr>
+                <w:ins w:id="127" w:author="Joanna Smith" w:date="2022-05-21T10:28:00Z"/>
+              </w:rPr>
+            </w:pPr>
+          </w:p>
+        </w:tc>
+      </w:tr>
+      <w:tr>
+        <w:trPr>
+          <w:ins w:id="128" w:author="Joanna Smith" w:date="2022-05-21T10:12:00Z"/>
+        </w:trPr>
+        <w:tc>
+          <w:tcPr>
+            <w:tcW w:w="1435" w:type="dxa"/>
+          </w:tcPr>
+          <w:p>
+            <w:pPr>
+              <w:rPr>
+                <w:ins w:id="129" w:author="Joanna Smith" w:date="2022-05-21T10:12:00Z"/>
+              </w:rPr>
+            </w:pPr>
+            <w:ins w:id="130" w:author="Joanna Smith" w:date="2022-05-21T10:14:00Z">
+              <w:r>
+                <w:t>U4.</w:t>
+              </w:r>
+            </w:ins>
+            <w:ins w:id="131" w:author="Joanna Smith" w:date="2022-05-21T10:17:00Z">
+              <w:r>
+                <w:t>2</w:t>
+              </w:r>
+            </w:ins>
+          </w:p>
+        </w:tc>
+        <w:tc>
+          <w:tcPr>
+            <w:tcW w:w="6930" w:type="dxa"/>
+          </w:tcPr>
+          <w:p>
+            <w:pPr>
+              <w:rPr>
+                <w:ins w:id="132" w:author="Joanna Smith" w:date="2022-05-21T10:12:00Z"/>
+              </w:rPr>
+            </w:pPr>
+            <w:ins w:id="133" w:author="Joanna Smith" w:date="2022-05-21T10:12:00Z">
+              <w:r>
+                <w:t>The map on Housing Details page a radio button is available to select</w:t>
+              </w:r>
+            </w:ins>
+            <w:ins w:id="134" w:author="Joanna Smith" w:date="2022-05-21T10:15:00Z">
+              <w:r>
+                <w:t>:</w:t>
+              </w:r>
+            </w:ins>
+            <w:ins w:id="135" w:author="Joanna Smith" w:date="2022-05-21T10:12:00Z">
+              <w:r>
+                <w:t xml:space="preserve"> </w:t>
+              </w:r>
+            </w:ins>
+          </w:p>
+        </w:tc>
+        <w:tc>
+          <w:tcPr>
+            <w:tcW w:w="985" w:type="dxa"/>
+          </w:tcPr>
+          <w:p>
+            <w:pPr>
+              <w:rPr>
+                <w:ins w:id="136" w:author="Joanna Smith" w:date="2022-05-21T10:12:00Z"/>
+              </w:rPr>
+            </w:pPr>
+            <w:ins w:id="137" w:author="Joanna Smith" w:date="2022-05-21T10:27:00Z">
+              <w:r>
+                <w:t>User</w:t>
+              </w:r>
+            </w:ins>
+          </w:p>
+        </w:tc>
+      </w:tr>
+      <w:tr>
+        <w:trPr>
+          <w:ins w:id="138" w:author="Joanna Smith" w:date="2022-05-21T10:12:00Z"/>
+        </w:trPr>
+        <w:tc>
+          <w:tcPr>
+            <w:tcW w:w="1435" w:type="dxa"/>
+          </w:tcPr>
+          <w:p>
+            <w:pPr>
+              <w:rPr>
+                <w:ins w:id="139" w:author="Joanna Smith" w:date="2022-05-21T10:12:00Z"/>
+              </w:rPr>
+            </w:pPr>
+            <w:ins w:id="140" w:author="Joanna Smith" w:date="2022-05-21T10:14:00Z">
+              <w:r>
+                <w:t>U4.</w:t>
+              </w:r>
+            </w:ins>
+            <w:ins w:id="141" w:author="Joanna Smith" w:date="2022-05-21T10:17:00Z">
+              <w:r>
+                <w:t>2</w:t>
+              </w:r>
+            </w:ins>
+            <w:ins w:id="142" w:author="Joanna Smith" w:date="2022-05-21T10:15:00Z">
+              <w:r>
+                <w:t>1</w:t>
+              </w:r>
+            </w:ins>
+          </w:p>
+        </w:tc>
+        <w:tc>
+          <w:tcPr>
+            <w:tcW w:w="6930" w:type="dxa"/>
+          </w:tcPr>
+          <w:p>
+            <w:pPr>
+              <w:ind w:left="720"/>
+              <w:rPr>
+                <w:ins w:id="143" w:author="Joanna Smith" w:date="2022-05-21T10:12:00Z"/>
+              </w:rPr>
+              <w:pPrChange w:id="144" w:author="Joanna Smith" w:date="2022-05-21T10:16:00Z">
+                <w:pPr/>
+              </w:pPrChange>
+            </w:pPr>
+            <w:ins w:id="145" w:author="Joanna Smith" w:date="2022-05-21T10:12:00Z">
+              <w:r>
+                <w:t>Nearby Schools</w:t>
+              </w:r>
+            </w:ins>
+          </w:p>
+        </w:tc>
+        <w:tc>
+          <w:tcPr>
+            <w:tcW w:w="985" w:type="dxa"/>
+          </w:tcPr>
+          <w:p>
+            <w:pPr>
+              <w:rPr>
+                <w:ins w:id="146" w:author="Joanna Smith" w:date="2022-05-21T10:12:00Z"/>
+              </w:rPr>
+            </w:pPr>
+            <w:ins w:id="147" w:author="Joanna Smith" w:date="2022-05-21T10:27:00Z">
+              <w:r>
+                <w:t>User</w:t>
+              </w:r>
+            </w:ins>
+          </w:p>
+        </w:tc>
+      </w:tr>
+      <w:tr>
+        <w:trPr>
+          <w:ins w:id="148" w:author="Joanna Smith" w:date="2022-05-21T10:12:00Z"/>
+        </w:trPr>
+        <w:tc>
+          <w:tcPr>
+            <w:tcW w:w="1435" w:type="dxa"/>
+          </w:tcPr>
+          <w:p>
+            <w:pPr>
+              <w:rPr>
+                <w:ins w:id="149" w:author="Joanna Smith" w:date="2022-05-21T10:12:00Z"/>
+              </w:rPr>
+            </w:pPr>
+            <w:ins w:id="150" w:author="Joanna Smith" w:date="2022-05-21T10:15:00Z">
+              <w:r>
+                <w:t>U4.</w:t>
+              </w:r>
+            </w:ins>
+            <w:ins w:id="151" w:author="Joanna Smith" w:date="2022-05-21T10:17:00Z">
+              <w:r>
+                <w:t>2</w:t>
+              </w:r>
+            </w:ins>
+            <w:ins w:id="152" w:author="Joanna Smith" w:date="2022-05-21T10:15:00Z">
+              <w:r>
+                <w:t>2</w:t>
+              </w:r>
+            </w:ins>
+          </w:p>
+        </w:tc>
+        <w:tc>
+          <w:tcPr>
+            <w:tcW w:w="6930" w:type="dxa"/>
+          </w:tcPr>
+          <w:p>
+            <w:pPr>
+              <w:ind w:left="720"/>
+              <w:rPr>
+                <w:ins w:id="153" w:author="Joanna Smith" w:date="2022-05-21T10:12:00Z"/>
+              </w:rPr>
+              <w:pPrChange w:id="154" w:author="Joanna Smith" w:date="2022-05-21T10:16:00Z">
+                <w:pPr/>
+              </w:pPrChange>
+            </w:pPr>
+            <w:ins w:id="155" w:author="Joanna Smith" w:date="2022-05-21T10:12:00Z">
+              <w:r>
+                <w:t>Nearby Shopping</w:t>
+              </w:r>
+            </w:ins>
+          </w:p>
+        </w:tc>
+        <w:tc>
+          <w:tcPr>
+            <w:tcW w:w="985" w:type="dxa"/>
+          </w:tcPr>
+          <w:p>
+            <w:pPr>
+              <w:rPr>
+                <w:ins w:id="156" w:author="Joanna Smith" w:date="2022-05-21T10:12:00Z"/>
+              </w:rPr>
+            </w:pPr>
+            <w:ins w:id="157" w:author="Joanna Smith" w:date="2022-05-21T10:27:00Z">
+              <w:r>
+                <w:t>User</w:t>
+              </w:r>
+            </w:ins>
+          </w:p>
+        </w:tc>
+      </w:tr>
+      <w:tr>
+        <w:trPr>
+          <w:ins w:id="158" w:author="Joanna Smith" w:date="2022-05-21T10:12:00Z"/>
+        </w:trPr>
+        <w:tc>
+          <w:tcPr>
+            <w:tcW w:w="1435" w:type="dxa"/>
+          </w:tcPr>
+          <w:p>
+            <w:pPr>
+              <w:rPr>
+                <w:ins w:id="159" w:author="Joanna Smith" w:date="2022-05-21T10:12:00Z"/>
+              </w:rPr>
+            </w:pPr>
+            <w:ins w:id="160" w:author="Joanna Smith" w:date="2022-05-21T10:15:00Z">
+              <w:r>
+                <w:t>U4.</w:t>
+              </w:r>
+            </w:ins>
+            <w:ins w:id="161" w:author="Joanna Smith" w:date="2022-05-21T10:17:00Z">
+              <w:r>
+                <w:t>2</w:t>
+              </w:r>
+            </w:ins>
+            <w:ins w:id="162" w:author="Joanna Smith" w:date="2022-05-21T10:15:00Z">
+              <w:r>
+                <w:t>3</w:t>
+              </w:r>
+            </w:ins>
+          </w:p>
+        </w:tc>
+        <w:tc>
+          <w:tcPr>
+            <w:tcW w:w="6930" w:type="dxa"/>
+          </w:tcPr>
+          <w:p>
+            <w:pPr>
+              <w:ind w:left="720"/>
+              <w:rPr>
+                <w:ins w:id="163" w:author="Joanna Smith" w:date="2022-05-21T10:12:00Z"/>
+              </w:rPr>
+              <w:pPrChange w:id="164" w:author="Joanna Smith" w:date="2022-05-21T10:16:00Z">
+                <w:pPr/>
+              </w:pPrChange>
+            </w:pPr>
+            <w:ins w:id="165" w:author="Joanna Smith" w:date="2022-05-21T10:12:00Z">
+              <w:r>
+                <w:t>Nearby Restaurants</w:t>
+              </w:r>
+            </w:ins>
+          </w:p>
+        </w:tc>
+        <w:tc>
+          <w:tcPr>
+            <w:tcW w:w="985" w:type="dxa"/>
+          </w:tcPr>
+          <w:p>
+            <w:pPr>
+              <w:rPr>
+                <w:ins w:id="166" w:author="Joanna Smith" w:date="2022-05-21T10:12:00Z"/>
+              </w:rPr>
+            </w:pPr>
+            <w:ins w:id="167" w:author="Joanna Smith" w:date="2022-05-21T10:27:00Z">
+              <w:r>
+                <w:t>User</w:t>
+              </w:r>
+            </w:ins>
+          </w:p>
+        </w:tc>
+      </w:tr>
+      <w:tr>
+        <w:trPr>
+          <w:del w:id="168" w:author="Joanna Smith" w:date="2022-05-21T10:16:00Z"/>
+        </w:trPr>
+        <w:tc>
+          <w:tcPr>
+            <w:tcW w:w="1435" w:type="dxa"/>
+          </w:tcPr>
+          <w:p>
+            <w:pPr>
+              <w:rPr>
+                <w:del w:id="169" w:author="Joanna Smith" w:date="2022-05-21T10:16:00Z"/>
+              </w:rPr>
+            </w:pPr>
+            <w:del w:id="170" w:author="Joanna Smith" w:date="2022-05-21T10:16:00Z">
+              <w:r>
+                <w:delText>U4.2</w:delText>
+              </w:r>
+            </w:del>
+          </w:p>
+        </w:tc>
+        <w:tc>
+          <w:tcPr>
+            <w:tcW w:w="6930" w:type="dxa"/>
+          </w:tcPr>
+          <w:p>
+            <w:pPr>
+              <w:rPr>
+                <w:del w:id="171" w:author="Joanna Smith" w:date="2022-05-21T10:16:00Z"/>
+              </w:rPr>
+            </w:pPr>
+          </w:p>
+        </w:tc>
+        <w:tc>
+          <w:tcPr>
+            <w:tcW w:w="985" w:type="dxa"/>
+          </w:tcPr>
+          <w:p>
+            <w:pPr>
+              <w:rPr>
+                <w:del w:id="172" w:author="Joanna Smith" w:date="2022-05-21T10:16:00Z"/>
+              </w:rPr>
+            </w:pPr>
+          </w:p>
+        </w:tc>
+      </w:tr>
+      <w:tr>
+        <w:trPr>
+          <w:del w:id="173" w:author="Joanna Smith" w:date="2022-05-21T10:16:00Z"/>
+        </w:trPr>
+        <w:tc>
+          <w:tcPr>
+            <w:tcW w:w="1435" w:type="dxa"/>
+          </w:tcPr>
+          <w:p>
+            <w:pPr>
+              <w:rPr>
+                <w:del w:id="174" w:author="Joanna Smith" w:date="2022-05-21T10:16:00Z"/>
+              </w:rPr>
+            </w:pPr>
+          </w:p>
+        </w:tc>
+        <w:tc>
+          <w:tcPr>
+            <w:tcW w:w="6930" w:type="dxa"/>
+          </w:tcPr>
+          <w:p>
+            <w:pPr>
+              <w:rPr>
+                <w:del w:id="175" w:author="Joanna Smith" w:date="2022-05-21T10:16:00Z"/>
+              </w:rPr>
+            </w:pPr>
+          </w:p>
+        </w:tc>
+        <w:tc>
+          <w:tcPr>
+            <w:tcW w:w="985" w:type="dxa"/>
+          </w:tcPr>
+          <w:p>
+            <w:pPr>
+              <w:rPr>
+                <w:del w:id="176" w:author="Joanna Smith" w:date="2022-05-21T10:16:00Z"/>
+              </w:rPr>
+            </w:pPr>
+          </w:p>
+        </w:tc>
+      </w:tr>
+      <w:tr>
+        <w:trPr>
+          <w:del w:id="177" w:author="Joanna Smith" w:date="2022-05-21T10:16:00Z"/>
+        </w:trPr>
+        <w:tc>
+          <w:tcPr>
+            <w:tcW w:w="1435" w:type="dxa"/>
+          </w:tcPr>
+          <w:p>
+            <w:pPr>
+              <w:rPr>
+                <w:del w:id="178" w:author="Joanna Smith" w:date="2022-05-21T10:16:00Z"/>
+              </w:rPr>
+            </w:pPr>
+          </w:p>
+        </w:tc>
+        <w:tc>
+          <w:tcPr>
+            <w:tcW w:w="6930" w:type="dxa"/>
+          </w:tcPr>
+          <w:p>
+            <w:pPr>
+              <w:rPr>
+                <w:del w:id="179" w:author="Joanna Smith" w:date="2022-05-21T10:16:00Z"/>
+              </w:rPr>
+            </w:pPr>
+          </w:p>
+        </w:tc>
+        <w:tc>
+          <w:tcPr>
+            <w:tcW w:w="985" w:type="dxa"/>
+          </w:tcPr>
+          <w:p>
+            <w:pPr>
+              <w:rPr>
+                <w:del w:id="180" w:author="Joanna Smith" w:date="2022-05-21T10:16:00Z"/>
+              </w:rPr>
+            </w:pPr>
+          </w:p>
+        </w:tc>
+      </w:tr>
+      <w:tr>
+        <w:trPr>
+          <w:del w:id="181" w:author="Joanna Smith" w:date="2022-05-21T10:30:00Z"/>
+        </w:trPr>
+        <w:tc>
+          <w:tcPr>
+            <w:tcW w:w="1435" w:type="dxa"/>
+          </w:tcPr>
+          <w:p>
+            <w:pPr>
+              <w:rPr>
+                <w:del w:id="182" w:author="Joanna Smith" w:date="2022-05-21T10:30:00Z"/>
+              </w:rPr>
+            </w:pPr>
+          </w:p>
+        </w:tc>
+        <w:tc>
+          <w:tcPr>
+            <w:tcW w:w="6930" w:type="dxa"/>
+          </w:tcPr>
+          <w:p>
+            <w:pPr>
+              <w:rPr>
+                <w:del w:id="183" w:author="Joanna Smith" w:date="2022-05-21T10:30:00Z"/>
+              </w:rPr>
+            </w:pPr>
+          </w:p>
+        </w:tc>
+        <w:tc>
+          <w:tcPr>
+            <w:tcW w:w="985" w:type="dxa"/>
+          </w:tcPr>
+          <w:p>
+            <w:pPr>
+              <w:rPr>
+                <w:del w:id="184" w:author="Joanna Smith" w:date="2022-05-21T10:30:00Z"/>
+              </w:rPr>
+            </w:pPr>
+          </w:p>
+        </w:tc>
+      </w:tr>
+      <w:tr>
+        <w:trPr>
+          <w:del w:id="185" w:author="Joanna Smith" w:date="2022-05-21T10:30:00Z"/>
+        </w:trPr>
+        <w:tc>
+          <w:tcPr>
+            <w:tcW w:w="1435" w:type="dxa"/>
+          </w:tcPr>
+          <w:p>
+            <w:pPr>
+              <w:rPr>
+                <w:del w:id="186" w:author="Joanna Smith" w:date="2022-05-21T10:30:00Z"/>
+              </w:rPr>
+            </w:pPr>
+          </w:p>
+        </w:tc>
+        <w:tc>
+          <w:tcPr>
+            <w:tcW w:w="6930" w:type="dxa"/>
+          </w:tcPr>
+          <w:p>
+            <w:pPr>
+              <w:rPr>
+                <w:del w:id="187" w:author="Joanna Smith" w:date="2022-05-21T10:30:00Z"/>
+              </w:rPr>
+            </w:pPr>
+          </w:p>
+        </w:tc>
+        <w:tc>
+          <w:tcPr>
+            <w:tcW w:w="985" w:type="dxa"/>
+          </w:tcPr>
+          <w:p>
+            <w:pPr>
+              <w:rPr>
+                <w:del w:id="188" w:author="Joanna Smith" w:date="2022-05-21T10:30:00Z"/>
+              </w:rPr>
+            </w:pPr>
+          </w:p>
         </w:tc>
       </w:tr>
     </w:tbl>
     <w:p/>
-    <w:bookmarkEnd w:id="4"/>
+    <w:bookmarkEnd w:id="41"/>
     <w:p/>
     <w:p>
       <w:pPr>
         <w:pStyle w:val="Heading1"/>
       </w:pPr>
-      <w:bookmarkStart w:id="5" w:name="_Toc103777110"/>
+      <w:bookmarkStart w:id="189" w:name="_Toc103777110"/>
       <w:r>
         <w:br w:type="page"/>
       </w:r>
@@ -2695,7 +3994,7 @@
         <w:lastRenderedPageBreak/>
         <w:t>Technical Requirements</w:t>
       </w:r>
-      <w:bookmarkEnd w:id="5"/>
+      <w:bookmarkEnd w:id="189"/>
     </w:p>
     <w:p/>
     <w:tbl>
@@ -3455,17 +4754,44 @@
         <w:tblStyle w:val="TableGrid"/>
         <w:tblW w:w="0" w:type="auto"/>
         <w:tblLook w:val="04A0" w:firstRow="1" w:lastRow="0" w:firstColumn="1" w:lastColumn="0" w:noHBand="0" w:noVBand="1"/>
+        <w:tblPrChange w:id="190" w:author="Joanna Smith" w:date="2022-05-21T10:35:00Z">
+          <w:tblPr>
+            <w:tblStyle w:val="TableGrid"/>
+            <w:tblW w:w="0" w:type="auto"/>
+            <w:tblLook w:val="04A0" w:firstRow="1" w:lastRow="0" w:firstColumn="1" w:lastColumn="0" w:noHBand="0" w:noVBand="1"/>
+          </w:tblPr>
+        </w:tblPrChange>
       </w:tblPr>
       <w:tblGrid>
-        <w:gridCol w:w="1435"/>
-        <w:gridCol w:w="6930"/>
-        <w:gridCol w:w="985"/>
+        <w:gridCol w:w="1423"/>
+        <w:gridCol w:w="1092"/>
+        <w:gridCol w:w="6000"/>
+        <w:gridCol w:w="835"/>
+        <w:tblGridChange w:id="191">
+          <w:tblGrid>
+            <w:gridCol w:w="1423"/>
+            <w:gridCol w:w="12"/>
+            <w:gridCol w:w="1080"/>
+            <w:gridCol w:w="5850"/>
+            <w:gridCol w:w="150"/>
+            <w:gridCol w:w="835"/>
+            <w:gridCol w:w="5945"/>
+            <w:gridCol w:w="985"/>
+          </w:tblGrid>
+        </w:tblGridChange>
       </w:tblGrid>
       <w:tr>
         <w:tc>
           <w:tcPr>
-            <w:tcW w:w="1435" w:type="dxa"/>
+            <w:tcW w:w="1423" w:type="dxa"/>
             <w:shd w:val="clear" w:color="auto" w:fill="AEAAAA" w:themeFill="background2" w:themeFillShade="BF"/>
+            <w:tcPrChange w:id="192" w:author="Joanna Smith" w:date="2022-05-21T10:35:00Z">
+              <w:tcPr>
+                <w:tcW w:w="1435" w:type="dxa"/>
+                <w:gridSpan w:val="2"/>
+                <w:shd w:val="clear" w:color="auto" w:fill="AEAAAA" w:themeFill="background2" w:themeFillShade="BF"/>
+              </w:tcPr>
+            </w:tcPrChange>
           </w:tcPr>
           <w:p>
             <w:pPr>
@@ -3490,8 +4816,15 @@
         </w:tc>
         <w:tc>
           <w:tcPr>
-            <w:tcW w:w="6930" w:type="dxa"/>
+            <w:tcW w:w="1092" w:type="dxa"/>
             <w:shd w:val="clear" w:color="auto" w:fill="AEAAAA" w:themeFill="background2" w:themeFillShade="BF"/>
+            <w:tcPrChange w:id="193" w:author="Joanna Smith" w:date="2022-05-21T10:35:00Z">
+              <w:tcPr>
+                <w:tcW w:w="6930" w:type="dxa"/>
+                <w:gridSpan w:val="2"/>
+                <w:shd w:val="clear" w:color="auto" w:fill="AEAAAA" w:themeFill="background2" w:themeFillShade="BF"/>
+              </w:tcPr>
+            </w:tcPrChange>
           </w:tcPr>
           <w:p>
             <w:pPr>
@@ -3501,35 +4834,83 @@
                 <w:color w:val="FFFFFF" w:themeColor="background1"/>
               </w:rPr>
             </w:pPr>
-            <w:r>
+            <w:ins w:id="194" w:author="Joanna Smith" w:date="2022-05-21T10:35:00Z">
+              <w:r>
+                <w:rPr>
+                  <w:b/>
+                  <w:bCs/>
+                  <w:color w:val="FFFFFF" w:themeColor="background1"/>
+                </w:rPr>
+                <w:t>Re</w:t>
+              </w:r>
+            </w:ins>
+            <w:ins w:id="195" w:author="Joanna Smith" w:date="2022-05-21T10:36:00Z">
+              <w:r>
+                <w:rPr>
+                  <w:b/>
+                  <w:bCs/>
+                  <w:color w:val="FFFFFF" w:themeColor="background1"/>
+                </w:rPr>
+                <w:t>f #</w:t>
+              </w:r>
+            </w:ins>
+          </w:p>
+        </w:tc>
+        <w:tc>
+          <w:tcPr>
+            <w:tcW w:w="6000" w:type="dxa"/>
+            <w:shd w:val="clear" w:color="auto" w:fill="AEAAAA" w:themeFill="background2" w:themeFillShade="BF"/>
+            <w:tcPrChange w:id="196" w:author="Joanna Smith" w:date="2022-05-21T10:35:00Z">
+              <w:tcPr>
+                <w:tcW w:w="6930" w:type="dxa"/>
+                <w:gridSpan w:val="3"/>
+                <w:shd w:val="clear" w:color="auto" w:fill="AEAAAA" w:themeFill="background2" w:themeFillShade="BF"/>
+              </w:tcPr>
+            </w:tcPrChange>
+          </w:tcPr>
+          <w:p>
+            <w:pPr>
               <w:rPr>
                 <w:b/>
                 <w:bCs/>
                 <w:color w:val="FFFFFF" w:themeColor="background1"/>
               </w:rPr>
-              <w:t xml:space="preserve">Requirement </w:t>
-            </w:r>
-          </w:p>
-        </w:tc>
-        <w:tc>
-          <w:tcPr>
-            <w:tcW w:w="985" w:type="dxa"/>
-            <w:shd w:val="clear" w:color="auto" w:fill="AEAAAA" w:themeFill="background2" w:themeFillShade="BF"/>
-          </w:tcPr>
-          <w:p>
-            <w:pPr>
+            </w:pPr>
+            <w:r>
               <w:rPr>
                 <w:b/>
                 <w:bCs/>
                 <w:color w:val="FFFFFF" w:themeColor="background1"/>
               </w:rPr>
-            </w:pPr>
-            <w:r>
+              <w:t xml:space="preserve">Requirement </w:t>
+            </w:r>
+          </w:p>
+        </w:tc>
+        <w:tc>
+          <w:tcPr>
+            <w:tcW w:w="835" w:type="dxa"/>
+            <w:shd w:val="clear" w:color="auto" w:fill="AEAAAA" w:themeFill="background2" w:themeFillShade="BF"/>
+            <w:tcPrChange w:id="197" w:author="Joanna Smith" w:date="2022-05-21T10:35:00Z">
+              <w:tcPr>
+                <w:tcW w:w="985" w:type="dxa"/>
+                <w:shd w:val="clear" w:color="auto" w:fill="AEAAAA" w:themeFill="background2" w:themeFillShade="BF"/>
+              </w:tcPr>
+            </w:tcPrChange>
+          </w:tcPr>
+          <w:p>
+            <w:pPr>
               <w:rPr>
                 <w:b/>
                 <w:bCs/>
                 <w:color w:val="FFFFFF" w:themeColor="background1"/>
               </w:rPr>
+            </w:pPr>
+            <w:r>
+              <w:rPr>
+                <w:b/>
+                <w:bCs/>
+                <w:color w:val="FFFFFF" w:themeColor="background1"/>
+              </w:rPr>
               <w:t>Actor</w:t>
             </w:r>
           </w:p>
@@ -3538,7 +4919,13 @@
       <w:tr>
         <w:tc>
           <w:tcPr>
-            <w:tcW w:w="1435" w:type="dxa"/>
+            <w:tcW w:w="1423" w:type="dxa"/>
+            <w:tcPrChange w:id="198" w:author="Joanna Smith" w:date="2022-05-21T10:35:00Z">
+              <w:tcPr>
+                <w:tcW w:w="1435" w:type="dxa"/>
+                <w:gridSpan w:val="2"/>
+              </w:tcPr>
+            </w:tcPrChange>
           </w:tcPr>
           <w:p>
             <w:r>
@@ -3548,17 +4935,47 @@
         </w:tc>
         <w:tc>
           <w:tcPr>
-            <w:tcW w:w="6930" w:type="dxa"/>
-          </w:tcPr>
-          <w:p>
-            <w:r>
-              <w:t>Google Maps</w:t>
-            </w:r>
-          </w:p>
-        </w:tc>
-        <w:tc>
-          <w:tcPr>
-            <w:tcW w:w="985" w:type="dxa"/>
+            <w:tcW w:w="1092" w:type="dxa"/>
+            <w:tcPrChange w:id="199" w:author="Joanna Smith" w:date="2022-05-21T10:35:00Z">
+              <w:tcPr>
+                <w:tcW w:w="6930" w:type="dxa"/>
+                <w:gridSpan w:val="2"/>
+              </w:tcPr>
+            </w:tcPrChange>
+          </w:tcPr>
+          <w:p/>
+        </w:tc>
+        <w:tc>
+          <w:tcPr>
+            <w:tcW w:w="6000" w:type="dxa"/>
+            <w:tcPrChange w:id="200" w:author="Joanna Smith" w:date="2022-05-21T10:35:00Z">
+              <w:tcPr>
+                <w:tcW w:w="6930" w:type="dxa"/>
+                <w:gridSpan w:val="3"/>
+              </w:tcPr>
+            </w:tcPrChange>
+          </w:tcPr>
+          <w:p>
+            <w:del w:id="201" w:author="Joanna Smith" w:date="2022-05-21T10:37:00Z">
+              <w:r>
+                <w:delText>Google Maps</w:delText>
+              </w:r>
+            </w:del>
+            <w:ins w:id="202" w:author="Joanna Smith" w:date="2022-05-21T10:37:00Z">
+              <w:r>
+                <w:t>Retrieve a Google Maps API key</w:t>
+              </w:r>
+            </w:ins>
+          </w:p>
+        </w:tc>
+        <w:tc>
+          <w:tcPr>
+            <w:tcW w:w="835" w:type="dxa"/>
+            <w:tcPrChange w:id="203" w:author="Joanna Smith" w:date="2022-05-21T10:35:00Z">
+              <w:tcPr>
+                <w:tcW w:w="985" w:type="dxa"/>
+              </w:tcPr>
+            </w:tcPrChange>
           </w:tcPr>
           <w:p>
             <w:r>
@@ -3568,9 +4985,83 @@
         </w:tc>
       </w:tr>
       <w:tr>
-        <w:tc>
-          <w:tcPr>
-            <w:tcW w:w="1435" w:type="dxa"/>
+        <w:trPr>
+          <w:ins w:id="204" w:author="Joanna Smith" w:date="2022-05-21T10:45:00Z"/>
+        </w:trPr>
+        <w:tc>
+          <w:tcPr>
+            <w:tcW w:w="1423" w:type="dxa"/>
+          </w:tcPr>
+          <w:p>
+            <w:pPr>
+              <w:rPr>
+                <w:ins w:id="205" w:author="Joanna Smith" w:date="2022-05-21T10:45:00Z"/>
+              </w:rPr>
+            </w:pPr>
+          </w:p>
+        </w:tc>
+        <w:tc>
+          <w:tcPr>
+            <w:tcW w:w="1092" w:type="dxa"/>
+          </w:tcPr>
+          <w:p>
+            <w:pPr>
+              <w:rPr>
+                <w:ins w:id="206" w:author="Joanna Smith" w:date="2022-05-21T10:45:00Z"/>
+              </w:rPr>
+            </w:pPr>
+          </w:p>
+        </w:tc>
+        <w:tc>
+          <w:tcPr>
+            <w:tcW w:w="6000" w:type="dxa"/>
+          </w:tcPr>
+          <w:p>
+            <w:pPr>
+              <w:rPr>
+                <w:ins w:id="207" w:author="Joanna Smith" w:date="2022-05-21T10:45:00Z"/>
+              </w:rPr>
+            </w:pPr>
+            <w:ins w:id="208" w:author="Joanna Smith" w:date="2022-05-21T10:45:00Z">
+              <w:r>
+                <w:t>Client to set up Google API account for paid services</w:t>
+              </w:r>
+            </w:ins>
+          </w:p>
+        </w:tc>
+        <w:tc>
+          <w:tcPr>
+            <w:tcW w:w="835" w:type="dxa"/>
+          </w:tcPr>
+          <w:p>
+            <w:pPr>
+              <w:rPr>
+                <w:ins w:id="209" w:author="Joanna Smith" w:date="2022-05-21T10:45:00Z"/>
+              </w:rPr>
+            </w:pPr>
+            <w:ins w:id="210" w:author="Joanna Smith" w:date="2022-05-21T10:45:00Z">
+              <w:r>
+                <w:t>Cli</w:t>
+              </w:r>
+            </w:ins>
+            <w:ins w:id="211" w:author="Joanna Smith" w:date="2022-05-21T10:46:00Z">
+              <w:r>
+                <w:t>ent</w:t>
+              </w:r>
+            </w:ins>
+          </w:p>
+        </w:tc>
+      </w:tr>
+      <w:tr>
+        <w:tc>
+          <w:tcPr>
+            <w:tcW w:w="1423" w:type="dxa"/>
+            <w:tcPrChange w:id="212" w:author="Joanna Smith" w:date="2022-05-21T10:35:00Z">
+              <w:tcPr>
+                <w:tcW w:w="1435" w:type="dxa"/>
+                <w:gridSpan w:val="2"/>
+              </w:tcPr>
+            </w:tcPrChange>
           </w:tcPr>
           <w:p>
             <w:r>
@@ -3580,21 +5071,62 @@
         </w:tc>
         <w:tc>
           <w:tcPr>
-            <w:tcW w:w="6930" w:type="dxa"/>
-          </w:tcPr>
-          <w:p/>
-        </w:tc>
-        <w:tc>
-          <w:tcPr>
-            <w:tcW w:w="985" w:type="dxa"/>
-          </w:tcPr>
-          <w:p/>
-        </w:tc>
-      </w:tr>
-      <w:tr>
-        <w:tc>
-          <w:tcPr>
-            <w:tcW w:w="1435" w:type="dxa"/>
+            <w:tcW w:w="1092" w:type="dxa"/>
+            <w:tcPrChange w:id="213" w:author="Joanna Smith" w:date="2022-05-21T10:35:00Z">
+              <w:tcPr>
+                <w:tcW w:w="6930" w:type="dxa"/>
+                <w:gridSpan w:val="2"/>
+              </w:tcPr>
+            </w:tcPrChange>
+          </w:tcPr>
+          <w:p/>
+        </w:tc>
+        <w:tc>
+          <w:tcPr>
+            <w:tcW w:w="6000" w:type="dxa"/>
+            <w:tcPrChange w:id="214" w:author="Joanna Smith" w:date="2022-05-21T10:35:00Z">
+              <w:tcPr>
+                <w:tcW w:w="6930" w:type="dxa"/>
+                <w:gridSpan w:val="3"/>
+              </w:tcPr>
+            </w:tcPrChange>
+          </w:tcPr>
+          <w:p>
+            <w:ins w:id="215" w:author="Joanna Smith" w:date="2022-05-21T10:37:00Z">
+              <w:r>
+                <w:t>Reference Google Maps API documentation</w:t>
+              </w:r>
+            </w:ins>
+          </w:p>
+        </w:tc>
+        <w:tc>
+          <w:tcPr>
+            <w:tcW w:w="835" w:type="dxa"/>
+            <w:tcPrChange w:id="216" w:author="Joanna Smith" w:date="2022-05-21T10:35:00Z">
+              <w:tcPr>
+                <w:tcW w:w="985" w:type="dxa"/>
+              </w:tcPr>
+            </w:tcPrChange>
+          </w:tcPr>
+          <w:p>
+            <w:ins w:id="217" w:author="Joanna Smith" w:date="2022-05-21T10:37:00Z">
+              <w:r>
+                <w:t>Dev</w:t>
+              </w:r>
+            </w:ins>
+          </w:p>
+        </w:tc>
+      </w:tr>
+      <w:tr>
+        <w:tc>
+          <w:tcPr>
+            <w:tcW w:w="1423" w:type="dxa"/>
+            <w:tcPrChange w:id="218" w:author="Joanna Smith" w:date="2022-05-21T10:35:00Z">
+              <w:tcPr>
+                <w:tcW w:w="1435" w:type="dxa"/>
+                <w:gridSpan w:val="2"/>
+              </w:tcPr>
+            </w:tcPrChange>
           </w:tcPr>
           <w:p>
             <w:r>
@@ -3604,93 +5136,396 @@
         </w:tc>
         <w:tc>
           <w:tcPr>
-            <w:tcW w:w="6930" w:type="dxa"/>
-          </w:tcPr>
-          <w:p/>
-        </w:tc>
-        <w:tc>
-          <w:tcPr>
-            <w:tcW w:w="985" w:type="dxa"/>
-          </w:tcPr>
-          <w:p/>
-        </w:tc>
-      </w:tr>
-      <w:tr>
-        <w:tc>
-          <w:tcPr>
-            <w:tcW w:w="1435" w:type="dxa"/>
-          </w:tcPr>
-          <w:p/>
-        </w:tc>
-        <w:tc>
-          <w:tcPr>
-            <w:tcW w:w="6930" w:type="dxa"/>
-          </w:tcPr>
-          <w:p/>
-        </w:tc>
-        <w:tc>
-          <w:tcPr>
-            <w:tcW w:w="985" w:type="dxa"/>
-          </w:tcPr>
-          <w:p/>
-        </w:tc>
-      </w:tr>
-      <w:tr>
-        <w:tc>
-          <w:tcPr>
-            <w:tcW w:w="1435" w:type="dxa"/>
-          </w:tcPr>
-          <w:p/>
-        </w:tc>
-        <w:tc>
-          <w:tcPr>
-            <w:tcW w:w="6930" w:type="dxa"/>
-          </w:tcPr>
-          <w:p/>
-        </w:tc>
-        <w:tc>
-          <w:tcPr>
-            <w:tcW w:w="985" w:type="dxa"/>
-          </w:tcPr>
-          <w:p/>
-        </w:tc>
-      </w:tr>
-      <w:tr>
-        <w:tc>
-          <w:tcPr>
-            <w:tcW w:w="1435" w:type="dxa"/>
-          </w:tcPr>
-          <w:p/>
-        </w:tc>
-        <w:tc>
-          <w:tcPr>
-            <w:tcW w:w="6930" w:type="dxa"/>
-          </w:tcPr>
-          <w:p/>
-        </w:tc>
-        <w:tc>
-          <w:tcPr>
-            <w:tcW w:w="985" w:type="dxa"/>
-          </w:tcPr>
-          <w:p/>
-        </w:tc>
-      </w:tr>
-      <w:tr>
-        <w:tc>
-          <w:tcPr>
-            <w:tcW w:w="1435" w:type="dxa"/>
-          </w:tcPr>
-          <w:p/>
-        </w:tc>
-        <w:tc>
-          <w:tcPr>
-            <w:tcW w:w="6930" w:type="dxa"/>
-          </w:tcPr>
-          <w:p/>
-        </w:tc>
-        <w:tc>
-          <w:tcPr>
-            <w:tcW w:w="985" w:type="dxa"/>
+            <w:tcW w:w="1092" w:type="dxa"/>
+            <w:tcPrChange w:id="219" w:author="Joanna Smith" w:date="2022-05-21T10:35:00Z">
+              <w:tcPr>
+                <w:tcW w:w="6930" w:type="dxa"/>
+                <w:gridSpan w:val="2"/>
+              </w:tcPr>
+            </w:tcPrChange>
+          </w:tcPr>
+          <w:p>
+            <w:ins w:id="220" w:author="Joanna Smith" w:date="2022-05-21T10:47:00Z">
+              <w:r>
+                <w:t>U4.21</w:t>
+              </w:r>
+              <w:r>
+                <w:t>-U4.23</w:t>
+              </w:r>
+            </w:ins>
+          </w:p>
+        </w:tc>
+        <w:tc>
+          <w:tcPr>
+            <w:tcW w:w="6000" w:type="dxa"/>
+            <w:tcPrChange w:id="221" w:author="Joanna Smith" w:date="2022-05-21T10:35:00Z">
+              <w:tcPr>
+                <w:tcW w:w="6930" w:type="dxa"/>
+                <w:gridSpan w:val="3"/>
+              </w:tcPr>
+            </w:tcPrChange>
+          </w:tcPr>
+          <w:p>
+            <w:ins w:id="222" w:author="Joanna Smith" w:date="2022-05-21T10:39:00Z">
+              <w:r>
+                <w:t xml:space="preserve">Download </w:t>
+              </w:r>
+            </w:ins>
+            <w:ins w:id="223" w:author="Joanna Smith" w:date="2022-05-21T10:40:00Z">
+              <w:r>
+                <w:fldChar w:fldCharType="begin"/>
+              </w:r>
+              <w:r>
+                <w:instrText xml:space="preserve"> HYPERLINK "https://console.cloud.google.com/apis/library/places-backend.googleapis.com?project=api-project-659912771265&amp;supportedpurview=project" </w:instrText>
+              </w:r>
+              <w:r>
+                <w:fldChar w:fldCharType="separate"/>
+              </w:r>
+              <w:r>
+                <w:rPr>
+                  <w:rStyle w:val="Hyperlink"/>
+                </w:rPr>
+                <w:t>Places API</w:t>
+              </w:r>
+              <w:r>
+                <w:fldChar w:fldCharType="end"/>
+              </w:r>
+            </w:ins>
+          </w:p>
+        </w:tc>
+        <w:tc>
+          <w:tcPr>
+            <w:tcW w:w="835" w:type="dxa"/>
+            <w:tcPrChange w:id="224" w:author="Joanna Smith" w:date="2022-05-21T10:35:00Z">
+              <w:tcPr>
+                <w:tcW w:w="985" w:type="dxa"/>
+              </w:tcPr>
+            </w:tcPrChange>
+          </w:tcPr>
+          <w:p>
+            <w:ins w:id="225" w:author="Joanna Smith" w:date="2022-05-21T10:40:00Z">
+              <w:r>
+                <w:t>Dev</w:t>
+              </w:r>
+            </w:ins>
+          </w:p>
+        </w:tc>
+      </w:tr>
+      <w:tr>
+        <w:tc>
+          <w:tcPr>
+            <w:tcW w:w="1423" w:type="dxa"/>
+            <w:tcPrChange w:id="226" w:author="Joanna Smith" w:date="2022-05-21T10:35:00Z">
+              <w:tcPr>
+                <w:tcW w:w="1435" w:type="dxa"/>
+                <w:gridSpan w:val="2"/>
+              </w:tcPr>
+            </w:tcPrChange>
+          </w:tcPr>
+          <w:p>
+            <w:ins w:id="227" w:author="Joanna Smith" w:date="2022-05-21T10:49:00Z">
+              <w:r>
+                <w:t>D4.3</w:t>
+              </w:r>
+            </w:ins>
+          </w:p>
+        </w:tc>
+        <w:tc>
+          <w:tcPr>
+            <w:tcW w:w="1092" w:type="dxa"/>
+            <w:tcPrChange w:id="228" w:author="Joanna Smith" w:date="2022-05-21T10:35:00Z">
+              <w:tcPr>
+                <w:tcW w:w="6930" w:type="dxa"/>
+                <w:gridSpan w:val="2"/>
+              </w:tcPr>
+            </w:tcPrChange>
+          </w:tcPr>
+          <w:p/>
+        </w:tc>
+        <w:tc>
+          <w:tcPr>
+            <w:tcW w:w="6000" w:type="dxa"/>
+            <w:tcPrChange w:id="229" w:author="Joanna Smith" w:date="2022-05-21T10:35:00Z">
+              <w:tcPr>
+                <w:tcW w:w="6930" w:type="dxa"/>
+                <w:gridSpan w:val="3"/>
+              </w:tcPr>
+            </w:tcPrChange>
+          </w:tcPr>
+          <w:p>
+            <w:ins w:id="230" w:author="Joanna Smith" w:date="2022-05-21T10:41:00Z">
+              <w:r>
+                <w:t xml:space="preserve">Download </w:t>
+              </w:r>
+              <w:r>
+                <w:fldChar w:fldCharType="begin"/>
+              </w:r>
+              <w:r>
+                <w:instrText xml:space="preserve"> HYPERLINK "https://console.cloud.google.com/apis/library/maps-backend.googleapis.com?project=api-project-659912771265&amp;supportedpurview=project" </w:instrText>
+              </w:r>
+              <w:r>
+                <w:fldChar w:fldCharType="separate"/>
+              </w:r>
+              <w:r>
+                <w:rPr>
+                  <w:rStyle w:val="Hyperlink"/>
+                </w:rPr>
+                <w:t>Maps JavaScript API</w:t>
+              </w:r>
+              <w:r>
+                <w:fldChar w:fldCharType="end"/>
+              </w:r>
+            </w:ins>
+          </w:p>
+        </w:tc>
+        <w:tc>
+          <w:tcPr>
+            <w:tcW w:w="835" w:type="dxa"/>
+            <w:tcPrChange w:id="231" w:author="Joanna Smith" w:date="2022-05-21T10:35:00Z">
+              <w:tcPr>
+                <w:tcW w:w="985" w:type="dxa"/>
+              </w:tcPr>
+            </w:tcPrChange>
+          </w:tcPr>
+          <w:p>
+            <w:ins w:id="232" w:author="Joanna Smith" w:date="2022-05-21T10:42:00Z">
+              <w:r>
+                <w:t>Dev</w:t>
+              </w:r>
+            </w:ins>
+          </w:p>
+        </w:tc>
+      </w:tr>
+      <w:tr>
+        <w:tc>
+          <w:tcPr>
+            <w:tcW w:w="1423" w:type="dxa"/>
+            <w:tcPrChange w:id="233" w:author="Joanna Smith" w:date="2022-05-21T10:35:00Z">
+              <w:tcPr>
+                <w:tcW w:w="1435" w:type="dxa"/>
+                <w:gridSpan w:val="2"/>
+              </w:tcPr>
+            </w:tcPrChange>
+          </w:tcPr>
+          <w:p>
+            <w:ins w:id="234" w:author="Joanna Smith" w:date="2022-05-21T10:49:00Z">
+              <w:r>
+                <w:lastRenderedPageBreak/>
+                <w:t>D4.4</w:t>
+              </w:r>
+            </w:ins>
+          </w:p>
+        </w:tc>
+        <w:tc>
+          <w:tcPr>
+            <w:tcW w:w="1092" w:type="dxa"/>
+            <w:tcPrChange w:id="235" w:author="Joanna Smith" w:date="2022-05-21T10:35:00Z">
+              <w:tcPr>
+                <w:tcW w:w="6930" w:type="dxa"/>
+                <w:gridSpan w:val="2"/>
+              </w:tcPr>
+            </w:tcPrChange>
+          </w:tcPr>
+          <w:p>
+            <w:ins w:id="236" w:author="Joanna Smith" w:date="2022-05-21T10:48:00Z">
+              <w:r>
+                <w:t>U4.1121</w:t>
+              </w:r>
+              <w:r>
+                <w:t xml:space="preserve">- </w:t>
+              </w:r>
+              <w:r>
+                <w:t>U4.112</w:t>
+              </w:r>
+              <w:r>
+                <w:t>5</w:t>
+              </w:r>
+            </w:ins>
+          </w:p>
+        </w:tc>
+        <w:tc>
+          <w:tcPr>
+            <w:tcW w:w="6000" w:type="dxa"/>
+            <w:tcPrChange w:id="237" w:author="Joanna Smith" w:date="2022-05-21T10:35:00Z">
+              <w:tcPr>
+                <w:tcW w:w="6930" w:type="dxa"/>
+                <w:gridSpan w:val="3"/>
+              </w:tcPr>
+            </w:tcPrChange>
+          </w:tcPr>
+          <w:p>
+            <w:ins w:id="238" w:author="Joanna Smith" w:date="2022-05-21T10:42:00Z">
+              <w:r>
+                <w:t xml:space="preserve">Download </w:t>
+              </w:r>
+              <w:r>
+                <w:fldChar w:fldCharType="begin"/>
+              </w:r>
+              <w:r>
+                <w:instrText xml:space="preserve"> HYPERLINK "https://console.cloud.google.com/apis/library/directions-backend.googleapis.com?project=api-project-659912771265&amp;supportedpurview=project" </w:instrText>
+              </w:r>
+              <w:r>
+                <w:fldChar w:fldCharType="separate"/>
+              </w:r>
+              <w:r>
+                <w:rPr>
+                  <w:rStyle w:val="Hyperlink"/>
+                </w:rPr>
+                <w:t>Directions API</w:t>
+              </w:r>
+              <w:r>
+                <w:fldChar w:fldCharType="end"/>
+              </w:r>
+            </w:ins>
+          </w:p>
+        </w:tc>
+        <w:tc>
+          <w:tcPr>
+            <w:tcW w:w="835" w:type="dxa"/>
+            <w:tcPrChange w:id="239" w:author="Joanna Smith" w:date="2022-05-21T10:35:00Z">
+              <w:tcPr>
+                <w:tcW w:w="985" w:type="dxa"/>
+              </w:tcPr>
+            </w:tcPrChange>
+          </w:tcPr>
+          <w:p/>
+        </w:tc>
+      </w:tr>
+      <w:tr>
+        <w:tc>
+          <w:tcPr>
+            <w:tcW w:w="1423" w:type="dxa"/>
+            <w:tcPrChange w:id="240" w:author="Joanna Smith" w:date="2022-05-21T10:35:00Z">
+              <w:tcPr>
+                <w:tcW w:w="1435" w:type="dxa"/>
+                <w:gridSpan w:val="2"/>
+              </w:tcPr>
+            </w:tcPrChange>
+          </w:tcPr>
+          <w:p>
+            <w:ins w:id="241" w:author="Joanna Smith" w:date="2022-05-21T10:49:00Z">
+              <w:r>
+                <w:t>D4.5</w:t>
+              </w:r>
+            </w:ins>
+          </w:p>
+        </w:tc>
+        <w:tc>
+          <w:tcPr>
+            <w:tcW w:w="1092" w:type="dxa"/>
+            <w:tcPrChange w:id="242" w:author="Joanna Smith" w:date="2022-05-21T10:35:00Z">
+              <w:tcPr>
+                <w:tcW w:w="6930" w:type="dxa"/>
+                <w:gridSpan w:val="2"/>
+              </w:tcPr>
+            </w:tcPrChange>
+          </w:tcPr>
+          <w:p>
+            <w:ins w:id="243" w:author="Joanna Smith" w:date="2022-05-21T10:48:00Z">
+              <w:r>
+                <w:t>U4.113</w:t>
+              </w:r>
+            </w:ins>
+          </w:p>
+        </w:tc>
+        <w:tc>
+          <w:tcPr>
+            <w:tcW w:w="6000" w:type="dxa"/>
+            <w:tcPrChange w:id="244" w:author="Joanna Smith" w:date="2022-05-21T10:35:00Z">
+              <w:tcPr>
+                <w:tcW w:w="6930" w:type="dxa"/>
+                <w:gridSpan w:val="3"/>
+              </w:tcPr>
+            </w:tcPrChange>
+          </w:tcPr>
+          <w:p>
+            <w:ins w:id="245" w:author="Joanna Smith" w:date="2022-05-21T10:42:00Z">
+              <w:r>
+                <w:t>Do</w:t>
+              </w:r>
+            </w:ins>
+            <w:ins w:id="246" w:author="Joanna Smith" w:date="2022-05-21T10:43:00Z">
+              <w:r>
+                <w:t xml:space="preserve">wnload </w:t>
+              </w:r>
+              <w:r>
+                <w:fldChar w:fldCharType="begin"/>
+              </w:r>
+              <w:r>
+                <w:instrText xml:space="preserve"> HYPERLINK "https://console.cloud.google.com/apis/library/distance-matrix-backend.googleapis.com?project=api-project-659912771265&amp;supportedpurview=project" </w:instrText>
+              </w:r>
+              <w:r>
+                <w:fldChar w:fldCharType="separate"/>
+              </w:r>
+              <w:r>
+                <w:rPr>
+                  <w:rStyle w:val="Hyperlink"/>
+                </w:rPr>
+                <w:t>Distance Matrix API</w:t>
+              </w:r>
+              <w:r>
+                <w:fldChar w:fldCharType="end"/>
+              </w:r>
+            </w:ins>
+          </w:p>
+        </w:tc>
+        <w:tc>
+          <w:tcPr>
+            <w:tcW w:w="835" w:type="dxa"/>
+            <w:tcPrChange w:id="247" w:author="Joanna Smith" w:date="2022-05-21T10:35:00Z">
+              <w:tcPr>
+                <w:tcW w:w="985" w:type="dxa"/>
+              </w:tcPr>
+            </w:tcPrChange>
+          </w:tcPr>
+          <w:p/>
+        </w:tc>
+      </w:tr>
+      <w:tr>
+        <w:tc>
+          <w:tcPr>
+            <w:tcW w:w="1423" w:type="dxa"/>
+            <w:tcPrChange w:id="248" w:author="Joanna Smith" w:date="2022-05-21T10:35:00Z">
+              <w:tcPr>
+                <w:tcW w:w="1435" w:type="dxa"/>
+                <w:gridSpan w:val="2"/>
+              </w:tcPr>
+            </w:tcPrChange>
+          </w:tcPr>
+          <w:p/>
+        </w:tc>
+        <w:tc>
+          <w:tcPr>
+            <w:tcW w:w="1092" w:type="dxa"/>
+            <w:tcPrChange w:id="249" w:author="Joanna Smith" w:date="2022-05-21T10:35:00Z">
+              <w:tcPr>
+                <w:tcW w:w="6930" w:type="dxa"/>
+                <w:gridSpan w:val="2"/>
+              </w:tcPr>
+            </w:tcPrChange>
+          </w:tcPr>
+          <w:p/>
+        </w:tc>
+        <w:tc>
+          <w:tcPr>
+            <w:tcW w:w="6000" w:type="dxa"/>
+            <w:tcPrChange w:id="250" w:author="Joanna Smith" w:date="2022-05-21T10:35:00Z">
+              <w:tcPr>
+                <w:tcW w:w="6930" w:type="dxa"/>
+                <w:gridSpan w:val="3"/>
+              </w:tcPr>
+            </w:tcPrChange>
+          </w:tcPr>
+          <w:p/>
+        </w:tc>
+        <w:tc>
+          <w:tcPr>
+            <w:tcW w:w="835" w:type="dxa"/>
+            <w:tcPrChange w:id="251" w:author="Joanna Smith" w:date="2022-05-21T10:35:00Z">
+              <w:tcPr>
+                <w:tcW w:w="985" w:type="dxa"/>
+              </w:tcPr>
+            </w:tcPrChange>
           </w:tcPr>
           <w:p/>
         </w:tc>
@@ -3706,23 +5541,23 @@
       <w:pPr>
         <w:pStyle w:val="Heading1"/>
       </w:pPr>
-      <w:bookmarkStart w:id="6" w:name="_Toc103777111"/>
+      <w:bookmarkStart w:id="252" w:name="_Toc103777111"/>
       <w:r>
         <w:lastRenderedPageBreak/>
         <w:t>Technical Design</w:t>
       </w:r>
-      <w:bookmarkEnd w:id="6"/>
+      <w:bookmarkEnd w:id="252"/>
     </w:p>
     <w:p/>
     <w:p>
       <w:pPr>
         <w:pStyle w:val="Heading2"/>
       </w:pPr>
-      <w:bookmarkStart w:id="7" w:name="_Toc103777112"/>
+      <w:bookmarkStart w:id="253" w:name="_Toc103777112"/>
       <w:r>
         <w:t>Implementation</w:t>
       </w:r>
-      <w:bookmarkEnd w:id="7"/>
+      <w:bookmarkEnd w:id="253"/>
     </w:p>
     <w:p/>
     <w:p/>
@@ -3730,11 +5565,11 @@
       <w:pPr>
         <w:pStyle w:val="Heading2"/>
       </w:pPr>
-      <w:bookmarkStart w:id="8" w:name="_Toc103777113"/>
+      <w:bookmarkStart w:id="254" w:name="_Toc103777113"/>
       <w:r>
         <w:t>Testing</w:t>
       </w:r>
-      <w:bookmarkEnd w:id="8"/>
+      <w:bookmarkEnd w:id="254"/>
     </w:p>
     <w:p/>
     <w:p>
@@ -3774,11 +5609,11 @@
               <w:pStyle w:val="Heading2"/>
               <w:outlineLvl w:val="1"/>
             </w:pPr>
-            <w:bookmarkStart w:id="9" w:name="_Toc103777114"/>
+            <w:bookmarkStart w:id="255" w:name="_Toc103777114"/>
             <w:r>
               <w:t>Communications Plan</w:t>
             </w:r>
-            <w:bookmarkEnd w:id="9"/>
+            <w:bookmarkEnd w:id="255"/>
           </w:p>
         </w:tc>
       </w:tr>
@@ -3851,13 +5686,8 @@
           </w:p>
           <w:p>
             <w:r>
-              <w:t xml:space="preserve">Octavian </w:t>
-            </w:r>
-            <w:proofErr w:type="spellStart"/>
-            <w:r>
-              <w:t>Carteleanu</w:t>
-            </w:r>
-            <w:proofErr w:type="spellEnd"/>
+              <w:t>Octavian Carteleanu</w:t>
+            </w:r>
           </w:p>
           <w:p>
             <w:r>
@@ -3923,11 +5753,11 @@
               <w:pStyle w:val="Heading2"/>
               <w:outlineLvl w:val="1"/>
             </w:pPr>
-            <w:bookmarkStart w:id="10" w:name="_Toc103777115"/>
+            <w:bookmarkStart w:id="256" w:name="_Toc103777115"/>
             <w:r>
               <w:t>Objectives</w:t>
             </w:r>
-            <w:bookmarkEnd w:id="10"/>
+            <w:bookmarkEnd w:id="256"/>
           </w:p>
         </w:tc>
       </w:tr>
@@ -4131,12 +5961,12 @@
       <w:pPr>
         <w:pStyle w:val="Heading1"/>
       </w:pPr>
-      <w:bookmarkStart w:id="11" w:name="_Toc103777116"/>
+      <w:bookmarkStart w:id="257" w:name="_Toc103777116"/>
       <w:r>
         <w:lastRenderedPageBreak/>
         <w:t>Expected Outcomes</w:t>
       </w:r>
-      <w:bookmarkEnd w:id="11"/>
+      <w:bookmarkEnd w:id="257"/>
     </w:p>
     <w:tbl>
       <w:tblPr>
@@ -5039,6 +6869,14 @@
     </w:p>
   </w:footnote>
 </w:footnotes>
+</file>
+
+<file path=word/people.xml><?xml version="1.0" encoding="utf-8"?>
+<w15:people xmlns:wpc="http://schemas.microsoft.com/office/word/2010/wordprocessingCanvas" xmlns:cx="http://schemas.microsoft.com/office/drawing/2014/chartex" xmlns:cx1="http://schemas.microsoft.com/office/drawing/2015/9/8/chartex" xmlns:cx2="http://schemas.microsoft.com/office/drawing/2015/10/21/chartex" xmlns:cx3="http://schemas.microsoft.com/office/drawing/2016/5/9/chartex" xmlns:cx4="http://schemas.microsoft.com/office/drawing/2016/5/10/chartex" xmlns:cx5="http://schemas.microsoft.com/office/drawing/2016/5/11/chartex" xmlns:cx6="http://schemas.microsoft.com/office/drawing/2016/5/12/chartex" xmlns:cx7="http://schemas.microsoft.com/office/drawing/2016/5/13/chartex" xmlns:cx8="http://schemas.microsoft.com/office/drawing/2016/5/14/chartex" xmlns:mc="http://schemas.openxmlformats.org/markup-compatibility/2006" xmlns:aink="http://schemas.microsoft.com/office/drawing/2016/ink" xmlns:am3d="http://schemas.microsoft.com/office/drawing/2017/model3d" xmlns:o="urn:schemas-microsoft-com:office:office" xmlns:oel="http://schemas.microsoft.com/office/2019/extlst" xmlns:r="http://schemas.openxmlformats.org/officeDocument/2006/relationships" xmlns:m="http://schemas.openxmlformats.org/officeDocument/2006/math" xmlns:v="urn:schemas-microsoft-com:vml" xmlns:wp14="http://schemas.microsoft.com/office/word/2010/wordprocessingDrawing" xmlns:wp="http://schemas.openxmlformats.org/drawingml/2006/wordprocessingDrawing" xmlns:w10="urn:schemas-microsoft-com:office:word" xmlns:w="http://schemas.openxmlformats.org/wordprocessingml/2006/main" xmlns:w14="http://schemas.microsoft.com/office/word/2010/wordml" xmlns:w15="http://schemas.microsoft.com/office/word/2012/wordml" xmlns:w16cex="http://schemas.microsoft.com/office/word/2018/wordml/cex" xmlns:w16cid="http://schemas.microsoft.com/office/word/2016/wordml/cid" xmlns:w16="http://schemas.microsoft.com/office/word/2018/wordml" xmlns:w16sdtdh="http://schemas.microsoft.com/office/word/2020/wordml/sdtdatahash" xmlns:w16se="http://schemas.microsoft.com/office/word/2015/wordml/symex" xmlns:wpg="http://schemas.microsoft.com/office/word/2010/wordprocessingGroup" xmlns:wpi="http://schemas.microsoft.com/office/word/2010/wordprocessingInk" xmlns:wne="http://schemas.microsoft.com/office/word/2006/wordml" xmlns:wps="http://schemas.microsoft.com/office/word/2010/wordprocessingShape" mc:Ignorable="w14 w15 w16se w16cid w16 w16cex w16sdtdh wp14">
+  <w15:person w15:author="Joanna Smith">
+    <w15:presenceInfo w15:providerId="AD" w15:userId="S::jsmith@thompsoncs.net::a127ca23-44a7-4f04-852b-a10861b30e70"/>
+  </w15:person>
+</w15:people>
 </file>
 
 <file path=word/styles.xml><?xml version="1.0" encoding="utf-8"?>
@@ -6334,6 +8172,29 @@
       <w:spacing w:after="0" w:line="240" w:lineRule="auto"/>
     </w:pPr>
   </w:style>
+  <w:style w:type="paragraph" w:styleId="ListParagraph">
+    <w:name w:val="List Paragraph"/>
+    <w:basedOn w:val="Normal"/>
+    <w:uiPriority w:val="34"/>
+    <w:qFormat/>
+    <w:rsid w:val="00636A39"/>
+    <w:pPr>
+      <w:ind w:left="720"/>
+      <w:contextualSpacing/>
+    </w:pPr>
+  </w:style>
+  <w:style w:type="character" w:styleId="UnresolvedMention">
+    <w:name w:val="Unresolved Mention"/>
+    <w:basedOn w:val="DefaultParagraphFont"/>
+    <w:uiPriority w:val="99"/>
+    <w:semiHidden/>
+    <w:unhideWhenUsed/>
+    <w:rsid w:val="002D7AB2"/>
+    <w:rPr>
+      <w:color w:val="605E5C"/>
+      <w:shd w:val="clear" w:color="auto" w:fill="E1DFDD"/>
+    </w:rPr>
+  </w:style>
 </w:styles>
 </file>
 

</xml_diff>

<commit_message>
Added Documentation for Filters form user/Dev requirements
</commit_message>
<xml_diff>
--- a/Documentation/Technical Design Requirements Group 1.docx
+++ b/Documentation/Technical Design Requirements Group 1.docx
@@ -164,17 +164,8 @@
           <w:sz w:val="28"/>
           <w:szCs w:val="28"/>
         </w:rPr>
-        <w:t xml:space="preserve">Octavian </w:t>
+        <w:t>Octavian Carteleanu</w:t>
       </w:r>
-      <w:proofErr w:type="spellStart"/>
-      <w:r>
-        <w:rPr>
-          <w:sz w:val="28"/>
-          <w:szCs w:val="28"/>
-        </w:rPr>
-        <w:t>Carteleanu</w:t>
-      </w:r>
-      <w:proofErr w:type="spellEnd"/>
     </w:p>
     <w:p>
       <w:pPr>
@@ -1620,13 +1611,8 @@
           </w:tcPr>
           <w:p>
             <w:r>
-              <w:t>U</w:t>
-            </w:r>
-            <w:proofErr w:type="gramStart"/>
-            <w:r>
-              <w:t>#.#</w:t>
-            </w:r>
-            <w:proofErr w:type="gramEnd"/>
+              <w:t>U#.#</w:t>
+            </w:r>
           </w:p>
         </w:tc>
         <w:tc>
@@ -1647,13 +1633,8 @@
           </w:tcPr>
           <w:p>
             <w:r>
-              <w:t>D</w:t>
-            </w:r>
-            <w:proofErr w:type="gramStart"/>
-            <w:r>
-              <w:t>#.#</w:t>
-            </w:r>
-            <w:proofErr w:type="gramEnd"/>
+              <w:t>D#.#</w:t>
+            </w:r>
           </w:p>
         </w:tc>
         <w:tc>
@@ -1932,17 +1913,37 @@
         <w:tblStyle w:val="TableGrid"/>
         <w:tblW w:w="0" w:type="auto"/>
         <w:tblLook w:val="04A0" w:firstRow="1" w:lastRow="0" w:firstColumn="1" w:lastColumn="0" w:noHBand="0" w:noVBand="1"/>
+        <w:tblPrChange w:id="5" w:author="Gary Johnston" w:date="2022-05-21T12:15:00Z">
+          <w:tblPr>
+            <w:tblStyle w:val="TableGrid"/>
+            <w:tblW w:w="0" w:type="auto"/>
+            <w:tblLook w:val="04A0" w:firstRow="1" w:lastRow="0" w:firstColumn="1" w:lastColumn="0" w:noHBand="0" w:noVBand="1"/>
+          </w:tblPr>
+        </w:tblPrChange>
       </w:tblPr>
       <w:tblGrid>
-        <w:gridCol w:w="1435"/>
-        <w:gridCol w:w="6930"/>
+        <w:gridCol w:w="1795"/>
+        <w:gridCol w:w="6570"/>
         <w:gridCol w:w="985"/>
+        <w:tblGridChange w:id="6">
+          <w:tblGrid>
+            <w:gridCol w:w="1435"/>
+            <w:gridCol w:w="6930"/>
+            <w:gridCol w:w="985"/>
+          </w:tblGrid>
+        </w:tblGridChange>
       </w:tblGrid>
       <w:tr>
         <w:tc>
           <w:tcPr>
-            <w:tcW w:w="1435" w:type="dxa"/>
+            <w:tcW w:w="1795" w:type="dxa"/>
             <w:shd w:val="clear" w:color="auto" w:fill="AEAAAA" w:themeFill="background2" w:themeFillShade="BF"/>
+            <w:tcPrChange w:id="7" w:author="Gary Johnston" w:date="2022-05-21T12:15:00Z">
+              <w:tcPr>
+                <w:tcW w:w="1435" w:type="dxa"/>
+                <w:shd w:val="clear" w:color="auto" w:fill="AEAAAA" w:themeFill="background2" w:themeFillShade="BF"/>
+              </w:tcPr>
+            </w:tcPrChange>
           </w:tcPr>
           <w:p>
             <w:pPr>
@@ -1952,6 +1953,7 @@
                 <w:color w:val="FFFFFF" w:themeColor="background1"/>
               </w:rPr>
             </w:pPr>
+            <w:bookmarkStart w:id="8" w:name="_Hlk104018594"/>
             <w:r>
               <w:rPr>
                 <w:b/>
@@ -1964,16 +1966,26 @@
         </w:tc>
         <w:tc>
           <w:tcPr>
-            <w:tcW w:w="6930" w:type="dxa"/>
+            <w:tcW w:w="6570" w:type="dxa"/>
             <w:shd w:val="clear" w:color="auto" w:fill="AEAAAA" w:themeFill="background2" w:themeFillShade="BF"/>
+            <w:tcPrChange w:id="9" w:author="Gary Johnston" w:date="2022-05-21T12:15:00Z">
+              <w:tcPr>
+                <w:tcW w:w="6930" w:type="dxa"/>
+                <w:shd w:val="clear" w:color="auto" w:fill="AEAAAA" w:themeFill="background2" w:themeFillShade="BF"/>
+              </w:tcPr>
+            </w:tcPrChange>
           </w:tcPr>
           <w:p>
             <w:pPr>
+              <w:jc w:val="center"/>
               <w:rPr>
                 <w:b/>
                 <w:bCs/>
                 <w:color w:val="FFFFFF" w:themeColor="background1"/>
               </w:rPr>
+              <w:pPrChange w:id="10" w:author="Gary Johnston" w:date="2022-05-21T12:17:00Z">
+                <w:pPr/>
+              </w:pPrChange>
             </w:pPr>
             <w:r>
               <w:rPr>
@@ -1981,29 +1993,59 @@
                 <w:bCs/>
                 <w:color w:val="FFFFFF" w:themeColor="background1"/>
               </w:rPr>
-              <w:t xml:space="preserve">Requirement </w:t>
-            </w:r>
-          </w:p>
-        </w:tc>
-        <w:tc>
-          <w:tcPr>
-            <w:tcW w:w="985" w:type="dxa"/>
-            <w:shd w:val="clear" w:color="auto" w:fill="AEAAAA" w:themeFill="background2" w:themeFillShade="BF"/>
-          </w:tcPr>
-          <w:p>
-            <w:pPr>
+              <w:t xml:space="preserve">Housing Filters </w:t>
+            </w:r>
+            <w:r>
               <w:rPr>
                 <w:b/>
                 <w:bCs/>
                 <w:color w:val="FFFFFF" w:themeColor="background1"/>
               </w:rPr>
-            </w:pPr>
+              <w:t xml:space="preserve">User </w:t>
+            </w:r>
             <w:r>
               <w:rPr>
                 <w:b/>
                 <w:bCs/>
                 <w:color w:val="FFFFFF" w:themeColor="background1"/>
               </w:rPr>
+              <w:t>Requirement</w:t>
+            </w:r>
+            <w:r>
+              <w:rPr>
+                <w:b/>
+                <w:bCs/>
+                <w:color w:val="FFFFFF" w:themeColor="background1"/>
+              </w:rPr>
+              <w:t>s</w:t>
+            </w:r>
+          </w:p>
+        </w:tc>
+        <w:tc>
+          <w:tcPr>
+            <w:tcW w:w="985" w:type="dxa"/>
+            <w:shd w:val="clear" w:color="auto" w:fill="AEAAAA" w:themeFill="background2" w:themeFillShade="BF"/>
+            <w:tcPrChange w:id="11" w:author="Gary Johnston" w:date="2022-05-21T12:15:00Z">
+              <w:tcPr>
+                <w:tcW w:w="985" w:type="dxa"/>
+                <w:shd w:val="clear" w:color="auto" w:fill="AEAAAA" w:themeFill="background2" w:themeFillShade="BF"/>
+              </w:tcPr>
+            </w:tcPrChange>
+          </w:tcPr>
+          <w:p>
+            <w:pPr>
+              <w:rPr>
+                <w:b/>
+                <w:bCs/>
+                <w:color w:val="FFFFFF" w:themeColor="background1"/>
+              </w:rPr>
+            </w:pPr>
+            <w:r>
+              <w:rPr>
+                <w:b/>
+                <w:bCs/>
+                <w:color w:val="FFFFFF" w:themeColor="background1"/>
+              </w:rPr>
               <w:t>Actor</w:t>
             </w:r>
           </w:p>
@@ -2012,7 +2054,12 @@
       <w:tr>
         <w:tc>
           <w:tcPr>
-            <w:tcW w:w="1435" w:type="dxa"/>
+            <w:tcW w:w="1795" w:type="dxa"/>
+            <w:tcPrChange w:id="12" w:author="Gary Johnston" w:date="2022-05-21T12:15:00Z">
+              <w:tcPr>
+                <w:tcW w:w="1435" w:type="dxa"/>
+              </w:tcPr>
+            </w:tcPrChange>
           </w:tcPr>
           <w:p>
             <w:r>
@@ -2022,7 +2069,12 @@
         </w:tc>
         <w:tc>
           <w:tcPr>
-            <w:tcW w:w="6930" w:type="dxa"/>
+            <w:tcW w:w="6570" w:type="dxa"/>
+            <w:tcPrChange w:id="13" w:author="Gary Johnston" w:date="2022-05-21T12:15:00Z">
+              <w:tcPr>
+                <w:tcW w:w="6930" w:type="dxa"/>
+              </w:tcPr>
+            </w:tcPrChange>
           </w:tcPr>
           <w:p>
             <w:r>
@@ -2033,6 +2085,11 @@
         <w:tc>
           <w:tcPr>
             <w:tcW w:w="985" w:type="dxa"/>
+            <w:tcPrChange w:id="14" w:author="Gary Johnston" w:date="2022-05-21T12:15:00Z">
+              <w:tcPr>
+                <w:tcW w:w="985" w:type="dxa"/>
+              </w:tcPr>
+            </w:tcPrChange>
           </w:tcPr>
           <w:p>
             <w:r>
@@ -2044,7 +2101,12 @@
       <w:tr>
         <w:tc>
           <w:tcPr>
-            <w:tcW w:w="1435" w:type="dxa"/>
+            <w:tcW w:w="1795" w:type="dxa"/>
+            <w:tcPrChange w:id="15" w:author="Gary Johnston" w:date="2022-05-21T12:15:00Z">
+              <w:tcPr>
+                <w:tcW w:w="1435" w:type="dxa"/>
+              </w:tcPr>
+            </w:tcPrChange>
           </w:tcPr>
           <w:p>
             <w:r>
@@ -2060,21 +2122,171 @@
         </w:tc>
         <w:tc>
           <w:tcPr>
-            <w:tcW w:w="6930" w:type="dxa"/>
-          </w:tcPr>
-          <w:p/>
-        </w:tc>
-        <w:tc>
-          <w:tcPr>
-            <w:tcW w:w="985" w:type="dxa"/>
-          </w:tcPr>
-          <w:p/>
-        </w:tc>
-      </w:tr>
-      <w:tr>
-        <w:tc>
-          <w:tcPr>
-            <w:tcW w:w="1435" w:type="dxa"/>
+            <w:tcW w:w="6570" w:type="dxa"/>
+            <w:tcPrChange w:id="16" w:author="Gary Johnston" w:date="2022-05-21T12:15:00Z">
+              <w:tcPr>
+                <w:tcW w:w="6930" w:type="dxa"/>
+              </w:tcPr>
+            </w:tcPrChange>
+          </w:tcPr>
+          <w:p>
+            <w:r>
+              <w:t>“</w:t>
+            </w:r>
+            <w:r>
+              <w:t>Filters</w:t>
+            </w:r>
+            <w:r>
+              <w:t>”</w:t>
+            </w:r>
+            <w:r>
+              <w:t xml:space="preserve"> button</w:t>
+            </w:r>
+            <w:r>
+              <w:t xml:space="preserve"> opens filters form</w:t>
+            </w:r>
+          </w:p>
+        </w:tc>
+        <w:tc>
+          <w:tcPr>
+            <w:tcW w:w="985" w:type="dxa"/>
+            <w:tcPrChange w:id="17" w:author="Gary Johnston" w:date="2022-05-21T12:15:00Z">
+              <w:tcPr>
+                <w:tcW w:w="985" w:type="dxa"/>
+              </w:tcPr>
+            </w:tcPrChange>
+          </w:tcPr>
+          <w:p>
+            <w:r>
+              <w:t>User</w:t>
+            </w:r>
+          </w:p>
+        </w:tc>
+      </w:tr>
+      <w:tr>
+        <w:tc>
+          <w:tcPr>
+            <w:tcW w:w="1795" w:type="dxa"/>
+            <w:tcPrChange w:id="18" w:author="Gary Johnston" w:date="2022-05-21T12:15:00Z">
+              <w:tcPr>
+                <w:tcW w:w="1435" w:type="dxa"/>
+              </w:tcPr>
+            </w:tcPrChange>
+          </w:tcPr>
+          <w:p>
+            <w:r>
+              <w:t>U2.1.1</w:t>
+            </w:r>
+          </w:p>
+        </w:tc>
+        <w:tc>
+          <w:tcPr>
+            <w:tcW w:w="6570" w:type="dxa"/>
+            <w:tcPrChange w:id="19" w:author="Gary Johnston" w:date="2022-05-21T12:15:00Z">
+              <w:tcPr>
+                <w:tcW w:w="6930" w:type="dxa"/>
+              </w:tcPr>
+            </w:tcPrChange>
+          </w:tcPr>
+          <w:p>
+            <w:r>
+              <w:t>“Filters Button shows running total of filter selections.</w:t>
+            </w:r>
+          </w:p>
+        </w:tc>
+        <w:tc>
+          <w:tcPr>
+            <w:tcW w:w="985" w:type="dxa"/>
+            <w:tcPrChange w:id="20" w:author="Gary Johnston" w:date="2022-05-21T12:15:00Z">
+              <w:tcPr>
+                <w:tcW w:w="985" w:type="dxa"/>
+              </w:tcPr>
+            </w:tcPrChange>
+          </w:tcPr>
+          <w:p>
+            <w:r>
+              <w:t>User</w:t>
+            </w:r>
+          </w:p>
+        </w:tc>
+      </w:tr>
+      <w:tr>
+        <w:tc>
+          <w:tcPr>
+            <w:tcW w:w="1795" w:type="dxa"/>
+            <w:tcPrChange w:id="21" w:author="Gary Johnston" w:date="2022-05-21T12:15:00Z">
+              <w:tcPr>
+                <w:tcW w:w="1435" w:type="dxa"/>
+              </w:tcPr>
+            </w:tcPrChange>
+          </w:tcPr>
+          <w:p>
+            <w:r>
+              <w:t>U2.1.</w:t>
+            </w:r>
+            <w:r>
+              <w:t>2</w:t>
+            </w:r>
+          </w:p>
+        </w:tc>
+        <w:tc>
+          <w:tcPr>
+            <w:tcW w:w="6570" w:type="dxa"/>
+            <w:tcPrChange w:id="22" w:author="Gary Johnston" w:date="2022-05-21T12:15:00Z">
+              <w:tcPr>
+                <w:tcW w:w="6930" w:type="dxa"/>
+              </w:tcPr>
+            </w:tcPrChange>
+          </w:tcPr>
+          <w:p>
+            <w:r>
+              <w:t xml:space="preserve">“X” </w:t>
+            </w:r>
+            <w:r>
+              <w:t xml:space="preserve"> button or icon </w:t>
+            </w:r>
+            <w:r>
+              <w:t xml:space="preserve">to close </w:t>
+            </w:r>
+            <w:r>
+              <w:t xml:space="preserve">the “Filters” </w:t>
+            </w:r>
+            <w:r>
+              <w:t>for</w:t>
+            </w:r>
+            <w:r>
+              <w:t>m</w:t>
+            </w:r>
+            <w:r>
+              <w:t>.</w:t>
+            </w:r>
+          </w:p>
+        </w:tc>
+        <w:tc>
+          <w:tcPr>
+            <w:tcW w:w="985" w:type="dxa"/>
+            <w:tcPrChange w:id="23" w:author="Gary Johnston" w:date="2022-05-21T12:15:00Z">
+              <w:tcPr>
+                <w:tcW w:w="985" w:type="dxa"/>
+              </w:tcPr>
+            </w:tcPrChange>
+          </w:tcPr>
+          <w:p>
+            <w:r>
+              <w:t>User</w:t>
+            </w:r>
+          </w:p>
+        </w:tc>
+      </w:tr>
+      <w:tr>
+        <w:tc>
+          <w:tcPr>
+            <w:tcW w:w="1795" w:type="dxa"/>
+            <w:tcPrChange w:id="24" w:author="Gary Johnston" w:date="2022-05-21T12:15:00Z">
+              <w:tcPr>
+                <w:tcW w:w="1435" w:type="dxa"/>
+              </w:tcPr>
+            </w:tcPrChange>
           </w:tcPr>
           <w:p>
             <w:r>
@@ -2090,97 +2302,2163 @@
         </w:tc>
         <w:tc>
           <w:tcPr>
-            <w:tcW w:w="6930" w:type="dxa"/>
-          </w:tcPr>
-          <w:p/>
-        </w:tc>
-        <w:tc>
-          <w:tcPr>
-            <w:tcW w:w="985" w:type="dxa"/>
-          </w:tcPr>
-          <w:p/>
-        </w:tc>
-      </w:tr>
-      <w:tr>
-        <w:tc>
-          <w:tcPr>
-            <w:tcW w:w="1435" w:type="dxa"/>
-          </w:tcPr>
-          <w:p/>
-        </w:tc>
-        <w:tc>
-          <w:tcPr>
-            <w:tcW w:w="6930" w:type="dxa"/>
-          </w:tcPr>
-          <w:p/>
-        </w:tc>
-        <w:tc>
-          <w:tcPr>
-            <w:tcW w:w="985" w:type="dxa"/>
-          </w:tcPr>
-          <w:p/>
-        </w:tc>
-      </w:tr>
-      <w:tr>
-        <w:tc>
-          <w:tcPr>
-            <w:tcW w:w="1435" w:type="dxa"/>
-          </w:tcPr>
-          <w:p/>
-        </w:tc>
-        <w:tc>
-          <w:tcPr>
-            <w:tcW w:w="6930" w:type="dxa"/>
-          </w:tcPr>
-          <w:p/>
-        </w:tc>
-        <w:tc>
-          <w:tcPr>
-            <w:tcW w:w="985" w:type="dxa"/>
-          </w:tcPr>
-          <w:p/>
-        </w:tc>
-      </w:tr>
-      <w:tr>
-        <w:tc>
-          <w:tcPr>
-            <w:tcW w:w="1435" w:type="dxa"/>
-          </w:tcPr>
-          <w:p/>
-        </w:tc>
-        <w:tc>
-          <w:tcPr>
-            <w:tcW w:w="6930" w:type="dxa"/>
-          </w:tcPr>
-          <w:p/>
-        </w:tc>
-        <w:tc>
-          <w:tcPr>
-            <w:tcW w:w="985" w:type="dxa"/>
-          </w:tcPr>
-          <w:p/>
-        </w:tc>
-      </w:tr>
-      <w:tr>
-        <w:tc>
-          <w:tcPr>
-            <w:tcW w:w="1435" w:type="dxa"/>
-          </w:tcPr>
-          <w:p/>
-        </w:tc>
-        <w:tc>
-          <w:tcPr>
-            <w:tcW w:w="6930" w:type="dxa"/>
-          </w:tcPr>
-          <w:p/>
-        </w:tc>
-        <w:tc>
-          <w:tcPr>
-            <w:tcW w:w="985" w:type="dxa"/>
-          </w:tcPr>
-          <w:p/>
-        </w:tc>
-      </w:tr>
+            <w:tcW w:w="6570" w:type="dxa"/>
+            <w:tcPrChange w:id="25" w:author="Gary Johnston" w:date="2022-05-21T12:15:00Z">
+              <w:tcPr>
+                <w:tcW w:w="6930" w:type="dxa"/>
+              </w:tcPr>
+            </w:tcPrChange>
+          </w:tcPr>
+          <w:p>
+            <w:r>
+              <w:t>Pet Policy</w:t>
+            </w:r>
+            <w:r>
+              <w:t xml:space="preserve"> </w:t>
+            </w:r>
+            <w:r>
+              <w:t>Options:</w:t>
+            </w:r>
+          </w:p>
+        </w:tc>
+        <w:tc>
+          <w:tcPr>
+            <w:tcW w:w="985" w:type="dxa"/>
+            <w:tcPrChange w:id="26" w:author="Gary Johnston" w:date="2022-05-21T12:15:00Z">
+              <w:tcPr>
+                <w:tcW w:w="985" w:type="dxa"/>
+              </w:tcPr>
+            </w:tcPrChange>
+          </w:tcPr>
+          <w:p>
+            <w:r>
+              <w:t>User</w:t>
+            </w:r>
+          </w:p>
+        </w:tc>
+      </w:tr>
+      <w:tr>
+        <w:tc>
+          <w:tcPr>
+            <w:tcW w:w="1795" w:type="dxa"/>
+            <w:tcPrChange w:id="27" w:author="Gary Johnston" w:date="2022-05-21T12:15:00Z">
+              <w:tcPr>
+                <w:tcW w:w="1435" w:type="dxa"/>
+              </w:tcPr>
+            </w:tcPrChange>
+          </w:tcPr>
+          <w:p>
+            <w:r>
+              <w:t>U2.2.1</w:t>
+            </w:r>
+          </w:p>
+        </w:tc>
+        <w:tc>
+          <w:tcPr>
+            <w:tcW w:w="6570" w:type="dxa"/>
+            <w:tcPrChange w:id="28" w:author="Gary Johnston" w:date="2022-05-21T12:15:00Z">
+              <w:tcPr>
+                <w:tcW w:w="6930" w:type="dxa"/>
+              </w:tcPr>
+            </w:tcPrChange>
+          </w:tcPr>
+          <w:p>
+            <w:r>
+              <w:t>Pet Friendly</w:t>
+            </w:r>
+          </w:p>
+        </w:tc>
+        <w:tc>
+          <w:tcPr>
+            <w:tcW w:w="985" w:type="dxa"/>
+            <w:tcPrChange w:id="29" w:author="Gary Johnston" w:date="2022-05-21T12:15:00Z">
+              <w:tcPr>
+                <w:tcW w:w="985" w:type="dxa"/>
+              </w:tcPr>
+            </w:tcPrChange>
+          </w:tcPr>
+          <w:p>
+            <w:r>
+              <w:t>User</w:t>
+            </w:r>
+          </w:p>
+        </w:tc>
+      </w:tr>
+      <w:tr>
+        <w:tc>
+          <w:tcPr>
+            <w:tcW w:w="1795" w:type="dxa"/>
+            <w:tcPrChange w:id="30" w:author="Gary Johnston" w:date="2022-05-21T12:15:00Z">
+              <w:tcPr>
+                <w:tcW w:w="1435" w:type="dxa"/>
+              </w:tcPr>
+            </w:tcPrChange>
+          </w:tcPr>
+          <w:p>
+            <w:r>
+              <w:t>U2.2.2</w:t>
+            </w:r>
+          </w:p>
+        </w:tc>
+        <w:tc>
+          <w:tcPr>
+            <w:tcW w:w="6570" w:type="dxa"/>
+            <w:tcPrChange w:id="31" w:author="Gary Johnston" w:date="2022-05-21T12:15:00Z">
+              <w:tcPr>
+                <w:tcW w:w="6930" w:type="dxa"/>
+              </w:tcPr>
+            </w:tcPrChange>
+          </w:tcPr>
+          <w:p>
+            <w:r>
+              <w:t>No Pets</w:t>
+            </w:r>
+          </w:p>
+        </w:tc>
+        <w:tc>
+          <w:tcPr>
+            <w:tcW w:w="985" w:type="dxa"/>
+            <w:tcPrChange w:id="32" w:author="Gary Johnston" w:date="2022-05-21T12:15:00Z">
+              <w:tcPr>
+                <w:tcW w:w="985" w:type="dxa"/>
+              </w:tcPr>
+            </w:tcPrChange>
+          </w:tcPr>
+          <w:p>
+            <w:r>
+              <w:t>User</w:t>
+            </w:r>
+          </w:p>
+        </w:tc>
+      </w:tr>
+      <w:tr>
+        <w:tc>
+          <w:tcPr>
+            <w:tcW w:w="1795" w:type="dxa"/>
+            <w:tcPrChange w:id="33" w:author="Gary Johnston" w:date="2022-05-21T12:15:00Z">
+              <w:tcPr>
+                <w:tcW w:w="1435" w:type="dxa"/>
+              </w:tcPr>
+            </w:tcPrChange>
+          </w:tcPr>
+          <w:p>
+            <w:r>
+              <w:t>U2.2.3</w:t>
+            </w:r>
+          </w:p>
+        </w:tc>
+        <w:tc>
+          <w:tcPr>
+            <w:tcW w:w="6570" w:type="dxa"/>
+            <w:tcPrChange w:id="34" w:author="Gary Johnston" w:date="2022-05-21T12:15:00Z">
+              <w:tcPr>
+                <w:tcW w:w="6930" w:type="dxa"/>
+              </w:tcPr>
+            </w:tcPrChange>
+          </w:tcPr>
+          <w:p>
+            <w:r>
+              <w:t>Cats</w:t>
+            </w:r>
+          </w:p>
+        </w:tc>
+        <w:tc>
+          <w:tcPr>
+            <w:tcW w:w="985" w:type="dxa"/>
+            <w:tcPrChange w:id="35" w:author="Gary Johnston" w:date="2022-05-21T12:15:00Z">
+              <w:tcPr>
+                <w:tcW w:w="985" w:type="dxa"/>
+              </w:tcPr>
+            </w:tcPrChange>
+          </w:tcPr>
+          <w:p>
+            <w:r>
+              <w:t>User</w:t>
+            </w:r>
+          </w:p>
+        </w:tc>
+      </w:tr>
+      <w:tr>
+        <w:tc>
+          <w:tcPr>
+            <w:tcW w:w="1795" w:type="dxa"/>
+            <w:tcPrChange w:id="36" w:author="Gary Johnston" w:date="2022-05-21T12:15:00Z">
+              <w:tcPr>
+                <w:tcW w:w="1435" w:type="dxa"/>
+              </w:tcPr>
+            </w:tcPrChange>
+          </w:tcPr>
+          <w:p>
+            <w:r>
+              <w:t>U2.2.4</w:t>
+            </w:r>
+          </w:p>
+        </w:tc>
+        <w:tc>
+          <w:tcPr>
+            <w:tcW w:w="6570" w:type="dxa"/>
+            <w:tcPrChange w:id="37" w:author="Gary Johnston" w:date="2022-05-21T12:15:00Z">
+              <w:tcPr>
+                <w:tcW w:w="6930" w:type="dxa"/>
+              </w:tcPr>
+            </w:tcPrChange>
+          </w:tcPr>
+          <w:p>
+            <w:r>
+              <w:t>Dogs</w:t>
+            </w:r>
+          </w:p>
+        </w:tc>
+        <w:tc>
+          <w:tcPr>
+            <w:tcW w:w="985" w:type="dxa"/>
+            <w:tcPrChange w:id="38" w:author="Gary Johnston" w:date="2022-05-21T12:15:00Z">
+              <w:tcPr>
+                <w:tcW w:w="985" w:type="dxa"/>
+              </w:tcPr>
+            </w:tcPrChange>
+          </w:tcPr>
+          <w:p>
+            <w:r>
+              <w:t>User</w:t>
+            </w:r>
+          </w:p>
+        </w:tc>
+      </w:tr>
+      <w:tr>
+        <w:tc>
+          <w:tcPr>
+            <w:tcW w:w="1795" w:type="dxa"/>
+            <w:tcPrChange w:id="39" w:author="Gary Johnston" w:date="2022-05-21T12:15:00Z">
+              <w:tcPr>
+                <w:tcW w:w="1435" w:type="dxa"/>
+              </w:tcPr>
+            </w:tcPrChange>
+          </w:tcPr>
+          <w:p>
+            <w:r>
+              <w:t>U2.3</w:t>
+            </w:r>
+          </w:p>
+        </w:tc>
+        <w:tc>
+          <w:tcPr>
+            <w:tcW w:w="6570" w:type="dxa"/>
+            <w:tcPrChange w:id="40" w:author="Gary Johnston" w:date="2022-05-21T12:15:00Z">
+              <w:tcPr>
+                <w:tcW w:w="6930" w:type="dxa"/>
+              </w:tcPr>
+            </w:tcPrChange>
+          </w:tcPr>
+          <w:p>
+            <w:r>
+              <w:t xml:space="preserve">Unit </w:t>
+            </w:r>
+            <w:r>
+              <w:t>Amenit</w:t>
+            </w:r>
+            <w:r>
+              <w:t>ies</w:t>
+            </w:r>
+          </w:p>
+        </w:tc>
+        <w:tc>
+          <w:tcPr>
+            <w:tcW w:w="985" w:type="dxa"/>
+            <w:tcPrChange w:id="41" w:author="Gary Johnston" w:date="2022-05-21T12:15:00Z">
+              <w:tcPr>
+                <w:tcW w:w="985" w:type="dxa"/>
+              </w:tcPr>
+            </w:tcPrChange>
+          </w:tcPr>
+          <w:p>
+            <w:r>
+              <w:t>User</w:t>
+            </w:r>
+          </w:p>
+        </w:tc>
+      </w:tr>
+      <w:tr>
+        <w:tc>
+          <w:tcPr>
+            <w:tcW w:w="1795" w:type="dxa"/>
+            <w:tcPrChange w:id="42" w:author="Gary Johnston" w:date="2022-05-21T12:15:00Z">
+              <w:tcPr>
+                <w:tcW w:w="1435" w:type="dxa"/>
+              </w:tcPr>
+            </w:tcPrChange>
+          </w:tcPr>
+          <w:p>
+            <w:r>
+              <w:t>U2.3.1</w:t>
+            </w:r>
+          </w:p>
+        </w:tc>
+        <w:tc>
+          <w:tcPr>
+            <w:tcW w:w="6570" w:type="dxa"/>
+            <w:tcPrChange w:id="43" w:author="Gary Johnston" w:date="2022-05-21T12:15:00Z">
+              <w:tcPr>
+                <w:tcW w:w="6930" w:type="dxa"/>
+              </w:tcPr>
+            </w:tcPrChange>
+          </w:tcPr>
+          <w:p>
+            <w:r>
+              <w:t>Washer and Dryer Hookup</w:t>
+            </w:r>
+          </w:p>
+        </w:tc>
+        <w:tc>
+          <w:tcPr>
+            <w:tcW w:w="985" w:type="dxa"/>
+            <w:tcPrChange w:id="44" w:author="Gary Johnston" w:date="2022-05-21T12:15:00Z">
+              <w:tcPr>
+                <w:tcW w:w="985" w:type="dxa"/>
+              </w:tcPr>
+            </w:tcPrChange>
+          </w:tcPr>
+          <w:p>
+            <w:r>
+              <w:t>User</w:t>
+            </w:r>
+          </w:p>
+        </w:tc>
+      </w:tr>
+      <w:tr>
+        <w:tc>
+          <w:tcPr>
+            <w:tcW w:w="1795" w:type="dxa"/>
+            <w:tcPrChange w:id="45" w:author="Gary Johnston" w:date="2022-05-21T12:15:00Z">
+              <w:tcPr>
+                <w:tcW w:w="1435" w:type="dxa"/>
+              </w:tcPr>
+            </w:tcPrChange>
+          </w:tcPr>
+          <w:p>
+            <w:r>
+              <w:t>U2.3.</w:t>
+            </w:r>
+            <w:r>
+              <w:t>2</w:t>
+            </w:r>
+          </w:p>
+        </w:tc>
+        <w:tc>
+          <w:tcPr>
+            <w:tcW w:w="6570" w:type="dxa"/>
+            <w:tcPrChange w:id="46" w:author="Gary Johnston" w:date="2022-05-21T12:15:00Z">
+              <w:tcPr>
+                <w:tcW w:w="6930" w:type="dxa"/>
+              </w:tcPr>
+            </w:tcPrChange>
+          </w:tcPr>
+          <w:p>
+            <w:r>
+              <w:t>Washer and Dryer</w:t>
+            </w:r>
+          </w:p>
+        </w:tc>
+        <w:tc>
+          <w:tcPr>
+            <w:tcW w:w="985" w:type="dxa"/>
+            <w:tcPrChange w:id="47" w:author="Gary Johnston" w:date="2022-05-21T12:15:00Z">
+              <w:tcPr>
+                <w:tcW w:w="985" w:type="dxa"/>
+              </w:tcPr>
+            </w:tcPrChange>
+          </w:tcPr>
+          <w:p>
+            <w:r>
+              <w:t>User</w:t>
+            </w:r>
+          </w:p>
+        </w:tc>
+      </w:tr>
+      <w:tr>
+        <w:tc>
+          <w:tcPr>
+            <w:tcW w:w="1795" w:type="dxa"/>
+            <w:tcPrChange w:id="48" w:author="Gary Johnston" w:date="2022-05-21T12:15:00Z">
+              <w:tcPr>
+                <w:tcW w:w="1435" w:type="dxa"/>
+              </w:tcPr>
+            </w:tcPrChange>
+          </w:tcPr>
+          <w:p>
+            <w:r>
+              <w:t>U2.3.</w:t>
+            </w:r>
+            <w:r>
+              <w:t>3</w:t>
+            </w:r>
+          </w:p>
+        </w:tc>
+        <w:tc>
+          <w:tcPr>
+            <w:tcW w:w="6570" w:type="dxa"/>
+            <w:tcPrChange w:id="49" w:author="Gary Johnston" w:date="2022-05-21T12:15:00Z">
+              <w:tcPr>
+                <w:tcW w:w="6930" w:type="dxa"/>
+              </w:tcPr>
+            </w:tcPrChange>
+          </w:tcPr>
+          <w:p>
+            <w:r>
+              <w:t>Dishwasher</w:t>
+            </w:r>
+          </w:p>
+        </w:tc>
+        <w:tc>
+          <w:tcPr>
+            <w:tcW w:w="985" w:type="dxa"/>
+            <w:tcPrChange w:id="50" w:author="Gary Johnston" w:date="2022-05-21T12:15:00Z">
+              <w:tcPr>
+                <w:tcW w:w="985" w:type="dxa"/>
+              </w:tcPr>
+            </w:tcPrChange>
+          </w:tcPr>
+          <w:p>
+            <w:r>
+              <w:t>User</w:t>
+            </w:r>
+          </w:p>
+        </w:tc>
+      </w:tr>
+      <w:tr>
+        <w:tc>
+          <w:tcPr>
+            <w:tcW w:w="1795" w:type="dxa"/>
+            <w:tcPrChange w:id="51" w:author="Gary Johnston" w:date="2022-05-21T12:15:00Z">
+              <w:tcPr>
+                <w:tcW w:w="1435" w:type="dxa"/>
+              </w:tcPr>
+            </w:tcPrChange>
+          </w:tcPr>
+          <w:p>
+            <w:r>
+              <w:t>U2.3.</w:t>
+            </w:r>
+            <w:r>
+              <w:t>4</w:t>
+            </w:r>
+          </w:p>
+        </w:tc>
+        <w:tc>
+          <w:tcPr>
+            <w:tcW w:w="6570" w:type="dxa"/>
+            <w:tcPrChange w:id="52" w:author="Gary Johnston" w:date="2022-05-21T12:15:00Z">
+              <w:tcPr>
+                <w:tcW w:w="6930" w:type="dxa"/>
+              </w:tcPr>
+            </w:tcPrChange>
+          </w:tcPr>
+          <w:p>
+            <w:r>
+              <w:t>Patio / Balcony</w:t>
+            </w:r>
+          </w:p>
+        </w:tc>
+        <w:tc>
+          <w:tcPr>
+            <w:tcW w:w="985" w:type="dxa"/>
+            <w:tcPrChange w:id="53" w:author="Gary Johnston" w:date="2022-05-21T12:15:00Z">
+              <w:tcPr>
+                <w:tcW w:w="985" w:type="dxa"/>
+              </w:tcPr>
+            </w:tcPrChange>
+          </w:tcPr>
+          <w:p>
+            <w:r>
+              <w:t>User</w:t>
+            </w:r>
+          </w:p>
+        </w:tc>
+      </w:tr>
+      <w:tr>
+        <w:tc>
+          <w:tcPr>
+            <w:tcW w:w="1795" w:type="dxa"/>
+            <w:tcPrChange w:id="54" w:author="Gary Johnston" w:date="2022-05-21T12:15:00Z">
+              <w:tcPr>
+                <w:tcW w:w="1435" w:type="dxa"/>
+              </w:tcPr>
+            </w:tcPrChange>
+          </w:tcPr>
+          <w:p>
+            <w:r>
+              <w:t>U2.3.</w:t>
+            </w:r>
+            <w:r>
+              <w:t>5</w:t>
+            </w:r>
+          </w:p>
+        </w:tc>
+        <w:tc>
+          <w:tcPr>
+            <w:tcW w:w="6570" w:type="dxa"/>
+            <w:tcPrChange w:id="55" w:author="Gary Johnston" w:date="2022-05-21T12:15:00Z">
+              <w:tcPr>
+                <w:tcW w:w="6930" w:type="dxa"/>
+              </w:tcPr>
+            </w:tcPrChange>
+          </w:tcPr>
+          <w:p>
+            <w:r>
+              <w:t>Microwave</w:t>
+            </w:r>
+          </w:p>
+        </w:tc>
+        <w:tc>
+          <w:tcPr>
+            <w:tcW w:w="985" w:type="dxa"/>
+            <w:tcPrChange w:id="56" w:author="Gary Johnston" w:date="2022-05-21T12:15:00Z">
+              <w:tcPr>
+                <w:tcW w:w="985" w:type="dxa"/>
+              </w:tcPr>
+            </w:tcPrChange>
+          </w:tcPr>
+          <w:p>
+            <w:r>
+              <w:t>User</w:t>
+            </w:r>
+          </w:p>
+        </w:tc>
+      </w:tr>
+      <w:tr>
+        <w:tc>
+          <w:tcPr>
+            <w:tcW w:w="1795" w:type="dxa"/>
+            <w:tcPrChange w:id="57" w:author="Gary Johnston" w:date="2022-05-21T12:15:00Z">
+              <w:tcPr>
+                <w:tcW w:w="1435" w:type="dxa"/>
+              </w:tcPr>
+            </w:tcPrChange>
+          </w:tcPr>
+          <w:p>
+            <w:r>
+              <w:t>U2.3.</w:t>
+            </w:r>
+            <w:r>
+              <w:t>6</w:t>
+            </w:r>
+          </w:p>
+        </w:tc>
+        <w:tc>
+          <w:tcPr>
+            <w:tcW w:w="6570" w:type="dxa"/>
+            <w:tcPrChange w:id="58" w:author="Gary Johnston" w:date="2022-05-21T12:15:00Z">
+              <w:tcPr>
+                <w:tcW w:w="6930" w:type="dxa"/>
+              </w:tcPr>
+            </w:tcPrChange>
+          </w:tcPr>
+          <w:p>
+            <w:r>
+              <w:t>High Speed Internet</w:t>
+            </w:r>
+          </w:p>
+        </w:tc>
+        <w:tc>
+          <w:tcPr>
+            <w:tcW w:w="985" w:type="dxa"/>
+            <w:tcPrChange w:id="59" w:author="Gary Johnston" w:date="2022-05-21T12:15:00Z">
+              <w:tcPr>
+                <w:tcW w:w="985" w:type="dxa"/>
+              </w:tcPr>
+            </w:tcPrChange>
+          </w:tcPr>
+          <w:p>
+            <w:r>
+              <w:t>User</w:t>
+            </w:r>
+          </w:p>
+        </w:tc>
+      </w:tr>
+      <w:tr>
+        <w:tc>
+          <w:tcPr>
+            <w:tcW w:w="1795" w:type="dxa"/>
+            <w:tcPrChange w:id="60" w:author="Gary Johnston" w:date="2022-05-21T12:15:00Z">
+              <w:tcPr>
+                <w:tcW w:w="1435" w:type="dxa"/>
+              </w:tcPr>
+            </w:tcPrChange>
+          </w:tcPr>
+          <w:p>
+            <w:r>
+              <w:t>U2.3.</w:t>
+            </w:r>
+            <w:r>
+              <w:t>7</w:t>
+            </w:r>
+          </w:p>
+        </w:tc>
+        <w:tc>
+          <w:tcPr>
+            <w:tcW w:w="6570" w:type="dxa"/>
+            <w:tcPrChange w:id="61" w:author="Gary Johnston" w:date="2022-05-21T12:15:00Z">
+              <w:tcPr>
+                <w:tcW w:w="6930" w:type="dxa"/>
+              </w:tcPr>
+            </w:tcPrChange>
+          </w:tcPr>
+          <w:p>
+            <w:r>
+              <w:t>Wheelchair</w:t>
+            </w:r>
+            <w:r>
+              <w:t xml:space="preserve"> Access</w:t>
+            </w:r>
+          </w:p>
+        </w:tc>
+        <w:tc>
+          <w:tcPr>
+            <w:tcW w:w="985" w:type="dxa"/>
+            <w:tcPrChange w:id="62" w:author="Gary Johnston" w:date="2022-05-21T12:15:00Z">
+              <w:tcPr>
+                <w:tcW w:w="985" w:type="dxa"/>
+              </w:tcPr>
+            </w:tcPrChange>
+          </w:tcPr>
+          <w:p>
+            <w:r>
+              <w:t>User</w:t>
+            </w:r>
+          </w:p>
+        </w:tc>
+      </w:tr>
+      <w:tr>
+        <w:tc>
+          <w:tcPr>
+            <w:tcW w:w="1795" w:type="dxa"/>
+            <w:tcPrChange w:id="63" w:author="Gary Johnston" w:date="2022-05-21T12:15:00Z">
+              <w:tcPr>
+                <w:tcW w:w="1435" w:type="dxa"/>
+              </w:tcPr>
+            </w:tcPrChange>
+          </w:tcPr>
+          <w:p>
+            <w:r>
+              <w:t>U2.3.</w:t>
+            </w:r>
+            <w:r>
+              <w:t>8</w:t>
+            </w:r>
+          </w:p>
+        </w:tc>
+        <w:tc>
+          <w:tcPr>
+            <w:tcW w:w="6570" w:type="dxa"/>
+            <w:tcPrChange w:id="64" w:author="Gary Johnston" w:date="2022-05-21T12:15:00Z">
+              <w:tcPr>
+                <w:tcW w:w="6930" w:type="dxa"/>
+              </w:tcPr>
+            </w:tcPrChange>
+          </w:tcPr>
+          <w:p>
+            <w:r>
+              <w:t>Furnished</w:t>
+            </w:r>
+          </w:p>
+        </w:tc>
+        <w:tc>
+          <w:tcPr>
+            <w:tcW w:w="985" w:type="dxa"/>
+            <w:tcPrChange w:id="65" w:author="Gary Johnston" w:date="2022-05-21T12:15:00Z">
+              <w:tcPr>
+                <w:tcW w:w="985" w:type="dxa"/>
+              </w:tcPr>
+            </w:tcPrChange>
+          </w:tcPr>
+          <w:p>
+            <w:r>
+              <w:t>User</w:t>
+            </w:r>
+          </w:p>
+        </w:tc>
+      </w:tr>
+      <w:tr>
+        <w:tc>
+          <w:tcPr>
+            <w:tcW w:w="1795" w:type="dxa"/>
+            <w:tcPrChange w:id="66" w:author="Gary Johnston" w:date="2022-05-21T12:15:00Z">
+              <w:tcPr>
+                <w:tcW w:w="1435" w:type="dxa"/>
+              </w:tcPr>
+            </w:tcPrChange>
+          </w:tcPr>
+          <w:p>
+            <w:r>
+              <w:t>U2.4</w:t>
+            </w:r>
+          </w:p>
+        </w:tc>
+        <w:tc>
+          <w:tcPr>
+            <w:tcW w:w="6570" w:type="dxa"/>
+            <w:tcPrChange w:id="67" w:author="Gary Johnston" w:date="2022-05-21T12:15:00Z">
+              <w:tcPr>
+                <w:tcW w:w="6930" w:type="dxa"/>
+              </w:tcPr>
+            </w:tcPrChange>
+          </w:tcPr>
+          <w:p>
+            <w:r>
+              <w:t>Community Amenities</w:t>
+            </w:r>
+          </w:p>
+        </w:tc>
+        <w:tc>
+          <w:tcPr>
+            <w:tcW w:w="985" w:type="dxa"/>
+            <w:tcPrChange w:id="68" w:author="Gary Johnston" w:date="2022-05-21T12:15:00Z">
+              <w:tcPr>
+                <w:tcW w:w="985" w:type="dxa"/>
+              </w:tcPr>
+            </w:tcPrChange>
+          </w:tcPr>
+          <w:p>
+            <w:r>
+              <w:t>User</w:t>
+            </w:r>
+          </w:p>
+        </w:tc>
+      </w:tr>
+      <w:tr>
+        <w:tc>
+          <w:tcPr>
+            <w:tcW w:w="1795" w:type="dxa"/>
+            <w:tcPrChange w:id="69" w:author="Gary Johnston" w:date="2022-05-21T12:15:00Z">
+              <w:tcPr>
+                <w:tcW w:w="1435" w:type="dxa"/>
+              </w:tcPr>
+            </w:tcPrChange>
+          </w:tcPr>
+          <w:p>
+            <w:r>
+              <w:t>U2.4.1</w:t>
+            </w:r>
+          </w:p>
+        </w:tc>
+        <w:tc>
+          <w:tcPr>
+            <w:tcW w:w="6570" w:type="dxa"/>
+            <w:tcPrChange w:id="70" w:author="Gary Johnston" w:date="2022-05-21T12:15:00Z">
+              <w:tcPr>
+                <w:tcW w:w="6930" w:type="dxa"/>
+              </w:tcPr>
+            </w:tcPrChange>
+          </w:tcPr>
+          <w:p>
+            <w:r>
+              <w:t>Controlled Access</w:t>
+            </w:r>
+          </w:p>
+        </w:tc>
+        <w:tc>
+          <w:tcPr>
+            <w:tcW w:w="985" w:type="dxa"/>
+            <w:tcPrChange w:id="71" w:author="Gary Johnston" w:date="2022-05-21T12:15:00Z">
+              <w:tcPr>
+                <w:tcW w:w="985" w:type="dxa"/>
+              </w:tcPr>
+            </w:tcPrChange>
+          </w:tcPr>
+          <w:p>
+            <w:r>
+              <w:t>User</w:t>
+            </w:r>
+          </w:p>
+        </w:tc>
+      </w:tr>
+      <w:tr>
+        <w:tc>
+          <w:tcPr>
+            <w:tcW w:w="1795" w:type="dxa"/>
+            <w:tcPrChange w:id="72" w:author="Gary Johnston" w:date="2022-05-21T12:15:00Z">
+              <w:tcPr>
+                <w:tcW w:w="1435" w:type="dxa"/>
+              </w:tcPr>
+            </w:tcPrChange>
+          </w:tcPr>
+          <w:p>
+            <w:r>
+              <w:t>U2.4.2</w:t>
+            </w:r>
+          </w:p>
+        </w:tc>
+        <w:tc>
+          <w:tcPr>
+            <w:tcW w:w="6570" w:type="dxa"/>
+            <w:tcPrChange w:id="73" w:author="Gary Johnston" w:date="2022-05-21T12:15:00Z">
+              <w:tcPr>
+                <w:tcW w:w="6930" w:type="dxa"/>
+              </w:tcPr>
+            </w:tcPrChange>
+          </w:tcPr>
+          <w:p>
+            <w:r>
+              <w:t>Fitness Center</w:t>
+            </w:r>
+          </w:p>
+        </w:tc>
+        <w:tc>
+          <w:tcPr>
+            <w:tcW w:w="985" w:type="dxa"/>
+            <w:tcPrChange w:id="74" w:author="Gary Johnston" w:date="2022-05-21T12:15:00Z">
+              <w:tcPr>
+                <w:tcW w:w="985" w:type="dxa"/>
+              </w:tcPr>
+            </w:tcPrChange>
+          </w:tcPr>
+          <w:p>
+            <w:r>
+              <w:t>User</w:t>
+            </w:r>
+          </w:p>
+        </w:tc>
+      </w:tr>
+      <w:tr>
+        <w:tc>
+          <w:tcPr>
+            <w:tcW w:w="1795" w:type="dxa"/>
+            <w:tcPrChange w:id="75" w:author="Gary Johnston" w:date="2022-05-21T12:15:00Z">
+              <w:tcPr>
+                <w:tcW w:w="1435" w:type="dxa"/>
+              </w:tcPr>
+            </w:tcPrChange>
+          </w:tcPr>
+          <w:p>
+            <w:r>
+              <w:t>U2.4.3</w:t>
+            </w:r>
+          </w:p>
+        </w:tc>
+        <w:tc>
+          <w:tcPr>
+            <w:tcW w:w="6570" w:type="dxa"/>
+            <w:tcPrChange w:id="76" w:author="Gary Johnston" w:date="2022-05-21T12:15:00Z">
+              <w:tcPr>
+                <w:tcW w:w="6930" w:type="dxa"/>
+              </w:tcPr>
+            </w:tcPrChange>
+          </w:tcPr>
+          <w:p>
+            <w:r>
+              <w:t>Pool</w:t>
+            </w:r>
+          </w:p>
+        </w:tc>
+        <w:tc>
+          <w:tcPr>
+            <w:tcW w:w="985" w:type="dxa"/>
+            <w:tcPrChange w:id="77" w:author="Gary Johnston" w:date="2022-05-21T12:15:00Z">
+              <w:tcPr>
+                <w:tcW w:w="985" w:type="dxa"/>
+              </w:tcPr>
+            </w:tcPrChange>
+          </w:tcPr>
+          <w:p>
+            <w:r>
+              <w:t>User</w:t>
+            </w:r>
+          </w:p>
+        </w:tc>
+      </w:tr>
+      <w:tr>
+        <w:tc>
+          <w:tcPr>
+            <w:tcW w:w="1795" w:type="dxa"/>
+            <w:tcPrChange w:id="78" w:author="Gary Johnston" w:date="2022-05-21T12:15:00Z">
+              <w:tcPr>
+                <w:tcW w:w="1435" w:type="dxa"/>
+              </w:tcPr>
+            </w:tcPrChange>
+          </w:tcPr>
+          <w:p>
+            <w:r>
+              <w:lastRenderedPageBreak/>
+              <w:t>U2.4.4</w:t>
+            </w:r>
+          </w:p>
+        </w:tc>
+        <w:tc>
+          <w:tcPr>
+            <w:tcW w:w="6570" w:type="dxa"/>
+            <w:tcPrChange w:id="79" w:author="Gary Johnston" w:date="2022-05-21T12:15:00Z">
+              <w:tcPr>
+                <w:tcW w:w="6930" w:type="dxa"/>
+              </w:tcPr>
+            </w:tcPrChange>
+          </w:tcPr>
+          <w:p>
+            <w:r>
+              <w:t>Covered Parking</w:t>
+            </w:r>
+          </w:p>
+        </w:tc>
+        <w:tc>
+          <w:tcPr>
+            <w:tcW w:w="985" w:type="dxa"/>
+            <w:tcPrChange w:id="80" w:author="Gary Johnston" w:date="2022-05-21T12:15:00Z">
+              <w:tcPr>
+                <w:tcW w:w="985" w:type="dxa"/>
+              </w:tcPr>
+            </w:tcPrChange>
+          </w:tcPr>
+          <w:p>
+            <w:r>
+              <w:t>User</w:t>
+            </w:r>
+          </w:p>
+        </w:tc>
+      </w:tr>
+      <w:tr>
+        <w:tc>
+          <w:tcPr>
+            <w:tcW w:w="1795" w:type="dxa"/>
+            <w:tcPrChange w:id="81" w:author="Gary Johnston" w:date="2022-05-21T12:15:00Z">
+              <w:tcPr>
+                <w:tcW w:w="1435" w:type="dxa"/>
+              </w:tcPr>
+            </w:tcPrChange>
+          </w:tcPr>
+          <w:p>
+            <w:r>
+              <w:t>U2.4.5</w:t>
+            </w:r>
+          </w:p>
+        </w:tc>
+        <w:tc>
+          <w:tcPr>
+            <w:tcW w:w="6570" w:type="dxa"/>
+            <w:tcPrChange w:id="82" w:author="Gary Johnston" w:date="2022-05-21T12:15:00Z">
+              <w:tcPr>
+                <w:tcW w:w="6930" w:type="dxa"/>
+              </w:tcPr>
+            </w:tcPrChange>
+          </w:tcPr>
+          <w:p>
+            <w:r>
+              <w:t>Garage</w:t>
+            </w:r>
+          </w:p>
+        </w:tc>
+        <w:tc>
+          <w:tcPr>
+            <w:tcW w:w="985" w:type="dxa"/>
+            <w:tcPrChange w:id="83" w:author="Gary Johnston" w:date="2022-05-21T12:15:00Z">
+              <w:tcPr>
+                <w:tcW w:w="985" w:type="dxa"/>
+              </w:tcPr>
+            </w:tcPrChange>
+          </w:tcPr>
+          <w:p>
+            <w:r>
+              <w:t>User</w:t>
+            </w:r>
+          </w:p>
+        </w:tc>
+      </w:tr>
+      <w:tr>
+        <w:tc>
+          <w:tcPr>
+            <w:tcW w:w="1795" w:type="dxa"/>
+            <w:tcPrChange w:id="84" w:author="Gary Johnston" w:date="2022-05-21T12:15:00Z">
+              <w:tcPr>
+                <w:tcW w:w="1435" w:type="dxa"/>
+              </w:tcPr>
+            </w:tcPrChange>
+          </w:tcPr>
+          <w:p>
+            <w:r>
+              <w:t>U2.</w:t>
+            </w:r>
+            <w:r>
+              <w:t>5</w:t>
+            </w:r>
+          </w:p>
+        </w:tc>
+        <w:tc>
+          <w:tcPr>
+            <w:tcW w:w="6570" w:type="dxa"/>
+            <w:tcPrChange w:id="85" w:author="Gary Johnston" w:date="2022-05-21T12:15:00Z">
+              <w:tcPr>
+                <w:tcW w:w="6930" w:type="dxa"/>
+              </w:tcPr>
+            </w:tcPrChange>
+          </w:tcPr>
+          <w:p>
+            <w:r>
+              <w:t>Price</w:t>
+            </w:r>
+            <w:r>
+              <w:t xml:space="preserve"> </w:t>
+            </w:r>
+            <w:r>
+              <w:t>R</w:t>
+            </w:r>
+            <w:r>
+              <w:t xml:space="preserve">ange </w:t>
+            </w:r>
+          </w:p>
+        </w:tc>
+        <w:tc>
+          <w:tcPr>
+            <w:tcW w:w="985" w:type="dxa"/>
+            <w:tcPrChange w:id="86" w:author="Gary Johnston" w:date="2022-05-21T12:15:00Z">
+              <w:tcPr>
+                <w:tcW w:w="985" w:type="dxa"/>
+              </w:tcPr>
+            </w:tcPrChange>
+          </w:tcPr>
+          <w:p>
+            <w:r>
+              <w:t>User</w:t>
+            </w:r>
+          </w:p>
+        </w:tc>
+      </w:tr>
+      <w:tr>
+        <w:tc>
+          <w:tcPr>
+            <w:tcW w:w="1795" w:type="dxa"/>
+            <w:tcPrChange w:id="87" w:author="Gary Johnston" w:date="2022-05-21T12:15:00Z">
+              <w:tcPr>
+                <w:tcW w:w="1435" w:type="dxa"/>
+              </w:tcPr>
+            </w:tcPrChange>
+          </w:tcPr>
+          <w:p>
+            <w:r>
+              <w:t>U2.5.1</w:t>
+            </w:r>
+          </w:p>
+        </w:tc>
+        <w:tc>
+          <w:tcPr>
+            <w:tcW w:w="6570" w:type="dxa"/>
+            <w:tcPrChange w:id="88" w:author="Gary Johnston" w:date="2022-05-21T12:15:00Z">
+              <w:tcPr>
+                <w:tcW w:w="6930" w:type="dxa"/>
+              </w:tcPr>
+            </w:tcPrChange>
+          </w:tcPr>
+          <w:p>
+            <w:r>
+              <w:t>Units under $1000</w:t>
+            </w:r>
+          </w:p>
+        </w:tc>
+        <w:tc>
+          <w:tcPr>
+            <w:tcW w:w="985" w:type="dxa"/>
+            <w:tcPrChange w:id="89" w:author="Gary Johnston" w:date="2022-05-21T12:15:00Z">
+              <w:tcPr>
+                <w:tcW w:w="985" w:type="dxa"/>
+              </w:tcPr>
+            </w:tcPrChange>
+          </w:tcPr>
+          <w:p>
+            <w:r>
+              <w:t>User</w:t>
+            </w:r>
+          </w:p>
+        </w:tc>
+      </w:tr>
+      <w:tr>
+        <w:tc>
+          <w:tcPr>
+            <w:tcW w:w="1795" w:type="dxa"/>
+            <w:tcPrChange w:id="90" w:author="Gary Johnston" w:date="2022-05-21T12:15:00Z">
+              <w:tcPr>
+                <w:tcW w:w="1435" w:type="dxa"/>
+              </w:tcPr>
+            </w:tcPrChange>
+          </w:tcPr>
+          <w:p>
+            <w:r>
+              <w:t>U2.5.2</w:t>
+            </w:r>
+          </w:p>
+        </w:tc>
+        <w:tc>
+          <w:tcPr>
+            <w:tcW w:w="6570" w:type="dxa"/>
+            <w:tcPrChange w:id="91" w:author="Gary Johnston" w:date="2022-05-21T12:15:00Z">
+              <w:tcPr>
+                <w:tcW w:w="6930" w:type="dxa"/>
+              </w:tcPr>
+            </w:tcPrChange>
+          </w:tcPr>
+          <w:p>
+            <w:r>
+              <w:t xml:space="preserve">Units $1001 - $1500 </w:t>
+            </w:r>
+          </w:p>
+        </w:tc>
+        <w:tc>
+          <w:tcPr>
+            <w:tcW w:w="985" w:type="dxa"/>
+            <w:tcPrChange w:id="92" w:author="Gary Johnston" w:date="2022-05-21T12:15:00Z">
+              <w:tcPr>
+                <w:tcW w:w="985" w:type="dxa"/>
+              </w:tcPr>
+            </w:tcPrChange>
+          </w:tcPr>
+          <w:p>
+            <w:r>
+              <w:t>User</w:t>
+            </w:r>
+          </w:p>
+        </w:tc>
+      </w:tr>
+      <w:tr>
+        <w:tc>
+          <w:tcPr>
+            <w:tcW w:w="1795" w:type="dxa"/>
+            <w:tcPrChange w:id="93" w:author="Gary Johnston" w:date="2022-05-21T12:15:00Z">
+              <w:tcPr>
+                <w:tcW w:w="1435" w:type="dxa"/>
+              </w:tcPr>
+            </w:tcPrChange>
+          </w:tcPr>
+          <w:p>
+            <w:r>
+              <w:t>U2.5.3</w:t>
+            </w:r>
+          </w:p>
+        </w:tc>
+        <w:tc>
+          <w:tcPr>
+            <w:tcW w:w="6570" w:type="dxa"/>
+            <w:tcPrChange w:id="94" w:author="Gary Johnston" w:date="2022-05-21T12:15:00Z">
+              <w:tcPr>
+                <w:tcW w:w="6930" w:type="dxa"/>
+              </w:tcPr>
+            </w:tcPrChange>
+          </w:tcPr>
+          <w:p>
+            <w:r>
+              <w:t>Units $1501 - $2000</w:t>
+            </w:r>
+          </w:p>
+        </w:tc>
+        <w:tc>
+          <w:tcPr>
+            <w:tcW w:w="985" w:type="dxa"/>
+            <w:tcPrChange w:id="95" w:author="Gary Johnston" w:date="2022-05-21T12:15:00Z">
+              <w:tcPr>
+                <w:tcW w:w="985" w:type="dxa"/>
+              </w:tcPr>
+            </w:tcPrChange>
+          </w:tcPr>
+          <w:p>
+            <w:r>
+              <w:t>User</w:t>
+            </w:r>
+          </w:p>
+        </w:tc>
+      </w:tr>
+      <w:tr>
+        <w:tc>
+          <w:tcPr>
+            <w:tcW w:w="1795" w:type="dxa"/>
+            <w:tcPrChange w:id="96" w:author="Gary Johnston" w:date="2022-05-21T12:15:00Z">
+              <w:tcPr>
+                <w:tcW w:w="1435" w:type="dxa"/>
+              </w:tcPr>
+            </w:tcPrChange>
+          </w:tcPr>
+          <w:p>
+            <w:r>
+              <w:t>U2.5.4</w:t>
+            </w:r>
+          </w:p>
+        </w:tc>
+        <w:tc>
+          <w:tcPr>
+            <w:tcW w:w="6570" w:type="dxa"/>
+            <w:tcPrChange w:id="97" w:author="Gary Johnston" w:date="2022-05-21T12:15:00Z">
+              <w:tcPr>
+                <w:tcW w:w="6930" w:type="dxa"/>
+              </w:tcPr>
+            </w:tcPrChange>
+          </w:tcPr>
+          <w:p>
+            <w:r>
+              <w:t>Units $2001 +</w:t>
+            </w:r>
+          </w:p>
+        </w:tc>
+        <w:tc>
+          <w:tcPr>
+            <w:tcW w:w="985" w:type="dxa"/>
+            <w:tcPrChange w:id="98" w:author="Gary Johnston" w:date="2022-05-21T12:15:00Z">
+              <w:tcPr>
+                <w:tcW w:w="985" w:type="dxa"/>
+              </w:tcPr>
+            </w:tcPrChange>
+          </w:tcPr>
+          <w:p>
+            <w:r>
+              <w:t>User</w:t>
+            </w:r>
+          </w:p>
+        </w:tc>
+      </w:tr>
+      <w:tr>
+        <w:tc>
+          <w:tcPr>
+            <w:tcW w:w="1795" w:type="dxa"/>
+            <w:tcPrChange w:id="99" w:author="Gary Johnston" w:date="2022-05-21T12:15:00Z">
+              <w:tcPr>
+                <w:tcW w:w="1435" w:type="dxa"/>
+              </w:tcPr>
+            </w:tcPrChange>
+          </w:tcPr>
+          <w:p>
+            <w:r>
+              <w:t>U2.</w:t>
+            </w:r>
+            <w:r>
+              <w:t>6</w:t>
+            </w:r>
+          </w:p>
+        </w:tc>
+        <w:tc>
+          <w:tcPr>
+            <w:tcW w:w="6570" w:type="dxa"/>
+            <w:tcPrChange w:id="100" w:author="Gary Johnston" w:date="2022-05-21T12:15:00Z">
+              <w:tcPr>
+                <w:tcW w:w="6930" w:type="dxa"/>
+              </w:tcPr>
+            </w:tcPrChange>
+          </w:tcPr>
+          <w:p>
+            <w:r>
+              <w:t>Propert</w:t>
+            </w:r>
+            <w:r>
+              <w:t>y</w:t>
+            </w:r>
+            <w:r>
+              <w:t xml:space="preserve"> </w:t>
+            </w:r>
+            <w:r>
+              <w:t xml:space="preserve">by </w:t>
+            </w:r>
+            <w:r>
+              <w:t>Property Name</w:t>
+            </w:r>
+            <w:r>
+              <w:t xml:space="preserve"> from Dropbox</w:t>
+            </w:r>
+          </w:p>
+        </w:tc>
+        <w:tc>
+          <w:tcPr>
+            <w:tcW w:w="985" w:type="dxa"/>
+            <w:tcPrChange w:id="101" w:author="Gary Johnston" w:date="2022-05-21T12:15:00Z">
+              <w:tcPr>
+                <w:tcW w:w="985" w:type="dxa"/>
+              </w:tcPr>
+            </w:tcPrChange>
+          </w:tcPr>
+          <w:p>
+            <w:r>
+              <w:t>User</w:t>
+            </w:r>
+          </w:p>
+        </w:tc>
+      </w:tr>
+      <w:tr>
+        <w:tc>
+          <w:tcPr>
+            <w:tcW w:w="1795" w:type="dxa"/>
+            <w:tcPrChange w:id="102" w:author="Gary Johnston" w:date="2022-05-21T12:15:00Z">
+              <w:tcPr>
+                <w:tcW w:w="1435" w:type="dxa"/>
+              </w:tcPr>
+            </w:tcPrChange>
+          </w:tcPr>
+          <w:p>
+            <w:r>
+              <w:t>U2.6.1</w:t>
+            </w:r>
+          </w:p>
+        </w:tc>
+        <w:tc>
+          <w:tcPr>
+            <w:tcW w:w="6570" w:type="dxa"/>
+            <w:tcPrChange w:id="103" w:author="Gary Johnston" w:date="2022-05-21T12:15:00Z">
+              <w:tcPr>
+                <w:tcW w:w="6930" w:type="dxa"/>
+              </w:tcPr>
+            </w:tcPrChange>
+          </w:tcPr>
+          <w:p>
+            <w:r>
+              <w:t>List of all properties in Database</w:t>
+            </w:r>
+          </w:p>
+        </w:tc>
+        <w:tc>
+          <w:tcPr>
+            <w:tcW w:w="985" w:type="dxa"/>
+            <w:tcPrChange w:id="104" w:author="Gary Johnston" w:date="2022-05-21T12:15:00Z">
+              <w:tcPr>
+                <w:tcW w:w="985" w:type="dxa"/>
+              </w:tcPr>
+            </w:tcPrChange>
+          </w:tcPr>
+          <w:p>
+            <w:r>
+              <w:t>User</w:t>
+            </w:r>
+          </w:p>
+        </w:tc>
+      </w:tr>
+      <w:tr>
+        <w:tc>
+          <w:tcPr>
+            <w:tcW w:w="1795" w:type="dxa"/>
+            <w:tcPrChange w:id="105" w:author="Gary Johnston" w:date="2022-05-21T12:15:00Z">
+              <w:tcPr>
+                <w:tcW w:w="1435" w:type="dxa"/>
+              </w:tcPr>
+            </w:tcPrChange>
+          </w:tcPr>
+          <w:p>
+            <w:r>
+              <w:t>U2.</w:t>
+            </w:r>
+            <w:r>
+              <w:t>7</w:t>
+            </w:r>
+          </w:p>
+        </w:tc>
+        <w:tc>
+          <w:tcPr>
+            <w:tcW w:w="6570" w:type="dxa"/>
+            <w:tcPrChange w:id="106" w:author="Gary Johnston" w:date="2022-05-21T12:15:00Z">
+              <w:tcPr>
+                <w:tcW w:w="6930" w:type="dxa"/>
+              </w:tcPr>
+            </w:tcPrChange>
+          </w:tcPr>
+          <w:p>
+            <w:r>
+              <w:t>Bed</w:t>
+            </w:r>
+            <w:r>
+              <w:t>rooms</w:t>
+            </w:r>
+          </w:p>
+        </w:tc>
+        <w:tc>
+          <w:tcPr>
+            <w:tcW w:w="985" w:type="dxa"/>
+            <w:tcPrChange w:id="107" w:author="Gary Johnston" w:date="2022-05-21T12:15:00Z">
+              <w:tcPr>
+                <w:tcW w:w="985" w:type="dxa"/>
+              </w:tcPr>
+            </w:tcPrChange>
+          </w:tcPr>
+          <w:p>
+            <w:r>
+              <w:t>User</w:t>
+            </w:r>
+          </w:p>
+        </w:tc>
+      </w:tr>
+      <w:tr>
+        <w:tc>
+          <w:tcPr>
+            <w:tcW w:w="1795" w:type="dxa"/>
+            <w:tcPrChange w:id="108" w:author="Gary Johnston" w:date="2022-05-21T12:15:00Z">
+              <w:tcPr>
+                <w:tcW w:w="1435" w:type="dxa"/>
+              </w:tcPr>
+            </w:tcPrChange>
+          </w:tcPr>
+          <w:p>
+            <w:r>
+              <w:t>U2.7.1</w:t>
+            </w:r>
+          </w:p>
+        </w:tc>
+        <w:tc>
+          <w:tcPr>
+            <w:tcW w:w="6570" w:type="dxa"/>
+            <w:tcPrChange w:id="109" w:author="Gary Johnston" w:date="2022-05-21T12:15:00Z">
+              <w:tcPr>
+                <w:tcW w:w="6930" w:type="dxa"/>
+              </w:tcPr>
+            </w:tcPrChange>
+          </w:tcPr>
+          <w:p>
+            <w:r>
+              <w:t>Studio</w:t>
+            </w:r>
+          </w:p>
+        </w:tc>
+        <w:tc>
+          <w:tcPr>
+            <w:tcW w:w="985" w:type="dxa"/>
+            <w:tcPrChange w:id="110" w:author="Gary Johnston" w:date="2022-05-21T12:15:00Z">
+              <w:tcPr>
+                <w:tcW w:w="985" w:type="dxa"/>
+              </w:tcPr>
+            </w:tcPrChange>
+          </w:tcPr>
+          <w:p>
+            <w:r>
+              <w:t>User</w:t>
+            </w:r>
+          </w:p>
+        </w:tc>
+      </w:tr>
+      <w:tr>
+        <w:tc>
+          <w:tcPr>
+            <w:tcW w:w="1795" w:type="dxa"/>
+            <w:tcPrChange w:id="111" w:author="Gary Johnston" w:date="2022-05-21T12:15:00Z">
+              <w:tcPr>
+                <w:tcW w:w="1435" w:type="dxa"/>
+              </w:tcPr>
+            </w:tcPrChange>
+          </w:tcPr>
+          <w:p>
+            <w:r>
+              <w:t>U2.7.2</w:t>
+            </w:r>
+          </w:p>
+        </w:tc>
+        <w:tc>
+          <w:tcPr>
+            <w:tcW w:w="6570" w:type="dxa"/>
+            <w:tcPrChange w:id="112" w:author="Gary Johnston" w:date="2022-05-21T12:15:00Z">
+              <w:tcPr>
+                <w:tcW w:w="6930" w:type="dxa"/>
+              </w:tcPr>
+            </w:tcPrChange>
+          </w:tcPr>
+          <w:p>
+            <w:r>
+              <w:t>1</w:t>
+            </w:r>
+          </w:p>
+        </w:tc>
+        <w:tc>
+          <w:tcPr>
+            <w:tcW w:w="985" w:type="dxa"/>
+            <w:tcPrChange w:id="113" w:author="Gary Johnston" w:date="2022-05-21T12:15:00Z">
+              <w:tcPr>
+                <w:tcW w:w="985" w:type="dxa"/>
+              </w:tcPr>
+            </w:tcPrChange>
+          </w:tcPr>
+          <w:p>
+            <w:r>
+              <w:t>User</w:t>
+            </w:r>
+          </w:p>
+        </w:tc>
+      </w:tr>
+      <w:tr>
+        <w:tc>
+          <w:tcPr>
+            <w:tcW w:w="1795" w:type="dxa"/>
+            <w:tcPrChange w:id="114" w:author="Gary Johnston" w:date="2022-05-21T12:15:00Z">
+              <w:tcPr>
+                <w:tcW w:w="1435" w:type="dxa"/>
+              </w:tcPr>
+            </w:tcPrChange>
+          </w:tcPr>
+          <w:p>
+            <w:r>
+              <w:t>U2.7.3</w:t>
+            </w:r>
+          </w:p>
+        </w:tc>
+        <w:tc>
+          <w:tcPr>
+            <w:tcW w:w="6570" w:type="dxa"/>
+            <w:tcPrChange w:id="115" w:author="Gary Johnston" w:date="2022-05-21T12:15:00Z">
+              <w:tcPr>
+                <w:tcW w:w="6930" w:type="dxa"/>
+              </w:tcPr>
+            </w:tcPrChange>
+          </w:tcPr>
+          <w:p>
+            <w:r>
+              <w:t>2</w:t>
+            </w:r>
+          </w:p>
+        </w:tc>
+        <w:tc>
+          <w:tcPr>
+            <w:tcW w:w="985" w:type="dxa"/>
+            <w:tcPrChange w:id="116" w:author="Gary Johnston" w:date="2022-05-21T12:15:00Z">
+              <w:tcPr>
+                <w:tcW w:w="985" w:type="dxa"/>
+              </w:tcPr>
+            </w:tcPrChange>
+          </w:tcPr>
+          <w:p>
+            <w:r>
+              <w:t>User</w:t>
+            </w:r>
+          </w:p>
+        </w:tc>
+      </w:tr>
+      <w:tr>
+        <w:tc>
+          <w:tcPr>
+            <w:tcW w:w="1795" w:type="dxa"/>
+            <w:tcPrChange w:id="117" w:author="Gary Johnston" w:date="2022-05-21T12:15:00Z">
+              <w:tcPr>
+                <w:tcW w:w="1435" w:type="dxa"/>
+              </w:tcPr>
+            </w:tcPrChange>
+          </w:tcPr>
+          <w:p>
+            <w:r>
+              <w:t>U2.7.4</w:t>
+            </w:r>
+          </w:p>
+        </w:tc>
+        <w:tc>
+          <w:tcPr>
+            <w:tcW w:w="6570" w:type="dxa"/>
+            <w:tcPrChange w:id="118" w:author="Gary Johnston" w:date="2022-05-21T12:15:00Z">
+              <w:tcPr>
+                <w:tcW w:w="6930" w:type="dxa"/>
+              </w:tcPr>
+            </w:tcPrChange>
+          </w:tcPr>
+          <w:p>
+            <w:r>
+              <w:t>3+</w:t>
+            </w:r>
+          </w:p>
+        </w:tc>
+        <w:tc>
+          <w:tcPr>
+            <w:tcW w:w="985" w:type="dxa"/>
+            <w:tcPrChange w:id="119" w:author="Gary Johnston" w:date="2022-05-21T12:15:00Z">
+              <w:tcPr>
+                <w:tcW w:w="985" w:type="dxa"/>
+              </w:tcPr>
+            </w:tcPrChange>
+          </w:tcPr>
+          <w:p>
+            <w:r>
+              <w:t>User</w:t>
+            </w:r>
+          </w:p>
+        </w:tc>
+      </w:tr>
+      <w:tr>
+        <w:tc>
+          <w:tcPr>
+            <w:tcW w:w="1795" w:type="dxa"/>
+            <w:tcPrChange w:id="120" w:author="Gary Johnston" w:date="2022-05-21T12:15:00Z">
+              <w:tcPr>
+                <w:tcW w:w="1435" w:type="dxa"/>
+              </w:tcPr>
+            </w:tcPrChange>
+          </w:tcPr>
+          <w:p>
+            <w:r>
+              <w:t>U2.</w:t>
+            </w:r>
+            <w:r>
+              <w:t>8</w:t>
+            </w:r>
+          </w:p>
+        </w:tc>
+        <w:tc>
+          <w:tcPr>
+            <w:tcW w:w="6570" w:type="dxa"/>
+            <w:tcPrChange w:id="121" w:author="Gary Johnston" w:date="2022-05-21T12:15:00Z">
+              <w:tcPr>
+                <w:tcW w:w="6930" w:type="dxa"/>
+              </w:tcPr>
+            </w:tcPrChange>
+          </w:tcPr>
+          <w:p>
+            <w:r>
+              <w:t>Bath</w:t>
+            </w:r>
+            <w:r>
+              <w:t>rooms</w:t>
+            </w:r>
+          </w:p>
+        </w:tc>
+        <w:tc>
+          <w:tcPr>
+            <w:tcW w:w="985" w:type="dxa"/>
+            <w:tcPrChange w:id="122" w:author="Gary Johnston" w:date="2022-05-21T12:15:00Z">
+              <w:tcPr>
+                <w:tcW w:w="985" w:type="dxa"/>
+              </w:tcPr>
+            </w:tcPrChange>
+          </w:tcPr>
+          <w:p>
+            <w:r>
+              <w:t>User</w:t>
+            </w:r>
+          </w:p>
+        </w:tc>
+      </w:tr>
+      <w:tr>
+        <w:tc>
+          <w:tcPr>
+            <w:tcW w:w="1795" w:type="dxa"/>
+            <w:tcPrChange w:id="123" w:author="Gary Johnston" w:date="2022-05-21T12:15:00Z">
+              <w:tcPr>
+                <w:tcW w:w="1435" w:type="dxa"/>
+              </w:tcPr>
+            </w:tcPrChange>
+          </w:tcPr>
+          <w:p>
+            <w:r>
+              <w:t>U2.8.1</w:t>
+            </w:r>
+          </w:p>
+        </w:tc>
+        <w:tc>
+          <w:tcPr>
+            <w:tcW w:w="6570" w:type="dxa"/>
+            <w:tcPrChange w:id="124" w:author="Gary Johnston" w:date="2022-05-21T12:15:00Z">
+              <w:tcPr>
+                <w:tcW w:w="6930" w:type="dxa"/>
+              </w:tcPr>
+            </w:tcPrChange>
+          </w:tcPr>
+          <w:p>
+            <w:r>
+              <w:t>2</w:t>
+            </w:r>
+          </w:p>
+        </w:tc>
+        <w:tc>
+          <w:tcPr>
+            <w:tcW w:w="985" w:type="dxa"/>
+            <w:tcPrChange w:id="125" w:author="Gary Johnston" w:date="2022-05-21T12:15:00Z">
+              <w:tcPr>
+                <w:tcW w:w="985" w:type="dxa"/>
+              </w:tcPr>
+            </w:tcPrChange>
+          </w:tcPr>
+          <w:p>
+            <w:r>
+              <w:t>User</w:t>
+            </w:r>
+          </w:p>
+        </w:tc>
+      </w:tr>
+      <w:tr>
+        <w:tc>
+          <w:tcPr>
+            <w:tcW w:w="1795" w:type="dxa"/>
+            <w:tcPrChange w:id="126" w:author="Gary Johnston" w:date="2022-05-21T12:15:00Z">
+              <w:tcPr>
+                <w:tcW w:w="1435" w:type="dxa"/>
+              </w:tcPr>
+            </w:tcPrChange>
+          </w:tcPr>
+          <w:p>
+            <w:r>
+              <w:t>U2.8.2</w:t>
+            </w:r>
+          </w:p>
+        </w:tc>
+        <w:tc>
+          <w:tcPr>
+            <w:tcW w:w="6570" w:type="dxa"/>
+            <w:tcPrChange w:id="127" w:author="Gary Johnston" w:date="2022-05-21T12:15:00Z">
+              <w:tcPr>
+                <w:tcW w:w="6930" w:type="dxa"/>
+              </w:tcPr>
+            </w:tcPrChange>
+          </w:tcPr>
+          <w:p>
+            <w:r>
+              <w:t>2 1/2</w:t>
+            </w:r>
+          </w:p>
+        </w:tc>
+        <w:tc>
+          <w:tcPr>
+            <w:tcW w:w="985" w:type="dxa"/>
+            <w:tcPrChange w:id="128" w:author="Gary Johnston" w:date="2022-05-21T12:15:00Z">
+              <w:tcPr>
+                <w:tcW w:w="985" w:type="dxa"/>
+              </w:tcPr>
+            </w:tcPrChange>
+          </w:tcPr>
+          <w:p>
+            <w:r>
+              <w:t>User</w:t>
+            </w:r>
+          </w:p>
+        </w:tc>
+      </w:tr>
+      <w:tr>
+        <w:tc>
+          <w:tcPr>
+            <w:tcW w:w="1795" w:type="dxa"/>
+            <w:tcPrChange w:id="129" w:author="Gary Johnston" w:date="2022-05-21T12:15:00Z">
+              <w:tcPr>
+                <w:tcW w:w="1435" w:type="dxa"/>
+              </w:tcPr>
+            </w:tcPrChange>
+          </w:tcPr>
+          <w:p>
+            <w:r>
+              <w:t>U2.8.3</w:t>
+            </w:r>
+          </w:p>
+        </w:tc>
+        <w:tc>
+          <w:tcPr>
+            <w:tcW w:w="6570" w:type="dxa"/>
+            <w:tcPrChange w:id="130" w:author="Gary Johnston" w:date="2022-05-21T12:15:00Z">
+              <w:tcPr>
+                <w:tcW w:w="6930" w:type="dxa"/>
+              </w:tcPr>
+            </w:tcPrChange>
+          </w:tcPr>
+          <w:p>
+            <w:r>
+              <w:t>3+</w:t>
+            </w:r>
+          </w:p>
+        </w:tc>
+        <w:tc>
+          <w:tcPr>
+            <w:tcW w:w="985" w:type="dxa"/>
+            <w:tcPrChange w:id="131" w:author="Gary Johnston" w:date="2022-05-21T12:15:00Z">
+              <w:tcPr>
+                <w:tcW w:w="985" w:type="dxa"/>
+              </w:tcPr>
+            </w:tcPrChange>
+          </w:tcPr>
+          <w:p>
+            <w:r>
+              <w:t>User</w:t>
+            </w:r>
+          </w:p>
+        </w:tc>
+      </w:tr>
+      <w:tr>
+        <w:tc>
+          <w:tcPr>
+            <w:tcW w:w="1795" w:type="dxa"/>
+            <w:tcPrChange w:id="132" w:author="Gary Johnston" w:date="2022-05-21T12:15:00Z">
+              <w:tcPr>
+                <w:tcW w:w="1435" w:type="dxa"/>
+              </w:tcPr>
+            </w:tcPrChange>
+          </w:tcPr>
+          <w:p>
+            <w:r>
+              <w:t>U2.</w:t>
+            </w:r>
+            <w:r>
+              <w:t>9</w:t>
+            </w:r>
+          </w:p>
+        </w:tc>
+        <w:tc>
+          <w:tcPr>
+            <w:tcW w:w="6570" w:type="dxa"/>
+            <w:tcPrChange w:id="133" w:author="Gary Johnston" w:date="2022-05-21T12:15:00Z">
+              <w:tcPr>
+                <w:tcW w:w="6930" w:type="dxa"/>
+              </w:tcPr>
+            </w:tcPrChange>
+          </w:tcPr>
+          <w:p>
+            <w:r>
+              <w:t xml:space="preserve">Energy Efficiency </w:t>
+            </w:r>
+            <w:r>
+              <w:t xml:space="preserve"> *</w:t>
+            </w:r>
+            <w:r>
+              <w:t>T</w:t>
+            </w:r>
+            <w:r>
+              <w:t>otal utility costs</w:t>
+            </w:r>
+          </w:p>
+        </w:tc>
+        <w:tc>
+          <w:tcPr>
+            <w:tcW w:w="985" w:type="dxa"/>
+            <w:tcPrChange w:id="134" w:author="Gary Johnston" w:date="2022-05-21T12:15:00Z">
+              <w:tcPr>
+                <w:tcW w:w="985" w:type="dxa"/>
+              </w:tcPr>
+            </w:tcPrChange>
+          </w:tcPr>
+          <w:p>
+            <w:r>
+              <w:t>User</w:t>
+            </w:r>
+          </w:p>
+        </w:tc>
+      </w:tr>
+      <w:tr>
+        <w:tc>
+          <w:tcPr>
+            <w:tcW w:w="1795" w:type="dxa"/>
+            <w:tcPrChange w:id="135" w:author="Gary Johnston" w:date="2022-05-21T12:15:00Z">
+              <w:tcPr>
+                <w:tcW w:w="1435" w:type="dxa"/>
+              </w:tcPr>
+            </w:tcPrChange>
+          </w:tcPr>
+          <w:p>
+            <w:r>
+              <w:t>U2.9.1</w:t>
+            </w:r>
+          </w:p>
+        </w:tc>
+        <w:tc>
+          <w:tcPr>
+            <w:tcW w:w="6570" w:type="dxa"/>
+            <w:tcPrChange w:id="136" w:author="Gary Johnston" w:date="2022-05-21T12:15:00Z">
+              <w:tcPr>
+                <w:tcW w:w="6930" w:type="dxa"/>
+              </w:tcPr>
+            </w:tcPrChange>
+          </w:tcPr>
+          <w:p>
+            <w:r>
+              <w:t>&lt; $100</w:t>
+            </w:r>
+          </w:p>
+        </w:tc>
+        <w:tc>
+          <w:tcPr>
+            <w:tcW w:w="985" w:type="dxa"/>
+            <w:tcPrChange w:id="137" w:author="Gary Johnston" w:date="2022-05-21T12:15:00Z">
+              <w:tcPr>
+                <w:tcW w:w="985" w:type="dxa"/>
+              </w:tcPr>
+            </w:tcPrChange>
+          </w:tcPr>
+          <w:p>
+            <w:r>
+              <w:t>User</w:t>
+            </w:r>
+          </w:p>
+        </w:tc>
+      </w:tr>
+      <w:tr>
+        <w:tc>
+          <w:tcPr>
+            <w:tcW w:w="1795" w:type="dxa"/>
+            <w:tcPrChange w:id="138" w:author="Gary Johnston" w:date="2022-05-21T12:15:00Z">
+              <w:tcPr>
+                <w:tcW w:w="1435" w:type="dxa"/>
+              </w:tcPr>
+            </w:tcPrChange>
+          </w:tcPr>
+          <w:p>
+            <w:r>
+              <w:t>U2.9.2</w:t>
+            </w:r>
+          </w:p>
+        </w:tc>
+        <w:tc>
+          <w:tcPr>
+            <w:tcW w:w="6570" w:type="dxa"/>
+            <w:tcPrChange w:id="139" w:author="Gary Johnston" w:date="2022-05-21T12:15:00Z">
+              <w:tcPr>
+                <w:tcW w:w="6930" w:type="dxa"/>
+              </w:tcPr>
+            </w:tcPrChange>
+          </w:tcPr>
+          <w:p>
+            <w:r>
+              <w:t>$101 - $150</w:t>
+            </w:r>
+          </w:p>
+        </w:tc>
+        <w:tc>
+          <w:tcPr>
+            <w:tcW w:w="985" w:type="dxa"/>
+            <w:tcPrChange w:id="140" w:author="Gary Johnston" w:date="2022-05-21T12:15:00Z">
+              <w:tcPr>
+                <w:tcW w:w="985" w:type="dxa"/>
+              </w:tcPr>
+            </w:tcPrChange>
+          </w:tcPr>
+          <w:p>
+            <w:r>
+              <w:t>User</w:t>
+            </w:r>
+          </w:p>
+        </w:tc>
+      </w:tr>
+      <w:tr>
+        <w:tc>
+          <w:tcPr>
+            <w:tcW w:w="1795" w:type="dxa"/>
+            <w:tcPrChange w:id="141" w:author="Gary Johnston" w:date="2022-05-21T12:15:00Z">
+              <w:tcPr>
+                <w:tcW w:w="1435" w:type="dxa"/>
+              </w:tcPr>
+            </w:tcPrChange>
+          </w:tcPr>
+          <w:p>
+            <w:r>
+              <w:t>U2.9.3</w:t>
+            </w:r>
+          </w:p>
+        </w:tc>
+        <w:tc>
+          <w:tcPr>
+            <w:tcW w:w="6570" w:type="dxa"/>
+            <w:tcPrChange w:id="142" w:author="Gary Johnston" w:date="2022-05-21T12:15:00Z">
+              <w:tcPr>
+                <w:tcW w:w="6930" w:type="dxa"/>
+              </w:tcPr>
+            </w:tcPrChange>
+          </w:tcPr>
+          <w:p>
+            <w:r>
+              <w:t>$150 - $200</w:t>
+            </w:r>
+          </w:p>
+        </w:tc>
+        <w:tc>
+          <w:tcPr>
+            <w:tcW w:w="985" w:type="dxa"/>
+            <w:tcPrChange w:id="143" w:author="Gary Johnston" w:date="2022-05-21T12:15:00Z">
+              <w:tcPr>
+                <w:tcW w:w="985" w:type="dxa"/>
+              </w:tcPr>
+            </w:tcPrChange>
+          </w:tcPr>
+          <w:p>
+            <w:r>
+              <w:t>User</w:t>
+            </w:r>
+          </w:p>
+        </w:tc>
+      </w:tr>
+      <w:tr>
+        <w:tc>
+          <w:tcPr>
+            <w:tcW w:w="1795" w:type="dxa"/>
+            <w:tcPrChange w:id="144" w:author="Gary Johnston" w:date="2022-05-21T12:15:00Z">
+              <w:tcPr>
+                <w:tcW w:w="1435" w:type="dxa"/>
+              </w:tcPr>
+            </w:tcPrChange>
+          </w:tcPr>
+          <w:p>
+            <w:r>
+              <w:t>U2.9.4</w:t>
+            </w:r>
+          </w:p>
+        </w:tc>
+        <w:tc>
+          <w:tcPr>
+            <w:tcW w:w="6570" w:type="dxa"/>
+            <w:tcPrChange w:id="145" w:author="Gary Johnston" w:date="2022-05-21T12:15:00Z">
+              <w:tcPr>
+                <w:tcW w:w="6930" w:type="dxa"/>
+              </w:tcPr>
+            </w:tcPrChange>
+          </w:tcPr>
+          <w:p>
+            <w:r>
+              <w:t>$200 +</w:t>
+            </w:r>
+          </w:p>
+        </w:tc>
+        <w:tc>
+          <w:tcPr>
+            <w:tcW w:w="985" w:type="dxa"/>
+            <w:tcPrChange w:id="146" w:author="Gary Johnston" w:date="2022-05-21T12:15:00Z">
+              <w:tcPr>
+                <w:tcW w:w="985" w:type="dxa"/>
+              </w:tcPr>
+            </w:tcPrChange>
+          </w:tcPr>
+          <w:p>
+            <w:r>
+              <w:t>User</w:t>
+            </w:r>
+          </w:p>
+        </w:tc>
+      </w:tr>
+      <w:tr>
+        <w:tc>
+          <w:tcPr>
+            <w:tcW w:w="1795" w:type="dxa"/>
+            <w:tcPrChange w:id="147" w:author="Gary Johnston" w:date="2022-05-21T12:15:00Z">
+              <w:tcPr>
+                <w:tcW w:w="1435" w:type="dxa"/>
+              </w:tcPr>
+            </w:tcPrChange>
+          </w:tcPr>
+          <w:p>
+            <w:r>
+              <w:t>U2.</w:t>
+            </w:r>
+            <w:r>
+              <w:t>10</w:t>
+            </w:r>
+          </w:p>
+        </w:tc>
+        <w:tc>
+          <w:tcPr>
+            <w:tcW w:w="6570" w:type="dxa"/>
+            <w:tcPrChange w:id="148" w:author="Gary Johnston" w:date="2022-05-21T12:15:00Z">
+              <w:tcPr>
+                <w:tcW w:w="6930" w:type="dxa"/>
+              </w:tcPr>
+            </w:tcPrChange>
+          </w:tcPr>
+          <w:p>
+            <w:r>
+              <w:t>“Appy Filters” Button</w:t>
+            </w:r>
+            <w:r>
+              <w:t xml:space="preserve"> to apply the selected filter</w:t>
+            </w:r>
+            <w:r>
+              <w:t>s</w:t>
+            </w:r>
+          </w:p>
+        </w:tc>
+        <w:tc>
+          <w:tcPr>
+            <w:tcW w:w="985" w:type="dxa"/>
+            <w:tcPrChange w:id="149" w:author="Gary Johnston" w:date="2022-05-21T12:15:00Z">
+              <w:tcPr>
+                <w:tcW w:w="985" w:type="dxa"/>
+              </w:tcPr>
+            </w:tcPrChange>
+          </w:tcPr>
+          <w:p>
+            <w:r>
+              <w:t>User</w:t>
+            </w:r>
+          </w:p>
+        </w:tc>
+      </w:tr>
+      <w:tr>
+        <w:tc>
+          <w:tcPr>
+            <w:tcW w:w="1795" w:type="dxa"/>
+            <w:tcPrChange w:id="150" w:author="Gary Johnston" w:date="2022-05-21T12:15:00Z">
+              <w:tcPr>
+                <w:tcW w:w="1435" w:type="dxa"/>
+              </w:tcPr>
+            </w:tcPrChange>
+          </w:tcPr>
+          <w:p>
+            <w:r>
+              <w:t>U2.1</w:t>
+            </w:r>
+            <w:r>
+              <w:t>1</w:t>
+            </w:r>
+          </w:p>
+        </w:tc>
+        <w:tc>
+          <w:tcPr>
+            <w:tcW w:w="6570" w:type="dxa"/>
+            <w:tcPrChange w:id="151" w:author="Gary Johnston" w:date="2022-05-21T12:15:00Z">
+              <w:tcPr>
+                <w:tcW w:w="6930" w:type="dxa"/>
+              </w:tcPr>
+            </w:tcPrChange>
+          </w:tcPr>
+          <w:p>
+            <w:r>
+              <w:t>“Clear Filters” Button to clear the form.</w:t>
+            </w:r>
+          </w:p>
+        </w:tc>
+        <w:tc>
+          <w:tcPr>
+            <w:tcW w:w="985" w:type="dxa"/>
+            <w:tcPrChange w:id="152" w:author="Gary Johnston" w:date="2022-05-21T12:15:00Z">
+              <w:tcPr>
+                <w:tcW w:w="985" w:type="dxa"/>
+              </w:tcPr>
+            </w:tcPrChange>
+          </w:tcPr>
+          <w:p>
+            <w:r>
+              <w:t>User</w:t>
+            </w:r>
+          </w:p>
+        </w:tc>
+      </w:tr>
+      <w:tr>
+        <w:tc>
+          <w:tcPr>
+            <w:tcW w:w="1795" w:type="dxa"/>
+            <w:tcPrChange w:id="153" w:author="Gary Johnston" w:date="2022-05-21T12:15:00Z">
+              <w:tcPr>
+                <w:tcW w:w="1435" w:type="dxa"/>
+              </w:tcPr>
+            </w:tcPrChange>
+          </w:tcPr>
+          <w:p>
+            <w:r>
+              <w:t>U2.1</w:t>
+            </w:r>
+            <w:r>
+              <w:t>2</w:t>
+            </w:r>
+          </w:p>
+        </w:tc>
+        <w:tc>
+          <w:tcPr>
+            <w:tcW w:w="6570" w:type="dxa"/>
+            <w:tcPrChange w:id="154" w:author="Gary Johnston" w:date="2022-05-21T12:15:00Z">
+              <w:tcPr>
+                <w:tcW w:w="6930" w:type="dxa"/>
+              </w:tcPr>
+            </w:tcPrChange>
+          </w:tcPr>
+          <w:p>
+            <w:r>
+              <w:t>If filter selections return 0 results “User sees “No Matches Found”</w:t>
+            </w:r>
+          </w:p>
+        </w:tc>
+        <w:tc>
+          <w:tcPr>
+            <w:tcW w:w="985" w:type="dxa"/>
+            <w:tcPrChange w:id="155" w:author="Gary Johnston" w:date="2022-05-21T12:15:00Z">
+              <w:tcPr>
+                <w:tcW w:w="985" w:type="dxa"/>
+              </w:tcPr>
+            </w:tcPrChange>
+          </w:tcPr>
+          <w:p>
+            <w:r>
+              <w:t>User</w:t>
+            </w:r>
+          </w:p>
+        </w:tc>
+      </w:tr>
+      <w:bookmarkEnd w:id="8"/>
     </w:tbl>
     <w:p/>
     <w:tbl>
@@ -2682,7 +4960,7 @@
       <w:pPr>
         <w:pStyle w:val="Heading1"/>
       </w:pPr>
-      <w:bookmarkStart w:id="5" w:name="_Toc103777110"/>
+      <w:bookmarkStart w:id="156" w:name="_Toc103777110"/>
       <w:r>
         <w:br w:type="page"/>
       </w:r>
@@ -2695,7 +4973,7 @@
         <w:lastRenderedPageBreak/>
         <w:t>Technical Requirements</w:t>
       </w:r>
-      <w:bookmarkEnd w:id="5"/>
+      <w:bookmarkEnd w:id="156"/>
     </w:p>
     <w:p/>
     <w:tbl>
@@ -2947,17 +5225,37 @@
         <w:tblStyle w:val="TableGrid"/>
         <w:tblW w:w="0" w:type="auto"/>
         <w:tblLook w:val="04A0" w:firstRow="1" w:lastRow="0" w:firstColumn="1" w:lastColumn="0" w:noHBand="0" w:noVBand="1"/>
+        <w:tblPrChange w:id="157" w:author="Gary Johnston" w:date="2022-05-21T12:18:00Z">
+          <w:tblPr>
+            <w:tblStyle w:val="TableGrid"/>
+            <w:tblW w:w="0" w:type="auto"/>
+            <w:tblLook w:val="04A0" w:firstRow="1" w:lastRow="0" w:firstColumn="1" w:lastColumn="0" w:noHBand="0" w:noVBand="1"/>
+          </w:tblPr>
+        </w:tblPrChange>
       </w:tblPr>
       <w:tblGrid>
-        <w:gridCol w:w="1435"/>
-        <w:gridCol w:w="6930"/>
+        <w:gridCol w:w="1705"/>
+        <w:gridCol w:w="6660"/>
         <w:gridCol w:w="985"/>
+        <w:tblGridChange w:id="158">
+          <w:tblGrid>
+            <w:gridCol w:w="1435"/>
+            <w:gridCol w:w="6930"/>
+            <w:gridCol w:w="985"/>
+          </w:tblGrid>
+        </w:tblGridChange>
       </w:tblGrid>
       <w:tr>
         <w:tc>
           <w:tcPr>
-            <w:tcW w:w="1435" w:type="dxa"/>
+            <w:tcW w:w="1705" w:type="dxa"/>
             <w:shd w:val="clear" w:color="auto" w:fill="AEAAAA" w:themeFill="background2" w:themeFillShade="BF"/>
+            <w:tcPrChange w:id="159" w:author="Gary Johnston" w:date="2022-05-21T12:18:00Z">
+              <w:tcPr>
+                <w:tcW w:w="1435" w:type="dxa"/>
+                <w:shd w:val="clear" w:color="auto" w:fill="AEAAAA" w:themeFill="background2" w:themeFillShade="BF"/>
+              </w:tcPr>
+            </w:tcPrChange>
           </w:tcPr>
           <w:p>
             <w:pPr>
@@ -2979,16 +5277,26 @@
         </w:tc>
         <w:tc>
           <w:tcPr>
-            <w:tcW w:w="6930" w:type="dxa"/>
+            <w:tcW w:w="6660" w:type="dxa"/>
             <w:shd w:val="clear" w:color="auto" w:fill="AEAAAA" w:themeFill="background2" w:themeFillShade="BF"/>
+            <w:tcPrChange w:id="160" w:author="Gary Johnston" w:date="2022-05-21T12:18:00Z">
+              <w:tcPr>
+                <w:tcW w:w="6930" w:type="dxa"/>
+                <w:shd w:val="clear" w:color="auto" w:fill="AEAAAA" w:themeFill="background2" w:themeFillShade="BF"/>
+              </w:tcPr>
+            </w:tcPrChange>
           </w:tcPr>
           <w:p>
             <w:pPr>
+              <w:jc w:val="center"/>
               <w:rPr>
                 <w:b/>
                 <w:bCs/>
                 <w:color w:val="FFFFFF" w:themeColor="background1"/>
               </w:rPr>
+              <w:pPrChange w:id="161" w:author="Gary Johnston" w:date="2022-05-21T12:16:00Z">
+                <w:pPr/>
+              </w:pPrChange>
             </w:pPr>
             <w:r>
               <w:rPr>
@@ -2996,29 +5304,51 @@
                 <w:bCs/>
                 <w:color w:val="FFFFFF" w:themeColor="background1"/>
               </w:rPr>
-              <w:t xml:space="preserve">Requirement </w:t>
-            </w:r>
-          </w:p>
-        </w:tc>
-        <w:tc>
-          <w:tcPr>
-            <w:tcW w:w="985" w:type="dxa"/>
-            <w:shd w:val="clear" w:color="auto" w:fill="AEAAAA" w:themeFill="background2" w:themeFillShade="BF"/>
-          </w:tcPr>
-          <w:p>
-            <w:pPr>
+              <w:t xml:space="preserve">Housing Filters Developer </w:t>
+            </w:r>
+            <w:r>
               <w:rPr>
                 <w:b/>
                 <w:bCs/>
                 <w:color w:val="FFFFFF" w:themeColor="background1"/>
               </w:rPr>
-            </w:pPr>
+              <w:t>Requirement</w:t>
+            </w:r>
             <w:r>
               <w:rPr>
                 <w:b/>
                 <w:bCs/>
                 <w:color w:val="FFFFFF" w:themeColor="background1"/>
               </w:rPr>
+              <w:t>s</w:t>
+            </w:r>
+          </w:p>
+        </w:tc>
+        <w:tc>
+          <w:tcPr>
+            <w:tcW w:w="985" w:type="dxa"/>
+            <w:shd w:val="clear" w:color="auto" w:fill="AEAAAA" w:themeFill="background2" w:themeFillShade="BF"/>
+            <w:tcPrChange w:id="162" w:author="Gary Johnston" w:date="2022-05-21T12:18:00Z">
+              <w:tcPr>
+                <w:tcW w:w="985" w:type="dxa"/>
+                <w:shd w:val="clear" w:color="auto" w:fill="AEAAAA" w:themeFill="background2" w:themeFillShade="BF"/>
+              </w:tcPr>
+            </w:tcPrChange>
+          </w:tcPr>
+          <w:p>
+            <w:pPr>
+              <w:rPr>
+                <w:b/>
+                <w:bCs/>
+                <w:color w:val="FFFFFF" w:themeColor="background1"/>
+              </w:rPr>
+            </w:pPr>
+            <w:r>
+              <w:rPr>
+                <w:b/>
+                <w:bCs/>
+                <w:color w:val="FFFFFF" w:themeColor="background1"/>
+              </w:rPr>
               <w:t>Actor</w:t>
             </w:r>
           </w:p>
@@ -3027,7 +5357,12 @@
       <w:tr>
         <w:tc>
           <w:tcPr>
-            <w:tcW w:w="1435" w:type="dxa"/>
+            <w:tcW w:w="1705" w:type="dxa"/>
+            <w:tcPrChange w:id="163" w:author="Gary Johnston" w:date="2022-05-21T12:18:00Z">
+              <w:tcPr>
+                <w:tcW w:w="1435" w:type="dxa"/>
+              </w:tcPr>
+            </w:tcPrChange>
           </w:tcPr>
           <w:p>
             <w:r>
@@ -3037,7 +5372,12 @@
         </w:tc>
         <w:tc>
           <w:tcPr>
-            <w:tcW w:w="6930" w:type="dxa"/>
+            <w:tcW w:w="6660" w:type="dxa"/>
+            <w:tcPrChange w:id="164" w:author="Gary Johnston" w:date="2022-05-21T12:18:00Z">
+              <w:tcPr>
+                <w:tcW w:w="6930" w:type="dxa"/>
+              </w:tcPr>
+            </w:tcPrChange>
           </w:tcPr>
           <w:p>
             <w:r>
@@ -3048,6 +5388,11 @@
         <w:tc>
           <w:tcPr>
             <w:tcW w:w="985" w:type="dxa"/>
+            <w:tcPrChange w:id="165" w:author="Gary Johnston" w:date="2022-05-21T12:18:00Z">
+              <w:tcPr>
+                <w:tcW w:w="985" w:type="dxa"/>
+              </w:tcPr>
+            </w:tcPrChange>
           </w:tcPr>
           <w:p>
             <w:r>
@@ -3059,7 +5404,12 @@
       <w:tr>
         <w:tc>
           <w:tcPr>
-            <w:tcW w:w="1435" w:type="dxa"/>
+            <w:tcW w:w="1705" w:type="dxa"/>
+            <w:tcPrChange w:id="166" w:author="Gary Johnston" w:date="2022-05-21T12:18:00Z">
+              <w:tcPr>
+                <w:tcW w:w="1435" w:type="dxa"/>
+              </w:tcPr>
+            </w:tcPrChange>
           </w:tcPr>
           <w:p>
             <w:r>
@@ -3069,21 +5419,247 @@
         </w:tc>
         <w:tc>
           <w:tcPr>
-            <w:tcW w:w="6930" w:type="dxa"/>
-          </w:tcPr>
-          <w:p/>
-        </w:tc>
-        <w:tc>
-          <w:tcPr>
-            <w:tcW w:w="985" w:type="dxa"/>
-          </w:tcPr>
-          <w:p/>
-        </w:tc>
-      </w:tr>
-      <w:tr>
-        <w:tc>
-          <w:tcPr>
-            <w:tcW w:w="1435" w:type="dxa"/>
+            <w:tcW w:w="6660" w:type="dxa"/>
+            <w:tcPrChange w:id="167" w:author="Gary Johnston" w:date="2022-05-21T12:18:00Z">
+              <w:tcPr>
+                <w:tcW w:w="6930" w:type="dxa"/>
+              </w:tcPr>
+            </w:tcPrChange>
+          </w:tcPr>
+          <w:p>
+            <w:r>
+              <w:t>“Filters” Button opens the Filters form</w:t>
+            </w:r>
+          </w:p>
+        </w:tc>
+        <w:tc>
+          <w:tcPr>
+            <w:tcW w:w="985" w:type="dxa"/>
+            <w:tcPrChange w:id="168" w:author="Gary Johnston" w:date="2022-05-21T12:18:00Z">
+              <w:tcPr>
+                <w:tcW w:w="985" w:type="dxa"/>
+              </w:tcPr>
+            </w:tcPrChange>
+          </w:tcPr>
+          <w:p>
+            <w:r>
+              <w:t>Dev</w:t>
+            </w:r>
+          </w:p>
+        </w:tc>
+      </w:tr>
+      <w:tr>
+        <w:tc>
+          <w:tcPr>
+            <w:tcW w:w="1705" w:type="dxa"/>
+            <w:tcPrChange w:id="169" w:author="Gary Johnston" w:date="2022-05-21T12:18:00Z">
+              <w:tcPr>
+                <w:tcW w:w="1435" w:type="dxa"/>
+              </w:tcPr>
+            </w:tcPrChange>
+          </w:tcPr>
+          <w:p>
+            <w:r>
+              <w:t>D2.1</w:t>
+            </w:r>
+            <w:r>
+              <w:t>.1</w:t>
+            </w:r>
+          </w:p>
+        </w:tc>
+        <w:tc>
+          <w:tcPr>
+            <w:tcW w:w="6660" w:type="dxa"/>
+            <w:tcPrChange w:id="170" w:author="Gary Johnston" w:date="2022-05-21T12:18:00Z">
+              <w:tcPr>
+                <w:tcW w:w="6930" w:type="dxa"/>
+              </w:tcPr>
+            </w:tcPrChange>
+          </w:tcPr>
+          <w:p>
+            <w:pPr>
+              <w:rPr>
+                <w:ins w:id="171" w:author="Gary Johnston" w:date="2022-05-21T12:18:00Z"/>
+                <w:color w:val="000000" w:themeColor="text1"/>
+              </w:rPr>
+            </w:pPr>
+            <w:r>
+              <w:rPr>
+                <w:color w:val="000000" w:themeColor="text1"/>
+                <w:rPrChange w:id="172" w:author="Gary Johnston" w:date="2022-05-19T13:01:00Z">
+                  <w:rPr/>
+                </w:rPrChange>
+              </w:rPr>
+              <w:t>Keep running total of filter</w:t>
+            </w:r>
+            <w:r>
+              <w:rPr>
+                <w:color w:val="000000" w:themeColor="text1"/>
+              </w:rPr>
+              <w:t>s selected</w:t>
+            </w:r>
+            <w:r>
+              <w:rPr>
+                <w:color w:val="000000" w:themeColor="text1"/>
+              </w:rPr>
+              <w:t xml:space="preserve"> displayed</w:t>
+            </w:r>
+            <w:r>
+              <w:rPr>
+                <w:color w:val="000000" w:themeColor="text1"/>
+                <w:rPrChange w:id="173" w:author="Gary Johnston" w:date="2022-05-19T13:01:00Z">
+                  <w:rPr/>
+                </w:rPrChange>
+              </w:rPr>
+              <w:t xml:space="preserve"> in</w:t>
+            </w:r>
+            <w:r>
+              <w:rPr>
+                <w:color w:val="000000" w:themeColor="text1"/>
+              </w:rPr>
+              <w:t>side</w:t>
+            </w:r>
+            <w:r>
+              <w:rPr>
+                <w:color w:val="000000" w:themeColor="text1"/>
+                <w:rPrChange w:id="174" w:author="Gary Johnston" w:date="2022-05-19T13:01:00Z">
+                  <w:rPr/>
+                </w:rPrChange>
+              </w:rPr>
+              <w:t xml:space="preserve"> “Filters” </w:t>
+            </w:r>
+            <w:r>
+              <w:rPr>
+                <w:color w:val="000000" w:themeColor="text1"/>
+                <w:rPrChange w:id="175" w:author="Gary Johnston" w:date="2022-05-19T13:01:00Z">
+                  <w:rPr/>
+                </w:rPrChange>
+              </w:rPr>
+              <w:t>selector.</w:t>
+            </w:r>
+            <w:r>
+              <w:rPr>
+                <w:color w:val="000000" w:themeColor="text1"/>
+              </w:rPr>
+              <w:t xml:space="preserve"> </w:t>
+            </w:r>
+          </w:p>
+          <w:p>
+            <w:r>
+              <w:rPr>
+                <w:color w:val="000000" w:themeColor="text1"/>
+              </w:rPr>
+              <w:t>(On landing page)</w:t>
+            </w:r>
+          </w:p>
+        </w:tc>
+        <w:tc>
+          <w:tcPr>
+            <w:tcW w:w="985" w:type="dxa"/>
+            <w:tcPrChange w:id="176" w:author="Gary Johnston" w:date="2022-05-21T12:18:00Z">
+              <w:tcPr>
+                <w:tcW w:w="985" w:type="dxa"/>
+              </w:tcPr>
+            </w:tcPrChange>
+          </w:tcPr>
+          <w:p>
+            <w:r>
+              <w:t>Dev</w:t>
+            </w:r>
+          </w:p>
+        </w:tc>
+      </w:tr>
+      <w:tr>
+        <w:tc>
+          <w:tcPr>
+            <w:tcW w:w="1705" w:type="dxa"/>
+            <w:tcPrChange w:id="177" w:author="Gary Johnston" w:date="2022-05-21T12:18:00Z">
+              <w:tcPr>
+                <w:tcW w:w="1435" w:type="dxa"/>
+              </w:tcPr>
+            </w:tcPrChange>
+          </w:tcPr>
+          <w:p>
+            <w:r>
+              <w:t>D2.1.</w:t>
+            </w:r>
+            <w:r>
+              <w:t>2</w:t>
+            </w:r>
+          </w:p>
+        </w:tc>
+        <w:tc>
+          <w:tcPr>
+            <w:tcW w:w="6660" w:type="dxa"/>
+            <w:tcPrChange w:id="178" w:author="Gary Johnston" w:date="2022-05-21T12:18:00Z">
+              <w:tcPr>
+                <w:tcW w:w="6930" w:type="dxa"/>
+              </w:tcPr>
+            </w:tcPrChange>
+          </w:tcPr>
+          <w:p>
+            <w:pPr>
+              <w:rPr>
+                <w:color w:val="000000" w:themeColor="text1"/>
+              </w:rPr>
+            </w:pPr>
+            <w:r>
+              <w:rPr>
+                <w:color w:val="000000" w:themeColor="text1"/>
+              </w:rPr>
+              <w:t xml:space="preserve">An </w:t>
+            </w:r>
+            <w:r>
+              <w:rPr>
+                <w:color w:val="000000" w:themeColor="text1"/>
+              </w:rPr>
+              <w:t>icon or Button “X”</w:t>
+            </w:r>
+            <w:r>
+              <w:rPr>
+                <w:color w:val="000000" w:themeColor="text1"/>
+              </w:rPr>
+              <w:t xml:space="preserve"> </w:t>
+            </w:r>
+            <w:r>
+              <w:rPr>
+                <w:color w:val="000000" w:themeColor="text1"/>
+              </w:rPr>
+              <w:t>will</w:t>
+            </w:r>
+            <w:r>
+              <w:rPr>
+                <w:color w:val="000000" w:themeColor="text1"/>
+              </w:rPr>
+              <w:t xml:space="preserve"> close the form.</w:t>
+            </w:r>
+          </w:p>
+        </w:tc>
+        <w:tc>
+          <w:tcPr>
+            <w:tcW w:w="985" w:type="dxa"/>
+            <w:tcPrChange w:id="179" w:author="Gary Johnston" w:date="2022-05-21T12:18:00Z">
+              <w:tcPr>
+                <w:tcW w:w="985" w:type="dxa"/>
+              </w:tcPr>
+            </w:tcPrChange>
+          </w:tcPr>
+          <w:p>
+            <w:r>
+              <w:t>Dev</w:t>
+            </w:r>
+          </w:p>
+        </w:tc>
+      </w:tr>
+      <w:tr>
+        <w:tc>
+          <w:tcPr>
+            <w:tcW w:w="1705" w:type="dxa"/>
+            <w:tcPrChange w:id="180" w:author="Gary Johnston" w:date="2022-05-21T12:18:00Z">
+              <w:tcPr>
+                <w:tcW w:w="1435" w:type="dxa"/>
+              </w:tcPr>
+            </w:tcPrChange>
           </w:tcPr>
           <w:p>
             <w:r>
@@ -3093,95 +5669,663 @@
         </w:tc>
         <w:tc>
           <w:tcPr>
-            <w:tcW w:w="6930" w:type="dxa"/>
-          </w:tcPr>
-          <w:p/>
-        </w:tc>
-        <w:tc>
-          <w:tcPr>
-            <w:tcW w:w="985" w:type="dxa"/>
-          </w:tcPr>
-          <w:p/>
-        </w:tc>
-      </w:tr>
-      <w:tr>
-        <w:tc>
-          <w:tcPr>
-            <w:tcW w:w="1435" w:type="dxa"/>
-          </w:tcPr>
-          <w:p/>
-        </w:tc>
-        <w:tc>
-          <w:tcPr>
-            <w:tcW w:w="6930" w:type="dxa"/>
-          </w:tcPr>
-          <w:p/>
-        </w:tc>
-        <w:tc>
-          <w:tcPr>
-            <w:tcW w:w="985" w:type="dxa"/>
-          </w:tcPr>
-          <w:p/>
-        </w:tc>
-      </w:tr>
-      <w:tr>
-        <w:tc>
-          <w:tcPr>
-            <w:tcW w:w="1435" w:type="dxa"/>
-          </w:tcPr>
-          <w:p/>
-        </w:tc>
-        <w:tc>
-          <w:tcPr>
-            <w:tcW w:w="6930" w:type="dxa"/>
-          </w:tcPr>
-          <w:p/>
-        </w:tc>
-        <w:tc>
-          <w:tcPr>
-            <w:tcW w:w="985" w:type="dxa"/>
-          </w:tcPr>
-          <w:p/>
-        </w:tc>
-      </w:tr>
-      <w:tr>
-        <w:tc>
-          <w:tcPr>
-            <w:tcW w:w="1435" w:type="dxa"/>
-          </w:tcPr>
-          <w:p/>
-        </w:tc>
-        <w:tc>
-          <w:tcPr>
-            <w:tcW w:w="6930" w:type="dxa"/>
-          </w:tcPr>
-          <w:p/>
-        </w:tc>
-        <w:tc>
-          <w:tcPr>
-            <w:tcW w:w="985" w:type="dxa"/>
-          </w:tcPr>
-          <w:p/>
-        </w:tc>
-      </w:tr>
-      <w:tr>
-        <w:tc>
-          <w:tcPr>
-            <w:tcW w:w="1435" w:type="dxa"/>
-          </w:tcPr>
-          <w:p/>
-        </w:tc>
-        <w:tc>
-          <w:tcPr>
-            <w:tcW w:w="6930" w:type="dxa"/>
-          </w:tcPr>
-          <w:p/>
-        </w:tc>
-        <w:tc>
-          <w:tcPr>
-            <w:tcW w:w="985" w:type="dxa"/>
-          </w:tcPr>
-          <w:p/>
+            <w:tcW w:w="6660" w:type="dxa"/>
+            <w:tcPrChange w:id="181" w:author="Gary Johnston" w:date="2022-05-21T12:18:00Z">
+              <w:tcPr>
+                <w:tcW w:w="6930" w:type="dxa"/>
+              </w:tcPr>
+            </w:tcPrChange>
+          </w:tcPr>
+          <w:p>
+            <w:r>
+              <w:t>S</w:t>
+            </w:r>
+            <w:r>
+              <w:t xml:space="preserve">elector type for </w:t>
+            </w:r>
+            <w:r>
+              <w:t xml:space="preserve">Pet Policy U2.2.1 – U2.2.4  </w:t>
+            </w:r>
+            <w:r>
+              <w:t xml:space="preserve">, </w:t>
+            </w:r>
+            <w:r>
+              <w:t>medium buttons</w:t>
+            </w:r>
+          </w:p>
+        </w:tc>
+        <w:tc>
+          <w:tcPr>
+            <w:tcW w:w="985" w:type="dxa"/>
+            <w:tcPrChange w:id="182" w:author="Gary Johnston" w:date="2022-05-21T12:18:00Z">
+              <w:tcPr>
+                <w:tcW w:w="985" w:type="dxa"/>
+              </w:tcPr>
+            </w:tcPrChange>
+          </w:tcPr>
+          <w:p>
+            <w:r>
+              <w:t>Dev</w:t>
+            </w:r>
+          </w:p>
+        </w:tc>
+      </w:tr>
+      <w:tr>
+        <w:tc>
+          <w:tcPr>
+            <w:tcW w:w="1705" w:type="dxa"/>
+            <w:tcPrChange w:id="183" w:author="Gary Johnston" w:date="2022-05-21T12:18:00Z">
+              <w:tcPr>
+                <w:tcW w:w="1435" w:type="dxa"/>
+              </w:tcPr>
+            </w:tcPrChange>
+          </w:tcPr>
+          <w:p>
+            <w:r>
+              <w:t>D2.</w:t>
+            </w:r>
+            <w:r>
+              <w:t>3</w:t>
+            </w:r>
+          </w:p>
+        </w:tc>
+        <w:tc>
+          <w:tcPr>
+            <w:tcW w:w="6660" w:type="dxa"/>
+            <w:tcPrChange w:id="184" w:author="Gary Johnston" w:date="2022-05-21T12:18:00Z">
+              <w:tcPr>
+                <w:tcW w:w="6930" w:type="dxa"/>
+              </w:tcPr>
+            </w:tcPrChange>
+          </w:tcPr>
+          <w:p>
+            <w:r>
+              <w:t xml:space="preserve">Selector type for Unit Amenities U2.3.1 – U2.3.8 </w:t>
+            </w:r>
+            <w:r>
+              <w:t>,</w:t>
+            </w:r>
+            <w:r>
+              <w:t xml:space="preserve"> checkbox</w:t>
+            </w:r>
+          </w:p>
+        </w:tc>
+        <w:tc>
+          <w:tcPr>
+            <w:tcW w:w="985" w:type="dxa"/>
+            <w:tcPrChange w:id="185" w:author="Gary Johnston" w:date="2022-05-21T12:18:00Z">
+              <w:tcPr>
+                <w:tcW w:w="985" w:type="dxa"/>
+              </w:tcPr>
+            </w:tcPrChange>
+          </w:tcPr>
+          <w:p>
+            <w:r>
+              <w:t>Dev</w:t>
+            </w:r>
+          </w:p>
+        </w:tc>
+      </w:tr>
+      <w:tr>
+        <w:tc>
+          <w:tcPr>
+            <w:tcW w:w="1705" w:type="dxa"/>
+            <w:tcPrChange w:id="186" w:author="Gary Johnston" w:date="2022-05-21T12:18:00Z">
+              <w:tcPr>
+                <w:tcW w:w="1435" w:type="dxa"/>
+              </w:tcPr>
+            </w:tcPrChange>
+          </w:tcPr>
+          <w:p>
+            <w:r>
+              <w:t>D2.</w:t>
+            </w:r>
+            <w:r>
+              <w:t>4</w:t>
+            </w:r>
+          </w:p>
+        </w:tc>
+        <w:tc>
+          <w:tcPr>
+            <w:tcW w:w="6660" w:type="dxa"/>
+            <w:tcPrChange w:id="187" w:author="Gary Johnston" w:date="2022-05-21T12:18:00Z">
+              <w:tcPr>
+                <w:tcW w:w="6930" w:type="dxa"/>
+              </w:tcPr>
+            </w:tcPrChange>
+          </w:tcPr>
+          <w:p>
+            <w:r>
+              <w:t>Selector type for Community Amenities U2.4.1 – 2.4.5</w:t>
+            </w:r>
+            <w:r>
+              <w:t xml:space="preserve"> ,</w:t>
+            </w:r>
+            <w:r>
+              <w:t xml:space="preserve">  checkbox</w:t>
+            </w:r>
+          </w:p>
+        </w:tc>
+        <w:tc>
+          <w:tcPr>
+            <w:tcW w:w="985" w:type="dxa"/>
+            <w:tcPrChange w:id="188" w:author="Gary Johnston" w:date="2022-05-21T12:18:00Z">
+              <w:tcPr>
+                <w:tcW w:w="985" w:type="dxa"/>
+              </w:tcPr>
+            </w:tcPrChange>
+          </w:tcPr>
+          <w:p>
+            <w:r>
+              <w:t>Dev</w:t>
+            </w:r>
+          </w:p>
+        </w:tc>
+      </w:tr>
+      <w:tr>
+        <w:tc>
+          <w:tcPr>
+            <w:tcW w:w="1705" w:type="dxa"/>
+            <w:tcPrChange w:id="189" w:author="Gary Johnston" w:date="2022-05-21T12:18:00Z">
+              <w:tcPr>
+                <w:tcW w:w="1435" w:type="dxa"/>
+              </w:tcPr>
+            </w:tcPrChange>
+          </w:tcPr>
+          <w:p>
+            <w:r>
+              <w:t>D2.</w:t>
+            </w:r>
+            <w:r>
+              <w:t>5</w:t>
+            </w:r>
+          </w:p>
+        </w:tc>
+        <w:tc>
+          <w:tcPr>
+            <w:tcW w:w="6660" w:type="dxa"/>
+            <w:tcPrChange w:id="190" w:author="Gary Johnston" w:date="2022-05-21T12:18:00Z">
+              <w:tcPr>
+                <w:tcW w:w="6930" w:type="dxa"/>
+              </w:tcPr>
+            </w:tcPrChange>
+          </w:tcPr>
+          <w:p>
+            <w:r>
+              <w:t xml:space="preserve">Selector type for Price Range U2.5.1 – U2.5.4 </w:t>
+            </w:r>
+            <w:r>
+              <w:t>,</w:t>
+            </w:r>
+            <w:r>
+              <w:t xml:space="preserve"> dropbox</w:t>
+            </w:r>
+          </w:p>
+        </w:tc>
+        <w:tc>
+          <w:tcPr>
+            <w:tcW w:w="985" w:type="dxa"/>
+            <w:tcPrChange w:id="191" w:author="Gary Johnston" w:date="2022-05-21T12:18:00Z">
+              <w:tcPr>
+                <w:tcW w:w="985" w:type="dxa"/>
+              </w:tcPr>
+            </w:tcPrChange>
+          </w:tcPr>
+          <w:p>
+            <w:r>
+              <w:t>Dev</w:t>
+            </w:r>
+          </w:p>
+        </w:tc>
+      </w:tr>
+      <w:tr>
+        <w:tc>
+          <w:tcPr>
+            <w:tcW w:w="1705" w:type="dxa"/>
+            <w:tcPrChange w:id="192" w:author="Gary Johnston" w:date="2022-05-21T12:18:00Z">
+              <w:tcPr>
+                <w:tcW w:w="1435" w:type="dxa"/>
+              </w:tcPr>
+            </w:tcPrChange>
+          </w:tcPr>
+          <w:p>
+            <w:r>
+              <w:t>D2.6</w:t>
+            </w:r>
+          </w:p>
+        </w:tc>
+        <w:tc>
+          <w:tcPr>
+            <w:tcW w:w="6660" w:type="dxa"/>
+            <w:tcPrChange w:id="193" w:author="Gary Johnston" w:date="2022-05-21T12:18:00Z">
+              <w:tcPr>
+                <w:tcW w:w="6930" w:type="dxa"/>
+              </w:tcPr>
+            </w:tcPrChange>
+          </w:tcPr>
+          <w:p>
+            <w:r>
+              <w:t>Selector type for Property U2.6.1 , dropbox</w:t>
+            </w:r>
+          </w:p>
+        </w:tc>
+        <w:tc>
+          <w:tcPr>
+            <w:tcW w:w="985" w:type="dxa"/>
+            <w:tcPrChange w:id="194" w:author="Gary Johnston" w:date="2022-05-21T12:18:00Z">
+              <w:tcPr>
+                <w:tcW w:w="985" w:type="dxa"/>
+              </w:tcPr>
+            </w:tcPrChange>
+          </w:tcPr>
+          <w:p>
+            <w:r>
+              <w:t>Dev</w:t>
+            </w:r>
+          </w:p>
+        </w:tc>
+      </w:tr>
+      <w:tr>
+        <w:tc>
+          <w:tcPr>
+            <w:tcW w:w="1705" w:type="dxa"/>
+            <w:tcPrChange w:id="195" w:author="Gary Johnston" w:date="2022-05-21T12:18:00Z">
+              <w:tcPr>
+                <w:tcW w:w="1435" w:type="dxa"/>
+              </w:tcPr>
+            </w:tcPrChange>
+          </w:tcPr>
+          <w:p>
+            <w:r>
+              <w:t xml:space="preserve">D2.7 </w:t>
+            </w:r>
+          </w:p>
+        </w:tc>
+        <w:tc>
+          <w:tcPr>
+            <w:tcW w:w="6660" w:type="dxa"/>
+            <w:tcPrChange w:id="196" w:author="Gary Johnston" w:date="2022-05-21T12:18:00Z">
+              <w:tcPr>
+                <w:tcW w:w="6930" w:type="dxa"/>
+              </w:tcPr>
+            </w:tcPrChange>
+          </w:tcPr>
+          <w:p>
+            <w:r>
+              <w:t xml:space="preserve">Selector type for Bedrooms U2.7.1 – U2.7.4 , </w:t>
+            </w:r>
+            <w:r>
+              <w:t>dropbox</w:t>
+            </w:r>
+          </w:p>
+        </w:tc>
+        <w:tc>
+          <w:tcPr>
+            <w:tcW w:w="985" w:type="dxa"/>
+            <w:tcPrChange w:id="197" w:author="Gary Johnston" w:date="2022-05-21T12:18:00Z">
+              <w:tcPr>
+                <w:tcW w:w="985" w:type="dxa"/>
+              </w:tcPr>
+            </w:tcPrChange>
+          </w:tcPr>
+          <w:p>
+            <w:r>
+              <w:t>Dev</w:t>
+            </w:r>
+          </w:p>
+        </w:tc>
+      </w:tr>
+      <w:tr>
+        <w:tc>
+          <w:tcPr>
+            <w:tcW w:w="1705" w:type="dxa"/>
+            <w:tcPrChange w:id="198" w:author="Gary Johnston" w:date="2022-05-21T12:18:00Z">
+              <w:tcPr>
+                <w:tcW w:w="1435" w:type="dxa"/>
+              </w:tcPr>
+            </w:tcPrChange>
+          </w:tcPr>
+          <w:p>
+            <w:r>
+              <w:t>D2.8</w:t>
+            </w:r>
+          </w:p>
+        </w:tc>
+        <w:tc>
+          <w:tcPr>
+            <w:tcW w:w="6660" w:type="dxa"/>
+            <w:tcPrChange w:id="199" w:author="Gary Johnston" w:date="2022-05-21T12:18:00Z">
+              <w:tcPr>
+                <w:tcW w:w="6930" w:type="dxa"/>
+              </w:tcPr>
+            </w:tcPrChange>
+          </w:tcPr>
+          <w:p>
+            <w:r>
+              <w:t>Selector type for Bathrooms U2.8.1 – U2.8.3 , dropbox</w:t>
+            </w:r>
+          </w:p>
+        </w:tc>
+        <w:tc>
+          <w:tcPr>
+            <w:tcW w:w="985" w:type="dxa"/>
+            <w:tcPrChange w:id="200" w:author="Gary Johnston" w:date="2022-05-21T12:18:00Z">
+              <w:tcPr>
+                <w:tcW w:w="985" w:type="dxa"/>
+              </w:tcPr>
+            </w:tcPrChange>
+          </w:tcPr>
+          <w:p>
+            <w:r>
+              <w:t>Dev</w:t>
+            </w:r>
+          </w:p>
+        </w:tc>
+      </w:tr>
+      <w:tr>
+        <w:tc>
+          <w:tcPr>
+            <w:tcW w:w="1705" w:type="dxa"/>
+            <w:tcPrChange w:id="201" w:author="Gary Johnston" w:date="2022-05-21T12:18:00Z">
+              <w:tcPr>
+                <w:tcW w:w="1435" w:type="dxa"/>
+              </w:tcPr>
+            </w:tcPrChange>
+          </w:tcPr>
+          <w:p>
+            <w:r>
+              <w:t>D2.</w:t>
+            </w:r>
+            <w:r>
+              <w:t>9</w:t>
+            </w:r>
+          </w:p>
+        </w:tc>
+        <w:tc>
+          <w:tcPr>
+            <w:tcW w:w="6660" w:type="dxa"/>
+            <w:tcPrChange w:id="202" w:author="Gary Johnston" w:date="2022-05-21T12:18:00Z">
+              <w:tcPr>
+                <w:tcW w:w="6930" w:type="dxa"/>
+              </w:tcPr>
+            </w:tcPrChange>
+          </w:tcPr>
+          <w:p>
+            <w:r>
+              <w:t xml:space="preserve">Selector type for </w:t>
+            </w:r>
+            <w:r>
+              <w:t>Energy Efficiency</w:t>
+            </w:r>
+            <w:r>
+              <w:t xml:space="preserve"> U2.9.1 – U2.9.4 , dropbox</w:t>
+            </w:r>
+          </w:p>
+        </w:tc>
+        <w:tc>
+          <w:tcPr>
+            <w:tcW w:w="985" w:type="dxa"/>
+            <w:tcPrChange w:id="203" w:author="Gary Johnston" w:date="2022-05-21T12:18:00Z">
+              <w:tcPr>
+                <w:tcW w:w="985" w:type="dxa"/>
+              </w:tcPr>
+            </w:tcPrChange>
+          </w:tcPr>
+          <w:p>
+            <w:r>
+              <w:t>Dev</w:t>
+            </w:r>
+          </w:p>
+        </w:tc>
+      </w:tr>
+      <w:tr>
+        <w:tc>
+          <w:tcPr>
+            <w:tcW w:w="1705" w:type="dxa"/>
+            <w:tcPrChange w:id="204" w:author="Gary Johnston" w:date="2022-05-21T12:18:00Z">
+              <w:tcPr>
+                <w:tcW w:w="1435" w:type="dxa"/>
+              </w:tcPr>
+            </w:tcPrChange>
+          </w:tcPr>
+          <w:p>
+            <w:r>
+              <w:t>D2.</w:t>
+            </w:r>
+            <w:r>
+              <w:t>10</w:t>
+            </w:r>
+          </w:p>
+        </w:tc>
+        <w:tc>
+          <w:tcPr>
+            <w:tcW w:w="6660" w:type="dxa"/>
+            <w:tcPrChange w:id="205" w:author="Gary Johnston" w:date="2022-05-21T12:18:00Z">
+              <w:tcPr>
+                <w:tcW w:w="6930" w:type="dxa"/>
+              </w:tcPr>
+            </w:tcPrChange>
+          </w:tcPr>
+          <w:p>
+            <w:r>
+              <w:t>“Apply Filters</w:t>
+            </w:r>
+            <w:r>
+              <w:t>” button will incorporate filters and initiate search.</w:t>
+            </w:r>
+          </w:p>
+        </w:tc>
+        <w:tc>
+          <w:tcPr>
+            <w:tcW w:w="985" w:type="dxa"/>
+            <w:tcPrChange w:id="206" w:author="Gary Johnston" w:date="2022-05-21T12:18:00Z">
+              <w:tcPr>
+                <w:tcW w:w="985" w:type="dxa"/>
+              </w:tcPr>
+            </w:tcPrChange>
+          </w:tcPr>
+          <w:p>
+            <w:r>
+              <w:t>Dev</w:t>
+            </w:r>
+          </w:p>
+        </w:tc>
+      </w:tr>
+      <w:tr>
+        <w:tc>
+          <w:tcPr>
+            <w:tcW w:w="1705" w:type="dxa"/>
+            <w:tcPrChange w:id="207" w:author="Gary Johnston" w:date="2022-05-21T12:18:00Z">
+              <w:tcPr>
+                <w:tcW w:w="1435" w:type="dxa"/>
+              </w:tcPr>
+            </w:tcPrChange>
+          </w:tcPr>
+          <w:p>
+            <w:r>
+              <w:t>D2.</w:t>
+            </w:r>
+            <w:r>
+              <w:t>11</w:t>
+            </w:r>
+          </w:p>
+        </w:tc>
+        <w:tc>
+          <w:tcPr>
+            <w:tcW w:w="6660" w:type="dxa"/>
+            <w:tcPrChange w:id="208" w:author="Gary Johnston" w:date="2022-05-21T12:18:00Z">
+              <w:tcPr>
+                <w:tcW w:w="6930" w:type="dxa"/>
+              </w:tcPr>
+            </w:tcPrChange>
+          </w:tcPr>
+          <w:p>
+            <w:r>
+              <w:t>“Clear Filters” button will reset the</w:t>
+            </w:r>
+            <w:r>
+              <w:t xml:space="preserve"> Filters</w:t>
+            </w:r>
+            <w:r>
+              <w:t xml:space="preserve"> form to an empty state.</w:t>
+            </w:r>
+          </w:p>
+        </w:tc>
+        <w:tc>
+          <w:tcPr>
+            <w:tcW w:w="985" w:type="dxa"/>
+            <w:tcPrChange w:id="209" w:author="Gary Johnston" w:date="2022-05-21T12:18:00Z">
+              <w:tcPr>
+                <w:tcW w:w="985" w:type="dxa"/>
+              </w:tcPr>
+            </w:tcPrChange>
+          </w:tcPr>
+          <w:p>
+            <w:r>
+              <w:t>Dev</w:t>
+            </w:r>
+          </w:p>
+        </w:tc>
+      </w:tr>
+      <w:tr>
+        <w:tc>
+          <w:tcPr>
+            <w:tcW w:w="1705" w:type="dxa"/>
+            <w:tcPrChange w:id="210" w:author="Gary Johnston" w:date="2022-05-21T12:18:00Z">
+              <w:tcPr>
+                <w:tcW w:w="1435" w:type="dxa"/>
+              </w:tcPr>
+            </w:tcPrChange>
+          </w:tcPr>
+          <w:p>
+            <w:r>
+              <w:t>D2.12</w:t>
+            </w:r>
+          </w:p>
+        </w:tc>
+        <w:tc>
+          <w:tcPr>
+            <w:tcW w:w="6660" w:type="dxa"/>
+            <w:tcPrChange w:id="211" w:author="Gary Johnston" w:date="2022-05-21T12:18:00Z">
+              <w:tcPr>
+                <w:tcW w:w="6930" w:type="dxa"/>
+              </w:tcPr>
+            </w:tcPrChange>
+          </w:tcPr>
+          <w:p>
+            <w:r>
+              <w:t>If filter selection returns 0 results</w:t>
+            </w:r>
+          </w:p>
+        </w:tc>
+        <w:tc>
+          <w:tcPr>
+            <w:tcW w:w="985" w:type="dxa"/>
+            <w:tcPrChange w:id="212" w:author="Gary Johnston" w:date="2022-05-21T12:18:00Z">
+              <w:tcPr>
+                <w:tcW w:w="985" w:type="dxa"/>
+              </w:tcPr>
+            </w:tcPrChange>
+          </w:tcPr>
+          <w:p>
+            <w:r>
+              <w:t>Dev</w:t>
+            </w:r>
+          </w:p>
+        </w:tc>
+      </w:tr>
+      <w:tr>
+        <w:tc>
+          <w:tcPr>
+            <w:tcW w:w="1705" w:type="dxa"/>
+            <w:tcPrChange w:id="213" w:author="Gary Johnston" w:date="2022-05-21T12:18:00Z">
+              <w:tcPr>
+                <w:tcW w:w="1435" w:type="dxa"/>
+              </w:tcPr>
+            </w:tcPrChange>
+          </w:tcPr>
+          <w:p>
+            <w:r>
+              <w:t>D2.12.1</w:t>
+            </w:r>
+          </w:p>
+        </w:tc>
+        <w:tc>
+          <w:tcPr>
+            <w:tcW w:w="6660" w:type="dxa"/>
+            <w:tcPrChange w:id="214" w:author="Gary Johnston" w:date="2022-05-21T12:18:00Z">
+              <w:tcPr>
+                <w:tcW w:w="6930" w:type="dxa"/>
+              </w:tcPr>
+            </w:tcPrChange>
+          </w:tcPr>
+          <w:p>
+            <w:r>
+              <w:t>AlertBox “No Matches Found”</w:t>
+            </w:r>
+          </w:p>
+        </w:tc>
+        <w:tc>
+          <w:tcPr>
+            <w:tcW w:w="985" w:type="dxa"/>
+            <w:tcPrChange w:id="215" w:author="Gary Johnston" w:date="2022-05-21T12:18:00Z">
+              <w:tcPr>
+                <w:tcW w:w="985" w:type="dxa"/>
+              </w:tcPr>
+            </w:tcPrChange>
+          </w:tcPr>
+          <w:p>
+            <w:r>
+              <w:t>Dev</w:t>
+            </w:r>
+          </w:p>
+        </w:tc>
+      </w:tr>
+      <w:tr>
+        <w:tc>
+          <w:tcPr>
+            <w:tcW w:w="1705" w:type="dxa"/>
+            <w:tcPrChange w:id="216" w:author="Gary Johnston" w:date="2022-05-21T12:18:00Z">
+              <w:tcPr>
+                <w:tcW w:w="1435" w:type="dxa"/>
+              </w:tcPr>
+            </w:tcPrChange>
+          </w:tcPr>
+          <w:p>
+            <w:r>
+              <w:t>D2.12.2</w:t>
+            </w:r>
+          </w:p>
+        </w:tc>
+        <w:tc>
+          <w:tcPr>
+            <w:tcW w:w="6660" w:type="dxa"/>
+            <w:tcPrChange w:id="217" w:author="Gary Johnston" w:date="2022-05-21T12:18:00Z">
+              <w:tcPr>
+                <w:tcW w:w="6930" w:type="dxa"/>
+              </w:tcPr>
+            </w:tcPrChange>
+          </w:tcPr>
+          <w:p>
+            <w:r>
+              <w:t>Clear Filters Form</w:t>
+            </w:r>
+          </w:p>
+        </w:tc>
+        <w:tc>
+          <w:tcPr>
+            <w:tcW w:w="985" w:type="dxa"/>
+            <w:tcPrChange w:id="218" w:author="Gary Johnston" w:date="2022-05-21T12:18:00Z">
+              <w:tcPr>
+                <w:tcW w:w="985" w:type="dxa"/>
+              </w:tcPr>
+            </w:tcPrChange>
+          </w:tcPr>
+          <w:p>
+            <w:r>
+              <w:t>Dev</w:t>
+            </w:r>
+          </w:p>
         </w:tc>
       </w:tr>
     </w:tbl>
@@ -3476,6 +6620,7 @@
               </w:rPr>
             </w:pPr>
             <w:r>
+              <w:lastRenderedPageBreak/>
               <w:br w:type="page"/>
             </w:r>
             <w:r>
@@ -3706,23 +6851,23 @@
       <w:pPr>
         <w:pStyle w:val="Heading1"/>
       </w:pPr>
-      <w:bookmarkStart w:id="6" w:name="_Toc103777111"/>
+      <w:bookmarkStart w:id="219" w:name="_Toc103777111"/>
       <w:r>
         <w:lastRenderedPageBreak/>
         <w:t>Technical Design</w:t>
       </w:r>
-      <w:bookmarkEnd w:id="6"/>
+      <w:bookmarkEnd w:id="219"/>
     </w:p>
     <w:p/>
     <w:p>
       <w:pPr>
         <w:pStyle w:val="Heading2"/>
       </w:pPr>
-      <w:bookmarkStart w:id="7" w:name="_Toc103777112"/>
+      <w:bookmarkStart w:id="220" w:name="_Toc103777112"/>
       <w:r>
         <w:t>Implementation</w:t>
       </w:r>
-      <w:bookmarkEnd w:id="7"/>
+      <w:bookmarkEnd w:id="220"/>
     </w:p>
     <w:p/>
     <w:p/>
@@ -3730,11 +6875,11 @@
       <w:pPr>
         <w:pStyle w:val="Heading2"/>
       </w:pPr>
-      <w:bookmarkStart w:id="8" w:name="_Toc103777113"/>
+      <w:bookmarkStart w:id="221" w:name="_Toc103777113"/>
       <w:r>
         <w:t>Testing</w:t>
       </w:r>
-      <w:bookmarkEnd w:id="8"/>
+      <w:bookmarkEnd w:id="221"/>
     </w:p>
     <w:p/>
     <w:p>
@@ -3774,11 +6919,11 @@
               <w:pStyle w:val="Heading2"/>
               <w:outlineLvl w:val="1"/>
             </w:pPr>
-            <w:bookmarkStart w:id="9" w:name="_Toc103777114"/>
+            <w:bookmarkStart w:id="222" w:name="_Toc103777114"/>
             <w:r>
               <w:t>Communications Plan</w:t>
             </w:r>
-            <w:bookmarkEnd w:id="9"/>
+            <w:bookmarkEnd w:id="222"/>
           </w:p>
         </w:tc>
       </w:tr>
@@ -3851,13 +6996,8 @@
           </w:p>
           <w:p>
             <w:r>
-              <w:t xml:space="preserve">Octavian </w:t>
-            </w:r>
-            <w:proofErr w:type="spellStart"/>
-            <w:r>
-              <w:t>Carteleanu</w:t>
-            </w:r>
-            <w:proofErr w:type="spellEnd"/>
+              <w:t>Octavian Carteleanu</w:t>
+            </w:r>
           </w:p>
           <w:p>
             <w:r>
@@ -3923,11 +7063,11 @@
               <w:pStyle w:val="Heading2"/>
               <w:outlineLvl w:val="1"/>
             </w:pPr>
-            <w:bookmarkStart w:id="10" w:name="_Toc103777115"/>
+            <w:bookmarkStart w:id="223" w:name="_Toc103777115"/>
             <w:r>
               <w:t>Objectives</w:t>
             </w:r>
-            <w:bookmarkEnd w:id="10"/>
+            <w:bookmarkEnd w:id="223"/>
           </w:p>
         </w:tc>
       </w:tr>
@@ -4131,12 +7271,12 @@
       <w:pPr>
         <w:pStyle w:val="Heading1"/>
       </w:pPr>
-      <w:bookmarkStart w:id="11" w:name="_Toc103777116"/>
+      <w:bookmarkStart w:id="224" w:name="_Toc103777116"/>
       <w:r>
         <w:lastRenderedPageBreak/>
         <w:t>Expected Outcomes</w:t>
       </w:r>
-      <w:bookmarkEnd w:id="11"/>
+      <w:bookmarkEnd w:id="224"/>
     </w:p>
     <w:tbl>
       <w:tblPr>
@@ -4335,13 +7475,8 @@
           </w:tcPr>
           <w:p>
             <w:r>
-              <w:t xml:space="preserve">Discord or </w:t>
-            </w:r>
-            <w:proofErr w:type="gramStart"/>
-            <w:r>
-              <w:t>Zoom</w:t>
-            </w:r>
-            <w:proofErr w:type="gramEnd"/>
+              <w:t>Discord or Zoom</w:t>
+            </w:r>
           </w:p>
         </w:tc>
         <w:tc>
@@ -4360,15 +7495,7 @@
           </w:tcPr>
           <w:p>
             <w:r>
-              <w:t xml:space="preserve">Discuss progress, </w:t>
-            </w:r>
-            <w:proofErr w:type="gramStart"/>
-            <w:r>
-              <w:t>establish</w:t>
-            </w:r>
-            <w:proofErr w:type="gramEnd"/>
-            <w:r>
-              <w:t xml:space="preserve"> and assign tasks during next sprint.</w:t>
+              <w:t>Discuss progress, establish and assign tasks during next sprint.</w:t>
             </w:r>
           </w:p>
         </w:tc>
@@ -4491,15 +7618,7 @@
           </w:tcPr>
           <w:p>
             <w:r>
-              <w:t xml:space="preserve">Establish project tasks, set </w:t>
-            </w:r>
-            <w:proofErr w:type="gramStart"/>
-            <w:r>
-              <w:t>deadlines</w:t>
-            </w:r>
-            <w:proofErr w:type="gramEnd"/>
-            <w:r>
-              <w:t xml:space="preserve"> and assign team members</w:t>
+              <w:t>Establish project tasks, set deadlines and assign team members</w:t>
             </w:r>
           </w:p>
         </w:tc>
@@ -5039,6 +8158,14 @@
     </w:p>
   </w:footnote>
 </w:footnotes>
+</file>
+
+<file path=word/people.xml><?xml version="1.0" encoding="utf-8"?>
+<w15:people xmlns:wpc="http://schemas.microsoft.com/office/word/2010/wordprocessingCanvas" xmlns:cx="http://schemas.microsoft.com/office/drawing/2014/chartex" xmlns:cx1="http://schemas.microsoft.com/office/drawing/2015/9/8/chartex" xmlns:cx2="http://schemas.microsoft.com/office/drawing/2015/10/21/chartex" xmlns:cx3="http://schemas.microsoft.com/office/drawing/2016/5/9/chartex" xmlns:cx4="http://schemas.microsoft.com/office/drawing/2016/5/10/chartex" xmlns:cx5="http://schemas.microsoft.com/office/drawing/2016/5/11/chartex" xmlns:cx6="http://schemas.microsoft.com/office/drawing/2016/5/12/chartex" xmlns:cx7="http://schemas.microsoft.com/office/drawing/2016/5/13/chartex" xmlns:cx8="http://schemas.microsoft.com/office/drawing/2016/5/14/chartex" xmlns:mc="http://schemas.openxmlformats.org/markup-compatibility/2006" xmlns:aink="http://schemas.microsoft.com/office/drawing/2016/ink" xmlns:am3d="http://schemas.microsoft.com/office/drawing/2017/model3d" xmlns:o="urn:schemas-microsoft-com:office:office" xmlns:oel="http://schemas.microsoft.com/office/2019/extlst" xmlns:r="http://schemas.openxmlformats.org/officeDocument/2006/relationships" xmlns:m="http://schemas.openxmlformats.org/officeDocument/2006/math" xmlns:v="urn:schemas-microsoft-com:vml" xmlns:wp14="http://schemas.microsoft.com/office/word/2010/wordprocessingDrawing" xmlns:wp="http://schemas.openxmlformats.org/drawingml/2006/wordprocessingDrawing" xmlns:w10="urn:schemas-microsoft-com:office:word" xmlns:w="http://schemas.openxmlformats.org/wordprocessingml/2006/main" xmlns:w14="http://schemas.microsoft.com/office/word/2010/wordml" xmlns:w15="http://schemas.microsoft.com/office/word/2012/wordml" xmlns:w16cex="http://schemas.microsoft.com/office/word/2018/wordml/cex" xmlns:w16cid="http://schemas.microsoft.com/office/word/2016/wordml/cid" xmlns:w16="http://schemas.microsoft.com/office/word/2018/wordml" xmlns:w16sdtdh="http://schemas.microsoft.com/office/word/2020/wordml/sdtdatahash" xmlns:w16se="http://schemas.microsoft.com/office/word/2015/wordml/symex" xmlns:wpg="http://schemas.microsoft.com/office/word/2010/wordprocessingGroup" xmlns:wpi="http://schemas.microsoft.com/office/word/2010/wordprocessingInk" xmlns:wne="http://schemas.microsoft.com/office/word/2006/wordml" xmlns:wps="http://schemas.microsoft.com/office/word/2010/wordprocessingShape" mc:Ignorable="w14 w15 w16se w16cid w16 w16cex w16sdtdh wp14">
+  <w15:person w15:author="Gary Johnston">
+    <w15:presenceInfo w15:providerId="Windows Live" w15:userId="74e320a64f16c3b5"/>
+  </w15:person>
+</w15:people>
 </file>
 
 <file path=word/styles.xml><?xml version="1.0" encoding="utf-8"?>

</xml_diff>

<commit_message>
Added Search Results requirements
Updated Project Plan image from ClickUp
</commit_message>
<xml_diff>
--- a/Documentation/Technical Design Requirements Group 1.docx
+++ b/Documentation/Technical Design Requirements Group 1.docx
@@ -1978,14 +1978,49 @@
             <w:tcW w:w="6930" w:type="dxa"/>
           </w:tcPr>
           <w:p>
-            <w:r>
+            <w:pPr>
+              <w:rPr>
+                <w:b/>
+                <w:bCs/>
+                <w:rPrChange w:id="4" w:author="Joanna Smith" w:date="2022-05-22T13:23:00Z">
+                  <w:rPr/>
+                </w:rPrChange>
+              </w:rPr>
+            </w:pPr>
+            <w:r>
+              <w:rPr>
+                <w:b/>
+                <w:bCs/>
+                <w:rPrChange w:id="5" w:author="Joanna Smith" w:date="2022-05-22T13:23:00Z">
+                  <w:rPr/>
+                </w:rPrChange>
+              </w:rPr>
               <w:t xml:space="preserve">Affordable Housing Search </w:t>
             </w:r>
-            <w:del w:id="4" w:author="Joanna Smith" w:date="2022-05-22T12:16:00Z">
+            <w:ins w:id="6" w:author="Joanna Smith" w:date="2022-05-22T13:22:00Z">
               <w:r>
-                <w:delText>landing page</w:delText>
+                <w:rPr>
+                  <w:b/>
+                  <w:bCs/>
+                  <w:rPrChange w:id="7" w:author="Joanna Smith" w:date="2022-05-22T13:23:00Z">
+                    <w:rPr/>
+                  </w:rPrChange>
+                </w:rPr>
+                <w:t>Result</w:t>
               </w:r>
-            </w:del>
+            </w:ins>
+            <w:ins w:id="8" w:author="Joanna Smith" w:date="2022-05-22T13:23:00Z">
+              <w:r>
+                <w:rPr>
+                  <w:b/>
+                  <w:bCs/>
+                  <w:rPrChange w:id="9" w:author="Joanna Smith" w:date="2022-05-22T13:23:00Z">
+                    <w:rPr/>
+                  </w:rPrChange>
+                </w:rPr>
+                <w:t>s</w:t>
+              </w:r>
+            </w:ins>
           </w:p>
         </w:tc>
         <w:tc>
@@ -2005,16 +2040,36 @@
             <w:tcW w:w="1435" w:type="dxa"/>
           </w:tcPr>
           <w:p>
-            <w:r>
-              <w:t>U1.1</w:t>
-            </w:r>
-          </w:p>
-        </w:tc>
-        <w:tc>
-          <w:tcPr>
-            <w:tcW w:w="6930" w:type="dxa"/>
-          </w:tcPr>
-          <w:p/>
+            <w:bookmarkStart w:id="10" w:name="_Hlk104118397"/>
+            <w:r>
+              <w:t>U1.</w:t>
+            </w:r>
+            <w:ins w:id="11" w:author="Joanna Smith" w:date="2022-05-22T13:11:00Z">
+              <w:r>
+                <w:t>0</w:t>
+              </w:r>
+            </w:ins>
+            <w:r>
+              <w:t>1</w:t>
+            </w:r>
+          </w:p>
+        </w:tc>
+        <w:tc>
+          <w:tcPr>
+            <w:tcW w:w="6930" w:type="dxa"/>
+          </w:tcPr>
+          <w:p>
+            <w:ins w:id="12" w:author="Joanna Smith" w:date="2022-05-22T13:11:00Z">
+              <w:r>
+                <w:t xml:space="preserve">Rely on applied </w:t>
+              </w:r>
+            </w:ins>
+            <w:ins w:id="13" w:author="Joanna Smith" w:date="2022-05-22T13:12:00Z">
+              <w:r>
+                <w:t>filters (see U2)</w:t>
+              </w:r>
+            </w:ins>
+          </w:p>
         </w:tc>
         <w:tc>
           <w:tcPr>
@@ -2038,98 +2093,878 @@
           <w:tcPr>
             <w:tcW w:w="6930" w:type="dxa"/>
           </w:tcPr>
-          <w:p/>
-        </w:tc>
-        <w:tc>
-          <w:tcPr>
-            <w:tcW w:w="985" w:type="dxa"/>
-          </w:tcPr>
-          <w:p/>
-        </w:tc>
-      </w:tr>
-      <w:tr>
-        <w:tc>
-          <w:tcPr>
-            <w:tcW w:w="1435" w:type="dxa"/>
-          </w:tcPr>
-          <w:p/>
-        </w:tc>
-        <w:tc>
-          <w:tcPr>
-            <w:tcW w:w="6930" w:type="dxa"/>
-          </w:tcPr>
-          <w:p/>
-        </w:tc>
-        <w:tc>
-          <w:tcPr>
-            <w:tcW w:w="985" w:type="dxa"/>
-          </w:tcPr>
-          <w:p/>
-        </w:tc>
-      </w:tr>
-      <w:tr>
-        <w:tc>
-          <w:tcPr>
-            <w:tcW w:w="1435" w:type="dxa"/>
-          </w:tcPr>
-          <w:p/>
-        </w:tc>
-        <w:tc>
-          <w:tcPr>
-            <w:tcW w:w="6930" w:type="dxa"/>
-          </w:tcPr>
-          <w:p/>
-        </w:tc>
-        <w:tc>
-          <w:tcPr>
-            <w:tcW w:w="985" w:type="dxa"/>
-          </w:tcPr>
-          <w:p/>
-        </w:tc>
-      </w:tr>
-      <w:tr>
-        <w:tc>
-          <w:tcPr>
-            <w:tcW w:w="1435" w:type="dxa"/>
-          </w:tcPr>
-          <w:p/>
-        </w:tc>
-        <w:tc>
-          <w:tcPr>
-            <w:tcW w:w="6930" w:type="dxa"/>
-          </w:tcPr>
-          <w:p/>
-        </w:tc>
-        <w:tc>
-          <w:tcPr>
-            <w:tcW w:w="985" w:type="dxa"/>
-          </w:tcPr>
-          <w:p/>
-        </w:tc>
-      </w:tr>
-      <w:tr>
-        <w:tc>
-          <w:tcPr>
-            <w:tcW w:w="1435" w:type="dxa"/>
-          </w:tcPr>
-          <w:p/>
-        </w:tc>
-        <w:tc>
-          <w:tcPr>
-            <w:tcW w:w="6930" w:type="dxa"/>
-          </w:tcPr>
-          <w:p/>
-        </w:tc>
-        <w:tc>
-          <w:tcPr>
-            <w:tcW w:w="985" w:type="dxa"/>
-          </w:tcPr>
-          <w:p/>
+          <w:p>
+            <w:pPr>
+              <w:rPr>
+                <w:b/>
+                <w:bCs/>
+                <w:rPrChange w:id="14" w:author="Joanna Smith" w:date="2022-05-22T13:23:00Z">
+                  <w:rPr/>
+                </w:rPrChange>
+              </w:rPr>
+            </w:pPr>
+            <w:ins w:id="15" w:author="Joanna Smith" w:date="2022-05-22T13:12:00Z">
+              <w:r>
+                <w:rPr>
+                  <w:b/>
+                  <w:bCs/>
+                  <w:rPrChange w:id="16" w:author="Joanna Smith" w:date="2022-05-22T13:23:00Z">
+                    <w:rPr/>
+                  </w:rPrChange>
+                </w:rPr>
+                <w:t>Return search results based on filters selected by the user</w:t>
+              </w:r>
+            </w:ins>
+          </w:p>
+        </w:tc>
+        <w:tc>
+          <w:tcPr>
+            <w:tcW w:w="985" w:type="dxa"/>
+          </w:tcPr>
+          <w:p>
+            <w:ins w:id="17" w:author="Joanna Smith" w:date="2022-05-22T13:19:00Z">
+              <w:r>
+                <w:t>User</w:t>
+              </w:r>
+            </w:ins>
+          </w:p>
+        </w:tc>
+      </w:tr>
+      <w:tr>
+        <w:trPr>
+          <w:ins w:id="18" w:author="Joanna Smith" w:date="2022-05-22T13:17:00Z"/>
+        </w:trPr>
+        <w:tc>
+          <w:tcPr>
+            <w:tcW w:w="1435" w:type="dxa"/>
+          </w:tcPr>
+          <w:p>
+            <w:pPr>
+              <w:rPr>
+                <w:ins w:id="19" w:author="Joanna Smith" w:date="2022-05-22T13:17:00Z"/>
+              </w:rPr>
+            </w:pPr>
+          </w:p>
+        </w:tc>
+        <w:tc>
+          <w:tcPr>
+            <w:tcW w:w="6930" w:type="dxa"/>
+          </w:tcPr>
+          <w:p>
+            <w:pPr>
+              <w:rPr>
+                <w:ins w:id="20" w:author="Joanna Smith" w:date="2022-05-22T13:17:00Z"/>
+                <w:b/>
+                <w:bCs/>
+                <w:rPrChange w:id="21" w:author="Joanna Smith" w:date="2022-05-22T13:23:00Z">
+                  <w:rPr>
+                    <w:ins w:id="22" w:author="Joanna Smith" w:date="2022-05-22T13:17:00Z"/>
+                  </w:rPr>
+                </w:rPrChange>
+              </w:rPr>
+            </w:pPr>
+            <w:ins w:id="23" w:author="Joanna Smith" w:date="2022-05-22T13:17:00Z">
+              <w:r>
+                <w:rPr>
+                  <w:b/>
+                  <w:bCs/>
+                  <w:rPrChange w:id="24" w:author="Joanna Smith" w:date="2022-05-22T13:23:00Z">
+                    <w:rPr/>
+                  </w:rPrChange>
+                </w:rPr>
+                <w:t>Each result will display the following:</w:t>
+              </w:r>
+            </w:ins>
+          </w:p>
+        </w:tc>
+        <w:tc>
+          <w:tcPr>
+            <w:tcW w:w="985" w:type="dxa"/>
+          </w:tcPr>
+          <w:p>
+            <w:pPr>
+              <w:rPr>
+                <w:ins w:id="25" w:author="Joanna Smith" w:date="2022-05-22T13:17:00Z"/>
+              </w:rPr>
+            </w:pPr>
+          </w:p>
+        </w:tc>
+      </w:tr>
+      <w:tr>
+        <w:tc>
+          <w:tcPr>
+            <w:tcW w:w="1435" w:type="dxa"/>
+          </w:tcPr>
+          <w:p>
+            <w:ins w:id="26" w:author="Joanna Smith" w:date="2022-05-22T13:17:00Z">
+              <w:r>
+                <w:t>U1.2</w:t>
+              </w:r>
+            </w:ins>
+            <w:ins w:id="27" w:author="Joanna Smith" w:date="2022-05-22T13:37:00Z">
+              <w:r>
+                <w:t>1</w:t>
+              </w:r>
+            </w:ins>
+          </w:p>
+        </w:tc>
+        <w:tc>
+          <w:tcPr>
+            <w:tcW w:w="6930" w:type="dxa"/>
+          </w:tcPr>
+          <w:p>
+            <w:pPr>
+              <w:ind w:left="720"/>
+              <w:pPrChange w:id="28" w:author="Joanna Smith" w:date="2022-05-22T13:12:00Z">
+                <w:pPr/>
+              </w:pPrChange>
+            </w:pPr>
+            <w:ins w:id="29" w:author="Joanna Smith" w:date="2022-05-22T13:13:00Z">
+              <w:r>
+                <w:t>Display housing picture (if available</w:t>
+              </w:r>
+            </w:ins>
+            <w:ins w:id="30" w:author="Joanna Smith" w:date="2022-05-22T13:14:00Z">
+              <w:r>
+                <w:t>, if not generic image)</w:t>
+              </w:r>
+            </w:ins>
+          </w:p>
+        </w:tc>
+        <w:tc>
+          <w:tcPr>
+            <w:tcW w:w="985" w:type="dxa"/>
+          </w:tcPr>
+          <w:p/>
+        </w:tc>
+      </w:tr>
+      <w:tr>
+        <w:tc>
+          <w:tcPr>
+            <w:tcW w:w="1435" w:type="dxa"/>
+          </w:tcPr>
+          <w:p>
+            <w:ins w:id="31" w:author="Joanna Smith" w:date="2022-05-22T13:17:00Z">
+              <w:r>
+                <w:t>U1.2</w:t>
+              </w:r>
+            </w:ins>
+            <w:ins w:id="32" w:author="Joanna Smith" w:date="2022-05-22T13:37:00Z">
+              <w:r>
+                <w:t>2</w:t>
+              </w:r>
+            </w:ins>
+          </w:p>
+        </w:tc>
+        <w:tc>
+          <w:tcPr>
+            <w:tcW w:w="6930" w:type="dxa"/>
+          </w:tcPr>
+          <w:p>
+            <w:pPr>
+              <w:ind w:left="720"/>
+              <w:pPrChange w:id="33" w:author="Joanna Smith" w:date="2022-05-22T13:14:00Z">
+                <w:pPr/>
+              </w:pPrChange>
+            </w:pPr>
+            <w:ins w:id="34" w:author="Joanna Smith" w:date="2022-05-22T13:14:00Z">
+              <w:r>
+                <w:t>Name</w:t>
+              </w:r>
+            </w:ins>
+          </w:p>
+        </w:tc>
+        <w:tc>
+          <w:tcPr>
+            <w:tcW w:w="985" w:type="dxa"/>
+          </w:tcPr>
+          <w:p/>
+        </w:tc>
+      </w:tr>
+      <w:tr>
+        <w:tc>
+          <w:tcPr>
+            <w:tcW w:w="1435" w:type="dxa"/>
+          </w:tcPr>
+          <w:p>
+            <w:ins w:id="35" w:author="Joanna Smith" w:date="2022-05-22T13:17:00Z">
+              <w:r>
+                <w:t>U1.2</w:t>
+              </w:r>
+            </w:ins>
+            <w:ins w:id="36" w:author="Joanna Smith" w:date="2022-05-22T13:37:00Z">
+              <w:r>
+                <w:t>3</w:t>
+              </w:r>
+            </w:ins>
+          </w:p>
+        </w:tc>
+        <w:tc>
+          <w:tcPr>
+            <w:tcW w:w="6930" w:type="dxa"/>
+          </w:tcPr>
+          <w:p>
+            <w:pPr>
+              <w:ind w:left="720"/>
+              <w:pPrChange w:id="37" w:author="Joanna Smith" w:date="2022-05-22T13:16:00Z">
+                <w:pPr/>
+              </w:pPrChange>
+            </w:pPr>
+            <w:ins w:id="38" w:author="Joanna Smith" w:date="2022-05-22T13:14:00Z">
+              <w:r>
+                <w:t>Address</w:t>
+              </w:r>
+            </w:ins>
+          </w:p>
+        </w:tc>
+        <w:tc>
+          <w:tcPr>
+            <w:tcW w:w="985" w:type="dxa"/>
+          </w:tcPr>
+          <w:p/>
+        </w:tc>
+      </w:tr>
+      <w:tr>
+        <w:tc>
+          <w:tcPr>
+            <w:tcW w:w="1435" w:type="dxa"/>
+          </w:tcPr>
+          <w:p>
+            <w:ins w:id="39" w:author="Joanna Smith" w:date="2022-05-22T13:17:00Z">
+              <w:r>
+                <w:t>U1.2</w:t>
+              </w:r>
+            </w:ins>
+            <w:ins w:id="40" w:author="Joanna Smith" w:date="2022-05-22T13:37:00Z">
+              <w:r>
+                <w:t>4</w:t>
+              </w:r>
+            </w:ins>
+          </w:p>
+        </w:tc>
+        <w:tc>
+          <w:tcPr>
+            <w:tcW w:w="6930" w:type="dxa"/>
+          </w:tcPr>
+          <w:p>
+            <w:pPr>
+              <w:ind w:left="720"/>
+              <w:pPrChange w:id="41" w:author="Joanna Smith" w:date="2022-05-22T13:16:00Z">
+                <w:pPr/>
+              </w:pPrChange>
+            </w:pPr>
+            <w:ins w:id="42" w:author="Joanna Smith" w:date="2022-05-22T13:14:00Z">
+              <w:r>
+                <w:t>Number Bed/Bath</w:t>
+              </w:r>
+            </w:ins>
+          </w:p>
+        </w:tc>
+        <w:tc>
+          <w:tcPr>
+            <w:tcW w:w="985" w:type="dxa"/>
+          </w:tcPr>
+          <w:p/>
+        </w:tc>
+      </w:tr>
+      <w:tr>
+        <w:trPr>
+          <w:ins w:id="43" w:author="Joanna Smith" w:date="2022-05-22T13:14:00Z"/>
+        </w:trPr>
+        <w:tc>
+          <w:tcPr>
+            <w:tcW w:w="1435" w:type="dxa"/>
+          </w:tcPr>
+          <w:p>
+            <w:pPr>
+              <w:rPr>
+                <w:ins w:id="44" w:author="Joanna Smith" w:date="2022-05-22T13:14:00Z"/>
+              </w:rPr>
+            </w:pPr>
+            <w:ins w:id="45" w:author="Joanna Smith" w:date="2022-05-22T13:17:00Z">
+              <w:r>
+                <w:t>U1.2</w:t>
+              </w:r>
+            </w:ins>
+            <w:ins w:id="46" w:author="Joanna Smith" w:date="2022-05-22T13:37:00Z">
+              <w:r>
+                <w:t>5</w:t>
+              </w:r>
+            </w:ins>
+          </w:p>
+        </w:tc>
+        <w:tc>
+          <w:tcPr>
+            <w:tcW w:w="6930" w:type="dxa"/>
+          </w:tcPr>
+          <w:p>
+            <w:pPr>
+              <w:ind w:left="720"/>
+              <w:rPr>
+                <w:ins w:id="47" w:author="Joanna Smith" w:date="2022-05-22T13:14:00Z"/>
+              </w:rPr>
+              <w:pPrChange w:id="48" w:author="Joanna Smith" w:date="2022-05-22T13:16:00Z">
+                <w:pPr/>
+              </w:pPrChange>
+            </w:pPr>
+            <w:ins w:id="49" w:author="Joanna Smith" w:date="2022-05-22T13:14:00Z">
+              <w:r>
+                <w:t>Square feet</w:t>
+              </w:r>
+            </w:ins>
+            <w:ins w:id="50" w:author="Joanna Smith" w:date="2022-05-22T13:15:00Z">
+              <w:r>
+                <w:t xml:space="preserve"> ranges</w:t>
+              </w:r>
+            </w:ins>
+          </w:p>
+        </w:tc>
+        <w:tc>
+          <w:tcPr>
+            <w:tcW w:w="985" w:type="dxa"/>
+          </w:tcPr>
+          <w:p>
+            <w:pPr>
+              <w:rPr>
+                <w:ins w:id="51" w:author="Joanna Smith" w:date="2022-05-22T13:14:00Z"/>
+              </w:rPr>
+            </w:pPr>
+          </w:p>
+        </w:tc>
+      </w:tr>
+      <w:tr>
+        <w:trPr>
+          <w:ins w:id="52" w:author="Joanna Smith" w:date="2022-05-22T13:14:00Z"/>
+        </w:trPr>
+        <w:tc>
+          <w:tcPr>
+            <w:tcW w:w="1435" w:type="dxa"/>
+          </w:tcPr>
+          <w:p>
+            <w:pPr>
+              <w:rPr>
+                <w:ins w:id="53" w:author="Joanna Smith" w:date="2022-05-22T13:14:00Z"/>
+              </w:rPr>
+            </w:pPr>
+            <w:ins w:id="54" w:author="Joanna Smith" w:date="2022-05-22T13:17:00Z">
+              <w:r>
+                <w:t>U1.2</w:t>
+              </w:r>
+            </w:ins>
+            <w:ins w:id="55" w:author="Joanna Smith" w:date="2022-05-22T13:38:00Z">
+              <w:r>
+                <w:t>6</w:t>
+              </w:r>
+            </w:ins>
+          </w:p>
+        </w:tc>
+        <w:tc>
+          <w:tcPr>
+            <w:tcW w:w="6930" w:type="dxa"/>
+          </w:tcPr>
+          <w:p>
+            <w:pPr>
+              <w:ind w:left="720"/>
+              <w:rPr>
+                <w:ins w:id="56" w:author="Joanna Smith" w:date="2022-05-22T13:14:00Z"/>
+              </w:rPr>
+              <w:pPrChange w:id="57" w:author="Joanna Smith" w:date="2022-05-22T13:16:00Z">
+                <w:pPr/>
+              </w:pPrChange>
+            </w:pPr>
+            <w:ins w:id="58" w:author="Joanna Smith" w:date="2022-05-22T13:15:00Z">
+              <w:r>
+                <w:t xml:space="preserve"># </w:t>
+              </w:r>
+              <w:proofErr w:type="gramStart"/>
+              <w:r>
+                <w:t>units</w:t>
+              </w:r>
+              <w:proofErr w:type="gramEnd"/>
+              <w:r>
+                <w:t xml:space="preserve"> available</w:t>
+              </w:r>
+            </w:ins>
+          </w:p>
+        </w:tc>
+        <w:tc>
+          <w:tcPr>
+            <w:tcW w:w="985" w:type="dxa"/>
+          </w:tcPr>
+          <w:p>
+            <w:pPr>
+              <w:rPr>
+                <w:ins w:id="59" w:author="Joanna Smith" w:date="2022-05-22T13:14:00Z"/>
+              </w:rPr>
+            </w:pPr>
+          </w:p>
+        </w:tc>
+      </w:tr>
+      <w:tr>
+        <w:trPr>
+          <w:ins w:id="60" w:author="Joanna Smith" w:date="2022-05-22T13:14:00Z"/>
+        </w:trPr>
+        <w:tc>
+          <w:tcPr>
+            <w:tcW w:w="1435" w:type="dxa"/>
+          </w:tcPr>
+          <w:p>
+            <w:pPr>
+              <w:rPr>
+                <w:ins w:id="61" w:author="Joanna Smith" w:date="2022-05-22T13:14:00Z"/>
+              </w:rPr>
+            </w:pPr>
+            <w:ins w:id="62" w:author="Joanna Smith" w:date="2022-05-22T13:17:00Z">
+              <w:r>
+                <w:t>U1.2</w:t>
+              </w:r>
+            </w:ins>
+            <w:ins w:id="63" w:author="Joanna Smith" w:date="2022-05-22T13:38:00Z">
+              <w:r>
+                <w:t>7</w:t>
+              </w:r>
+            </w:ins>
+          </w:p>
+        </w:tc>
+        <w:tc>
+          <w:tcPr>
+            <w:tcW w:w="6930" w:type="dxa"/>
+          </w:tcPr>
+          <w:p>
+            <w:pPr>
+              <w:ind w:left="720"/>
+              <w:rPr>
+                <w:ins w:id="64" w:author="Joanna Smith" w:date="2022-05-22T13:14:00Z"/>
+              </w:rPr>
+              <w:pPrChange w:id="65" w:author="Joanna Smith" w:date="2022-05-22T13:16:00Z">
+                <w:pPr/>
+              </w:pPrChange>
+            </w:pPr>
+            <w:ins w:id="66" w:author="Joanna Smith" w:date="2022-05-22T13:15:00Z">
+              <w:r>
+                <w:t>Rent</w:t>
+              </w:r>
+            </w:ins>
+          </w:p>
+        </w:tc>
+        <w:tc>
+          <w:tcPr>
+            <w:tcW w:w="985" w:type="dxa"/>
+          </w:tcPr>
+          <w:p>
+            <w:pPr>
+              <w:rPr>
+                <w:ins w:id="67" w:author="Joanna Smith" w:date="2022-05-22T13:14:00Z"/>
+              </w:rPr>
+            </w:pPr>
+          </w:p>
+        </w:tc>
+      </w:tr>
+      <w:tr>
+        <w:trPr>
+          <w:ins w:id="68" w:author="Joanna Smith" w:date="2022-05-22T13:14:00Z"/>
+        </w:trPr>
+        <w:tc>
+          <w:tcPr>
+            <w:tcW w:w="1435" w:type="dxa"/>
+          </w:tcPr>
+          <w:p>
+            <w:pPr>
+              <w:rPr>
+                <w:ins w:id="69" w:author="Joanna Smith" w:date="2022-05-22T13:14:00Z"/>
+              </w:rPr>
+            </w:pPr>
+            <w:ins w:id="70" w:author="Joanna Smith" w:date="2022-05-22T13:17:00Z">
+              <w:r>
+                <w:t>U1.2</w:t>
+              </w:r>
+            </w:ins>
+            <w:ins w:id="71" w:author="Joanna Smith" w:date="2022-05-22T13:38:00Z">
+              <w:r>
+                <w:t>8</w:t>
+              </w:r>
+            </w:ins>
+          </w:p>
+        </w:tc>
+        <w:tc>
+          <w:tcPr>
+            <w:tcW w:w="6930" w:type="dxa"/>
+          </w:tcPr>
+          <w:p>
+            <w:pPr>
+              <w:ind w:left="720"/>
+              <w:rPr>
+                <w:ins w:id="72" w:author="Joanna Smith" w:date="2022-05-22T13:14:00Z"/>
+              </w:rPr>
+              <w:pPrChange w:id="73" w:author="Joanna Smith" w:date="2022-05-22T13:17:00Z">
+                <w:pPr/>
+              </w:pPrChange>
+            </w:pPr>
+            <w:ins w:id="74" w:author="Joanna Smith" w:date="2022-05-22T13:15:00Z">
+              <w:r>
+                <w:t>Click to view more information</w:t>
+              </w:r>
+            </w:ins>
+          </w:p>
+        </w:tc>
+        <w:tc>
+          <w:tcPr>
+            <w:tcW w:w="985" w:type="dxa"/>
+          </w:tcPr>
+          <w:p>
+            <w:pPr>
+              <w:rPr>
+                <w:ins w:id="75" w:author="Joanna Smith" w:date="2022-05-22T13:14:00Z"/>
+              </w:rPr>
+            </w:pPr>
+            <w:ins w:id="76" w:author="Joanna Smith" w:date="2022-05-22T13:19:00Z">
+              <w:r>
+                <w:t>User</w:t>
+              </w:r>
+            </w:ins>
+          </w:p>
+        </w:tc>
+      </w:tr>
+      <w:tr>
+        <w:trPr>
+          <w:ins w:id="77" w:author="Joanna Smith" w:date="2022-05-22T13:19:00Z"/>
+        </w:trPr>
+        <w:tc>
+          <w:tcPr>
+            <w:tcW w:w="1435" w:type="dxa"/>
+          </w:tcPr>
+          <w:p>
+            <w:pPr>
+              <w:rPr>
+                <w:ins w:id="78" w:author="Joanna Smith" w:date="2022-05-22T13:19:00Z"/>
+              </w:rPr>
+            </w:pPr>
+            <w:ins w:id="79" w:author="Joanna Smith" w:date="2022-05-22T13:19:00Z">
+              <w:r>
+                <w:t>U1.</w:t>
+              </w:r>
+            </w:ins>
+            <w:ins w:id="80" w:author="Joanna Smith" w:date="2022-05-22T13:20:00Z">
+              <w:r>
+                <w:t>2</w:t>
+              </w:r>
+            </w:ins>
+            <w:ins w:id="81" w:author="Joanna Smith" w:date="2022-05-22T13:38:00Z">
+              <w:r>
+                <w:t>8</w:t>
+              </w:r>
+            </w:ins>
+            <w:ins w:id="82" w:author="Joanna Smith" w:date="2022-05-22T13:20:00Z">
+              <w:r>
+                <w:t>1</w:t>
+              </w:r>
+            </w:ins>
+          </w:p>
+        </w:tc>
+        <w:tc>
+          <w:tcPr>
+            <w:tcW w:w="6930" w:type="dxa"/>
+          </w:tcPr>
+          <w:p>
+            <w:pPr>
+              <w:ind w:left="1440"/>
+              <w:rPr>
+                <w:ins w:id="83" w:author="Joanna Smith" w:date="2022-05-22T13:19:00Z"/>
+              </w:rPr>
+              <w:pPrChange w:id="84" w:author="Joanna Smith" w:date="2022-05-22T13:20:00Z">
+                <w:pPr>
+                  <w:ind w:left="720"/>
+                </w:pPr>
+              </w:pPrChange>
+            </w:pPr>
+            <w:ins w:id="85" w:author="Joanna Smith" w:date="2022-05-22T13:20:00Z">
+              <w:r>
+                <w:t xml:space="preserve">Clicking on the </w:t>
+              </w:r>
+              <w:r>
+                <w:t>button</w:t>
+              </w:r>
+              <w:r>
+                <w:t xml:space="preserve"> will bring up details page for housing option selected (see Details Page U3)</w:t>
+              </w:r>
+            </w:ins>
+          </w:p>
+        </w:tc>
+        <w:tc>
+          <w:tcPr>
+            <w:tcW w:w="985" w:type="dxa"/>
+          </w:tcPr>
+          <w:p>
+            <w:pPr>
+              <w:rPr>
+                <w:ins w:id="86" w:author="Joanna Smith" w:date="2022-05-22T13:19:00Z"/>
+              </w:rPr>
+            </w:pPr>
+            <w:ins w:id="87" w:author="Joanna Smith" w:date="2022-05-22T13:20:00Z">
+              <w:r>
+                <w:t>User</w:t>
+              </w:r>
+            </w:ins>
+          </w:p>
+        </w:tc>
+      </w:tr>
+      <w:tr>
+        <w:trPr>
+          <w:ins w:id="88" w:author="Joanna Smith" w:date="2022-05-22T13:14:00Z"/>
+        </w:trPr>
+        <w:tc>
+          <w:tcPr>
+            <w:tcW w:w="1435" w:type="dxa"/>
+          </w:tcPr>
+          <w:p>
+            <w:pPr>
+              <w:rPr>
+                <w:ins w:id="89" w:author="Joanna Smith" w:date="2022-05-22T13:14:00Z"/>
+              </w:rPr>
+            </w:pPr>
+            <w:ins w:id="90" w:author="Joanna Smith" w:date="2022-05-22T13:17:00Z">
+              <w:r>
+                <w:t>U1.</w:t>
+              </w:r>
+            </w:ins>
+            <w:ins w:id="91" w:author="Joanna Smith" w:date="2022-05-22T13:18:00Z">
+              <w:r>
+                <w:t>3</w:t>
+              </w:r>
+            </w:ins>
+          </w:p>
+        </w:tc>
+        <w:tc>
+          <w:tcPr>
+            <w:tcW w:w="6930" w:type="dxa"/>
+          </w:tcPr>
+          <w:p>
+            <w:pPr>
+              <w:rPr>
+                <w:ins w:id="92" w:author="Joanna Smith" w:date="2022-05-22T13:14:00Z"/>
+                <w:b/>
+                <w:bCs/>
+                <w:rPrChange w:id="93" w:author="Joanna Smith" w:date="2022-05-22T13:23:00Z">
+                  <w:rPr>
+                    <w:ins w:id="94" w:author="Joanna Smith" w:date="2022-05-22T13:14:00Z"/>
+                  </w:rPr>
+                </w:rPrChange>
+              </w:rPr>
+            </w:pPr>
+            <w:ins w:id="95" w:author="Joanna Smith" w:date="2022-05-22T13:16:00Z">
+              <w:r>
+                <w:rPr>
+                  <w:b/>
+                  <w:bCs/>
+                  <w:rPrChange w:id="96" w:author="Joanna Smith" w:date="2022-05-22T13:23:00Z">
+                    <w:rPr/>
+                  </w:rPrChange>
+                </w:rPr>
+                <w:t>One map to display location dots of the housing search results</w:t>
+              </w:r>
+            </w:ins>
+          </w:p>
+        </w:tc>
+        <w:tc>
+          <w:tcPr>
+            <w:tcW w:w="985" w:type="dxa"/>
+          </w:tcPr>
+          <w:p>
+            <w:pPr>
+              <w:rPr>
+                <w:ins w:id="97" w:author="Joanna Smith" w:date="2022-05-22T13:14:00Z"/>
+              </w:rPr>
+            </w:pPr>
+          </w:p>
+        </w:tc>
+      </w:tr>
+      <w:tr>
+        <w:trPr>
+          <w:ins w:id="98" w:author="Joanna Smith" w:date="2022-05-22T13:14:00Z"/>
+        </w:trPr>
+        <w:tc>
+          <w:tcPr>
+            <w:tcW w:w="1435" w:type="dxa"/>
+          </w:tcPr>
+          <w:p>
+            <w:pPr>
+              <w:rPr>
+                <w:ins w:id="99" w:author="Joanna Smith" w:date="2022-05-22T13:14:00Z"/>
+              </w:rPr>
+            </w:pPr>
+          </w:p>
+        </w:tc>
+        <w:tc>
+          <w:tcPr>
+            <w:tcW w:w="6930" w:type="dxa"/>
+          </w:tcPr>
+          <w:p>
+            <w:pPr>
+              <w:ind w:left="720"/>
+              <w:rPr>
+                <w:ins w:id="100" w:author="Joanna Smith" w:date="2022-05-22T13:14:00Z"/>
+              </w:rPr>
+              <w:pPrChange w:id="101" w:author="Joanna Smith" w:date="2022-05-22T13:18:00Z">
+                <w:pPr/>
+              </w:pPrChange>
+            </w:pPr>
+            <w:ins w:id="102" w:author="Joanna Smith" w:date="2022-05-22T13:18:00Z">
+              <w:r>
+                <w:t>Clicking on the dot on the map will bring up de</w:t>
+              </w:r>
+            </w:ins>
+            <w:ins w:id="103" w:author="Joanna Smith" w:date="2022-05-22T13:19:00Z">
+              <w:r>
+                <w:t>tails page for housing option selected (see Details Page U3)</w:t>
+              </w:r>
+            </w:ins>
+          </w:p>
+        </w:tc>
+        <w:tc>
+          <w:tcPr>
+            <w:tcW w:w="985" w:type="dxa"/>
+          </w:tcPr>
+          <w:p>
+            <w:pPr>
+              <w:rPr>
+                <w:ins w:id="104" w:author="Joanna Smith" w:date="2022-05-22T13:14:00Z"/>
+              </w:rPr>
+            </w:pPr>
+            <w:ins w:id="105" w:author="Joanna Smith" w:date="2022-05-22T13:19:00Z">
+              <w:r>
+                <w:t>User</w:t>
+              </w:r>
+            </w:ins>
+          </w:p>
+        </w:tc>
+      </w:tr>
+      <w:tr>
+        <w:trPr>
+          <w:ins w:id="106" w:author="Joanna Smith" w:date="2022-05-22T13:14:00Z"/>
+        </w:trPr>
+        <w:tc>
+          <w:tcPr>
+            <w:tcW w:w="1435" w:type="dxa"/>
+          </w:tcPr>
+          <w:p>
+            <w:pPr>
+              <w:rPr>
+                <w:ins w:id="107" w:author="Joanna Smith" w:date="2022-05-22T13:14:00Z"/>
+              </w:rPr>
+            </w:pPr>
+          </w:p>
+        </w:tc>
+        <w:tc>
+          <w:tcPr>
+            <w:tcW w:w="6930" w:type="dxa"/>
+          </w:tcPr>
+          <w:p>
+            <w:pPr>
+              <w:rPr>
+                <w:ins w:id="108" w:author="Joanna Smith" w:date="2022-05-22T13:14:00Z"/>
+              </w:rPr>
+            </w:pPr>
+          </w:p>
+        </w:tc>
+        <w:tc>
+          <w:tcPr>
+            <w:tcW w:w="985" w:type="dxa"/>
+          </w:tcPr>
+          <w:p>
+            <w:pPr>
+              <w:rPr>
+                <w:ins w:id="109" w:author="Joanna Smith" w:date="2022-05-22T13:14:00Z"/>
+              </w:rPr>
+            </w:pPr>
+          </w:p>
+        </w:tc>
+      </w:tr>
+      <w:bookmarkEnd w:id="10"/>
+      <w:tr>
+        <w:trPr>
+          <w:ins w:id="110" w:author="Joanna Smith" w:date="2022-05-22T13:14:00Z"/>
+        </w:trPr>
+        <w:tc>
+          <w:tcPr>
+            <w:tcW w:w="1435" w:type="dxa"/>
+          </w:tcPr>
+          <w:p>
+            <w:pPr>
+              <w:rPr>
+                <w:ins w:id="111" w:author="Joanna Smith" w:date="2022-05-22T13:14:00Z"/>
+              </w:rPr>
+            </w:pPr>
+          </w:p>
+        </w:tc>
+        <w:tc>
+          <w:tcPr>
+            <w:tcW w:w="6930" w:type="dxa"/>
+          </w:tcPr>
+          <w:p>
+            <w:pPr>
+              <w:rPr>
+                <w:ins w:id="112" w:author="Joanna Smith" w:date="2022-05-22T13:14:00Z"/>
+              </w:rPr>
+            </w:pPr>
+          </w:p>
+        </w:tc>
+        <w:tc>
+          <w:tcPr>
+            <w:tcW w:w="985" w:type="dxa"/>
+          </w:tcPr>
+          <w:p>
+            <w:pPr>
+              <w:rPr>
+                <w:ins w:id="113" w:author="Joanna Smith" w:date="2022-05-22T13:14:00Z"/>
+              </w:rPr>
+            </w:pPr>
+          </w:p>
+        </w:tc>
+      </w:tr>
+      <w:tr>
+        <w:trPr>
+          <w:ins w:id="114" w:author="Joanna Smith" w:date="2022-05-22T13:14:00Z"/>
+        </w:trPr>
+        <w:tc>
+          <w:tcPr>
+            <w:tcW w:w="1435" w:type="dxa"/>
+          </w:tcPr>
+          <w:p>
+            <w:pPr>
+              <w:rPr>
+                <w:ins w:id="115" w:author="Joanna Smith" w:date="2022-05-22T13:14:00Z"/>
+              </w:rPr>
+            </w:pPr>
+          </w:p>
+        </w:tc>
+        <w:tc>
+          <w:tcPr>
+            <w:tcW w:w="6930" w:type="dxa"/>
+          </w:tcPr>
+          <w:p>
+            <w:pPr>
+              <w:rPr>
+                <w:ins w:id="116" w:author="Joanna Smith" w:date="2022-05-22T13:14:00Z"/>
+              </w:rPr>
+            </w:pPr>
+          </w:p>
+        </w:tc>
+        <w:tc>
+          <w:tcPr>
+            <w:tcW w:w="985" w:type="dxa"/>
+          </w:tcPr>
+          <w:p>
+            <w:pPr>
+              <w:rPr>
+                <w:ins w:id="117" w:author="Joanna Smith" w:date="2022-05-22T13:14:00Z"/>
+              </w:rPr>
+            </w:pPr>
+          </w:p>
         </w:tc>
       </w:tr>
     </w:tbl>
     <w:p>
-      <w:bookmarkStart w:id="5" w:name="_Hlk103845812"/>
+      <w:bookmarkStart w:id="118" w:name="_Hlk103845812"/>
       <w:bookmarkEnd w:id="3"/>
     </w:p>
     <w:tbl>
@@ -2221,7 +3056,23 @@
             <w:hideMark/>
           </w:tcPr>
           <w:p>
-            <w:r>
+            <w:pPr>
+              <w:rPr>
+                <w:b/>
+                <w:bCs/>
+                <w:rPrChange w:id="119" w:author="Joanna Smith" w:date="2022-05-22T13:23:00Z">
+                  <w:rPr/>
+                </w:rPrChange>
+              </w:rPr>
+            </w:pPr>
+            <w:r>
+              <w:rPr>
+                <w:b/>
+                <w:bCs/>
+                <w:rPrChange w:id="120" w:author="Joanna Smith" w:date="2022-05-22T13:23:00Z">
+                  <w:rPr/>
+                </w:rPrChange>
+              </w:rPr>
               <w:t>U2.0</w:t>
             </w:r>
           </w:p>
@@ -2232,7 +3083,23 @@
             <w:hideMark/>
           </w:tcPr>
           <w:p>
-            <w:r>
+            <w:pPr>
+              <w:rPr>
+                <w:b/>
+                <w:bCs/>
+                <w:rPrChange w:id="121" w:author="Joanna Smith" w:date="2022-05-22T13:23:00Z">
+                  <w:rPr/>
+                </w:rPrChange>
+              </w:rPr>
+            </w:pPr>
+            <w:r>
+              <w:rPr>
+                <w:b/>
+                <w:bCs/>
+                <w:rPrChange w:id="122" w:author="Joanna Smith" w:date="2022-05-22T13:23:00Z">
+                  <w:rPr/>
+                </w:rPrChange>
+              </w:rPr>
               <w:t>Housing Filters</w:t>
             </w:r>
           </w:p>
@@ -2243,7 +3110,23 @@
             <w:hideMark/>
           </w:tcPr>
           <w:p>
-            <w:r>
+            <w:pPr>
+              <w:rPr>
+                <w:b/>
+                <w:bCs/>
+                <w:rPrChange w:id="123" w:author="Joanna Smith" w:date="2022-05-22T13:23:00Z">
+                  <w:rPr/>
+                </w:rPrChange>
+              </w:rPr>
+            </w:pPr>
+            <w:r>
+              <w:rPr>
+                <w:b/>
+                <w:bCs/>
+                <w:rPrChange w:id="124" w:author="Joanna Smith" w:date="2022-05-22T13:23:00Z">
+                  <w:rPr/>
+                </w:rPrChange>
+              </w:rPr>
               <w:t>User</w:t>
             </w:r>
           </w:p>
@@ -2475,6 +3358,7 @@
           </w:tcPr>
           <w:p>
             <w:r>
+              <w:lastRenderedPageBreak/>
               <w:t>U2.2.3</w:t>
             </w:r>
           </w:p>
@@ -2930,7 +3814,6 @@
           </w:tcPr>
           <w:p>
             <w:r>
-              <w:lastRenderedPageBreak/>
               <w:t>U2.4.2</w:t>
             </w:r>
           </w:p>
@@ -3958,36 +4841,17 @@
         <w:tblStyle w:val="TableGrid"/>
         <w:tblW w:w="0" w:type="auto"/>
         <w:tblLook w:val="04A0" w:firstRow="1" w:lastRow="0" w:firstColumn="1" w:lastColumn="0" w:noHBand="0" w:noVBand="1"/>
-        <w:tblPrChange w:id="6" w:author="Joanna Smith" w:date="2022-05-22T12:19:00Z">
-          <w:tblPr>
-            <w:tblStyle w:val="TableGrid"/>
-            <w:tblW w:w="0" w:type="auto"/>
-            <w:tblLook w:val="04A0" w:firstRow="1" w:lastRow="0" w:firstColumn="1" w:lastColumn="0" w:noHBand="0" w:noVBand="1"/>
-          </w:tblPr>
-        </w:tblPrChange>
       </w:tblPr>
       <w:tblGrid>
         <w:gridCol w:w="1435"/>
         <w:gridCol w:w="6930"/>
         <w:gridCol w:w="985"/>
-        <w:tblGridChange w:id="7">
-          <w:tblGrid>
-            <w:gridCol w:w="1435"/>
-            <w:gridCol w:w="6930"/>
-            <w:gridCol w:w="985"/>
-          </w:tblGrid>
-        </w:tblGridChange>
       </w:tblGrid>
       <w:tr>
         <w:tc>
           <w:tcPr>
             <w:tcW w:w="1435" w:type="dxa"/>
             <w:shd w:val="clear" w:color="auto" w:fill="AEAAAA" w:themeFill="background2" w:themeFillShade="BF"/>
-            <w:tcPrChange w:id="8" w:author="Joanna Smith" w:date="2022-05-22T12:19:00Z">
-              <w:tcPr>
-                <w:tcW w:w="1435" w:type="dxa"/>
-              </w:tcPr>
-            </w:tcPrChange>
           </w:tcPr>
           <w:p>
             <w:pPr>
@@ -4003,6 +4867,7 @@
                 <w:bCs/>
                 <w:color w:val="FFFFFF" w:themeColor="background1"/>
               </w:rPr>
+              <w:lastRenderedPageBreak/>
               <w:t>Requirement ID</w:t>
             </w:r>
           </w:p>
@@ -4011,11 +4876,6 @@
           <w:tcPr>
             <w:tcW w:w="6930" w:type="dxa"/>
             <w:shd w:val="clear" w:color="auto" w:fill="AEAAAA" w:themeFill="background2" w:themeFillShade="BF"/>
-            <w:tcPrChange w:id="9" w:author="Joanna Smith" w:date="2022-05-22T12:19:00Z">
-              <w:tcPr>
-                <w:tcW w:w="6930" w:type="dxa"/>
-              </w:tcPr>
-            </w:tcPrChange>
           </w:tcPr>
           <w:p>
             <w:pPr>
@@ -4039,11 +4899,6 @@
           <w:tcPr>
             <w:tcW w:w="985" w:type="dxa"/>
             <w:shd w:val="clear" w:color="auto" w:fill="AEAAAA" w:themeFill="background2" w:themeFillShade="BF"/>
-            <w:tcPrChange w:id="10" w:author="Joanna Smith" w:date="2022-05-22T12:19:00Z">
-              <w:tcPr>
-                <w:tcW w:w="985" w:type="dxa"/>
-              </w:tcPr>
-            </w:tcPrChange>
           </w:tcPr>
           <w:p>
             <w:pPr>
@@ -4474,7 +5329,6 @@
           </w:tcPr>
           <w:p>
             <w:r>
-              <w:lastRenderedPageBreak/>
               <w:t>U3.3.3</w:t>
             </w:r>
           </w:p>
@@ -5400,6 +6254,7 @@
           </w:tcPr>
           <w:p>
             <w:r>
+              <w:lastRenderedPageBreak/>
               <w:t>U3.8.2</w:t>
             </w:r>
           </w:p>
@@ -5496,7 +6351,7 @@
                 <w:color w:val="FFFFFF" w:themeColor="background1"/>
               </w:rPr>
             </w:pPr>
-            <w:bookmarkStart w:id="11" w:name="_Hlk104114385"/>
+            <w:bookmarkStart w:id="125" w:name="_Hlk104114385"/>
             <w:r>
               <w:rPr>
                 <w:b/>
@@ -5555,7 +6410,7 @@
           </w:p>
         </w:tc>
       </w:tr>
-      <w:bookmarkEnd w:id="11"/>
+      <w:bookmarkEnd w:id="125"/>
       <w:tr>
         <w:tc>
           <w:tcPr>
@@ -6114,13 +6969,13 @@
       </w:tr>
     </w:tbl>
     <w:p/>
-    <w:bookmarkEnd w:id="5"/>
+    <w:bookmarkEnd w:id="118"/>
     <w:p/>
     <w:p>
       <w:pPr>
         <w:pStyle w:val="Heading1"/>
       </w:pPr>
-      <w:bookmarkStart w:id="12" w:name="_Toc103777110"/>
+      <w:bookmarkStart w:id="126" w:name="_Toc103777110"/>
       <w:r>
         <w:br w:type="page"/>
       </w:r>
@@ -6133,7 +6988,7 @@
         <w:lastRenderedPageBreak/>
         <w:t>Technical Requirements</w:t>
       </w:r>
-      <w:bookmarkEnd w:id="12"/>
+      <w:bookmarkEnd w:id="126"/>
     </w:p>
     <w:p/>
     <w:tbl>
@@ -6161,6 +7016,7 @@
                 <w:color w:val="FFFFFF" w:themeColor="background1"/>
               </w:rPr>
             </w:pPr>
+            <w:bookmarkStart w:id="127" w:name="_Hlk104118114"/>
             <w:r>
               <w:rPr>
                 <w:b/>
@@ -6488,6 +7344,2105 @@
               <w:t>Dev</w:t>
             </w:r>
           </w:p>
+        </w:tc>
+      </w:tr>
+      <w:bookmarkEnd w:id="127"/>
+    </w:tbl>
+    <w:p/>
+    <w:tbl>
+      <w:tblPr>
+        <w:tblStyle w:val="TableGrid"/>
+        <w:tblW w:w="0" w:type="auto"/>
+        <w:tblLook w:val="04A0" w:firstRow="1" w:lastRow="0" w:firstColumn="1" w:lastColumn="0" w:noHBand="0" w:noVBand="1"/>
+      </w:tblPr>
+      <w:tblGrid>
+        <w:gridCol w:w="1422"/>
+        <w:gridCol w:w="913"/>
+        <w:gridCol w:w="6197"/>
+        <w:gridCol w:w="818"/>
+        <w:tblGridChange w:id="128">
+          <w:tblGrid>
+            <w:gridCol w:w="1422"/>
+            <w:gridCol w:w="913"/>
+            <w:gridCol w:w="6197"/>
+            <w:gridCol w:w="818"/>
+          </w:tblGrid>
+        </w:tblGridChange>
+      </w:tblGrid>
+      <w:tr>
+        <w:tc>
+          <w:tcPr>
+            <w:tcW w:w="1422" w:type="dxa"/>
+            <w:shd w:val="clear" w:color="auto" w:fill="AEAAAA" w:themeFill="background2" w:themeFillShade="BF"/>
+          </w:tcPr>
+          <w:p>
+            <w:pPr>
+              <w:rPr>
+                <w:b/>
+                <w:bCs/>
+                <w:color w:val="FFFFFF" w:themeColor="background1"/>
+              </w:rPr>
+            </w:pPr>
+            <w:r>
+              <w:rPr>
+                <w:b/>
+                <w:bCs/>
+                <w:color w:val="FFFFFF" w:themeColor="background1"/>
+              </w:rPr>
+              <w:t>Requirement ID</w:t>
+            </w:r>
+          </w:p>
+        </w:tc>
+        <w:tc>
+          <w:tcPr>
+            <w:tcW w:w="913" w:type="dxa"/>
+            <w:shd w:val="clear" w:color="auto" w:fill="AEAAAA" w:themeFill="background2" w:themeFillShade="BF"/>
+          </w:tcPr>
+          <w:p>
+            <w:pPr>
+              <w:rPr>
+                <w:b/>
+                <w:bCs/>
+                <w:color w:val="FFFFFF" w:themeColor="background1"/>
+              </w:rPr>
+            </w:pPr>
+            <w:r>
+              <w:rPr>
+                <w:b/>
+                <w:bCs/>
+                <w:color w:val="FFFFFF" w:themeColor="background1"/>
+              </w:rPr>
+              <w:t>Ref #</w:t>
+            </w:r>
+          </w:p>
+        </w:tc>
+        <w:tc>
+          <w:tcPr>
+            <w:tcW w:w="6197" w:type="dxa"/>
+            <w:shd w:val="clear" w:color="auto" w:fill="AEAAAA" w:themeFill="background2" w:themeFillShade="BF"/>
+          </w:tcPr>
+          <w:p>
+            <w:pPr>
+              <w:rPr>
+                <w:b/>
+                <w:bCs/>
+                <w:color w:val="FFFFFF" w:themeColor="background1"/>
+              </w:rPr>
+            </w:pPr>
+            <w:r>
+              <w:rPr>
+                <w:b/>
+                <w:bCs/>
+                <w:color w:val="FFFFFF" w:themeColor="background1"/>
+              </w:rPr>
+              <w:t xml:space="preserve">Requirement </w:t>
+            </w:r>
+          </w:p>
+        </w:tc>
+        <w:tc>
+          <w:tcPr>
+            <w:tcW w:w="818" w:type="dxa"/>
+            <w:shd w:val="clear" w:color="auto" w:fill="AEAAAA" w:themeFill="background2" w:themeFillShade="BF"/>
+          </w:tcPr>
+          <w:p>
+            <w:pPr>
+              <w:rPr>
+                <w:b/>
+                <w:bCs/>
+                <w:color w:val="FFFFFF" w:themeColor="background1"/>
+              </w:rPr>
+            </w:pPr>
+            <w:r>
+              <w:rPr>
+                <w:b/>
+                <w:bCs/>
+                <w:color w:val="FFFFFF" w:themeColor="background1"/>
+              </w:rPr>
+              <w:t>Actor</w:t>
+            </w:r>
+          </w:p>
+        </w:tc>
+      </w:tr>
+      <w:tr>
+        <w:tc>
+          <w:tcPr>
+            <w:tcW w:w="1422" w:type="dxa"/>
+          </w:tcPr>
+          <w:p>
+            <w:r>
+              <w:t>D1.0</w:t>
+            </w:r>
+          </w:p>
+        </w:tc>
+        <w:tc>
+          <w:tcPr>
+            <w:tcW w:w="913" w:type="dxa"/>
+          </w:tcPr>
+          <w:p>
+            <w:r>
+              <w:t>U1.0</w:t>
+            </w:r>
+          </w:p>
+        </w:tc>
+        <w:tc>
+          <w:tcPr>
+            <w:tcW w:w="6197" w:type="dxa"/>
+          </w:tcPr>
+          <w:p>
+            <w:r>
+              <w:t>Affordable Housing Search</w:t>
+            </w:r>
+            <w:r>
+              <w:t xml:space="preserve"> Results</w:t>
+            </w:r>
+            <w:r>
+              <w:t xml:space="preserve"> page</w:t>
+            </w:r>
+          </w:p>
+        </w:tc>
+        <w:tc>
+          <w:tcPr>
+            <w:tcW w:w="818" w:type="dxa"/>
+          </w:tcPr>
+          <w:p>
+            <w:r>
+              <w:t>Dev</w:t>
+            </w:r>
+          </w:p>
+        </w:tc>
+      </w:tr>
+      <w:tr>
+        <w:tc>
+          <w:tcPr>
+            <w:tcW w:w="1422" w:type="dxa"/>
+          </w:tcPr>
+          <w:p>
+            <w:r>
+              <w:t>D</w:t>
+            </w:r>
+            <w:r>
+              <w:t>1.01</w:t>
+            </w:r>
+          </w:p>
+        </w:tc>
+        <w:tc>
+          <w:tcPr>
+            <w:tcW w:w="913" w:type="dxa"/>
+          </w:tcPr>
+          <w:p/>
+        </w:tc>
+        <w:tc>
+          <w:tcPr>
+            <w:tcW w:w="6197" w:type="dxa"/>
+          </w:tcPr>
+          <w:p>
+            <w:r>
+              <w:t>Once the filters are selected, the data will be filtered in database or array to limit the results returned</w:t>
+            </w:r>
+          </w:p>
+        </w:tc>
+        <w:tc>
+          <w:tcPr>
+            <w:tcW w:w="818" w:type="dxa"/>
+          </w:tcPr>
+          <w:p/>
+        </w:tc>
+      </w:tr>
+      <w:tr>
+        <w:tc>
+          <w:tcPr>
+            <w:tcW w:w="1422" w:type="dxa"/>
+          </w:tcPr>
+          <w:p>
+            <w:r>
+              <w:t>D</w:t>
+            </w:r>
+            <w:r>
+              <w:t>1.2</w:t>
+            </w:r>
+          </w:p>
+        </w:tc>
+        <w:tc>
+          <w:tcPr>
+            <w:tcW w:w="913" w:type="dxa"/>
+          </w:tcPr>
+          <w:p>
+            <w:pPr>
+              <w:rPr>
+                <w:b/>
+                <w:bCs/>
+              </w:rPr>
+            </w:pPr>
+          </w:p>
+        </w:tc>
+        <w:tc>
+          <w:tcPr>
+            <w:tcW w:w="6197" w:type="dxa"/>
+          </w:tcPr>
+          <w:p>
+            <w:pPr>
+              <w:rPr>
+                <w:b/>
+                <w:bCs/>
+              </w:rPr>
+            </w:pPr>
+            <w:r>
+              <w:rPr>
+                <w:b/>
+                <w:bCs/>
+              </w:rPr>
+              <w:t>Return search results based on filters selected by the user</w:t>
+            </w:r>
+          </w:p>
+        </w:tc>
+        <w:tc>
+          <w:tcPr>
+            <w:tcW w:w="818" w:type="dxa"/>
+          </w:tcPr>
+          <w:p>
+            <w:r>
+              <w:t>Dev</w:t>
+            </w:r>
+          </w:p>
+        </w:tc>
+      </w:tr>
+      <w:tr>
+        <w:tc>
+          <w:tcPr>
+            <w:tcW w:w="1422" w:type="dxa"/>
+          </w:tcPr>
+          <w:p/>
+        </w:tc>
+        <w:tc>
+          <w:tcPr>
+            <w:tcW w:w="913" w:type="dxa"/>
+          </w:tcPr>
+          <w:p>
+            <w:pPr>
+              <w:rPr>
+                <w:b/>
+                <w:bCs/>
+              </w:rPr>
+            </w:pPr>
+          </w:p>
+        </w:tc>
+        <w:tc>
+          <w:tcPr>
+            <w:tcW w:w="6197" w:type="dxa"/>
+          </w:tcPr>
+          <w:p>
+            <w:pPr>
+              <w:rPr>
+                <w:b/>
+                <w:bCs/>
+              </w:rPr>
+            </w:pPr>
+            <w:r>
+              <w:rPr>
+                <w:b/>
+                <w:bCs/>
+              </w:rPr>
+              <w:t>Pull information from selected data results using these fields</w:t>
+            </w:r>
+            <w:r>
+              <w:rPr>
+                <w:b/>
+                <w:bCs/>
+              </w:rPr>
+              <w:t>:</w:t>
+            </w:r>
+          </w:p>
+        </w:tc>
+        <w:tc>
+          <w:tcPr>
+            <w:tcW w:w="818" w:type="dxa"/>
+          </w:tcPr>
+          <w:p/>
+        </w:tc>
+      </w:tr>
+      <w:tr>
+        <w:tc>
+          <w:tcPr>
+            <w:tcW w:w="1422" w:type="dxa"/>
+          </w:tcPr>
+          <w:p>
+            <w:r>
+              <w:t>D</w:t>
+            </w:r>
+            <w:r>
+              <w:t>1.2</w:t>
+            </w:r>
+            <w:r>
+              <w:t>1</w:t>
+            </w:r>
+          </w:p>
+        </w:tc>
+        <w:tc>
+          <w:tcPr>
+            <w:tcW w:w="913" w:type="dxa"/>
+          </w:tcPr>
+          <w:p>
+            <w:pPr>
+              <w:pPrChange w:id="129" w:author="Joanna Smith" w:date="2022-05-22T13:41:00Z">
+                <w:pPr>
+                  <w:ind w:left="720"/>
+                </w:pPr>
+              </w:pPrChange>
+            </w:pPr>
+            <w:r>
+              <w:t>U1.21</w:t>
+            </w:r>
+          </w:p>
+        </w:tc>
+        <w:tc>
+          <w:tcPr>
+            <w:tcW w:w="6197" w:type="dxa"/>
+          </w:tcPr>
+          <w:p>
+            <w:pPr>
+              <w:ind w:left="720"/>
+            </w:pPr>
+            <w:r>
+              <w:t xml:space="preserve"> </w:t>
+            </w:r>
+            <w:proofErr w:type="spellStart"/>
+            <w:r>
+              <w:t>Img</w:t>
+            </w:r>
+            <w:proofErr w:type="spellEnd"/>
+            <w:r>
+              <w:t xml:space="preserve"> (or </w:t>
+            </w:r>
+            <w:proofErr w:type="spellStart"/>
+            <w:proofErr w:type="gramStart"/>
+            <w:r>
+              <w:t>url</w:t>
+            </w:r>
+            <w:proofErr w:type="spellEnd"/>
+            <w:r>
+              <w:t>)  If</w:t>
+            </w:r>
+            <w:proofErr w:type="gramEnd"/>
+            <w:r>
+              <w:t xml:space="preserve"> none available – show generic image</w:t>
+            </w:r>
+          </w:p>
+        </w:tc>
+        <w:tc>
+          <w:tcPr>
+            <w:tcW w:w="818" w:type="dxa"/>
+          </w:tcPr>
+          <w:p/>
+        </w:tc>
+      </w:tr>
+      <w:tr>
+        <w:tc>
+          <w:tcPr>
+            <w:tcW w:w="1422" w:type="dxa"/>
+          </w:tcPr>
+          <w:p>
+            <w:r>
+              <w:t>D</w:t>
+            </w:r>
+            <w:r>
+              <w:t>1.2</w:t>
+            </w:r>
+            <w:r>
+              <w:t>2</w:t>
+            </w:r>
+          </w:p>
+        </w:tc>
+        <w:tc>
+          <w:tcPr>
+            <w:tcW w:w="913" w:type="dxa"/>
+          </w:tcPr>
+          <w:p>
+            <w:pPr>
+              <w:pPrChange w:id="130" w:author="Joanna Smith" w:date="2022-05-22T13:41:00Z">
+                <w:pPr>
+                  <w:ind w:left="720"/>
+                </w:pPr>
+              </w:pPrChange>
+            </w:pPr>
+            <w:r>
+              <w:t>U1.2</w:t>
+            </w:r>
+            <w:r>
+              <w:t>2</w:t>
+            </w:r>
+          </w:p>
+        </w:tc>
+        <w:tc>
+          <w:tcPr>
+            <w:tcW w:w="6197" w:type="dxa"/>
+          </w:tcPr>
+          <w:p>
+            <w:pPr>
+              <w:ind w:left="720"/>
+            </w:pPr>
+            <w:proofErr w:type="spellStart"/>
+            <w:r>
+              <w:t>HousingName</w:t>
+            </w:r>
+            <w:proofErr w:type="spellEnd"/>
+          </w:p>
+        </w:tc>
+        <w:tc>
+          <w:tcPr>
+            <w:tcW w:w="818" w:type="dxa"/>
+          </w:tcPr>
+          <w:p/>
+        </w:tc>
+      </w:tr>
+      <w:tr>
+        <w:tc>
+          <w:tcPr>
+            <w:tcW w:w="1422" w:type="dxa"/>
+          </w:tcPr>
+          <w:p>
+            <w:r>
+              <w:t>D</w:t>
+            </w:r>
+            <w:r>
+              <w:t>1.2</w:t>
+            </w:r>
+            <w:r>
+              <w:t>3</w:t>
+            </w:r>
+          </w:p>
+        </w:tc>
+        <w:tc>
+          <w:tcPr>
+            <w:tcW w:w="913" w:type="dxa"/>
+          </w:tcPr>
+          <w:p>
+            <w:pPr>
+              <w:pPrChange w:id="131" w:author="Joanna Smith" w:date="2022-05-22T13:41:00Z">
+                <w:pPr>
+                  <w:ind w:left="720"/>
+                </w:pPr>
+              </w:pPrChange>
+            </w:pPr>
+            <w:r>
+              <w:t>U1.2</w:t>
+            </w:r>
+            <w:r>
+              <w:t>3</w:t>
+            </w:r>
+          </w:p>
+        </w:tc>
+        <w:tc>
+          <w:tcPr>
+            <w:tcW w:w="6197" w:type="dxa"/>
+          </w:tcPr>
+          <w:p>
+            <w:pPr>
+              <w:ind w:left="720"/>
+            </w:pPr>
+            <w:proofErr w:type="spellStart"/>
+            <w:r>
+              <w:t>HousingAdddress</w:t>
+            </w:r>
+            <w:proofErr w:type="spellEnd"/>
+          </w:p>
+        </w:tc>
+        <w:tc>
+          <w:tcPr>
+            <w:tcW w:w="818" w:type="dxa"/>
+          </w:tcPr>
+          <w:p/>
+        </w:tc>
+      </w:tr>
+      <w:tr>
+        <w:tc>
+          <w:tcPr>
+            <w:tcW w:w="1422" w:type="dxa"/>
+          </w:tcPr>
+          <w:p>
+            <w:r>
+              <w:t>D</w:t>
+            </w:r>
+            <w:r>
+              <w:t>1.2</w:t>
+            </w:r>
+            <w:r>
+              <w:t>4</w:t>
+            </w:r>
+          </w:p>
+        </w:tc>
+        <w:tc>
+          <w:tcPr>
+            <w:tcW w:w="913" w:type="dxa"/>
+          </w:tcPr>
+          <w:p>
+            <w:pPr>
+              <w:pPrChange w:id="132" w:author="Joanna Smith" w:date="2022-05-22T13:41:00Z">
+                <w:pPr>
+                  <w:ind w:left="720"/>
+                </w:pPr>
+              </w:pPrChange>
+            </w:pPr>
+            <w:r>
+              <w:t>U1.23</w:t>
+            </w:r>
+          </w:p>
+        </w:tc>
+        <w:tc>
+          <w:tcPr>
+            <w:tcW w:w="6197" w:type="dxa"/>
+          </w:tcPr>
+          <w:p>
+            <w:pPr>
+              <w:ind w:left="720"/>
+            </w:pPr>
+            <w:proofErr w:type="spellStart"/>
+            <w:r>
+              <w:t>HousingCity</w:t>
+            </w:r>
+            <w:proofErr w:type="spellEnd"/>
+          </w:p>
+        </w:tc>
+        <w:tc>
+          <w:tcPr>
+            <w:tcW w:w="818" w:type="dxa"/>
+          </w:tcPr>
+          <w:p/>
+        </w:tc>
+      </w:tr>
+      <w:tr>
+        <w:tc>
+          <w:tcPr>
+            <w:tcW w:w="1422" w:type="dxa"/>
+          </w:tcPr>
+          <w:p>
+            <w:r>
+              <w:t>D</w:t>
+            </w:r>
+            <w:r>
+              <w:t>1.2</w:t>
+            </w:r>
+            <w:r>
+              <w:t>5</w:t>
+            </w:r>
+          </w:p>
+        </w:tc>
+        <w:tc>
+          <w:tcPr>
+            <w:tcW w:w="913" w:type="dxa"/>
+          </w:tcPr>
+          <w:p>
+            <w:pPr>
+              <w:pPrChange w:id="133" w:author="Joanna Smith" w:date="2022-05-22T13:41:00Z">
+                <w:pPr>
+                  <w:ind w:left="720"/>
+                </w:pPr>
+              </w:pPrChange>
+            </w:pPr>
+            <w:r>
+              <w:t>U1.23</w:t>
+            </w:r>
+          </w:p>
+        </w:tc>
+        <w:tc>
+          <w:tcPr>
+            <w:tcW w:w="6197" w:type="dxa"/>
+          </w:tcPr>
+          <w:p>
+            <w:pPr>
+              <w:ind w:left="720"/>
+            </w:pPr>
+            <w:proofErr w:type="spellStart"/>
+            <w:r>
+              <w:t>HousingState</w:t>
+            </w:r>
+            <w:proofErr w:type="spellEnd"/>
+          </w:p>
+        </w:tc>
+        <w:tc>
+          <w:tcPr>
+            <w:tcW w:w="818" w:type="dxa"/>
+          </w:tcPr>
+          <w:p/>
+        </w:tc>
+      </w:tr>
+      <w:tr>
+        <w:tc>
+          <w:tcPr>
+            <w:tcW w:w="1422" w:type="dxa"/>
+          </w:tcPr>
+          <w:p>
+            <w:r>
+              <w:t>D</w:t>
+            </w:r>
+            <w:r>
+              <w:t>1.2</w:t>
+            </w:r>
+            <w:r>
+              <w:t>6</w:t>
+            </w:r>
+          </w:p>
+        </w:tc>
+        <w:tc>
+          <w:tcPr>
+            <w:tcW w:w="913" w:type="dxa"/>
+          </w:tcPr>
+          <w:p>
+            <w:pPr>
+              <w:pPrChange w:id="134" w:author="Joanna Smith" w:date="2022-05-22T13:41:00Z">
+                <w:pPr>
+                  <w:ind w:left="720"/>
+                </w:pPr>
+              </w:pPrChange>
+            </w:pPr>
+            <w:r>
+              <w:t>U1.23</w:t>
+            </w:r>
+          </w:p>
+        </w:tc>
+        <w:tc>
+          <w:tcPr>
+            <w:tcW w:w="6197" w:type="dxa"/>
+          </w:tcPr>
+          <w:p>
+            <w:pPr>
+              <w:ind w:left="720"/>
+            </w:pPr>
+            <w:proofErr w:type="spellStart"/>
+            <w:r>
+              <w:t>HousingZip</w:t>
+            </w:r>
+            <w:proofErr w:type="spellEnd"/>
+          </w:p>
+        </w:tc>
+        <w:tc>
+          <w:tcPr>
+            <w:tcW w:w="818" w:type="dxa"/>
+          </w:tcPr>
+          <w:p/>
+        </w:tc>
+      </w:tr>
+      <w:tr>
+        <w:tc>
+          <w:tcPr>
+            <w:tcW w:w="1422" w:type="dxa"/>
+          </w:tcPr>
+          <w:p>
+            <w:r>
+              <w:t>D</w:t>
+            </w:r>
+            <w:r>
+              <w:t>1.2</w:t>
+            </w:r>
+            <w:r>
+              <w:t>7</w:t>
+            </w:r>
+          </w:p>
+        </w:tc>
+        <w:tc>
+          <w:tcPr>
+            <w:tcW w:w="913" w:type="dxa"/>
+          </w:tcPr>
+          <w:p>
+            <w:pPr>
+              <w:pPrChange w:id="135" w:author="Joanna Smith" w:date="2022-05-22T13:41:00Z">
+                <w:pPr>
+                  <w:ind w:left="720"/>
+                </w:pPr>
+              </w:pPrChange>
+            </w:pPr>
+            <w:r>
+              <w:t>U1.2</w:t>
+            </w:r>
+            <w:r>
+              <w:t>4</w:t>
+            </w:r>
+          </w:p>
+        </w:tc>
+        <w:tc>
+          <w:tcPr>
+            <w:tcW w:w="6197" w:type="dxa"/>
+          </w:tcPr>
+          <w:p>
+            <w:pPr>
+              <w:ind w:left="720"/>
+            </w:pPr>
+            <w:proofErr w:type="spellStart"/>
+            <w:r>
+              <w:t>NumBeds</w:t>
+            </w:r>
+            <w:proofErr w:type="spellEnd"/>
+          </w:p>
+        </w:tc>
+        <w:tc>
+          <w:tcPr>
+            <w:tcW w:w="818" w:type="dxa"/>
+          </w:tcPr>
+          <w:p/>
+        </w:tc>
+      </w:tr>
+      <w:tr>
+        <w:tc>
+          <w:tcPr>
+            <w:tcW w:w="1422" w:type="dxa"/>
+          </w:tcPr>
+          <w:p>
+            <w:r>
+              <w:t>D</w:t>
+            </w:r>
+            <w:r>
+              <w:t>1.2</w:t>
+            </w:r>
+            <w:r>
+              <w:t>8</w:t>
+            </w:r>
+          </w:p>
+        </w:tc>
+        <w:tc>
+          <w:tcPr>
+            <w:tcW w:w="913" w:type="dxa"/>
+          </w:tcPr>
+          <w:p>
+            <w:pPr>
+              <w:pPrChange w:id="136" w:author="Joanna Smith" w:date="2022-05-22T13:41:00Z">
+                <w:pPr>
+                  <w:ind w:left="720"/>
+                </w:pPr>
+              </w:pPrChange>
+            </w:pPr>
+            <w:r>
+              <w:t>U1.24</w:t>
+            </w:r>
+          </w:p>
+        </w:tc>
+        <w:tc>
+          <w:tcPr>
+            <w:tcW w:w="6197" w:type="dxa"/>
+          </w:tcPr>
+          <w:p>
+            <w:pPr>
+              <w:ind w:left="720"/>
+            </w:pPr>
+            <w:proofErr w:type="spellStart"/>
+            <w:r>
+              <w:t>NumBaths</w:t>
+            </w:r>
+            <w:proofErr w:type="spellEnd"/>
+          </w:p>
+        </w:tc>
+        <w:tc>
+          <w:tcPr>
+            <w:tcW w:w="818" w:type="dxa"/>
+          </w:tcPr>
+          <w:p/>
+        </w:tc>
+      </w:tr>
+      <w:tr>
+        <w:tc>
+          <w:tcPr>
+            <w:tcW w:w="1422" w:type="dxa"/>
+          </w:tcPr>
+          <w:p>
+            <w:r>
+              <w:t>D1.29</w:t>
+            </w:r>
+          </w:p>
+        </w:tc>
+        <w:tc>
+          <w:tcPr>
+            <w:tcW w:w="913" w:type="dxa"/>
+          </w:tcPr>
+          <w:p>
+            <w:pPr>
+              <w:pPrChange w:id="137" w:author="Joanna Smith" w:date="2022-05-22T13:41:00Z">
+                <w:pPr>
+                  <w:ind w:left="720"/>
+                </w:pPr>
+              </w:pPrChange>
+            </w:pPr>
+            <w:r>
+              <w:t>U1.2</w:t>
+            </w:r>
+            <w:r>
+              <w:t>5</w:t>
+            </w:r>
+          </w:p>
+        </w:tc>
+        <w:tc>
+          <w:tcPr>
+            <w:tcW w:w="6197" w:type="dxa"/>
+          </w:tcPr>
+          <w:p>
+            <w:pPr>
+              <w:ind w:left="720"/>
+            </w:pPr>
+            <w:proofErr w:type="spellStart"/>
+            <w:r>
+              <w:t>SqFt</w:t>
+            </w:r>
+            <w:proofErr w:type="spellEnd"/>
+          </w:p>
+        </w:tc>
+        <w:tc>
+          <w:tcPr>
+            <w:tcW w:w="818" w:type="dxa"/>
+          </w:tcPr>
+          <w:p/>
+        </w:tc>
+      </w:tr>
+      <w:tr>
+        <w:tc>
+          <w:tcPr>
+            <w:tcW w:w="1422" w:type="dxa"/>
+          </w:tcPr>
+          <w:p/>
+        </w:tc>
+        <w:tc>
+          <w:tcPr>
+            <w:tcW w:w="913" w:type="dxa"/>
+          </w:tcPr>
+          <w:p>
+            <w:pPr>
+              <w:pPrChange w:id="138" w:author="Joanna Smith" w:date="2022-05-22T13:41:00Z">
+                <w:pPr>
+                  <w:ind w:left="720"/>
+                </w:pPr>
+              </w:pPrChange>
+            </w:pPr>
+            <w:r>
+              <w:t>U1.2</w:t>
+            </w:r>
+            <w:r>
+              <w:t>6</w:t>
+            </w:r>
+          </w:p>
+        </w:tc>
+        <w:tc>
+          <w:tcPr>
+            <w:tcW w:w="6197" w:type="dxa"/>
+          </w:tcPr>
+          <w:p>
+            <w:pPr>
+              <w:ind w:left="720"/>
+            </w:pPr>
+            <w:r>
+              <w:t xml:space="preserve"># </w:t>
+            </w:r>
+            <w:proofErr w:type="gramStart"/>
+            <w:r>
+              <w:t>units</w:t>
+            </w:r>
+            <w:proofErr w:type="gramEnd"/>
+            <w:r>
+              <w:t xml:space="preserve"> available</w:t>
+            </w:r>
+          </w:p>
+        </w:tc>
+        <w:tc>
+          <w:tcPr>
+            <w:tcW w:w="818" w:type="dxa"/>
+          </w:tcPr>
+          <w:p/>
+        </w:tc>
+      </w:tr>
+      <w:tr>
+        <w:tc>
+          <w:tcPr>
+            <w:tcW w:w="1422" w:type="dxa"/>
+          </w:tcPr>
+          <w:p/>
+        </w:tc>
+        <w:tc>
+          <w:tcPr>
+            <w:tcW w:w="913" w:type="dxa"/>
+          </w:tcPr>
+          <w:p>
+            <w:pPr>
+              <w:pPrChange w:id="139" w:author="Joanna Smith" w:date="2022-05-22T13:41:00Z">
+                <w:pPr>
+                  <w:ind w:left="1440"/>
+                </w:pPr>
+              </w:pPrChange>
+            </w:pPr>
+            <w:r>
+              <w:t>U1.</w:t>
+            </w:r>
+            <w:r>
+              <w:t>26</w:t>
+            </w:r>
+          </w:p>
+        </w:tc>
+        <w:tc>
+          <w:tcPr>
+            <w:tcW w:w="6197" w:type="dxa"/>
+          </w:tcPr>
+          <w:p>
+            <w:pPr>
+              <w:ind w:left="1440"/>
+              <w:pPrChange w:id="140" w:author="Joanna Smith" w:date="2022-05-22T13:31:00Z">
+                <w:pPr>
+                  <w:ind w:left="720"/>
+                </w:pPr>
+              </w:pPrChange>
+            </w:pPr>
+            <w:r>
+              <w:t>Query returning results against separate listing for unit specific information</w:t>
+            </w:r>
+          </w:p>
+        </w:tc>
+        <w:tc>
+          <w:tcPr>
+            <w:tcW w:w="818" w:type="dxa"/>
+          </w:tcPr>
+          <w:p/>
+        </w:tc>
+      </w:tr>
+      <w:tr>
+        <w:tc>
+          <w:tcPr>
+            <w:tcW w:w="1422" w:type="dxa"/>
+          </w:tcPr>
+          <w:p/>
+        </w:tc>
+        <w:tc>
+          <w:tcPr>
+            <w:tcW w:w="913" w:type="dxa"/>
+          </w:tcPr>
+          <w:p>
+            <w:pPr>
+              <w:pPrChange w:id="141" w:author="Joanna Smith" w:date="2022-05-22T13:41:00Z">
+                <w:pPr>
+                  <w:ind w:left="720"/>
+                </w:pPr>
+              </w:pPrChange>
+            </w:pPr>
+            <w:r>
+              <w:t>U1.27</w:t>
+            </w:r>
+          </w:p>
+        </w:tc>
+        <w:tc>
+          <w:tcPr>
+            <w:tcW w:w="6197" w:type="dxa"/>
+          </w:tcPr>
+          <w:p>
+            <w:pPr>
+              <w:ind w:left="720"/>
+            </w:pPr>
+            <w:r>
+              <w:t>Rent</w:t>
+            </w:r>
+          </w:p>
+        </w:tc>
+        <w:tc>
+          <w:tcPr>
+            <w:tcW w:w="818" w:type="dxa"/>
+          </w:tcPr>
+          <w:p/>
+        </w:tc>
+      </w:tr>
+      <w:tr>
+        <w:tc>
+          <w:tcPr>
+            <w:tcW w:w="1422" w:type="dxa"/>
+          </w:tcPr>
+          <w:p>
+            <w:r>
+              <w:t>D1.3</w:t>
+            </w:r>
+          </w:p>
+        </w:tc>
+        <w:tc>
+          <w:tcPr>
+            <w:tcW w:w="913" w:type="dxa"/>
+          </w:tcPr>
+          <w:p>
+            <w:pPr>
+              <w:ind w:left="720"/>
+            </w:pPr>
+          </w:p>
+        </w:tc>
+        <w:tc>
+          <w:tcPr>
+            <w:tcW w:w="6197" w:type="dxa"/>
+          </w:tcPr>
+          <w:p>
+            <w:pPr>
+              <w:ind w:left="720"/>
+            </w:pPr>
+            <w:r>
+              <w:t xml:space="preserve">Button: </w:t>
+            </w:r>
+            <w:r>
+              <w:t>Click to view more information</w:t>
+            </w:r>
+          </w:p>
+        </w:tc>
+        <w:tc>
+          <w:tcPr>
+            <w:tcW w:w="818" w:type="dxa"/>
+          </w:tcPr>
+          <w:p>
+            <w:r>
+              <w:t>Dev</w:t>
+            </w:r>
+          </w:p>
+        </w:tc>
+      </w:tr>
+      <w:tr>
+        <w:tc>
+          <w:tcPr>
+            <w:tcW w:w="1422" w:type="dxa"/>
+          </w:tcPr>
+          <w:p>
+            <w:r>
+              <w:t>D1.31</w:t>
+            </w:r>
+          </w:p>
+        </w:tc>
+        <w:tc>
+          <w:tcPr>
+            <w:tcW w:w="913" w:type="dxa"/>
+          </w:tcPr>
+          <w:p>
+            <w:pPr>
+              <w:ind w:left="1440"/>
+            </w:pPr>
+          </w:p>
+        </w:tc>
+        <w:tc>
+          <w:tcPr>
+            <w:tcW w:w="6197" w:type="dxa"/>
+          </w:tcPr>
+          <w:p>
+            <w:pPr>
+              <w:ind w:left="1440"/>
+            </w:pPr>
+            <w:r>
+              <w:t xml:space="preserve">Clicking on the </w:t>
+            </w:r>
+            <w:r>
+              <w:t>button</w:t>
+            </w:r>
+            <w:r>
+              <w:t xml:space="preserve"> will bring up details page for housing option selected (see Details Page U3)</w:t>
+            </w:r>
+          </w:p>
+        </w:tc>
+        <w:tc>
+          <w:tcPr>
+            <w:tcW w:w="818" w:type="dxa"/>
+          </w:tcPr>
+          <w:p>
+            <w:r>
+              <w:t>Dev</w:t>
+            </w:r>
+          </w:p>
+        </w:tc>
+      </w:tr>
+      <w:tr>
+        <w:tc>
+          <w:tcPr>
+            <w:tcW w:w="1422" w:type="dxa"/>
+          </w:tcPr>
+          <w:p>
+            <w:r>
+              <w:t>D1.4</w:t>
+            </w:r>
+          </w:p>
+        </w:tc>
+        <w:tc>
+          <w:tcPr>
+            <w:tcW w:w="913" w:type="dxa"/>
+          </w:tcPr>
+          <w:p>
+            <w:pPr>
+              <w:rPr>
+                <w:b/>
+                <w:bCs/>
+              </w:rPr>
+            </w:pPr>
+          </w:p>
+        </w:tc>
+        <w:tc>
+          <w:tcPr>
+            <w:tcW w:w="6197" w:type="dxa"/>
+          </w:tcPr>
+          <w:p>
+            <w:pPr>
+              <w:rPr>
+                <w:b/>
+                <w:bCs/>
+              </w:rPr>
+            </w:pPr>
+            <w:r>
+              <w:rPr>
+                <w:b/>
+                <w:bCs/>
+              </w:rPr>
+              <w:t>One map to display location dots of the housing search results</w:t>
+            </w:r>
+          </w:p>
+        </w:tc>
+        <w:tc>
+          <w:tcPr>
+            <w:tcW w:w="818" w:type="dxa"/>
+          </w:tcPr>
+          <w:p/>
+        </w:tc>
+      </w:tr>
+      <w:tr>
+        <w:tc>
+          <w:tcPr>
+            <w:tcW w:w="1422" w:type="dxa"/>
+          </w:tcPr>
+          <w:p>
+            <w:r>
+              <w:t>D1.41</w:t>
+            </w:r>
+          </w:p>
+        </w:tc>
+        <w:tc>
+          <w:tcPr>
+            <w:tcW w:w="913" w:type="dxa"/>
+          </w:tcPr>
+          <w:p>
+            <w:pPr>
+              <w:ind w:left="720"/>
+            </w:pPr>
+          </w:p>
+        </w:tc>
+        <w:tc>
+          <w:tcPr>
+            <w:tcW w:w="6197" w:type="dxa"/>
+          </w:tcPr>
+          <w:p>
+            <w:pPr>
+              <w:ind w:left="720"/>
+            </w:pPr>
+            <w:r>
+              <w:t>Clicking on the dot on the map will bring up details page for housing option selected (see Details Page U3)</w:t>
+            </w:r>
+          </w:p>
+        </w:tc>
+        <w:tc>
+          <w:tcPr>
+            <w:tcW w:w="818" w:type="dxa"/>
+          </w:tcPr>
+          <w:p>
+            <w:r>
+              <w:t>Dev</w:t>
+            </w:r>
+          </w:p>
+        </w:tc>
+      </w:tr>
+      <w:tr>
+        <w:tc>
+          <w:tcPr>
+            <w:tcW w:w="1422" w:type="dxa"/>
+          </w:tcPr>
+          <w:p>
+            <w:r>
+              <w:t>D1.42</w:t>
+            </w:r>
+          </w:p>
+        </w:tc>
+        <w:tc>
+          <w:tcPr>
+            <w:tcW w:w="913" w:type="dxa"/>
+          </w:tcPr>
+          <w:p>
+            <w:pPr>
+              <w:ind w:left="720"/>
+            </w:pPr>
+          </w:p>
+        </w:tc>
+        <w:tc>
+          <w:tcPr>
+            <w:tcW w:w="6197" w:type="dxa"/>
+          </w:tcPr>
+          <w:p>
+            <w:pPr>
+              <w:ind w:left="720"/>
+              <w:pPrChange w:id="142" w:author="Joanna Smith" w:date="2022-05-22T13:32:00Z">
+                <w:pPr/>
+              </w:pPrChange>
+            </w:pPr>
+            <w:r>
+              <w:t xml:space="preserve">See </w:t>
+            </w:r>
+            <w:proofErr w:type="spellStart"/>
+            <w:r>
+              <w:t>GoogleMaps</w:t>
+            </w:r>
+            <w:proofErr w:type="spellEnd"/>
+            <w:r>
+              <w:t xml:space="preserve"> API requirements (D4)</w:t>
+            </w:r>
+          </w:p>
+        </w:tc>
+        <w:tc>
+          <w:tcPr>
+            <w:tcW w:w="818" w:type="dxa"/>
+          </w:tcPr>
+          <w:p/>
+        </w:tc>
+      </w:tr>
+    </w:tbl>
+    <w:p/>
+    <w:p/>
+    <w:tbl>
+      <w:tblPr>
+        <w:tblStyle w:val="TableGrid"/>
+        <w:tblW w:w="0" w:type="auto"/>
+        <w:tblLook w:val="04A0" w:firstRow="1" w:lastRow="0" w:firstColumn="1" w:lastColumn="0" w:noHBand="0" w:noVBand="1"/>
+      </w:tblPr>
+      <w:tblGrid>
+        <w:gridCol w:w="1435"/>
+        <w:gridCol w:w="6930"/>
+        <w:gridCol w:w="985"/>
+      </w:tblGrid>
+      <w:tr>
+        <w:tc>
+          <w:tcPr>
+            <w:tcW w:w="1435" w:type="dxa"/>
+            <w:shd w:val="clear" w:color="auto" w:fill="AEAAAA" w:themeFill="background2" w:themeFillShade="BF"/>
+          </w:tcPr>
+          <w:p>
+            <w:pPr>
+              <w:rPr>
+                <w:b/>
+                <w:bCs/>
+                <w:color w:val="FFFFFF" w:themeColor="background1"/>
+              </w:rPr>
+            </w:pPr>
+            <w:r>
+              <w:rPr>
+                <w:b/>
+                <w:bCs/>
+                <w:color w:val="FFFFFF" w:themeColor="background1"/>
+              </w:rPr>
+              <w:t>Requirement ID</w:t>
+            </w:r>
+          </w:p>
+        </w:tc>
+        <w:tc>
+          <w:tcPr>
+            <w:tcW w:w="6930" w:type="dxa"/>
+            <w:shd w:val="clear" w:color="auto" w:fill="AEAAAA" w:themeFill="background2" w:themeFillShade="BF"/>
+          </w:tcPr>
+          <w:p>
+            <w:pPr>
+              <w:rPr>
+                <w:b/>
+                <w:bCs/>
+                <w:color w:val="FFFFFF" w:themeColor="background1"/>
+              </w:rPr>
+            </w:pPr>
+            <w:r>
+              <w:rPr>
+                <w:b/>
+                <w:bCs/>
+                <w:color w:val="FFFFFF" w:themeColor="background1"/>
+              </w:rPr>
+              <w:t xml:space="preserve">Requirement </w:t>
+            </w:r>
+          </w:p>
+        </w:tc>
+        <w:tc>
+          <w:tcPr>
+            <w:tcW w:w="985" w:type="dxa"/>
+            <w:shd w:val="clear" w:color="auto" w:fill="AEAAAA" w:themeFill="background2" w:themeFillShade="BF"/>
+          </w:tcPr>
+          <w:p>
+            <w:pPr>
+              <w:rPr>
+                <w:b/>
+                <w:bCs/>
+                <w:color w:val="FFFFFF" w:themeColor="background1"/>
+              </w:rPr>
+            </w:pPr>
+            <w:r>
+              <w:rPr>
+                <w:b/>
+                <w:bCs/>
+                <w:color w:val="FFFFFF" w:themeColor="background1"/>
+              </w:rPr>
+              <w:t>Actor</w:t>
+            </w:r>
+          </w:p>
+        </w:tc>
+      </w:tr>
+      <w:tr>
+        <w:tc>
+          <w:tcPr>
+            <w:tcW w:w="1435" w:type="dxa"/>
+            <w:hideMark/>
+          </w:tcPr>
+          <w:p>
+            <w:r>
+              <w:t>D2.0</w:t>
+            </w:r>
+          </w:p>
+        </w:tc>
+        <w:tc>
+          <w:tcPr>
+            <w:tcW w:w="6930" w:type="dxa"/>
+            <w:hideMark/>
+          </w:tcPr>
+          <w:p>
+            <w:r>
+              <w:t>Housing Filters</w:t>
+            </w:r>
+          </w:p>
+        </w:tc>
+        <w:tc>
+          <w:tcPr>
+            <w:tcW w:w="985" w:type="dxa"/>
+            <w:hideMark/>
+          </w:tcPr>
+          <w:p>
+            <w:r>
+              <w:t>Dev</w:t>
+            </w:r>
+          </w:p>
+        </w:tc>
+      </w:tr>
+      <w:tr>
+        <w:tc>
+          <w:tcPr>
+            <w:tcW w:w="1435" w:type="dxa"/>
+            <w:hideMark/>
+          </w:tcPr>
+          <w:p>
+            <w:r>
+              <w:t>D2.1</w:t>
+            </w:r>
+          </w:p>
+        </w:tc>
+        <w:tc>
+          <w:tcPr>
+            <w:tcW w:w="6930" w:type="dxa"/>
+            <w:hideMark/>
+          </w:tcPr>
+          <w:p>
+            <w:r>
+              <w:t>“Filters” Button opens the Filters form</w:t>
+            </w:r>
+          </w:p>
+        </w:tc>
+        <w:tc>
+          <w:tcPr>
+            <w:tcW w:w="985" w:type="dxa"/>
+            <w:hideMark/>
+          </w:tcPr>
+          <w:p>
+            <w:r>
+              <w:t>Dev</w:t>
+            </w:r>
+          </w:p>
+        </w:tc>
+      </w:tr>
+      <w:tr>
+        <w:tc>
+          <w:tcPr>
+            <w:tcW w:w="1435" w:type="dxa"/>
+            <w:hideMark/>
+          </w:tcPr>
+          <w:p>
+            <w:r>
+              <w:t>D2.1.1</w:t>
+            </w:r>
+          </w:p>
+        </w:tc>
+        <w:tc>
+          <w:tcPr>
+            <w:tcW w:w="6930" w:type="dxa"/>
+            <w:hideMark/>
+          </w:tcPr>
+          <w:p>
+            <w:pPr>
+              <w:rPr>
+                <w:color w:val="000000" w:themeColor="text1"/>
+              </w:rPr>
+            </w:pPr>
+            <w:r>
+              <w:rPr>
+                <w:color w:val="000000" w:themeColor="text1"/>
+              </w:rPr>
+              <w:t xml:space="preserve">Keep running total of filters selected displayed inside “Filters” selector. </w:t>
+            </w:r>
+          </w:p>
+          <w:p>
+            <w:r>
+              <w:rPr>
+                <w:color w:val="000000" w:themeColor="text1"/>
+              </w:rPr>
+              <w:t>(On landing page)</w:t>
+            </w:r>
+          </w:p>
+        </w:tc>
+        <w:tc>
+          <w:tcPr>
+            <w:tcW w:w="985" w:type="dxa"/>
+            <w:hideMark/>
+          </w:tcPr>
+          <w:p>
+            <w:r>
+              <w:t>Dev</w:t>
+            </w:r>
+          </w:p>
+        </w:tc>
+      </w:tr>
+      <w:tr>
+        <w:tc>
+          <w:tcPr>
+            <w:tcW w:w="1435" w:type="dxa"/>
+            <w:hideMark/>
+          </w:tcPr>
+          <w:p>
+            <w:r>
+              <w:t>D2.1.2</w:t>
+            </w:r>
+          </w:p>
+        </w:tc>
+        <w:tc>
+          <w:tcPr>
+            <w:tcW w:w="6930" w:type="dxa"/>
+            <w:hideMark/>
+          </w:tcPr>
+          <w:p>
+            <w:pPr>
+              <w:rPr>
+                <w:color w:val="000000" w:themeColor="text1"/>
+              </w:rPr>
+            </w:pPr>
+            <w:r>
+              <w:rPr>
+                <w:color w:val="000000" w:themeColor="text1"/>
+              </w:rPr>
+              <w:t>An icon or Button “X” will close the form.</w:t>
+            </w:r>
+          </w:p>
+        </w:tc>
+        <w:tc>
+          <w:tcPr>
+            <w:tcW w:w="985" w:type="dxa"/>
+            <w:hideMark/>
+          </w:tcPr>
+          <w:p>
+            <w:r>
+              <w:t>Dev</w:t>
+            </w:r>
+          </w:p>
+        </w:tc>
+      </w:tr>
+      <w:tr>
+        <w:tc>
+          <w:tcPr>
+            <w:tcW w:w="1435" w:type="dxa"/>
+            <w:hideMark/>
+          </w:tcPr>
+          <w:p>
+            <w:r>
+              <w:t>D2.2</w:t>
+            </w:r>
+          </w:p>
+        </w:tc>
+        <w:tc>
+          <w:tcPr>
+            <w:tcW w:w="6930" w:type="dxa"/>
+            <w:hideMark/>
+          </w:tcPr>
+          <w:p>
+            <w:r>
+              <w:t xml:space="preserve">Selector type for Pet Policy U2.2.1 – </w:t>
+            </w:r>
+            <w:proofErr w:type="gramStart"/>
+            <w:r>
+              <w:t>U2.2.4  ,</w:t>
+            </w:r>
+            <w:proofErr w:type="gramEnd"/>
+            <w:r>
+              <w:t xml:space="preserve"> medium buttons</w:t>
+            </w:r>
+          </w:p>
+        </w:tc>
+        <w:tc>
+          <w:tcPr>
+            <w:tcW w:w="985" w:type="dxa"/>
+            <w:hideMark/>
+          </w:tcPr>
+          <w:p>
+            <w:r>
+              <w:t>Dev</w:t>
+            </w:r>
+          </w:p>
+        </w:tc>
+      </w:tr>
+      <w:tr>
+        <w:tc>
+          <w:tcPr>
+            <w:tcW w:w="1435" w:type="dxa"/>
+            <w:hideMark/>
+          </w:tcPr>
+          <w:p>
+            <w:r>
+              <w:t>D2.3</w:t>
+            </w:r>
+          </w:p>
+        </w:tc>
+        <w:tc>
+          <w:tcPr>
+            <w:tcW w:w="6930" w:type="dxa"/>
+            <w:hideMark/>
+          </w:tcPr>
+          <w:p>
+            <w:r>
+              <w:t xml:space="preserve">Selector type for Unit Amenities U2.3.1 – </w:t>
+            </w:r>
+            <w:proofErr w:type="gramStart"/>
+            <w:r>
+              <w:t>U2.3.8 ,</w:t>
+            </w:r>
+            <w:proofErr w:type="gramEnd"/>
+            <w:r>
+              <w:t xml:space="preserve"> checkbox</w:t>
+            </w:r>
+          </w:p>
+        </w:tc>
+        <w:tc>
+          <w:tcPr>
+            <w:tcW w:w="985" w:type="dxa"/>
+            <w:hideMark/>
+          </w:tcPr>
+          <w:p>
+            <w:r>
+              <w:t>Dev</w:t>
+            </w:r>
+          </w:p>
+        </w:tc>
+      </w:tr>
+      <w:tr>
+        <w:tc>
+          <w:tcPr>
+            <w:tcW w:w="1435" w:type="dxa"/>
+            <w:hideMark/>
+          </w:tcPr>
+          <w:p>
+            <w:r>
+              <w:t>D2.4</w:t>
+            </w:r>
+          </w:p>
+        </w:tc>
+        <w:tc>
+          <w:tcPr>
+            <w:tcW w:w="6930" w:type="dxa"/>
+            <w:hideMark/>
+          </w:tcPr>
+          <w:p>
+            <w:r>
+              <w:t xml:space="preserve">Selector type for Community Amenities U2.4.1 – </w:t>
+            </w:r>
+            <w:proofErr w:type="gramStart"/>
+            <w:r>
+              <w:t>2.4.5 ,</w:t>
+            </w:r>
+            <w:proofErr w:type="gramEnd"/>
+            <w:r>
+              <w:t xml:space="preserve">  checkbox</w:t>
+            </w:r>
+          </w:p>
+        </w:tc>
+        <w:tc>
+          <w:tcPr>
+            <w:tcW w:w="985" w:type="dxa"/>
+            <w:hideMark/>
+          </w:tcPr>
+          <w:p>
+            <w:r>
+              <w:t>Dev</w:t>
+            </w:r>
+          </w:p>
+        </w:tc>
+      </w:tr>
+      <w:tr>
+        <w:tc>
+          <w:tcPr>
+            <w:tcW w:w="1435" w:type="dxa"/>
+            <w:hideMark/>
+          </w:tcPr>
+          <w:p>
+            <w:r>
+              <w:t>D2.5</w:t>
+            </w:r>
+          </w:p>
+        </w:tc>
+        <w:tc>
+          <w:tcPr>
+            <w:tcW w:w="6930" w:type="dxa"/>
+            <w:hideMark/>
+          </w:tcPr>
+          <w:p>
+            <w:r>
+              <w:t xml:space="preserve">Selector type for Price Range U2.5.1 – </w:t>
+            </w:r>
+            <w:proofErr w:type="gramStart"/>
+            <w:r>
+              <w:t>U2.5.4 ,</w:t>
+            </w:r>
+            <w:proofErr w:type="gramEnd"/>
+            <w:r>
+              <w:t xml:space="preserve"> </w:t>
+            </w:r>
+            <w:proofErr w:type="spellStart"/>
+            <w:r>
+              <w:t>dropbox</w:t>
+            </w:r>
+            <w:proofErr w:type="spellEnd"/>
+          </w:p>
+        </w:tc>
+        <w:tc>
+          <w:tcPr>
+            <w:tcW w:w="985" w:type="dxa"/>
+            <w:hideMark/>
+          </w:tcPr>
+          <w:p>
+            <w:r>
+              <w:t>Dev</w:t>
+            </w:r>
+          </w:p>
+        </w:tc>
+      </w:tr>
+      <w:tr>
+        <w:tc>
+          <w:tcPr>
+            <w:tcW w:w="1435" w:type="dxa"/>
+            <w:hideMark/>
+          </w:tcPr>
+          <w:p>
+            <w:r>
+              <w:t>D2.6</w:t>
+            </w:r>
+          </w:p>
+        </w:tc>
+        <w:tc>
+          <w:tcPr>
+            <w:tcW w:w="6930" w:type="dxa"/>
+            <w:hideMark/>
+          </w:tcPr>
+          <w:p>
+            <w:r>
+              <w:t xml:space="preserve">Selector type for Property </w:t>
+            </w:r>
+            <w:proofErr w:type="gramStart"/>
+            <w:r>
+              <w:t>U2.6.1 ,</w:t>
+            </w:r>
+            <w:proofErr w:type="gramEnd"/>
+            <w:r>
+              <w:t xml:space="preserve"> </w:t>
+            </w:r>
+            <w:proofErr w:type="spellStart"/>
+            <w:r>
+              <w:t>dropbox</w:t>
+            </w:r>
+            <w:proofErr w:type="spellEnd"/>
+          </w:p>
+        </w:tc>
+        <w:tc>
+          <w:tcPr>
+            <w:tcW w:w="985" w:type="dxa"/>
+            <w:hideMark/>
+          </w:tcPr>
+          <w:p>
+            <w:r>
+              <w:t>Dev</w:t>
+            </w:r>
+          </w:p>
+        </w:tc>
+      </w:tr>
+      <w:tr>
+        <w:tc>
+          <w:tcPr>
+            <w:tcW w:w="1435" w:type="dxa"/>
+            <w:hideMark/>
+          </w:tcPr>
+          <w:p>
+            <w:r>
+              <w:t xml:space="preserve">D2.7 </w:t>
+            </w:r>
+          </w:p>
+        </w:tc>
+        <w:tc>
+          <w:tcPr>
+            <w:tcW w:w="6930" w:type="dxa"/>
+            <w:hideMark/>
+          </w:tcPr>
+          <w:p>
+            <w:r>
+              <w:t xml:space="preserve">Selector type for Bedrooms U2.7.1 – </w:t>
+            </w:r>
+            <w:proofErr w:type="gramStart"/>
+            <w:r>
+              <w:t>U2.7.4 ,</w:t>
+            </w:r>
+            <w:proofErr w:type="gramEnd"/>
+            <w:r>
+              <w:t xml:space="preserve"> </w:t>
+            </w:r>
+            <w:proofErr w:type="spellStart"/>
+            <w:r>
+              <w:t>dropbox</w:t>
+            </w:r>
+            <w:proofErr w:type="spellEnd"/>
+          </w:p>
+        </w:tc>
+        <w:tc>
+          <w:tcPr>
+            <w:tcW w:w="985" w:type="dxa"/>
+            <w:hideMark/>
+          </w:tcPr>
+          <w:p>
+            <w:r>
+              <w:t>Dev</w:t>
+            </w:r>
+          </w:p>
+        </w:tc>
+      </w:tr>
+      <w:tr>
+        <w:tc>
+          <w:tcPr>
+            <w:tcW w:w="1435" w:type="dxa"/>
+            <w:hideMark/>
+          </w:tcPr>
+          <w:p>
+            <w:r>
+              <w:t>D2.8</w:t>
+            </w:r>
+          </w:p>
+        </w:tc>
+        <w:tc>
+          <w:tcPr>
+            <w:tcW w:w="6930" w:type="dxa"/>
+            <w:hideMark/>
+          </w:tcPr>
+          <w:p>
+            <w:r>
+              <w:t xml:space="preserve">Selector type for Bathrooms U2.8.1 – </w:t>
+            </w:r>
+            <w:proofErr w:type="gramStart"/>
+            <w:r>
+              <w:t>U2.8.3 ,</w:t>
+            </w:r>
+            <w:proofErr w:type="gramEnd"/>
+            <w:r>
+              <w:t xml:space="preserve"> </w:t>
+            </w:r>
+            <w:proofErr w:type="spellStart"/>
+            <w:r>
+              <w:t>dropbox</w:t>
+            </w:r>
+            <w:proofErr w:type="spellEnd"/>
+          </w:p>
+        </w:tc>
+        <w:tc>
+          <w:tcPr>
+            <w:tcW w:w="985" w:type="dxa"/>
+            <w:hideMark/>
+          </w:tcPr>
+          <w:p>
+            <w:r>
+              <w:t>Dev</w:t>
+            </w:r>
+          </w:p>
+        </w:tc>
+      </w:tr>
+      <w:tr>
+        <w:tc>
+          <w:tcPr>
+            <w:tcW w:w="1435" w:type="dxa"/>
+            <w:hideMark/>
+          </w:tcPr>
+          <w:p>
+            <w:r>
+              <w:t>D2.9</w:t>
+            </w:r>
+          </w:p>
+        </w:tc>
+        <w:tc>
+          <w:tcPr>
+            <w:tcW w:w="6930" w:type="dxa"/>
+            <w:hideMark/>
+          </w:tcPr>
+          <w:p>
+            <w:r>
+              <w:t xml:space="preserve">Selector type for Energy Efficiency U2.9.1 – </w:t>
+            </w:r>
+            <w:proofErr w:type="gramStart"/>
+            <w:r>
+              <w:t>U2.9.4 ,</w:t>
+            </w:r>
+            <w:proofErr w:type="gramEnd"/>
+            <w:r>
+              <w:t xml:space="preserve"> </w:t>
+            </w:r>
+            <w:proofErr w:type="spellStart"/>
+            <w:r>
+              <w:t>dropbox</w:t>
+            </w:r>
+            <w:proofErr w:type="spellEnd"/>
+          </w:p>
+        </w:tc>
+        <w:tc>
+          <w:tcPr>
+            <w:tcW w:w="985" w:type="dxa"/>
+            <w:hideMark/>
+          </w:tcPr>
+          <w:p>
+            <w:r>
+              <w:t>Dev</w:t>
+            </w:r>
+          </w:p>
+        </w:tc>
+      </w:tr>
+      <w:tr>
+        <w:tc>
+          <w:tcPr>
+            <w:tcW w:w="1435" w:type="dxa"/>
+            <w:hideMark/>
+          </w:tcPr>
+          <w:p>
+            <w:r>
+              <w:t>D2.10</w:t>
+            </w:r>
+          </w:p>
+        </w:tc>
+        <w:tc>
+          <w:tcPr>
+            <w:tcW w:w="6930" w:type="dxa"/>
+            <w:hideMark/>
+          </w:tcPr>
+          <w:p>
+            <w:r>
+              <w:t>“Apply Filters” button will incorporate filters and initiate search.</w:t>
+            </w:r>
+          </w:p>
+        </w:tc>
+        <w:tc>
+          <w:tcPr>
+            <w:tcW w:w="985" w:type="dxa"/>
+            <w:hideMark/>
+          </w:tcPr>
+          <w:p>
+            <w:r>
+              <w:t>Dev</w:t>
+            </w:r>
+          </w:p>
+        </w:tc>
+      </w:tr>
+      <w:tr>
+        <w:tc>
+          <w:tcPr>
+            <w:tcW w:w="1435" w:type="dxa"/>
+            <w:hideMark/>
+          </w:tcPr>
+          <w:p>
+            <w:r>
+              <w:t>D2.11</w:t>
+            </w:r>
+          </w:p>
+        </w:tc>
+        <w:tc>
+          <w:tcPr>
+            <w:tcW w:w="6930" w:type="dxa"/>
+            <w:hideMark/>
+          </w:tcPr>
+          <w:p>
+            <w:r>
+              <w:t>“Clear Filters” button will reset the Filters form to an empty state.</w:t>
+            </w:r>
+          </w:p>
+        </w:tc>
+        <w:tc>
+          <w:tcPr>
+            <w:tcW w:w="985" w:type="dxa"/>
+            <w:hideMark/>
+          </w:tcPr>
+          <w:p>
+            <w:r>
+              <w:t>Dev</w:t>
+            </w:r>
+          </w:p>
+        </w:tc>
+      </w:tr>
+      <w:tr>
+        <w:tc>
+          <w:tcPr>
+            <w:tcW w:w="1435" w:type="dxa"/>
+            <w:hideMark/>
+          </w:tcPr>
+          <w:p>
+            <w:r>
+              <w:t>D2.12</w:t>
+            </w:r>
+          </w:p>
+        </w:tc>
+        <w:tc>
+          <w:tcPr>
+            <w:tcW w:w="6930" w:type="dxa"/>
+            <w:hideMark/>
+          </w:tcPr>
+          <w:p>
+            <w:r>
+              <w:t>If filter selection returns 0 results</w:t>
+            </w:r>
+          </w:p>
+        </w:tc>
+        <w:tc>
+          <w:tcPr>
+            <w:tcW w:w="985" w:type="dxa"/>
+            <w:hideMark/>
+          </w:tcPr>
+          <w:p>
+            <w:r>
+              <w:t>Dev</w:t>
+            </w:r>
+          </w:p>
+        </w:tc>
+      </w:tr>
+      <w:tr>
+        <w:tc>
+          <w:tcPr>
+            <w:tcW w:w="1435" w:type="dxa"/>
+            <w:hideMark/>
+          </w:tcPr>
+          <w:p>
+            <w:r>
+              <w:t>D2.12.1</w:t>
+            </w:r>
+          </w:p>
+        </w:tc>
+        <w:tc>
+          <w:tcPr>
+            <w:tcW w:w="6930" w:type="dxa"/>
+            <w:hideMark/>
+          </w:tcPr>
+          <w:p>
+            <w:proofErr w:type="spellStart"/>
+            <w:r>
+              <w:t>AlertBox</w:t>
+            </w:r>
+            <w:proofErr w:type="spellEnd"/>
+            <w:r>
+              <w:t xml:space="preserve"> “No Matches Found”</w:t>
+            </w:r>
+          </w:p>
+        </w:tc>
+        <w:tc>
+          <w:tcPr>
+            <w:tcW w:w="985" w:type="dxa"/>
+            <w:hideMark/>
+          </w:tcPr>
+          <w:p>
+            <w:r>
+              <w:t>Dev</w:t>
+            </w:r>
+          </w:p>
+        </w:tc>
+      </w:tr>
+      <w:tr>
+        <w:tc>
+          <w:tcPr>
+            <w:tcW w:w="1435" w:type="dxa"/>
+            <w:hideMark/>
+          </w:tcPr>
+          <w:p>
+            <w:r>
+              <w:t>D2.12.2</w:t>
+            </w:r>
+          </w:p>
+        </w:tc>
+        <w:tc>
+          <w:tcPr>
+            <w:tcW w:w="6930" w:type="dxa"/>
+            <w:hideMark/>
+          </w:tcPr>
+          <w:p>
+            <w:r>
+              <w:t>Clear Filters Form</w:t>
+            </w:r>
+          </w:p>
+        </w:tc>
+        <w:tc>
+          <w:tcPr>
+            <w:tcW w:w="985" w:type="dxa"/>
+            <w:hideMark/>
+          </w:tcPr>
+          <w:p>
+            <w:r>
+              <w:t>Dev</w:t>
+            </w:r>
+          </w:p>
+        </w:tc>
+      </w:tr>
+      <w:tr>
+        <w:tc>
+          <w:tcPr>
+            <w:tcW w:w="1435" w:type="dxa"/>
+          </w:tcPr>
+          <w:p/>
+        </w:tc>
+        <w:tc>
+          <w:tcPr>
+            <w:tcW w:w="6930" w:type="dxa"/>
+          </w:tcPr>
+          <w:p/>
+        </w:tc>
+        <w:tc>
+          <w:tcPr>
+            <w:tcW w:w="985" w:type="dxa"/>
+          </w:tcPr>
+          <w:p/>
+        </w:tc>
+      </w:tr>
+      <w:tr>
+        <w:tc>
+          <w:tcPr>
+            <w:tcW w:w="1435" w:type="dxa"/>
+          </w:tcPr>
+          <w:p/>
+        </w:tc>
+        <w:tc>
+          <w:tcPr>
+            <w:tcW w:w="6930" w:type="dxa"/>
+          </w:tcPr>
+          <w:p/>
+        </w:tc>
+        <w:tc>
+          <w:tcPr>
+            <w:tcW w:w="985" w:type="dxa"/>
+          </w:tcPr>
+          <w:p/>
+        </w:tc>
+      </w:tr>
+      <w:tr>
+        <w:tc>
+          <w:tcPr>
+            <w:tcW w:w="1435" w:type="dxa"/>
+          </w:tcPr>
+          <w:p/>
+        </w:tc>
+        <w:tc>
+          <w:tcPr>
+            <w:tcW w:w="6930" w:type="dxa"/>
+          </w:tcPr>
+          <w:p/>
+        </w:tc>
+        <w:tc>
+          <w:tcPr>
+            <w:tcW w:w="985" w:type="dxa"/>
+          </w:tcPr>
+          <w:p/>
         </w:tc>
       </w:tr>
     </w:tbl>
@@ -6578,891 +9533,28 @@
         <w:tc>
           <w:tcPr>
             <w:tcW w:w="1435" w:type="dxa"/>
-            <w:hideMark/>
-          </w:tcPr>
-          <w:p>
-            <w:r>
-              <w:t>D2.0</w:t>
-            </w:r>
-          </w:p>
-        </w:tc>
-        <w:tc>
-          <w:tcPr>
-            <w:tcW w:w="6930" w:type="dxa"/>
-            <w:hideMark/>
-          </w:tcPr>
-          <w:p>
-            <w:r>
-              <w:t>Housing Filters</w:t>
-            </w:r>
-          </w:p>
-        </w:tc>
-        <w:tc>
-          <w:tcPr>
-            <w:tcW w:w="985" w:type="dxa"/>
-            <w:hideMark/>
-          </w:tcPr>
-          <w:p>
-            <w:r>
-              <w:t>Dev</w:t>
-            </w:r>
-          </w:p>
-        </w:tc>
-      </w:tr>
-      <w:tr>
-        <w:tc>
-          <w:tcPr>
-            <w:tcW w:w="1435" w:type="dxa"/>
-            <w:hideMark/>
-          </w:tcPr>
-          <w:p>
-            <w:r>
-              <w:t>D2.1</w:t>
-            </w:r>
-          </w:p>
-        </w:tc>
-        <w:tc>
-          <w:tcPr>
-            <w:tcW w:w="6930" w:type="dxa"/>
-            <w:hideMark/>
-          </w:tcPr>
-          <w:p>
-            <w:r>
-              <w:t>“Filters” Button opens the Filters form</w:t>
-            </w:r>
-          </w:p>
-        </w:tc>
-        <w:tc>
-          <w:tcPr>
-            <w:tcW w:w="985" w:type="dxa"/>
-            <w:hideMark/>
-          </w:tcPr>
-          <w:p>
-            <w:r>
-              <w:t>Dev</w:t>
-            </w:r>
-          </w:p>
-        </w:tc>
-      </w:tr>
-      <w:tr>
-        <w:tc>
-          <w:tcPr>
-            <w:tcW w:w="1435" w:type="dxa"/>
-            <w:hideMark/>
-          </w:tcPr>
-          <w:p>
-            <w:r>
-              <w:t>D2.1.1</w:t>
-            </w:r>
-          </w:p>
-        </w:tc>
-        <w:tc>
-          <w:tcPr>
-            <w:tcW w:w="6930" w:type="dxa"/>
-            <w:hideMark/>
-          </w:tcPr>
-          <w:p>
-            <w:pPr>
-              <w:rPr>
-                <w:color w:val="000000" w:themeColor="text1"/>
-              </w:rPr>
-            </w:pPr>
-            <w:r>
-              <w:rPr>
-                <w:color w:val="000000" w:themeColor="text1"/>
-              </w:rPr>
-              <w:t xml:space="preserve">Keep running total of filters selected displayed inside “Filters” selector. </w:t>
-            </w:r>
-          </w:p>
-          <w:p>
-            <w:r>
-              <w:rPr>
-                <w:color w:val="000000" w:themeColor="text1"/>
-              </w:rPr>
-              <w:t>(On landing page)</w:t>
-            </w:r>
-          </w:p>
-        </w:tc>
-        <w:tc>
-          <w:tcPr>
-            <w:tcW w:w="985" w:type="dxa"/>
-            <w:hideMark/>
-          </w:tcPr>
-          <w:p>
-            <w:r>
-              <w:t>Dev</w:t>
-            </w:r>
-          </w:p>
-        </w:tc>
-      </w:tr>
-      <w:tr>
-        <w:tc>
-          <w:tcPr>
-            <w:tcW w:w="1435" w:type="dxa"/>
-            <w:hideMark/>
-          </w:tcPr>
-          <w:p>
-            <w:r>
-              <w:t>D2.1.2</w:t>
-            </w:r>
-          </w:p>
-        </w:tc>
-        <w:tc>
-          <w:tcPr>
-            <w:tcW w:w="6930" w:type="dxa"/>
-            <w:hideMark/>
-          </w:tcPr>
-          <w:p>
-            <w:pPr>
-              <w:rPr>
-                <w:color w:val="000000" w:themeColor="text1"/>
-              </w:rPr>
-            </w:pPr>
-            <w:r>
-              <w:rPr>
-                <w:color w:val="000000" w:themeColor="text1"/>
-              </w:rPr>
-              <w:t>An icon or Button “X” will close the form.</w:t>
-            </w:r>
-          </w:p>
-        </w:tc>
-        <w:tc>
-          <w:tcPr>
-            <w:tcW w:w="985" w:type="dxa"/>
-            <w:hideMark/>
-          </w:tcPr>
-          <w:p>
-            <w:r>
-              <w:t>Dev</w:t>
-            </w:r>
-          </w:p>
-        </w:tc>
-      </w:tr>
-      <w:tr>
-        <w:tc>
-          <w:tcPr>
-            <w:tcW w:w="1435" w:type="dxa"/>
-            <w:hideMark/>
-          </w:tcPr>
-          <w:p>
-            <w:r>
-              <w:t>D2.2</w:t>
-            </w:r>
-          </w:p>
-        </w:tc>
-        <w:tc>
-          <w:tcPr>
-            <w:tcW w:w="6930" w:type="dxa"/>
-            <w:hideMark/>
-          </w:tcPr>
-          <w:p>
-            <w:r>
-              <w:t xml:space="preserve">Selector type for Pet Policy U2.2.1 – </w:t>
-            </w:r>
-            <w:proofErr w:type="gramStart"/>
-            <w:r>
-              <w:t>U2.2.4  ,</w:t>
-            </w:r>
-            <w:proofErr w:type="gramEnd"/>
-            <w:r>
-              <w:t xml:space="preserve"> medium buttons</w:t>
-            </w:r>
-          </w:p>
-        </w:tc>
-        <w:tc>
-          <w:tcPr>
-            <w:tcW w:w="985" w:type="dxa"/>
-            <w:hideMark/>
-          </w:tcPr>
-          <w:p>
-            <w:r>
-              <w:t>Dev</w:t>
-            </w:r>
-          </w:p>
-        </w:tc>
-      </w:tr>
-      <w:tr>
-        <w:tc>
-          <w:tcPr>
-            <w:tcW w:w="1435" w:type="dxa"/>
-            <w:hideMark/>
-          </w:tcPr>
-          <w:p>
-            <w:r>
-              <w:t>D2.3</w:t>
-            </w:r>
-          </w:p>
-        </w:tc>
-        <w:tc>
-          <w:tcPr>
-            <w:tcW w:w="6930" w:type="dxa"/>
-            <w:hideMark/>
-          </w:tcPr>
-          <w:p>
-            <w:r>
-              <w:t xml:space="preserve">Selector type for Unit Amenities U2.3.1 – </w:t>
-            </w:r>
-            <w:proofErr w:type="gramStart"/>
-            <w:r>
-              <w:t>U2.3.8 ,</w:t>
-            </w:r>
-            <w:proofErr w:type="gramEnd"/>
-            <w:r>
-              <w:t xml:space="preserve"> checkbox</w:t>
-            </w:r>
-          </w:p>
-        </w:tc>
-        <w:tc>
-          <w:tcPr>
-            <w:tcW w:w="985" w:type="dxa"/>
-            <w:hideMark/>
-          </w:tcPr>
-          <w:p>
-            <w:r>
-              <w:t>Dev</w:t>
-            </w:r>
-          </w:p>
-        </w:tc>
-      </w:tr>
-      <w:tr>
-        <w:tc>
-          <w:tcPr>
-            <w:tcW w:w="1435" w:type="dxa"/>
-            <w:hideMark/>
-          </w:tcPr>
-          <w:p>
-            <w:r>
-              <w:t>D2.4</w:t>
-            </w:r>
-          </w:p>
-        </w:tc>
-        <w:tc>
-          <w:tcPr>
-            <w:tcW w:w="6930" w:type="dxa"/>
-            <w:hideMark/>
-          </w:tcPr>
-          <w:p>
-            <w:r>
-              <w:t xml:space="preserve">Selector type for Community Amenities U2.4.1 – </w:t>
-            </w:r>
-            <w:proofErr w:type="gramStart"/>
-            <w:r>
-              <w:t>2.4.5 ,</w:t>
-            </w:r>
-            <w:proofErr w:type="gramEnd"/>
-            <w:r>
-              <w:t xml:space="preserve">  checkbox</w:t>
-            </w:r>
-          </w:p>
-        </w:tc>
-        <w:tc>
-          <w:tcPr>
-            <w:tcW w:w="985" w:type="dxa"/>
-            <w:hideMark/>
-          </w:tcPr>
-          <w:p>
-            <w:r>
-              <w:t>Dev</w:t>
-            </w:r>
-          </w:p>
-        </w:tc>
-      </w:tr>
-      <w:tr>
-        <w:tc>
-          <w:tcPr>
-            <w:tcW w:w="1435" w:type="dxa"/>
-            <w:hideMark/>
-          </w:tcPr>
-          <w:p>
-            <w:r>
-              <w:t>D2.5</w:t>
-            </w:r>
-          </w:p>
-        </w:tc>
-        <w:tc>
-          <w:tcPr>
-            <w:tcW w:w="6930" w:type="dxa"/>
-            <w:hideMark/>
-          </w:tcPr>
-          <w:p>
-            <w:r>
-              <w:t xml:space="preserve">Selector type for Price Range U2.5.1 – </w:t>
-            </w:r>
-            <w:proofErr w:type="gramStart"/>
-            <w:r>
-              <w:t>U2.5.4 ,</w:t>
-            </w:r>
-            <w:proofErr w:type="gramEnd"/>
-            <w:r>
-              <w:t xml:space="preserve"> </w:t>
-            </w:r>
-            <w:proofErr w:type="spellStart"/>
-            <w:r>
-              <w:t>dropbox</w:t>
-            </w:r>
-            <w:proofErr w:type="spellEnd"/>
-          </w:p>
-        </w:tc>
-        <w:tc>
-          <w:tcPr>
-            <w:tcW w:w="985" w:type="dxa"/>
-            <w:hideMark/>
-          </w:tcPr>
-          <w:p>
-            <w:r>
-              <w:t>Dev</w:t>
-            </w:r>
-          </w:p>
-        </w:tc>
-      </w:tr>
-      <w:tr>
-        <w:tc>
-          <w:tcPr>
-            <w:tcW w:w="1435" w:type="dxa"/>
-            <w:hideMark/>
-          </w:tcPr>
-          <w:p>
-            <w:r>
-              <w:t>D2.6</w:t>
-            </w:r>
-          </w:p>
-        </w:tc>
-        <w:tc>
-          <w:tcPr>
-            <w:tcW w:w="6930" w:type="dxa"/>
-            <w:hideMark/>
-          </w:tcPr>
-          <w:p>
-            <w:r>
-              <w:t xml:space="preserve">Selector type for Property </w:t>
-            </w:r>
-            <w:proofErr w:type="gramStart"/>
-            <w:r>
-              <w:t>U2.6.1 ,</w:t>
-            </w:r>
-            <w:proofErr w:type="gramEnd"/>
-            <w:r>
-              <w:t xml:space="preserve"> </w:t>
-            </w:r>
-            <w:proofErr w:type="spellStart"/>
-            <w:r>
-              <w:t>dropbox</w:t>
-            </w:r>
-            <w:proofErr w:type="spellEnd"/>
-          </w:p>
-        </w:tc>
-        <w:tc>
-          <w:tcPr>
-            <w:tcW w:w="985" w:type="dxa"/>
-            <w:hideMark/>
-          </w:tcPr>
-          <w:p>
-            <w:r>
-              <w:t>Dev</w:t>
-            </w:r>
-          </w:p>
-        </w:tc>
-      </w:tr>
-      <w:tr>
-        <w:tc>
-          <w:tcPr>
-            <w:tcW w:w="1435" w:type="dxa"/>
-            <w:hideMark/>
-          </w:tcPr>
-          <w:p>
-            <w:r>
-              <w:t xml:space="preserve">D2.7 </w:t>
-            </w:r>
-          </w:p>
-        </w:tc>
-        <w:tc>
-          <w:tcPr>
-            <w:tcW w:w="6930" w:type="dxa"/>
-            <w:hideMark/>
-          </w:tcPr>
-          <w:p>
-            <w:r>
-              <w:t xml:space="preserve">Selector type for Bedrooms U2.7.1 – </w:t>
-            </w:r>
-            <w:proofErr w:type="gramStart"/>
-            <w:r>
-              <w:t>U2.7.4 ,</w:t>
-            </w:r>
-            <w:proofErr w:type="gramEnd"/>
-            <w:r>
-              <w:t xml:space="preserve"> </w:t>
-            </w:r>
-            <w:proofErr w:type="spellStart"/>
-            <w:r>
-              <w:t>dropbox</w:t>
-            </w:r>
-            <w:proofErr w:type="spellEnd"/>
-          </w:p>
-        </w:tc>
-        <w:tc>
-          <w:tcPr>
-            <w:tcW w:w="985" w:type="dxa"/>
-            <w:hideMark/>
-          </w:tcPr>
-          <w:p>
-            <w:r>
-              <w:t>Dev</w:t>
-            </w:r>
-          </w:p>
-        </w:tc>
-      </w:tr>
-      <w:tr>
-        <w:tc>
-          <w:tcPr>
-            <w:tcW w:w="1435" w:type="dxa"/>
-            <w:hideMark/>
-          </w:tcPr>
-          <w:p>
-            <w:r>
-              <w:t>D2.8</w:t>
-            </w:r>
-          </w:p>
-        </w:tc>
-        <w:tc>
-          <w:tcPr>
-            <w:tcW w:w="6930" w:type="dxa"/>
-            <w:hideMark/>
-          </w:tcPr>
-          <w:p>
-            <w:r>
-              <w:t xml:space="preserve">Selector type for Bathrooms U2.8.1 – </w:t>
-            </w:r>
-            <w:proofErr w:type="gramStart"/>
-            <w:r>
-              <w:t>U2.8.3 ,</w:t>
-            </w:r>
-            <w:proofErr w:type="gramEnd"/>
-            <w:r>
-              <w:t xml:space="preserve"> </w:t>
-            </w:r>
-            <w:proofErr w:type="spellStart"/>
-            <w:r>
-              <w:t>dropbox</w:t>
-            </w:r>
-            <w:proofErr w:type="spellEnd"/>
-          </w:p>
-        </w:tc>
-        <w:tc>
-          <w:tcPr>
-            <w:tcW w:w="985" w:type="dxa"/>
-            <w:hideMark/>
-          </w:tcPr>
-          <w:p>
-            <w:r>
-              <w:t>Dev</w:t>
-            </w:r>
-          </w:p>
-        </w:tc>
-      </w:tr>
-      <w:tr>
-        <w:tc>
-          <w:tcPr>
-            <w:tcW w:w="1435" w:type="dxa"/>
-            <w:hideMark/>
-          </w:tcPr>
-          <w:p>
-            <w:r>
-              <w:t>D2.9</w:t>
-            </w:r>
-          </w:p>
-        </w:tc>
-        <w:tc>
-          <w:tcPr>
-            <w:tcW w:w="6930" w:type="dxa"/>
-            <w:hideMark/>
-          </w:tcPr>
-          <w:p>
-            <w:r>
-              <w:t xml:space="preserve">Selector type for Energy Efficiency U2.9.1 – </w:t>
-            </w:r>
-            <w:proofErr w:type="gramStart"/>
-            <w:r>
-              <w:t>U2.9.4 ,</w:t>
-            </w:r>
-            <w:proofErr w:type="gramEnd"/>
-            <w:r>
-              <w:t xml:space="preserve"> </w:t>
-            </w:r>
-            <w:proofErr w:type="spellStart"/>
-            <w:r>
-              <w:t>dropbox</w:t>
-            </w:r>
-            <w:proofErr w:type="spellEnd"/>
-          </w:p>
-        </w:tc>
-        <w:tc>
-          <w:tcPr>
-            <w:tcW w:w="985" w:type="dxa"/>
-            <w:hideMark/>
-          </w:tcPr>
-          <w:p>
-            <w:r>
-              <w:t>Dev</w:t>
-            </w:r>
-          </w:p>
-        </w:tc>
-      </w:tr>
-      <w:tr>
-        <w:tc>
-          <w:tcPr>
-            <w:tcW w:w="1435" w:type="dxa"/>
-            <w:hideMark/>
-          </w:tcPr>
-          <w:p>
-            <w:r>
-              <w:t>D2.10</w:t>
-            </w:r>
-          </w:p>
-        </w:tc>
-        <w:tc>
-          <w:tcPr>
-            <w:tcW w:w="6930" w:type="dxa"/>
-            <w:hideMark/>
-          </w:tcPr>
-          <w:p>
-            <w:r>
-              <w:t>“Apply Filters” button will incorporate filters and initiate search.</w:t>
-            </w:r>
-          </w:p>
-        </w:tc>
-        <w:tc>
-          <w:tcPr>
-            <w:tcW w:w="985" w:type="dxa"/>
-            <w:hideMark/>
-          </w:tcPr>
-          <w:p>
-            <w:r>
-              <w:t>Dev</w:t>
-            </w:r>
-          </w:p>
-        </w:tc>
-      </w:tr>
-      <w:tr>
-        <w:tc>
-          <w:tcPr>
-            <w:tcW w:w="1435" w:type="dxa"/>
-            <w:hideMark/>
-          </w:tcPr>
-          <w:p>
-            <w:r>
-              <w:t>D2.11</w:t>
-            </w:r>
-          </w:p>
-        </w:tc>
-        <w:tc>
-          <w:tcPr>
-            <w:tcW w:w="6930" w:type="dxa"/>
-            <w:hideMark/>
-          </w:tcPr>
-          <w:p>
-            <w:r>
-              <w:t>“Clear Filters” button will reset the Filters form to an empty state.</w:t>
-            </w:r>
-          </w:p>
-        </w:tc>
-        <w:tc>
-          <w:tcPr>
-            <w:tcW w:w="985" w:type="dxa"/>
-            <w:hideMark/>
-          </w:tcPr>
-          <w:p>
-            <w:r>
-              <w:t>Dev</w:t>
-            </w:r>
-          </w:p>
-        </w:tc>
-      </w:tr>
-      <w:tr>
-        <w:tc>
-          <w:tcPr>
-            <w:tcW w:w="1435" w:type="dxa"/>
-            <w:hideMark/>
-          </w:tcPr>
-          <w:p>
-            <w:r>
-              <w:t>D2.12</w:t>
-            </w:r>
-          </w:p>
-        </w:tc>
-        <w:tc>
-          <w:tcPr>
-            <w:tcW w:w="6930" w:type="dxa"/>
-            <w:hideMark/>
-          </w:tcPr>
-          <w:p>
-            <w:r>
-              <w:t>If filter selection returns 0 results</w:t>
-            </w:r>
-          </w:p>
-        </w:tc>
-        <w:tc>
-          <w:tcPr>
-            <w:tcW w:w="985" w:type="dxa"/>
-            <w:hideMark/>
-          </w:tcPr>
-          <w:p>
-            <w:r>
-              <w:t>Dev</w:t>
-            </w:r>
-          </w:p>
-        </w:tc>
-      </w:tr>
-      <w:tr>
-        <w:tc>
-          <w:tcPr>
-            <w:tcW w:w="1435" w:type="dxa"/>
-            <w:hideMark/>
-          </w:tcPr>
-          <w:p>
-            <w:r>
-              <w:t>D2.12.1</w:t>
-            </w:r>
-          </w:p>
-        </w:tc>
-        <w:tc>
-          <w:tcPr>
-            <w:tcW w:w="6930" w:type="dxa"/>
-            <w:hideMark/>
-          </w:tcPr>
-          <w:p>
-            <w:proofErr w:type="spellStart"/>
-            <w:r>
-              <w:t>AlertBox</w:t>
-            </w:r>
-            <w:proofErr w:type="spellEnd"/>
-            <w:r>
-              <w:t xml:space="preserve"> “No Matches Found”</w:t>
-            </w:r>
-          </w:p>
-        </w:tc>
-        <w:tc>
-          <w:tcPr>
-            <w:tcW w:w="985" w:type="dxa"/>
-            <w:hideMark/>
-          </w:tcPr>
-          <w:p>
-            <w:r>
-              <w:t>Dev</w:t>
-            </w:r>
-          </w:p>
-        </w:tc>
-      </w:tr>
-      <w:tr>
-        <w:tc>
-          <w:tcPr>
-            <w:tcW w:w="1435" w:type="dxa"/>
-            <w:hideMark/>
-          </w:tcPr>
-          <w:p>
-            <w:r>
-              <w:t>D2.12.2</w:t>
-            </w:r>
-          </w:p>
-        </w:tc>
-        <w:tc>
-          <w:tcPr>
-            <w:tcW w:w="6930" w:type="dxa"/>
-            <w:hideMark/>
-          </w:tcPr>
-          <w:p>
-            <w:r>
-              <w:t>Clear Filters Form</w:t>
-            </w:r>
-          </w:p>
-        </w:tc>
-        <w:tc>
-          <w:tcPr>
-            <w:tcW w:w="985" w:type="dxa"/>
-            <w:hideMark/>
-          </w:tcPr>
-          <w:p>
-            <w:r>
-              <w:t>Dev</w:t>
-            </w:r>
-          </w:p>
-        </w:tc>
-      </w:tr>
-      <w:tr>
-        <w:tc>
-          <w:tcPr>
-            <w:tcW w:w="1435" w:type="dxa"/>
-          </w:tcPr>
-          <w:p/>
-        </w:tc>
-        <w:tc>
-          <w:tcPr>
-            <w:tcW w:w="6930" w:type="dxa"/>
-          </w:tcPr>
-          <w:p/>
-        </w:tc>
-        <w:tc>
-          <w:tcPr>
-            <w:tcW w:w="985" w:type="dxa"/>
-          </w:tcPr>
-          <w:p/>
-        </w:tc>
-      </w:tr>
-      <w:tr>
-        <w:tc>
-          <w:tcPr>
-            <w:tcW w:w="1435" w:type="dxa"/>
-          </w:tcPr>
-          <w:p/>
-        </w:tc>
-        <w:tc>
-          <w:tcPr>
-            <w:tcW w:w="6930" w:type="dxa"/>
-          </w:tcPr>
-          <w:p/>
-        </w:tc>
-        <w:tc>
-          <w:tcPr>
-            <w:tcW w:w="985" w:type="dxa"/>
-          </w:tcPr>
-          <w:p/>
-        </w:tc>
-      </w:tr>
-      <w:tr>
-        <w:tc>
-          <w:tcPr>
-            <w:tcW w:w="1435" w:type="dxa"/>
-          </w:tcPr>
-          <w:p/>
-        </w:tc>
-        <w:tc>
-          <w:tcPr>
-            <w:tcW w:w="6930" w:type="dxa"/>
-          </w:tcPr>
-          <w:p/>
-        </w:tc>
-        <w:tc>
-          <w:tcPr>
-            <w:tcW w:w="985" w:type="dxa"/>
-          </w:tcPr>
-          <w:p/>
-        </w:tc>
-      </w:tr>
-    </w:tbl>
-    <w:p/>
-    <w:tbl>
-      <w:tblPr>
-        <w:tblStyle w:val="TableGrid"/>
-        <w:tblW w:w="0" w:type="auto"/>
-        <w:tblLook w:val="04A0" w:firstRow="1" w:lastRow="0" w:firstColumn="1" w:lastColumn="0" w:noHBand="0" w:noVBand="1"/>
-      </w:tblPr>
-      <w:tblGrid>
-        <w:gridCol w:w="1435"/>
-        <w:gridCol w:w="6930"/>
-        <w:gridCol w:w="985"/>
-      </w:tblGrid>
-      <w:tr>
-        <w:tc>
-          <w:tcPr>
-            <w:tcW w:w="1435" w:type="dxa"/>
-            <w:shd w:val="clear" w:color="auto" w:fill="AEAAAA" w:themeFill="background2" w:themeFillShade="BF"/>
+          </w:tcPr>
+          <w:p>
+            <w:r>
+              <w:t>D3.0</w:t>
+            </w:r>
+          </w:p>
+        </w:tc>
+        <w:tc>
+          <w:tcPr>
+            <w:tcW w:w="6930" w:type="dxa"/>
           </w:tcPr>
           <w:p>
             <w:pPr>
               <w:rPr>
                 <w:b/>
                 <w:bCs/>
-                <w:color w:val="FFFFFF" w:themeColor="background1"/>
               </w:rPr>
             </w:pPr>
             <w:r>
               <w:rPr>
                 <w:b/>
                 <w:bCs/>
-                <w:color w:val="FFFFFF" w:themeColor="background1"/>
-              </w:rPr>
-              <w:t>Requirement ID</w:t>
-            </w:r>
-          </w:p>
-        </w:tc>
-        <w:tc>
-          <w:tcPr>
-            <w:tcW w:w="6930" w:type="dxa"/>
-            <w:shd w:val="clear" w:color="auto" w:fill="AEAAAA" w:themeFill="background2" w:themeFillShade="BF"/>
-          </w:tcPr>
-          <w:p>
-            <w:pPr>
-              <w:rPr>
-                <w:b/>
-                <w:bCs/>
-                <w:color w:val="FFFFFF" w:themeColor="background1"/>
-              </w:rPr>
-            </w:pPr>
-            <w:r>
-              <w:rPr>
-                <w:b/>
-                <w:bCs/>
-                <w:color w:val="FFFFFF" w:themeColor="background1"/>
-              </w:rPr>
-              <w:t xml:space="preserve">Requirement </w:t>
-            </w:r>
-          </w:p>
-        </w:tc>
-        <w:tc>
-          <w:tcPr>
-            <w:tcW w:w="985" w:type="dxa"/>
-            <w:shd w:val="clear" w:color="auto" w:fill="AEAAAA" w:themeFill="background2" w:themeFillShade="BF"/>
-          </w:tcPr>
-          <w:p>
-            <w:pPr>
-              <w:rPr>
-                <w:b/>
-                <w:bCs/>
-                <w:color w:val="FFFFFF" w:themeColor="background1"/>
-              </w:rPr>
-            </w:pPr>
-            <w:r>
-              <w:rPr>
-                <w:b/>
-                <w:bCs/>
-                <w:color w:val="FFFFFF" w:themeColor="background1"/>
-              </w:rPr>
-              <w:t>Actor</w:t>
-            </w:r>
-          </w:p>
-        </w:tc>
-      </w:tr>
-      <w:tr>
-        <w:tc>
-          <w:tcPr>
-            <w:tcW w:w="1435" w:type="dxa"/>
-          </w:tcPr>
-          <w:p>
-            <w:r>
-              <w:t>D3.0</w:t>
-            </w:r>
-          </w:p>
-        </w:tc>
-        <w:tc>
-          <w:tcPr>
-            <w:tcW w:w="6930" w:type="dxa"/>
-          </w:tcPr>
-          <w:p>
-            <w:pPr>
-              <w:rPr>
-                <w:b/>
-                <w:bCs/>
-                <w:rPrChange w:id="13" w:author="Octavian Carteleanu" w:date="2022-05-21T20:49:00Z">
-                  <w:rPr/>
-                </w:rPrChange>
-              </w:rPr>
-            </w:pPr>
-            <w:r>
-              <w:rPr>
-                <w:b/>
-                <w:bCs/>
-                <w:rPrChange w:id="14" w:author="Octavian Carteleanu" w:date="2022-05-21T20:49:00Z">
-                  <w:rPr/>
-                </w:rPrChange>
               </w:rPr>
               <w:t>Housing Details</w:t>
             </w:r>
@@ -7526,7 +9618,6 @@
           </w:tcPr>
           <w:p>
             <w:r>
-              <w:lastRenderedPageBreak/>
               <w:t>D3.2</w:t>
             </w:r>
           </w:p>
@@ -7844,7 +9935,23 @@
             <w:tcW w:w="1423" w:type="dxa"/>
           </w:tcPr>
           <w:p>
-            <w:r>
+            <w:pPr>
+              <w:rPr>
+                <w:b/>
+                <w:bCs/>
+                <w:rPrChange w:id="143" w:author="Joanna Smith" w:date="2022-05-22T13:33:00Z">
+                  <w:rPr/>
+                </w:rPrChange>
+              </w:rPr>
+            </w:pPr>
+            <w:r>
+              <w:rPr>
+                <w:b/>
+                <w:bCs/>
+                <w:rPrChange w:id="144" w:author="Joanna Smith" w:date="2022-05-22T13:33:00Z">
+                  <w:rPr/>
+                </w:rPrChange>
+              </w:rPr>
               <w:t>D4.0</w:t>
             </w:r>
           </w:p>
@@ -7853,14 +9960,40 @@
           <w:tcPr>
             <w:tcW w:w="1092" w:type="dxa"/>
           </w:tcPr>
-          <w:p/>
+          <w:p>
+            <w:pPr>
+              <w:rPr>
+                <w:b/>
+                <w:bCs/>
+                <w:rPrChange w:id="145" w:author="Joanna Smith" w:date="2022-05-22T13:33:00Z">
+                  <w:rPr/>
+                </w:rPrChange>
+              </w:rPr>
+            </w:pPr>
+          </w:p>
         </w:tc>
         <w:tc>
           <w:tcPr>
             <w:tcW w:w="6000" w:type="dxa"/>
           </w:tcPr>
           <w:p>
-            <w:r>
+            <w:pPr>
+              <w:rPr>
+                <w:b/>
+                <w:bCs/>
+                <w:rPrChange w:id="146" w:author="Joanna Smith" w:date="2022-05-22T13:33:00Z">
+                  <w:rPr/>
+                </w:rPrChange>
+              </w:rPr>
+            </w:pPr>
+            <w:r>
+              <w:rPr>
+                <w:b/>
+                <w:bCs/>
+                <w:rPrChange w:id="147" w:author="Joanna Smith" w:date="2022-05-22T13:33:00Z">
+                  <w:rPr/>
+                </w:rPrChange>
+              </w:rPr>
               <w:t>Retrieve a Google Maps API key</w:t>
             </w:r>
           </w:p>
@@ -7870,7 +10003,23 @@
             <w:tcW w:w="835" w:type="dxa"/>
           </w:tcPr>
           <w:p>
-            <w:r>
+            <w:pPr>
+              <w:rPr>
+                <w:b/>
+                <w:bCs/>
+                <w:rPrChange w:id="148" w:author="Joanna Smith" w:date="2022-05-22T13:33:00Z">
+                  <w:rPr/>
+                </w:rPrChange>
+              </w:rPr>
+            </w:pPr>
+            <w:r>
+              <w:rPr>
+                <w:b/>
+                <w:bCs/>
+                <w:rPrChange w:id="149" w:author="Joanna Smith" w:date="2022-05-22T13:33:00Z">
+                  <w:rPr/>
+                </w:rPrChange>
+              </w:rPr>
               <w:t>Dev</w:t>
             </w:r>
           </w:p>
@@ -8051,6 +10200,7 @@
           </w:tcPr>
           <w:p>
             <w:r>
+              <w:lastRenderedPageBreak/>
               <w:t>D4.4</w:t>
             </w:r>
           </w:p>
@@ -8173,23 +10323,23 @@
       <w:pPr>
         <w:pStyle w:val="Heading1"/>
       </w:pPr>
-      <w:bookmarkStart w:id="15" w:name="_Toc103777111"/>
+      <w:bookmarkStart w:id="150" w:name="_Toc103777111"/>
       <w:r>
         <w:lastRenderedPageBreak/>
         <w:t>Technical Design</w:t>
       </w:r>
-      <w:bookmarkEnd w:id="15"/>
+      <w:bookmarkEnd w:id="150"/>
     </w:p>
     <w:p/>
     <w:p>
       <w:pPr>
         <w:pStyle w:val="Heading2"/>
       </w:pPr>
-      <w:bookmarkStart w:id="16" w:name="_Toc103777112"/>
+      <w:bookmarkStart w:id="151" w:name="_Toc103777112"/>
       <w:r>
         <w:t>Implementation</w:t>
       </w:r>
-      <w:bookmarkEnd w:id="16"/>
+      <w:bookmarkEnd w:id="151"/>
     </w:p>
     <w:p/>
     <w:p/>
@@ -8197,11 +10347,11 @@
       <w:pPr>
         <w:pStyle w:val="Heading2"/>
       </w:pPr>
-      <w:bookmarkStart w:id="17" w:name="_Toc103777113"/>
+      <w:bookmarkStart w:id="152" w:name="_Toc103777113"/>
       <w:r>
         <w:t>Testing</w:t>
       </w:r>
-      <w:bookmarkEnd w:id="17"/>
+      <w:bookmarkEnd w:id="152"/>
     </w:p>
     <w:p/>
     <w:p>
@@ -8241,11 +10391,11 @@
               <w:pStyle w:val="Heading2"/>
               <w:outlineLvl w:val="1"/>
             </w:pPr>
-            <w:bookmarkStart w:id="18" w:name="_Toc103777114"/>
+            <w:bookmarkStart w:id="153" w:name="_Toc103777114"/>
             <w:r>
               <w:t>Communications Plan</w:t>
             </w:r>
-            <w:bookmarkEnd w:id="18"/>
+            <w:bookmarkEnd w:id="153"/>
           </w:p>
         </w:tc>
       </w:tr>
@@ -8374,6 +10524,48 @@
             </w:r>
             <w:r>
               <w:t>, Zoom</w:t>
+            </w:r>
+          </w:p>
+        </w:tc>
+      </w:tr>
+      <w:tr>
+        <w:tc>
+          <w:tcPr>
+            <w:tcW w:w="4405" w:type="dxa"/>
+          </w:tcPr>
+          <w:p>
+            <w:pPr>
+              <w:rPr>
+                <w:b/>
+                <w:bCs/>
+              </w:rPr>
+            </w:pPr>
+            <w:r>
+              <w:rPr>
+                <w:b/>
+                <w:bCs/>
+              </w:rPr>
+              <w:t>Weekly Zoom Meetings</w:t>
+            </w:r>
+          </w:p>
+        </w:tc>
+        <w:tc>
+          <w:tcPr>
+            <w:tcW w:w="4945" w:type="dxa"/>
+          </w:tcPr>
+          <w:p>
+            <w:r>
+              <w:t>Discuss updates to the project.  Review problems discovered, announce successes, discuss new assignments.</w:t>
+            </w:r>
+          </w:p>
+          <w:p>
+            <w:r>
+              <w:t>Start Date: 5/23/2022</w:t>
+            </w:r>
+          </w:p>
+          <w:p>
+            <w:r>
+              <w:t>Mondays at 7:00 pm</w:t>
             </w:r>
           </w:p>
         </w:tc>
@@ -8390,11 +10582,11 @@
               <w:pStyle w:val="Heading2"/>
               <w:outlineLvl w:val="1"/>
             </w:pPr>
-            <w:bookmarkStart w:id="19" w:name="_Toc103777115"/>
+            <w:bookmarkStart w:id="154" w:name="_Toc103777115"/>
             <w:r>
               <w:t>Objectives</w:t>
             </w:r>
-            <w:bookmarkEnd w:id="19"/>
+            <w:bookmarkEnd w:id="154"/>
           </w:p>
         </w:tc>
       </w:tr>
@@ -8598,12 +10790,12 @@
       <w:pPr>
         <w:pStyle w:val="Heading1"/>
       </w:pPr>
-      <w:bookmarkStart w:id="20" w:name="_Toc103777116"/>
+      <w:bookmarkStart w:id="155" w:name="_Toc103777116"/>
       <w:r>
         <w:lastRenderedPageBreak/>
         <w:t>Expected Outcomes</w:t>
       </w:r>
-      <w:bookmarkEnd w:id="20"/>
+      <w:bookmarkEnd w:id="155"/>
     </w:p>
     <w:tbl>
       <w:tblPr>
@@ -9370,7 +11562,61 @@
           <w:noProof/>
         </w:rPr>
         <w:drawing>
-          <wp:inline distT="0" distB="0" distL="0" distR="0" wp14:anchorId="5F20DAE8" wp14:editId="2819767A">
+          <wp:anchor distT="0" distB="0" distL="114300" distR="114300" simplePos="0" relativeHeight="251658240" behindDoc="0" locked="0" layoutInCell="1" allowOverlap="1" wp14:anchorId="6EE578A7" wp14:editId="6E179359">
+            <wp:simplePos x="0" y="0"/>
+            <wp:positionH relativeFrom="margin">
+              <wp:align>right</wp:align>
+            </wp:positionH>
+            <wp:positionV relativeFrom="paragraph">
+              <wp:posOffset>1673225</wp:posOffset>
+            </wp:positionV>
+            <wp:extent cx="5943600" cy="5314315"/>
+            <wp:effectExtent l="0" t="0" r="0" b="635"/>
+            <wp:wrapNone/>
+            <wp:docPr id="4" name="Picture 4" descr="Graphical user interface, text, application, email&#10;&#10;Description automatically generated"/>
+            <wp:cNvGraphicFramePr>
+              <a:graphicFrameLocks xmlns:a="http://schemas.openxmlformats.org/drawingml/2006/main" noChangeAspect="1"/>
+            </wp:cNvGraphicFramePr>
+            <a:graphic xmlns:a="http://schemas.openxmlformats.org/drawingml/2006/main">
+              <a:graphicData uri="http://schemas.openxmlformats.org/drawingml/2006/picture">
+                <pic:pic xmlns:pic="http://schemas.openxmlformats.org/drawingml/2006/picture">
+                  <pic:nvPicPr>
+                    <pic:cNvPr id="4" name="Picture 4" descr="Graphical user interface, text, application, email&#10;&#10;Description automatically generated"/>
+                    <pic:cNvPicPr/>
+                  </pic:nvPicPr>
+                  <pic:blipFill>
+                    <a:blip r:embed="rId11">
+                      <a:extLst>
+                        <a:ext uri="{28A0092B-C50C-407E-A947-70E740481C1C}">
+                          <a14:useLocalDpi xmlns:a14="http://schemas.microsoft.com/office/drawing/2010/main" val="0"/>
+                        </a:ext>
+                      </a:extLst>
+                    </a:blip>
+                    <a:stretch>
+                      <a:fillRect/>
+                    </a:stretch>
+                  </pic:blipFill>
+                  <pic:spPr>
+                    <a:xfrm>
+                      <a:off x="0" y="0"/>
+                      <a:ext cx="5943600" cy="5314315"/>
+                    </a:xfrm>
+                    <a:prstGeom prst="rect">
+                      <a:avLst/>
+                    </a:prstGeom>
+                  </pic:spPr>
+                </pic:pic>
+              </a:graphicData>
+            </a:graphic>
+          </wp:anchor>
+        </w:drawing>
+      </w:r>
+      <w:r>
+        <w:rPr>
+          <w:noProof/>
+        </w:rPr>
+        <w:drawing>
+          <wp:inline distT="0" distB="0" distL="0" distR="0" wp14:anchorId="5F20DAE8" wp14:editId="4C0B172C">
             <wp:extent cx="5943600" cy="3627755"/>
             <wp:effectExtent l="0" t="0" r="0" b="0"/>
             <wp:docPr id="1" name="Picture 1" descr="Graphical user interface&#10;&#10;Description automatically generated"/>
@@ -9385,7 +11631,7 @@
                     <pic:cNvPicPr/>
                   </pic:nvPicPr>
                   <pic:blipFill>
-                    <a:blip r:embed="rId11"/>
+                    <a:blip r:embed="rId12"/>
                     <a:stretch>
                       <a:fillRect/>
                     </a:stretch>
@@ -9408,14 +11654,20 @@
     </w:p>
     <w:p>
       <w:r>
+        <w:br w:type="page"/>
+      </w:r>
+    </w:p>
+    <w:p>
+      <w:r>
         <w:rPr>
           <w:noProof/>
         </w:rPr>
+        <w:lastRenderedPageBreak/>
         <w:drawing>
-          <wp:inline distT="0" distB="0" distL="0" distR="0" wp14:anchorId="4E245EAE" wp14:editId="74DCA27C">
-            <wp:extent cx="5943600" cy="3914140"/>
-            <wp:effectExtent l="0" t="0" r="0" b="0"/>
-            <wp:docPr id="2" name="Picture 2" descr="Graphical user interface, application&#10;&#10;Description automatically generated"/>
+          <wp:inline distT="0" distB="0" distL="0" distR="0" wp14:anchorId="576E98BF" wp14:editId="78BC492C">
+            <wp:extent cx="5943600" cy="5996940"/>
+            <wp:effectExtent l="0" t="0" r="0" b="3810"/>
+            <wp:docPr id="6" name="Picture 6" descr="Graphical user interface, application&#10;&#10;Description automatically generated"/>
             <wp:cNvGraphicFramePr>
               <a:graphicFrameLocks xmlns:a="http://schemas.openxmlformats.org/drawingml/2006/main" noChangeAspect="1"/>
             </wp:cNvGraphicFramePr>
@@ -9423,11 +11675,11 @@
               <a:graphicData uri="http://schemas.openxmlformats.org/drawingml/2006/picture">
                 <pic:pic xmlns:pic="http://schemas.openxmlformats.org/drawingml/2006/picture">
                   <pic:nvPicPr>
-                    <pic:cNvPr id="2" name="Picture 2" descr="Graphical user interface, application&#10;&#10;Description automatically generated"/>
+                    <pic:cNvPr id="6" name="Picture 6" descr="Graphical user interface, application&#10;&#10;Description automatically generated"/>
                     <pic:cNvPicPr/>
                   </pic:nvPicPr>
                   <pic:blipFill>
-                    <a:blip r:embed="rId12"/>
+                    <a:blip r:embed="rId13"/>
                     <a:stretch>
                       <a:fillRect/>
                     </a:stretch>
@@ -9435,7 +11687,7 @@
                   <pic:spPr>
                     <a:xfrm>
                       <a:off x="0" y="0"/>
-                      <a:ext cx="5943600" cy="3914140"/>
+                      <a:ext cx="5943600" cy="5996940"/>
                     </a:xfrm>
                     <a:prstGeom prst="rect">
                       <a:avLst/>
@@ -9512,9 +11764,6 @@
 <w15:people xmlns:wpc="http://schemas.microsoft.com/office/word/2010/wordprocessingCanvas" xmlns:cx="http://schemas.microsoft.com/office/drawing/2014/chartex" xmlns:cx1="http://schemas.microsoft.com/office/drawing/2015/9/8/chartex" xmlns:cx2="http://schemas.microsoft.com/office/drawing/2015/10/21/chartex" xmlns:cx3="http://schemas.microsoft.com/office/drawing/2016/5/9/chartex" xmlns:cx4="http://schemas.microsoft.com/office/drawing/2016/5/10/chartex" xmlns:cx5="http://schemas.microsoft.com/office/drawing/2016/5/11/chartex" xmlns:cx6="http://schemas.microsoft.com/office/drawing/2016/5/12/chartex" xmlns:cx7="http://schemas.microsoft.com/office/drawing/2016/5/13/chartex" xmlns:cx8="http://schemas.microsoft.com/office/drawing/2016/5/14/chartex" xmlns:mc="http://schemas.openxmlformats.org/markup-compatibility/2006" xmlns:aink="http://schemas.microsoft.com/office/drawing/2016/ink" xmlns:am3d="http://schemas.microsoft.com/office/drawing/2017/model3d" xmlns:o="urn:schemas-microsoft-com:office:office" xmlns:oel="http://schemas.microsoft.com/office/2019/extlst" xmlns:r="http://schemas.openxmlformats.org/officeDocument/2006/relationships" xmlns:m="http://schemas.openxmlformats.org/officeDocument/2006/math" xmlns:v="urn:schemas-microsoft-com:vml" xmlns:wp14="http://schemas.microsoft.com/office/word/2010/wordprocessingDrawing" xmlns:wp="http://schemas.openxmlformats.org/drawingml/2006/wordprocessingDrawing" xmlns:w10="urn:schemas-microsoft-com:office:word" xmlns:w="http://schemas.openxmlformats.org/wordprocessingml/2006/main" xmlns:w14="http://schemas.microsoft.com/office/word/2010/wordml" xmlns:w15="http://schemas.microsoft.com/office/word/2012/wordml" xmlns:w16cex="http://schemas.microsoft.com/office/word/2018/wordml/cex" xmlns:w16cid="http://schemas.microsoft.com/office/word/2016/wordml/cid" xmlns:w16="http://schemas.microsoft.com/office/word/2018/wordml" xmlns:w16sdtdh="http://schemas.microsoft.com/office/word/2020/wordml/sdtdatahash" xmlns:w16se="http://schemas.microsoft.com/office/word/2015/wordml/symex" xmlns:wpg="http://schemas.microsoft.com/office/word/2010/wordprocessingGroup" xmlns:wpi="http://schemas.microsoft.com/office/word/2010/wordprocessingInk" xmlns:wne="http://schemas.microsoft.com/office/word/2006/wordml" xmlns:wps="http://schemas.microsoft.com/office/word/2010/wordprocessingShape" mc:Ignorable="w14 w15 w16se w16cid w16 w16cex w16sdtdh wp14">
   <w15:person w15:author="Joanna Smith">
     <w15:presenceInfo w15:providerId="AD" w15:userId="S::jsmith@thompsoncs.net::a127ca23-44a7-4f04-852b-a10861b30e70"/>
-  </w15:person>
-  <w15:person w15:author="Octavian Carteleanu">
-    <w15:presenceInfo w15:providerId="Windows Live" w15:userId="22747fbfbfa0ca90"/>
   </w15:person>
 </w15:people>
 </file>

</xml_diff>